<commit_message>
Configurações Iniciais - MudBlazor
</commit_message>
<xml_diff>
--- a/Notes.docx
+++ b/Notes.docx
@@ -5978,148 +5978,3353 @@
           <w:lang w:val="pt-BR"/>
         </w:rPr>
       </w:pPr>
+      <w:r>
+        <w:rPr>
+          <w:rFonts w:hint="default" w:ascii="Cascadia Mono" w:hAnsi="Cascadia Mono"/>
+          <w:b w:val="0"/>
+          <w:bCs w:val="0"/>
+          <w:sz w:val="24"/>
+          <w:szCs w:val="24"/>
+          <w:lang w:val="pt-BR"/>
+        </w:rPr>
+        <w:t>Imports necessários</w:t>
+      </w:r>
+    </w:p>
+    <w:p>
+      <w:pPr>
+        <w:ind w:left="0" w:leftChars="0" w:firstLine="0" w:firstLineChars="0"/>
+        <w:jc w:val="left"/>
+        <w:rPr>
+          <w:rFonts w:hint="default" w:ascii="Cascadia Mono" w:hAnsi="Cascadia Mono"/>
+          <w:b w:val="0"/>
+          <w:bCs w:val="0"/>
+          <w:sz w:val="24"/>
+          <w:szCs w:val="24"/>
+          <w:lang w:val="pt-BR"/>
+        </w:rPr>
+      </w:pPr>
+      <w:r>
+        <w:rPr>
+          <w:rFonts w:hint="default" w:ascii="Cascadia Mono" w:hAnsi="Cascadia Mono"/>
+          <w:b w:val="0"/>
+          <w:bCs w:val="0"/>
+          <w:sz w:val="24"/>
+          <w:szCs w:val="24"/>
+          <w:lang w:val="pt-BR"/>
+        </w:rPr>
+        <w:t>Em _Imports.razor</w:t>
+      </w:r>
+    </w:p>
+    <w:p>
+      <w:pPr>
+        <w:spacing w:beforeLines="0" w:afterLines="0"/>
+        <w:jc w:val="left"/>
+        <w:rPr>
+          <w:rFonts w:hint="default" w:ascii="Cascadia Mono" w:hAnsi="Cascadia Mono" w:eastAsia="Cascadia Mono"/>
+          <w:color w:val="000000"/>
+          <w:sz w:val="19"/>
+          <w:szCs w:val="24"/>
+          <w:highlight w:val="white"/>
+        </w:rPr>
+      </w:pPr>
+      <w:r>
+        <w:rPr>
+          <w:rFonts w:hint="default" w:ascii="Cascadia Mono" w:hAnsi="Cascadia Mono" w:eastAsia="Cascadia Mono"/>
+          <w:color w:val="000000"/>
+          <w:sz w:val="19"/>
+          <w:szCs w:val="24"/>
+          <w:highlight w:val="white"/>
+        </w:rPr>
+        <w:t>@</w:t>
+      </w:r>
+      <w:r>
+        <w:rPr>
+          <w:rFonts w:hint="default" w:ascii="Cascadia Mono" w:hAnsi="Cascadia Mono" w:eastAsia="Cascadia Mono"/>
+          <w:color w:val="0000FF"/>
+          <w:sz w:val="19"/>
+          <w:szCs w:val="24"/>
+          <w:highlight w:val="white"/>
+        </w:rPr>
+        <w:t>using</w:t>
+      </w:r>
+      <w:r>
+        <w:rPr>
+          <w:rFonts w:hint="default" w:ascii="Cascadia Mono" w:hAnsi="Cascadia Mono" w:eastAsia="Cascadia Mono"/>
+          <w:color w:val="000000"/>
+          <w:sz w:val="19"/>
+          <w:szCs w:val="24"/>
+          <w:highlight w:val="white"/>
+        </w:rPr>
+        <w:t xml:space="preserve"> MudBlazor</w:t>
+      </w:r>
+    </w:p>
+    <w:p>
+      <w:pPr>
+        <w:ind w:left="0" w:leftChars="0" w:firstLine="0" w:firstLineChars="0"/>
+        <w:jc w:val="left"/>
+        <w:rPr>
+          <w:rFonts w:hint="default" w:ascii="Cascadia Mono" w:hAnsi="Cascadia Mono"/>
+          <w:b w:val="0"/>
+          <w:bCs w:val="0"/>
+          <w:sz w:val="24"/>
+          <w:szCs w:val="24"/>
+          <w:lang w:val="pt-BR"/>
+        </w:rPr>
+      </w:pPr>
+      <w:r>
+        <w:rPr>
+          <w:rFonts w:hint="default" w:ascii="Cascadia Mono" w:hAnsi="Cascadia Mono" w:eastAsia="Cascadia Mono"/>
+          <w:color w:val="000000"/>
+          <w:sz w:val="19"/>
+          <w:szCs w:val="24"/>
+          <w:highlight w:val="white"/>
+        </w:rPr>
+        <w:t>@</w:t>
+      </w:r>
+      <w:r>
+        <w:rPr>
+          <w:rFonts w:hint="default" w:ascii="Cascadia Mono" w:hAnsi="Cascadia Mono" w:eastAsia="Cascadia Mono"/>
+          <w:color w:val="0000FF"/>
+          <w:sz w:val="19"/>
+          <w:szCs w:val="24"/>
+          <w:highlight w:val="white"/>
+        </w:rPr>
+        <w:t>using</w:t>
+      </w:r>
+      <w:r>
+        <w:rPr>
+          <w:rFonts w:hint="default" w:ascii="Cascadia Mono" w:hAnsi="Cascadia Mono" w:eastAsia="Cascadia Mono"/>
+          <w:color w:val="000000"/>
+          <w:sz w:val="19"/>
+          <w:szCs w:val="24"/>
+          <w:highlight w:val="white"/>
+        </w:rPr>
+        <w:t xml:space="preserve"> MudBlazor.Utilities</w:t>
+      </w:r>
+    </w:p>
+    <w:p>
+      <w:pPr>
+        <w:ind w:left="0" w:leftChars="0" w:firstLine="0" w:firstLineChars="0"/>
+        <w:jc w:val="left"/>
+        <w:rPr>
+          <w:rFonts w:hint="default" w:ascii="Cascadia Mono" w:hAnsi="Cascadia Mono"/>
+          <w:b w:val="0"/>
+          <w:bCs w:val="0"/>
+          <w:sz w:val="24"/>
+          <w:szCs w:val="24"/>
+          <w:lang w:val="pt-BR"/>
+        </w:rPr>
+      </w:pPr>
+    </w:p>
+    <w:p>
+      <w:pPr>
+        <w:ind w:left="0" w:leftChars="0" w:firstLine="0" w:firstLineChars="0"/>
+        <w:jc w:val="left"/>
+        <w:rPr>
+          <w:rFonts w:hint="default" w:ascii="Cascadia Mono" w:hAnsi="Cascadia Mono"/>
+          <w:b w:val="0"/>
+          <w:bCs w:val="0"/>
+          <w:sz w:val="24"/>
+          <w:szCs w:val="24"/>
+          <w:lang w:val="pt-BR"/>
+        </w:rPr>
+      </w:pPr>
+      <w:r>
+        <w:rPr>
+          <w:rFonts w:hint="default" w:ascii="Cascadia Mono" w:hAnsi="Cascadia Mono"/>
+          <w:b w:val="0"/>
+          <w:bCs w:val="0"/>
+          <w:sz w:val="24"/>
+          <w:szCs w:val="24"/>
+          <w:lang w:val="pt-BR"/>
+        </w:rPr>
+        <w:t>Cadastrar o serviço MudBlazor em program.cs</w:t>
+      </w:r>
+    </w:p>
+    <w:p>
+      <w:pPr>
+        <w:ind w:left="0" w:leftChars="0" w:firstLine="0" w:firstLineChars="0"/>
+        <w:jc w:val="left"/>
+        <w:rPr>
+          <w:rFonts w:hint="default" w:ascii="Cascadia Mono" w:hAnsi="Cascadia Mono"/>
+          <w:b w:val="0"/>
+          <w:bCs w:val="0"/>
+          <w:sz w:val="24"/>
+          <w:szCs w:val="24"/>
+          <w:lang w:val="pt-BR"/>
+        </w:rPr>
+      </w:pPr>
+      <w:r>
+        <w:rPr>
+          <w:rFonts w:hint="default" w:ascii="Cascadia Mono" w:hAnsi="Cascadia Mono" w:eastAsia="Cascadia Mono"/>
+          <w:color w:val="000000"/>
+          <w:sz w:val="19"/>
+          <w:szCs w:val="24"/>
+          <w:highlight w:val="white"/>
+        </w:rPr>
+        <w:t>builder.Services.AddMudServices();</w:t>
+      </w:r>
+    </w:p>
+    <w:p>
+      <w:pPr>
+        <w:ind w:left="0" w:leftChars="0" w:firstLine="0" w:firstLineChars="0"/>
+        <w:jc w:val="left"/>
+        <w:rPr>
+          <w:rFonts w:hint="default" w:ascii="Cascadia Mono" w:hAnsi="Cascadia Mono"/>
+          <w:b w:val="0"/>
+          <w:bCs w:val="0"/>
+          <w:sz w:val="24"/>
+          <w:szCs w:val="24"/>
+          <w:lang w:val="pt-BR"/>
+        </w:rPr>
+      </w:pPr>
+    </w:p>
+    <w:p>
+      <w:pPr>
+        <w:ind w:left="0" w:leftChars="0" w:firstLine="0" w:firstLineChars="0"/>
+        <w:jc w:val="left"/>
+        <w:rPr>
+          <w:rFonts w:hint="default" w:ascii="Cascadia Mono" w:hAnsi="Cascadia Mono"/>
+          <w:b w:val="0"/>
+          <w:bCs w:val="0"/>
+          <w:sz w:val="24"/>
+          <w:szCs w:val="24"/>
+          <w:lang w:val="pt-BR"/>
+        </w:rPr>
+      </w:pPr>
+      <w:r>
+        <w:rPr>
+          <w:rFonts w:hint="default" w:ascii="Cascadia Mono" w:hAnsi="Cascadia Mono"/>
+          <w:b w:val="0"/>
+          <w:bCs w:val="0"/>
+          <w:sz w:val="24"/>
+          <w:szCs w:val="24"/>
+          <w:lang w:val="pt-BR"/>
+        </w:rPr>
+        <w:t>Trocar em wwwroot/Index.html</w:t>
+      </w:r>
+    </w:p>
+    <w:p>
+      <w:pPr>
+        <w:ind w:left="0" w:leftChars="0" w:firstLine="0" w:firstLineChars="0"/>
+        <w:jc w:val="left"/>
+        <w:rPr>
+          <w:rFonts w:hint="default" w:ascii="Cascadia Mono" w:hAnsi="Cascadia Mono"/>
+          <w:b w:val="0"/>
+          <w:bCs w:val="0"/>
+          <w:sz w:val="24"/>
+          <w:szCs w:val="24"/>
+          <w:lang w:val="pt-BR"/>
+        </w:rPr>
+      </w:pPr>
+      <w:r>
+        <w:rPr>
+          <w:rFonts w:hint="default" w:ascii="Cascadia Mono" w:hAnsi="Cascadia Mono" w:eastAsia="Cascadia Mono"/>
+          <w:color w:val="0000FF"/>
+          <w:sz w:val="19"/>
+          <w:szCs w:val="24"/>
+          <w:highlight w:val="white"/>
+        </w:rPr>
+        <w:t>&lt;</w:t>
+      </w:r>
+      <w:r>
+        <w:rPr>
+          <w:rFonts w:hint="default" w:ascii="Cascadia Mono" w:hAnsi="Cascadia Mono" w:eastAsia="Cascadia Mono"/>
+          <w:color w:val="800000"/>
+          <w:sz w:val="19"/>
+          <w:szCs w:val="24"/>
+          <w:highlight w:val="white"/>
+        </w:rPr>
+        <w:t>link</w:t>
+      </w:r>
+      <w:r>
+        <w:rPr>
+          <w:rFonts w:hint="default" w:ascii="Cascadia Mono" w:hAnsi="Cascadia Mono" w:eastAsia="Cascadia Mono"/>
+          <w:color w:val="000000"/>
+          <w:sz w:val="19"/>
+          <w:szCs w:val="24"/>
+          <w:highlight w:val="white"/>
+        </w:rPr>
+        <w:t xml:space="preserve"> </w:t>
+      </w:r>
+      <w:r>
+        <w:rPr>
+          <w:rFonts w:hint="default" w:ascii="Cascadia Mono" w:hAnsi="Cascadia Mono" w:eastAsia="Cascadia Mono"/>
+          <w:color w:val="FF0000"/>
+          <w:sz w:val="19"/>
+          <w:szCs w:val="24"/>
+          <w:highlight w:val="white"/>
+        </w:rPr>
+        <w:t>rel</w:t>
+      </w:r>
+      <w:r>
+        <w:rPr>
+          <w:rFonts w:hint="default" w:ascii="Cascadia Mono" w:hAnsi="Cascadia Mono" w:eastAsia="Cascadia Mono"/>
+          <w:color w:val="0000FF"/>
+          <w:sz w:val="19"/>
+          <w:szCs w:val="24"/>
+          <w:highlight w:val="white"/>
+        </w:rPr>
+        <w:t>="stylesheet"</w:t>
+      </w:r>
+      <w:r>
+        <w:rPr>
+          <w:rFonts w:hint="default" w:ascii="Cascadia Mono" w:hAnsi="Cascadia Mono" w:eastAsia="Cascadia Mono"/>
+          <w:color w:val="000000"/>
+          <w:sz w:val="19"/>
+          <w:szCs w:val="24"/>
+          <w:highlight w:val="white"/>
+        </w:rPr>
+        <w:t xml:space="preserve"> </w:t>
+      </w:r>
+      <w:r>
+        <w:rPr>
+          <w:rFonts w:hint="default" w:ascii="Cascadia Mono" w:hAnsi="Cascadia Mono" w:eastAsia="Cascadia Mono"/>
+          <w:color w:val="FF0000"/>
+          <w:sz w:val="19"/>
+          <w:szCs w:val="24"/>
+          <w:highlight w:val="white"/>
+        </w:rPr>
+        <w:t>href</w:t>
+      </w:r>
+      <w:r>
+        <w:rPr>
+          <w:rFonts w:hint="default" w:ascii="Cascadia Mono" w:hAnsi="Cascadia Mono" w:eastAsia="Cascadia Mono"/>
+          <w:color w:val="0000FF"/>
+          <w:sz w:val="19"/>
+          <w:szCs w:val="24"/>
+          <w:highlight w:val="white"/>
+        </w:rPr>
+        <w:t>="css/bootstrap/bootstrap.min.css"</w:t>
+      </w:r>
+      <w:r>
+        <w:rPr>
+          <w:rFonts w:hint="default" w:ascii="Cascadia Mono" w:hAnsi="Cascadia Mono" w:eastAsia="Cascadia Mono"/>
+          <w:color w:val="000000"/>
+          <w:sz w:val="19"/>
+          <w:szCs w:val="24"/>
+          <w:highlight w:val="white"/>
+        </w:rPr>
+        <w:t xml:space="preserve"> </w:t>
+      </w:r>
+      <w:r>
+        <w:rPr>
+          <w:rFonts w:hint="default" w:ascii="Cascadia Mono" w:hAnsi="Cascadia Mono" w:eastAsia="Cascadia Mono"/>
+          <w:color w:val="0000FF"/>
+          <w:sz w:val="19"/>
+          <w:szCs w:val="24"/>
+          <w:highlight w:val="white"/>
+        </w:rPr>
+        <w:t>/&gt;</w:t>
+      </w:r>
+    </w:p>
+    <w:p>
+      <w:pPr>
+        <w:ind w:left="0" w:leftChars="0" w:firstLine="0" w:firstLineChars="0"/>
+        <w:jc w:val="left"/>
+        <w:rPr>
+          <w:rFonts w:hint="default" w:ascii="Cascadia Mono" w:hAnsi="Cascadia Mono"/>
+          <w:b w:val="0"/>
+          <w:bCs w:val="0"/>
+          <w:sz w:val="24"/>
+          <w:szCs w:val="24"/>
+          <w:lang w:val="pt-BR"/>
+        </w:rPr>
+      </w:pPr>
+      <w:r>
+        <w:rPr>
+          <w:rFonts w:hint="default" w:ascii="Cascadia Mono" w:hAnsi="Cascadia Mono"/>
+          <w:b w:val="0"/>
+          <w:bCs w:val="0"/>
+          <w:sz w:val="24"/>
+          <w:szCs w:val="24"/>
+          <w:lang w:val="pt-BR"/>
+        </w:rPr>
+        <w:t>Por</w:t>
+      </w:r>
+    </w:p>
+    <w:p>
+      <w:pPr>
+        <w:ind w:left="0" w:leftChars="0" w:firstLine="0" w:firstLineChars="0"/>
+        <w:jc w:val="left"/>
+        <w:rPr>
+          <w:rFonts w:hint="default" w:ascii="Cascadia Mono" w:hAnsi="Cascadia Mono"/>
+          <w:b w:val="0"/>
+          <w:bCs w:val="0"/>
+          <w:sz w:val="24"/>
+          <w:szCs w:val="24"/>
+          <w:lang w:val="pt-BR"/>
+        </w:rPr>
+      </w:pPr>
+      <w:r>
+        <w:rPr>
+          <w:rFonts w:hint="default" w:ascii="Cascadia Mono" w:hAnsi="Cascadia Mono" w:eastAsia="Cascadia Mono"/>
+          <w:color w:val="0000FF"/>
+          <w:sz w:val="19"/>
+          <w:szCs w:val="24"/>
+          <w:highlight w:val="white"/>
+        </w:rPr>
+        <w:t>&lt;</w:t>
+      </w:r>
+      <w:r>
+        <w:rPr>
+          <w:rFonts w:hint="default" w:ascii="Cascadia Mono" w:hAnsi="Cascadia Mono" w:eastAsia="Cascadia Mono"/>
+          <w:color w:val="800000"/>
+          <w:sz w:val="19"/>
+          <w:szCs w:val="24"/>
+          <w:highlight w:val="white"/>
+        </w:rPr>
+        <w:t>link</w:t>
+      </w:r>
+      <w:r>
+        <w:rPr>
+          <w:rFonts w:hint="default" w:ascii="Cascadia Mono" w:hAnsi="Cascadia Mono" w:eastAsia="Cascadia Mono"/>
+          <w:color w:val="000000"/>
+          <w:sz w:val="19"/>
+          <w:szCs w:val="24"/>
+          <w:highlight w:val="white"/>
+        </w:rPr>
+        <w:t xml:space="preserve"> </w:t>
+      </w:r>
+      <w:r>
+        <w:rPr>
+          <w:rFonts w:hint="default" w:ascii="Cascadia Mono" w:hAnsi="Cascadia Mono" w:eastAsia="Cascadia Mono"/>
+          <w:color w:val="FF0000"/>
+          <w:sz w:val="19"/>
+          <w:szCs w:val="24"/>
+          <w:highlight w:val="white"/>
+        </w:rPr>
+        <w:t>href</w:t>
+      </w:r>
+      <w:r>
+        <w:rPr>
+          <w:rFonts w:hint="default" w:ascii="Cascadia Mono" w:hAnsi="Cascadia Mono" w:eastAsia="Cascadia Mono"/>
+          <w:color w:val="0000FF"/>
+          <w:sz w:val="19"/>
+          <w:szCs w:val="24"/>
+          <w:highlight w:val="white"/>
+        </w:rPr>
+        <w:t>="_content/MudBlazor/MudBlazor.min.css"</w:t>
+      </w:r>
+      <w:r>
+        <w:rPr>
+          <w:rFonts w:hint="default" w:ascii="Cascadia Mono" w:hAnsi="Cascadia Mono" w:eastAsia="Cascadia Mono"/>
+          <w:color w:val="000000"/>
+          <w:sz w:val="19"/>
+          <w:szCs w:val="24"/>
+          <w:highlight w:val="white"/>
+        </w:rPr>
+        <w:t xml:space="preserve"> </w:t>
+      </w:r>
+      <w:r>
+        <w:rPr>
+          <w:rFonts w:hint="default" w:ascii="Cascadia Mono" w:hAnsi="Cascadia Mono" w:eastAsia="Cascadia Mono"/>
+          <w:color w:val="FF0000"/>
+          <w:sz w:val="19"/>
+          <w:szCs w:val="24"/>
+          <w:highlight w:val="white"/>
+        </w:rPr>
+        <w:t>rel</w:t>
+      </w:r>
+      <w:r>
+        <w:rPr>
+          <w:rFonts w:hint="default" w:ascii="Cascadia Mono" w:hAnsi="Cascadia Mono" w:eastAsia="Cascadia Mono"/>
+          <w:color w:val="0000FF"/>
+          <w:sz w:val="19"/>
+          <w:szCs w:val="24"/>
+          <w:highlight w:val="white"/>
+        </w:rPr>
+        <w:t>="stylesheet"</w:t>
+      </w:r>
+      <w:r>
+        <w:rPr>
+          <w:rFonts w:hint="default" w:ascii="Cascadia Mono" w:hAnsi="Cascadia Mono" w:eastAsia="Cascadia Mono"/>
+          <w:color w:val="000000"/>
+          <w:sz w:val="19"/>
+          <w:szCs w:val="24"/>
+          <w:highlight w:val="white"/>
+        </w:rPr>
+        <w:t xml:space="preserve"> </w:t>
+      </w:r>
+      <w:r>
+        <w:rPr>
+          <w:rFonts w:hint="default" w:ascii="Cascadia Mono" w:hAnsi="Cascadia Mono" w:eastAsia="Cascadia Mono"/>
+          <w:color w:val="0000FF"/>
+          <w:sz w:val="19"/>
+          <w:szCs w:val="24"/>
+          <w:highlight w:val="white"/>
+        </w:rPr>
+        <w:t>/&gt;</w:t>
+      </w:r>
+    </w:p>
+    <w:p>
+      <w:pPr>
+        <w:ind w:left="0" w:leftChars="0" w:firstLine="0" w:firstLineChars="0"/>
+        <w:jc w:val="left"/>
+        <w:rPr>
+          <w:rFonts w:hint="default" w:ascii="Cascadia Mono" w:hAnsi="Cascadia Mono"/>
+          <w:b w:val="0"/>
+          <w:bCs w:val="0"/>
+          <w:sz w:val="24"/>
+          <w:szCs w:val="24"/>
+          <w:lang w:val="pt-BR"/>
+        </w:rPr>
+      </w:pPr>
+    </w:p>
+    <w:p>
+      <w:pPr>
+        <w:ind w:left="0" w:leftChars="0" w:firstLine="0" w:firstLineChars="0"/>
+        <w:jc w:val="left"/>
+        <w:rPr>
+          <w:rFonts w:hint="default" w:ascii="Cascadia Mono" w:hAnsi="Cascadia Mono"/>
+          <w:b w:val="0"/>
+          <w:bCs w:val="0"/>
+          <w:sz w:val="24"/>
+          <w:szCs w:val="24"/>
+          <w:lang w:val="pt-BR"/>
+        </w:rPr>
+      </w:pPr>
+      <w:r>
+        <w:rPr>
+          <w:rFonts w:hint="default" w:ascii="Cascadia Mono" w:hAnsi="Cascadia Mono"/>
+          <w:b w:val="0"/>
+          <w:bCs w:val="0"/>
+          <w:sz w:val="24"/>
+          <w:szCs w:val="24"/>
+          <w:lang w:val="pt-BR"/>
+        </w:rPr>
+        <w:t>E adicionar abaixo da linha 29</w:t>
+      </w:r>
+    </w:p>
+    <w:p>
+      <w:pPr>
+        <w:ind w:left="0" w:leftChars="0" w:firstLine="0" w:firstLineChars="0"/>
+        <w:jc w:val="left"/>
+        <w:rPr>
+          <w:rFonts w:hint="default" w:ascii="Cascadia Mono" w:hAnsi="Cascadia Mono"/>
+          <w:b w:val="0"/>
+          <w:bCs w:val="0"/>
+          <w:sz w:val="24"/>
+          <w:szCs w:val="24"/>
+          <w:lang w:val="pt-BR"/>
+        </w:rPr>
+      </w:pPr>
+      <w:r>
+        <w:rPr>
+          <w:rFonts w:hint="default" w:ascii="Cascadia Mono" w:hAnsi="Cascadia Mono" w:eastAsia="Cascadia Mono"/>
+          <w:color w:val="0000FF"/>
+          <w:sz w:val="19"/>
+          <w:szCs w:val="24"/>
+          <w:highlight w:val="white"/>
+        </w:rPr>
+        <w:t>&lt;</w:t>
+      </w:r>
+      <w:r>
+        <w:rPr>
+          <w:rFonts w:hint="default" w:ascii="Cascadia Mono" w:hAnsi="Cascadia Mono" w:eastAsia="Cascadia Mono"/>
+          <w:color w:val="800000"/>
+          <w:sz w:val="19"/>
+          <w:szCs w:val="24"/>
+          <w:highlight w:val="white"/>
+        </w:rPr>
+        <w:t>script</w:t>
+      </w:r>
+      <w:r>
+        <w:rPr>
+          <w:rFonts w:hint="default" w:ascii="Cascadia Mono" w:hAnsi="Cascadia Mono" w:eastAsia="Cascadia Mono"/>
+          <w:color w:val="000000"/>
+          <w:sz w:val="19"/>
+          <w:szCs w:val="24"/>
+          <w:highlight w:val="white"/>
+        </w:rPr>
+        <w:t xml:space="preserve"> </w:t>
+      </w:r>
+      <w:r>
+        <w:rPr>
+          <w:rFonts w:hint="default" w:ascii="Cascadia Mono" w:hAnsi="Cascadia Mono" w:eastAsia="Cascadia Mono"/>
+          <w:color w:val="FF0000"/>
+          <w:sz w:val="19"/>
+          <w:szCs w:val="24"/>
+          <w:highlight w:val="white"/>
+        </w:rPr>
+        <w:t>src</w:t>
+      </w:r>
+      <w:r>
+        <w:rPr>
+          <w:rFonts w:hint="default" w:ascii="Cascadia Mono" w:hAnsi="Cascadia Mono" w:eastAsia="Cascadia Mono"/>
+          <w:color w:val="0000FF"/>
+          <w:sz w:val="19"/>
+          <w:szCs w:val="24"/>
+          <w:highlight w:val="white"/>
+        </w:rPr>
+        <w:t>="_content/MudBlazor/MudBlazor.min.js"&gt;&lt;/</w:t>
+      </w:r>
+      <w:r>
+        <w:rPr>
+          <w:rFonts w:hint="default" w:ascii="Cascadia Mono" w:hAnsi="Cascadia Mono" w:eastAsia="Cascadia Mono"/>
+          <w:color w:val="800000"/>
+          <w:sz w:val="19"/>
+          <w:szCs w:val="24"/>
+          <w:highlight w:val="white"/>
+        </w:rPr>
+        <w:t>script</w:t>
+      </w:r>
+      <w:r>
+        <w:rPr>
+          <w:rFonts w:hint="default" w:ascii="Cascadia Mono" w:hAnsi="Cascadia Mono" w:eastAsia="Cascadia Mono"/>
+          <w:color w:val="0000FF"/>
+          <w:sz w:val="19"/>
+          <w:szCs w:val="24"/>
+          <w:highlight w:val="white"/>
+        </w:rPr>
+        <w:t>&gt;</w:t>
+      </w:r>
+    </w:p>
+    <w:p>
+      <w:pPr>
+        <w:ind w:left="0" w:leftChars="0" w:firstLine="0" w:firstLineChars="0"/>
+        <w:jc w:val="left"/>
+        <w:rPr>
+          <w:rFonts w:hint="default" w:ascii="Cascadia Mono" w:hAnsi="Cascadia Mono"/>
+          <w:b w:val="0"/>
+          <w:bCs w:val="0"/>
+          <w:sz w:val="24"/>
+          <w:szCs w:val="24"/>
+          <w:lang w:val="pt-BR"/>
+        </w:rPr>
+      </w:pPr>
+    </w:p>
+    <w:p>
+      <w:pPr>
+        <w:ind w:left="0" w:leftChars="0" w:firstLine="0" w:firstLineChars="0"/>
+        <w:jc w:val="left"/>
+        <w:rPr>
+          <w:rFonts w:hint="default" w:ascii="Cascadia Mono" w:hAnsi="Cascadia Mono"/>
+          <w:b w:val="0"/>
+          <w:bCs w:val="0"/>
+          <w:sz w:val="24"/>
+          <w:szCs w:val="24"/>
+          <w:lang w:val="pt-BR"/>
+        </w:rPr>
+      </w:pPr>
+      <w:r>
+        <w:rPr>
+          <w:rFonts w:hint="default" w:ascii="Cascadia Mono" w:hAnsi="Cascadia Mono"/>
+          <w:b w:val="0"/>
+          <w:bCs w:val="0"/>
+          <w:sz w:val="24"/>
+          <w:szCs w:val="24"/>
+          <w:lang w:val="pt-BR"/>
+        </w:rPr>
+        <w:t>Em Layout/MainLayout.razor</w:t>
+      </w:r>
+    </w:p>
+    <w:p>
+      <w:pPr>
+        <w:spacing w:beforeLines="0" w:afterLines="0"/>
+        <w:jc w:val="left"/>
+        <w:rPr>
+          <w:rFonts w:hint="default" w:ascii="Cascadia Mono" w:hAnsi="Cascadia Mono" w:eastAsia="Cascadia Mono"/>
+          <w:color w:val="000000"/>
+          <w:sz w:val="19"/>
+          <w:szCs w:val="24"/>
+          <w:highlight w:val="white"/>
+        </w:rPr>
+      </w:pPr>
+      <w:r>
+        <w:rPr>
+          <w:rFonts w:hint="default" w:ascii="Cascadia Mono" w:hAnsi="Cascadia Mono" w:eastAsia="Cascadia Mono"/>
+          <w:color w:val="000000"/>
+          <w:sz w:val="19"/>
+          <w:szCs w:val="24"/>
+          <w:highlight w:val="white"/>
+        </w:rPr>
+        <w:t xml:space="preserve">@inherits </w:t>
+      </w:r>
+      <w:r>
+        <w:rPr>
+          <w:rFonts w:hint="default" w:ascii="Cascadia Mono" w:hAnsi="Cascadia Mono" w:eastAsia="Cascadia Mono"/>
+          <w:color w:val="2B91AF"/>
+          <w:sz w:val="19"/>
+          <w:szCs w:val="24"/>
+          <w:highlight w:val="white"/>
+        </w:rPr>
+        <w:t>LayoutComponentBase</w:t>
+      </w:r>
+    </w:p>
+    <w:p>
+      <w:pPr>
+        <w:spacing w:beforeLines="0" w:afterLines="0"/>
+        <w:jc w:val="left"/>
+        <w:rPr>
+          <w:rFonts w:hint="default" w:ascii="Cascadia Mono" w:hAnsi="Cascadia Mono" w:eastAsia="Cascadia Mono"/>
+          <w:color w:val="000000"/>
+          <w:sz w:val="19"/>
+          <w:szCs w:val="24"/>
+          <w:highlight w:val="white"/>
+        </w:rPr>
+      </w:pPr>
+    </w:p>
+    <w:p>
+      <w:pPr>
+        <w:spacing w:beforeLines="0" w:afterLines="0"/>
+        <w:jc w:val="left"/>
+        <w:rPr>
+          <w:rFonts w:hint="default" w:ascii="Cascadia Mono" w:hAnsi="Cascadia Mono" w:eastAsia="Cascadia Mono"/>
+          <w:color w:val="000000"/>
+          <w:sz w:val="19"/>
+          <w:szCs w:val="24"/>
+          <w:highlight w:val="white"/>
+        </w:rPr>
+      </w:pPr>
+      <w:r>
+        <w:rPr>
+          <w:rFonts w:hint="default" w:ascii="Cascadia Mono" w:hAnsi="Cascadia Mono" w:eastAsia="Cascadia Mono"/>
+          <w:color w:val="0000FF"/>
+          <w:sz w:val="19"/>
+          <w:szCs w:val="24"/>
+          <w:highlight w:val="white"/>
+        </w:rPr>
+        <w:t>&lt;</w:t>
+      </w:r>
+      <w:r>
+        <w:rPr>
+          <w:rFonts w:hint="default" w:ascii="Cascadia Mono" w:hAnsi="Cascadia Mono" w:eastAsia="Cascadia Mono"/>
+          <w:b/>
+          <w:color w:val="800080"/>
+          <w:sz w:val="19"/>
+          <w:szCs w:val="24"/>
+          <w:highlight w:val="white"/>
+        </w:rPr>
+        <w:t>MudThemeProvider</w:t>
+      </w:r>
+      <w:r>
+        <w:rPr>
+          <w:rFonts w:hint="default" w:ascii="Cascadia Mono" w:hAnsi="Cascadia Mono" w:eastAsia="Cascadia Mono"/>
+          <w:color w:val="0000FF"/>
+          <w:sz w:val="19"/>
+          <w:szCs w:val="24"/>
+          <w:highlight w:val="white"/>
+        </w:rPr>
+        <w:t xml:space="preserve"> /&gt;</w:t>
+      </w:r>
+    </w:p>
+    <w:p>
+      <w:pPr>
+        <w:spacing w:beforeLines="0" w:afterLines="0"/>
+        <w:jc w:val="left"/>
+        <w:rPr>
+          <w:rFonts w:hint="default" w:ascii="Cascadia Mono" w:hAnsi="Cascadia Mono" w:eastAsia="Cascadia Mono"/>
+          <w:color w:val="000000"/>
+          <w:sz w:val="19"/>
+          <w:szCs w:val="24"/>
+          <w:highlight w:val="white"/>
+        </w:rPr>
+      </w:pPr>
+      <w:r>
+        <w:rPr>
+          <w:rFonts w:hint="default" w:ascii="Cascadia Mono" w:hAnsi="Cascadia Mono" w:eastAsia="Cascadia Mono"/>
+          <w:color w:val="0000FF"/>
+          <w:sz w:val="19"/>
+          <w:szCs w:val="24"/>
+          <w:highlight w:val="white"/>
+        </w:rPr>
+        <w:t>&lt;</w:t>
+      </w:r>
+      <w:r>
+        <w:rPr>
+          <w:rFonts w:hint="default" w:ascii="Cascadia Mono" w:hAnsi="Cascadia Mono" w:eastAsia="Cascadia Mono"/>
+          <w:b/>
+          <w:color w:val="800080"/>
+          <w:sz w:val="19"/>
+          <w:szCs w:val="24"/>
+          <w:highlight w:val="white"/>
+        </w:rPr>
+        <w:t>MudDialogProvider</w:t>
+      </w:r>
+      <w:r>
+        <w:rPr>
+          <w:rFonts w:hint="default" w:ascii="Cascadia Mono" w:hAnsi="Cascadia Mono" w:eastAsia="Cascadia Mono"/>
+          <w:color w:val="0000FF"/>
+          <w:sz w:val="19"/>
+          <w:szCs w:val="24"/>
+          <w:highlight w:val="white"/>
+        </w:rPr>
+        <w:t xml:space="preserve"> /&gt;</w:t>
+      </w:r>
+    </w:p>
+    <w:p>
+      <w:pPr>
+        <w:spacing w:beforeLines="0" w:afterLines="0"/>
+        <w:jc w:val="left"/>
+        <w:rPr>
+          <w:rFonts w:hint="default" w:ascii="Cascadia Mono" w:hAnsi="Cascadia Mono" w:eastAsia="Cascadia Mono"/>
+          <w:color w:val="000000"/>
+          <w:sz w:val="19"/>
+          <w:szCs w:val="24"/>
+          <w:highlight w:val="white"/>
+        </w:rPr>
+      </w:pPr>
+      <w:r>
+        <w:rPr>
+          <w:rFonts w:hint="default" w:ascii="Cascadia Mono" w:hAnsi="Cascadia Mono" w:eastAsia="Cascadia Mono"/>
+          <w:color w:val="0000FF"/>
+          <w:sz w:val="19"/>
+          <w:szCs w:val="24"/>
+          <w:highlight w:val="white"/>
+        </w:rPr>
+        <w:t>&lt;</w:t>
+      </w:r>
+      <w:r>
+        <w:rPr>
+          <w:rFonts w:hint="default" w:ascii="Cascadia Mono" w:hAnsi="Cascadia Mono" w:eastAsia="Cascadia Mono"/>
+          <w:b/>
+          <w:color w:val="800080"/>
+          <w:sz w:val="19"/>
+          <w:szCs w:val="24"/>
+          <w:highlight w:val="white"/>
+        </w:rPr>
+        <w:t>MudSnackbarProvider</w:t>
+      </w:r>
+      <w:r>
+        <w:rPr>
+          <w:rFonts w:hint="default" w:ascii="Cascadia Mono" w:hAnsi="Cascadia Mono" w:eastAsia="Cascadia Mono"/>
+          <w:color w:val="0000FF"/>
+          <w:sz w:val="19"/>
+          <w:szCs w:val="24"/>
+          <w:highlight w:val="white"/>
+        </w:rPr>
+        <w:t xml:space="preserve"> /&gt;</w:t>
+      </w:r>
+    </w:p>
+    <w:p>
+      <w:pPr>
+        <w:spacing w:beforeLines="0" w:afterLines="0"/>
+        <w:jc w:val="left"/>
+        <w:rPr>
+          <w:rFonts w:hint="default" w:ascii="Cascadia Mono" w:hAnsi="Cascadia Mono" w:eastAsia="Cascadia Mono"/>
+          <w:color w:val="000000"/>
+          <w:sz w:val="19"/>
+          <w:szCs w:val="24"/>
+          <w:highlight w:val="white"/>
+        </w:rPr>
+      </w:pPr>
+    </w:p>
+    <w:p>
+      <w:pPr>
+        <w:spacing w:beforeLines="0" w:afterLines="0"/>
+        <w:jc w:val="left"/>
+        <w:rPr>
+          <w:rFonts w:hint="default" w:ascii="Cascadia Mono" w:hAnsi="Cascadia Mono" w:eastAsia="Cascadia Mono"/>
+          <w:color w:val="000000"/>
+          <w:sz w:val="19"/>
+          <w:szCs w:val="24"/>
+          <w:highlight w:val="white"/>
+        </w:rPr>
+      </w:pPr>
+      <w:r>
+        <w:rPr>
+          <w:rFonts w:hint="default" w:ascii="Cascadia Mono" w:hAnsi="Cascadia Mono" w:eastAsia="Cascadia Mono"/>
+          <w:color w:val="0000FF"/>
+          <w:sz w:val="19"/>
+          <w:szCs w:val="24"/>
+          <w:highlight w:val="white"/>
+        </w:rPr>
+        <w:t>&lt;</w:t>
+      </w:r>
+      <w:r>
+        <w:rPr>
+          <w:rFonts w:hint="default" w:ascii="Cascadia Mono" w:hAnsi="Cascadia Mono" w:eastAsia="Cascadia Mono"/>
+          <w:b/>
+          <w:color w:val="800080"/>
+          <w:sz w:val="19"/>
+          <w:szCs w:val="24"/>
+          <w:highlight w:val="white"/>
+        </w:rPr>
+        <w:t>MudLayout</w:t>
+      </w:r>
+      <w:r>
+        <w:rPr>
+          <w:rFonts w:hint="default" w:ascii="Cascadia Mono" w:hAnsi="Cascadia Mono" w:eastAsia="Cascadia Mono"/>
+          <w:color w:val="0000FF"/>
+          <w:sz w:val="19"/>
+          <w:szCs w:val="24"/>
+          <w:highlight w:val="white"/>
+        </w:rPr>
+        <w:t>&gt;</w:t>
+      </w:r>
+    </w:p>
+    <w:p>
+      <w:pPr>
+        <w:spacing w:beforeLines="0" w:afterLines="0"/>
+        <w:jc w:val="left"/>
+        <w:rPr>
+          <w:rFonts w:hint="default" w:ascii="Cascadia Mono" w:hAnsi="Cascadia Mono" w:eastAsia="Cascadia Mono"/>
+          <w:color w:val="000000"/>
+          <w:sz w:val="19"/>
+          <w:szCs w:val="24"/>
+          <w:highlight w:val="white"/>
+        </w:rPr>
+      </w:pPr>
+      <w:r>
+        <w:rPr>
+          <w:rFonts w:hint="default" w:ascii="Cascadia Mono" w:hAnsi="Cascadia Mono" w:eastAsia="Cascadia Mono"/>
+          <w:color w:val="000000"/>
+          <w:sz w:val="19"/>
+          <w:szCs w:val="24"/>
+          <w:highlight w:val="white"/>
+        </w:rPr>
+        <w:t xml:space="preserve">    </w:t>
+      </w:r>
+      <w:r>
+        <w:rPr>
+          <w:rFonts w:hint="default" w:ascii="Cascadia Mono" w:hAnsi="Cascadia Mono" w:eastAsia="Cascadia Mono"/>
+          <w:color w:val="0000FF"/>
+          <w:sz w:val="19"/>
+          <w:szCs w:val="24"/>
+          <w:highlight w:val="white"/>
+        </w:rPr>
+        <w:t>&lt;</w:t>
+      </w:r>
+      <w:r>
+        <w:rPr>
+          <w:rFonts w:hint="default" w:ascii="Cascadia Mono" w:hAnsi="Cascadia Mono" w:eastAsia="Cascadia Mono"/>
+          <w:b/>
+          <w:color w:val="800080"/>
+          <w:sz w:val="19"/>
+          <w:szCs w:val="24"/>
+          <w:highlight w:val="white"/>
+        </w:rPr>
+        <w:t>MudAppBar</w:t>
+      </w:r>
+      <w:r>
+        <w:rPr>
+          <w:rFonts w:hint="default" w:ascii="Cascadia Mono" w:hAnsi="Cascadia Mono" w:eastAsia="Cascadia Mono"/>
+          <w:color w:val="000000"/>
+          <w:sz w:val="19"/>
+          <w:szCs w:val="24"/>
+          <w:highlight w:val="white"/>
+        </w:rPr>
+        <w:t xml:space="preserve"> </w:t>
+      </w:r>
+      <w:r>
+        <w:rPr>
+          <w:rFonts w:hint="default" w:ascii="Cascadia Mono" w:hAnsi="Cascadia Mono" w:eastAsia="Cascadia Mono"/>
+          <w:b/>
+          <w:color w:val="800080"/>
+          <w:sz w:val="19"/>
+          <w:szCs w:val="24"/>
+          <w:highlight w:val="white"/>
+        </w:rPr>
+        <w:t>Color</w:t>
+      </w:r>
+      <w:r>
+        <w:rPr>
+          <w:rFonts w:hint="default" w:ascii="Cascadia Mono" w:hAnsi="Cascadia Mono" w:eastAsia="Cascadia Mono"/>
+          <w:color w:val="0000FF"/>
+          <w:sz w:val="19"/>
+          <w:szCs w:val="24"/>
+          <w:highlight w:val="white"/>
+        </w:rPr>
+        <w:t>="</w:t>
+      </w:r>
+      <w:r>
+        <w:rPr>
+          <w:rFonts w:hint="default" w:ascii="Cascadia Mono" w:hAnsi="Cascadia Mono" w:eastAsia="Cascadia Mono"/>
+          <w:color w:val="2B91AF"/>
+          <w:sz w:val="19"/>
+          <w:szCs w:val="24"/>
+          <w:highlight w:val="white"/>
+        </w:rPr>
+        <w:t>Color</w:t>
+      </w:r>
+      <w:r>
+        <w:rPr>
+          <w:rFonts w:hint="default" w:ascii="Cascadia Mono" w:hAnsi="Cascadia Mono" w:eastAsia="Cascadia Mono"/>
+          <w:color w:val="000000"/>
+          <w:sz w:val="19"/>
+          <w:szCs w:val="24"/>
+          <w:highlight w:val="white"/>
+        </w:rPr>
+        <w:t>.Surface</w:t>
+      </w:r>
+      <w:r>
+        <w:rPr>
+          <w:rFonts w:hint="default" w:ascii="Cascadia Mono" w:hAnsi="Cascadia Mono" w:eastAsia="Cascadia Mono"/>
+          <w:color w:val="0000FF"/>
+          <w:sz w:val="19"/>
+          <w:szCs w:val="24"/>
+          <w:highlight w:val="white"/>
+        </w:rPr>
+        <w:t>"</w:t>
+      </w:r>
+      <w:r>
+        <w:rPr>
+          <w:rFonts w:hint="default" w:ascii="Cascadia Mono" w:hAnsi="Cascadia Mono" w:eastAsia="Cascadia Mono"/>
+          <w:color w:val="000000"/>
+          <w:sz w:val="19"/>
+          <w:szCs w:val="24"/>
+          <w:highlight w:val="white"/>
+        </w:rPr>
+        <w:t xml:space="preserve"> </w:t>
+      </w:r>
+      <w:r>
+        <w:rPr>
+          <w:rFonts w:hint="default" w:ascii="Cascadia Mono" w:hAnsi="Cascadia Mono" w:eastAsia="Cascadia Mono"/>
+          <w:b/>
+          <w:color w:val="800080"/>
+          <w:sz w:val="19"/>
+          <w:szCs w:val="24"/>
+          <w:highlight w:val="white"/>
+        </w:rPr>
+        <w:t>Fixed</w:t>
+      </w:r>
+      <w:r>
+        <w:rPr>
+          <w:rFonts w:hint="default" w:ascii="Cascadia Mono" w:hAnsi="Cascadia Mono" w:eastAsia="Cascadia Mono"/>
+          <w:color w:val="0000FF"/>
+          <w:sz w:val="19"/>
+          <w:szCs w:val="24"/>
+          <w:highlight w:val="white"/>
+        </w:rPr>
+        <w:t>="true"</w:t>
+      </w:r>
+      <w:r>
+        <w:rPr>
+          <w:rFonts w:hint="default" w:ascii="Cascadia Mono" w:hAnsi="Cascadia Mono" w:eastAsia="Cascadia Mono"/>
+          <w:color w:val="000000"/>
+          <w:sz w:val="19"/>
+          <w:szCs w:val="24"/>
+          <w:highlight w:val="white"/>
+        </w:rPr>
+        <w:t xml:space="preserve"> </w:t>
+      </w:r>
+      <w:r>
+        <w:rPr>
+          <w:rFonts w:hint="default" w:ascii="Cascadia Mono" w:hAnsi="Cascadia Mono" w:eastAsia="Cascadia Mono"/>
+          <w:b/>
+          <w:color w:val="800080"/>
+          <w:sz w:val="19"/>
+          <w:szCs w:val="24"/>
+          <w:highlight w:val="white"/>
+        </w:rPr>
+        <w:t>Elevation</w:t>
+      </w:r>
+      <w:r>
+        <w:rPr>
+          <w:rFonts w:hint="default" w:ascii="Cascadia Mono" w:hAnsi="Cascadia Mono" w:eastAsia="Cascadia Mono"/>
+          <w:color w:val="0000FF"/>
+          <w:sz w:val="19"/>
+          <w:szCs w:val="24"/>
+          <w:highlight w:val="white"/>
+        </w:rPr>
+        <w:t>="</w:t>
+      </w:r>
+      <w:r>
+        <w:rPr>
+          <w:rFonts w:hint="default" w:ascii="Cascadia Mono" w:hAnsi="Cascadia Mono" w:eastAsia="Cascadia Mono"/>
+          <w:color w:val="000000"/>
+          <w:sz w:val="19"/>
+          <w:szCs w:val="24"/>
+          <w:highlight w:val="white"/>
+        </w:rPr>
+        <w:t>2</w:t>
+      </w:r>
+      <w:r>
+        <w:rPr>
+          <w:rFonts w:hint="default" w:ascii="Cascadia Mono" w:hAnsi="Cascadia Mono" w:eastAsia="Cascadia Mono"/>
+          <w:color w:val="0000FF"/>
+          <w:sz w:val="19"/>
+          <w:szCs w:val="24"/>
+          <w:highlight w:val="white"/>
+        </w:rPr>
+        <w:t>"&gt;</w:t>
+      </w:r>
+    </w:p>
+    <w:p>
+      <w:pPr>
+        <w:spacing w:beforeLines="0" w:afterLines="0"/>
+        <w:jc w:val="left"/>
+        <w:rPr>
+          <w:rFonts w:hint="default" w:ascii="Cascadia Mono" w:hAnsi="Cascadia Mono" w:eastAsia="Cascadia Mono"/>
+          <w:color w:val="000000"/>
+          <w:sz w:val="19"/>
+          <w:szCs w:val="24"/>
+          <w:highlight w:val="white"/>
+        </w:rPr>
+      </w:pPr>
+      <w:r>
+        <w:rPr>
+          <w:rFonts w:hint="default" w:ascii="Cascadia Mono" w:hAnsi="Cascadia Mono" w:eastAsia="Cascadia Mono"/>
+          <w:color w:val="000000"/>
+          <w:sz w:val="19"/>
+          <w:szCs w:val="24"/>
+          <w:highlight w:val="white"/>
+        </w:rPr>
+        <w:t xml:space="preserve">        </w:t>
+      </w:r>
+      <w:r>
+        <w:rPr>
+          <w:rFonts w:hint="default" w:ascii="Cascadia Mono" w:hAnsi="Cascadia Mono" w:eastAsia="Cascadia Mono"/>
+          <w:color w:val="0000FF"/>
+          <w:sz w:val="19"/>
+          <w:szCs w:val="24"/>
+          <w:highlight w:val="white"/>
+        </w:rPr>
+        <w:t>&lt;</w:t>
+      </w:r>
+      <w:r>
+        <w:rPr>
+          <w:rFonts w:hint="default" w:ascii="Cascadia Mono" w:hAnsi="Cascadia Mono" w:eastAsia="Cascadia Mono"/>
+          <w:b/>
+          <w:color w:val="800080"/>
+          <w:sz w:val="19"/>
+          <w:szCs w:val="24"/>
+          <w:highlight w:val="white"/>
+        </w:rPr>
+        <w:t>MudImage</w:t>
+      </w:r>
+      <w:r>
+        <w:rPr>
+          <w:rFonts w:hint="default" w:ascii="Cascadia Mono" w:hAnsi="Cascadia Mono" w:eastAsia="Cascadia Mono"/>
+          <w:color w:val="000000"/>
+          <w:sz w:val="19"/>
+          <w:szCs w:val="24"/>
+          <w:highlight w:val="white"/>
+        </w:rPr>
+        <w:t xml:space="preserve"> </w:t>
+      </w:r>
+      <w:r>
+        <w:rPr>
+          <w:rFonts w:hint="default" w:ascii="Cascadia Mono" w:hAnsi="Cascadia Mono" w:eastAsia="Cascadia Mono"/>
+          <w:b/>
+          <w:color w:val="800080"/>
+          <w:sz w:val="19"/>
+          <w:szCs w:val="24"/>
+          <w:highlight w:val="white"/>
+        </w:rPr>
+        <w:t>Src</w:t>
+      </w:r>
+      <w:r>
+        <w:rPr>
+          <w:rFonts w:hint="default" w:ascii="Cascadia Mono" w:hAnsi="Cascadia Mono" w:eastAsia="Cascadia Mono"/>
+          <w:color w:val="0000FF"/>
+          <w:sz w:val="19"/>
+          <w:szCs w:val="24"/>
+          <w:highlight w:val="white"/>
+        </w:rPr>
+        <w:t>="images/screensound-logo.png"&gt;&lt;/</w:t>
+      </w:r>
+      <w:r>
+        <w:rPr>
+          <w:rFonts w:hint="default" w:ascii="Cascadia Mono" w:hAnsi="Cascadia Mono" w:eastAsia="Cascadia Mono"/>
+          <w:b/>
+          <w:color w:val="800080"/>
+          <w:sz w:val="19"/>
+          <w:szCs w:val="24"/>
+          <w:highlight w:val="white"/>
+        </w:rPr>
+        <w:t>MudImage</w:t>
+      </w:r>
+      <w:r>
+        <w:rPr>
+          <w:rFonts w:hint="default" w:ascii="Cascadia Mono" w:hAnsi="Cascadia Mono" w:eastAsia="Cascadia Mono"/>
+          <w:color w:val="0000FF"/>
+          <w:sz w:val="19"/>
+          <w:szCs w:val="24"/>
+          <w:highlight w:val="white"/>
+        </w:rPr>
+        <w:t>&gt;</w:t>
+      </w:r>
+    </w:p>
+    <w:p>
+      <w:pPr>
+        <w:spacing w:beforeLines="0" w:afterLines="0"/>
+        <w:jc w:val="left"/>
+        <w:rPr>
+          <w:rFonts w:hint="default" w:ascii="Cascadia Mono" w:hAnsi="Cascadia Mono" w:eastAsia="Cascadia Mono"/>
+          <w:color w:val="000000"/>
+          <w:sz w:val="19"/>
+          <w:szCs w:val="24"/>
+          <w:highlight w:val="white"/>
+        </w:rPr>
+      </w:pPr>
+      <w:r>
+        <w:rPr>
+          <w:rFonts w:hint="default" w:ascii="Cascadia Mono" w:hAnsi="Cascadia Mono" w:eastAsia="Cascadia Mono"/>
+          <w:color w:val="000000"/>
+          <w:sz w:val="19"/>
+          <w:szCs w:val="24"/>
+          <w:highlight w:val="white"/>
+        </w:rPr>
+        <w:t xml:space="preserve">    </w:t>
+      </w:r>
+      <w:r>
+        <w:rPr>
+          <w:rFonts w:hint="default" w:ascii="Cascadia Mono" w:hAnsi="Cascadia Mono" w:eastAsia="Cascadia Mono"/>
+          <w:color w:val="0000FF"/>
+          <w:sz w:val="19"/>
+          <w:szCs w:val="24"/>
+          <w:highlight w:val="white"/>
+        </w:rPr>
+        <w:t>&lt;/</w:t>
+      </w:r>
+      <w:r>
+        <w:rPr>
+          <w:rFonts w:hint="default" w:ascii="Cascadia Mono" w:hAnsi="Cascadia Mono" w:eastAsia="Cascadia Mono"/>
+          <w:b/>
+          <w:color w:val="800080"/>
+          <w:sz w:val="19"/>
+          <w:szCs w:val="24"/>
+          <w:highlight w:val="white"/>
+        </w:rPr>
+        <w:t>MudAppBar</w:t>
+      </w:r>
+      <w:r>
+        <w:rPr>
+          <w:rFonts w:hint="default" w:ascii="Cascadia Mono" w:hAnsi="Cascadia Mono" w:eastAsia="Cascadia Mono"/>
+          <w:color w:val="0000FF"/>
+          <w:sz w:val="19"/>
+          <w:szCs w:val="24"/>
+          <w:highlight w:val="white"/>
+        </w:rPr>
+        <w:t>&gt;</w:t>
+      </w:r>
+    </w:p>
+    <w:p>
+      <w:pPr>
+        <w:spacing w:beforeLines="0" w:afterLines="0"/>
+        <w:jc w:val="left"/>
+        <w:rPr>
+          <w:rFonts w:hint="default" w:ascii="Cascadia Mono" w:hAnsi="Cascadia Mono" w:eastAsia="Cascadia Mono"/>
+          <w:color w:val="000000"/>
+          <w:sz w:val="19"/>
+          <w:szCs w:val="24"/>
+          <w:highlight w:val="white"/>
+        </w:rPr>
+      </w:pPr>
+      <w:r>
+        <w:rPr>
+          <w:rFonts w:hint="default" w:ascii="Cascadia Mono" w:hAnsi="Cascadia Mono" w:eastAsia="Cascadia Mono"/>
+          <w:color w:val="000000"/>
+          <w:sz w:val="19"/>
+          <w:szCs w:val="24"/>
+          <w:highlight w:val="white"/>
+        </w:rPr>
+        <w:t xml:space="preserve">    </w:t>
+      </w:r>
+      <w:r>
+        <w:rPr>
+          <w:rFonts w:hint="default" w:ascii="Cascadia Mono" w:hAnsi="Cascadia Mono" w:eastAsia="Cascadia Mono"/>
+          <w:color w:val="0000FF"/>
+          <w:sz w:val="19"/>
+          <w:szCs w:val="24"/>
+          <w:highlight w:val="white"/>
+        </w:rPr>
+        <w:t>&lt;</w:t>
+      </w:r>
+      <w:r>
+        <w:rPr>
+          <w:rFonts w:hint="default" w:ascii="Cascadia Mono" w:hAnsi="Cascadia Mono" w:eastAsia="Cascadia Mono"/>
+          <w:b/>
+          <w:color w:val="800080"/>
+          <w:sz w:val="19"/>
+          <w:szCs w:val="24"/>
+          <w:highlight w:val="white"/>
+        </w:rPr>
+        <w:t>MudDrawer</w:t>
+      </w:r>
+      <w:r>
+        <w:rPr>
+          <w:rFonts w:hint="default" w:ascii="Cascadia Mono" w:hAnsi="Cascadia Mono" w:eastAsia="Cascadia Mono"/>
+          <w:color w:val="000000"/>
+          <w:sz w:val="19"/>
+          <w:szCs w:val="24"/>
+          <w:highlight w:val="white"/>
+        </w:rPr>
+        <w:t xml:space="preserve"> </w:t>
+      </w:r>
+      <w:r>
+        <w:rPr>
+          <w:rFonts w:hint="default" w:ascii="Cascadia Mono" w:hAnsi="Cascadia Mono" w:eastAsia="Cascadia Mono"/>
+          <w:b/>
+          <w:color w:val="800080"/>
+          <w:sz w:val="19"/>
+          <w:szCs w:val="24"/>
+          <w:highlight w:val="white"/>
+        </w:rPr>
+        <w:t>Open</w:t>
+      </w:r>
+      <w:r>
+        <w:rPr>
+          <w:rFonts w:hint="default" w:ascii="Cascadia Mono" w:hAnsi="Cascadia Mono" w:eastAsia="Cascadia Mono"/>
+          <w:color w:val="0000FF"/>
+          <w:sz w:val="19"/>
+          <w:szCs w:val="24"/>
+          <w:highlight w:val="white"/>
+        </w:rPr>
+        <w:t>="true"</w:t>
+      </w:r>
+      <w:r>
+        <w:rPr>
+          <w:rFonts w:hint="default" w:ascii="Cascadia Mono" w:hAnsi="Cascadia Mono" w:eastAsia="Cascadia Mono"/>
+          <w:color w:val="000000"/>
+          <w:sz w:val="19"/>
+          <w:szCs w:val="24"/>
+          <w:highlight w:val="white"/>
+        </w:rPr>
+        <w:t xml:space="preserve"> </w:t>
+      </w:r>
+      <w:r>
+        <w:rPr>
+          <w:rFonts w:hint="default" w:ascii="Cascadia Mono" w:hAnsi="Cascadia Mono" w:eastAsia="Cascadia Mono"/>
+          <w:b/>
+          <w:color w:val="800080"/>
+          <w:sz w:val="19"/>
+          <w:szCs w:val="24"/>
+          <w:highlight w:val="white"/>
+        </w:rPr>
+        <w:t>ClipMode</w:t>
+      </w:r>
+      <w:r>
+        <w:rPr>
+          <w:rFonts w:hint="default" w:ascii="Cascadia Mono" w:hAnsi="Cascadia Mono" w:eastAsia="Cascadia Mono"/>
+          <w:color w:val="0000FF"/>
+          <w:sz w:val="19"/>
+          <w:szCs w:val="24"/>
+          <w:highlight w:val="white"/>
+        </w:rPr>
+        <w:t>="</w:t>
+      </w:r>
+      <w:r>
+        <w:rPr>
+          <w:rFonts w:hint="default" w:ascii="Cascadia Mono" w:hAnsi="Cascadia Mono" w:eastAsia="Cascadia Mono"/>
+          <w:color w:val="2B91AF"/>
+          <w:sz w:val="19"/>
+          <w:szCs w:val="24"/>
+          <w:highlight w:val="white"/>
+        </w:rPr>
+        <w:t>DrawerClipMode</w:t>
+      </w:r>
+      <w:r>
+        <w:rPr>
+          <w:rFonts w:hint="default" w:ascii="Cascadia Mono" w:hAnsi="Cascadia Mono" w:eastAsia="Cascadia Mono"/>
+          <w:color w:val="000000"/>
+          <w:sz w:val="19"/>
+          <w:szCs w:val="24"/>
+          <w:highlight w:val="white"/>
+        </w:rPr>
+        <w:t>.Always</w:t>
+      </w:r>
+      <w:r>
+        <w:rPr>
+          <w:rFonts w:hint="default" w:ascii="Cascadia Mono" w:hAnsi="Cascadia Mono" w:eastAsia="Cascadia Mono"/>
+          <w:color w:val="0000FF"/>
+          <w:sz w:val="19"/>
+          <w:szCs w:val="24"/>
+          <w:highlight w:val="white"/>
+        </w:rPr>
+        <w:t>"</w:t>
+      </w:r>
+      <w:r>
+        <w:rPr>
+          <w:rFonts w:hint="default" w:ascii="Cascadia Mono" w:hAnsi="Cascadia Mono" w:eastAsia="Cascadia Mono"/>
+          <w:color w:val="000000"/>
+          <w:sz w:val="19"/>
+          <w:szCs w:val="24"/>
+          <w:highlight w:val="white"/>
+        </w:rPr>
+        <w:t xml:space="preserve"> </w:t>
+      </w:r>
+      <w:r>
+        <w:rPr>
+          <w:rFonts w:hint="default" w:ascii="Cascadia Mono" w:hAnsi="Cascadia Mono" w:eastAsia="Cascadia Mono"/>
+          <w:b/>
+          <w:color w:val="800080"/>
+          <w:sz w:val="19"/>
+          <w:szCs w:val="24"/>
+          <w:highlight w:val="white"/>
+        </w:rPr>
+        <w:t>Elevation</w:t>
+      </w:r>
+      <w:r>
+        <w:rPr>
+          <w:rFonts w:hint="default" w:ascii="Cascadia Mono" w:hAnsi="Cascadia Mono" w:eastAsia="Cascadia Mono"/>
+          <w:color w:val="0000FF"/>
+          <w:sz w:val="19"/>
+          <w:szCs w:val="24"/>
+          <w:highlight w:val="white"/>
+        </w:rPr>
+        <w:t>="</w:t>
+      </w:r>
+      <w:r>
+        <w:rPr>
+          <w:rFonts w:hint="default" w:ascii="Cascadia Mono" w:hAnsi="Cascadia Mono" w:eastAsia="Cascadia Mono"/>
+          <w:color w:val="000000"/>
+          <w:sz w:val="19"/>
+          <w:szCs w:val="24"/>
+          <w:highlight w:val="white"/>
+        </w:rPr>
+        <w:t>2</w:t>
+      </w:r>
+      <w:r>
+        <w:rPr>
+          <w:rFonts w:hint="default" w:ascii="Cascadia Mono" w:hAnsi="Cascadia Mono" w:eastAsia="Cascadia Mono"/>
+          <w:color w:val="0000FF"/>
+          <w:sz w:val="19"/>
+          <w:szCs w:val="24"/>
+          <w:highlight w:val="white"/>
+        </w:rPr>
+        <w:t>"&gt;</w:t>
+      </w:r>
+    </w:p>
+    <w:p>
+      <w:pPr>
+        <w:spacing w:beforeLines="0" w:afterLines="0"/>
+        <w:jc w:val="left"/>
+        <w:rPr>
+          <w:rFonts w:hint="default" w:ascii="Cascadia Mono" w:hAnsi="Cascadia Mono" w:eastAsia="Cascadia Mono"/>
+          <w:color w:val="000000"/>
+          <w:sz w:val="19"/>
+          <w:szCs w:val="24"/>
+          <w:highlight w:val="white"/>
+        </w:rPr>
+      </w:pPr>
+      <w:r>
+        <w:rPr>
+          <w:rFonts w:hint="default" w:ascii="Cascadia Mono" w:hAnsi="Cascadia Mono" w:eastAsia="Cascadia Mono"/>
+          <w:color w:val="000000"/>
+          <w:sz w:val="19"/>
+          <w:szCs w:val="24"/>
+          <w:highlight w:val="white"/>
+        </w:rPr>
+        <w:t xml:space="preserve">        </w:t>
+      </w:r>
+      <w:r>
+        <w:rPr>
+          <w:rFonts w:hint="default" w:ascii="Cascadia Mono" w:hAnsi="Cascadia Mono" w:eastAsia="Cascadia Mono"/>
+          <w:color w:val="0000FF"/>
+          <w:sz w:val="19"/>
+          <w:szCs w:val="24"/>
+          <w:highlight w:val="white"/>
+        </w:rPr>
+        <w:t>&lt;</w:t>
+      </w:r>
+      <w:r>
+        <w:rPr>
+          <w:rFonts w:hint="default" w:ascii="Cascadia Mono" w:hAnsi="Cascadia Mono" w:eastAsia="Cascadia Mono"/>
+          <w:b/>
+          <w:color w:val="800080"/>
+          <w:sz w:val="19"/>
+          <w:szCs w:val="24"/>
+          <w:highlight w:val="white"/>
+        </w:rPr>
+        <w:t>NavMenu</w:t>
+      </w:r>
+      <w:r>
+        <w:rPr>
+          <w:rFonts w:hint="default" w:ascii="Cascadia Mono" w:hAnsi="Cascadia Mono" w:eastAsia="Cascadia Mono"/>
+          <w:color w:val="0000FF"/>
+          <w:sz w:val="19"/>
+          <w:szCs w:val="24"/>
+          <w:highlight w:val="white"/>
+        </w:rPr>
+        <w:t>&gt;&lt;/</w:t>
+      </w:r>
+      <w:r>
+        <w:rPr>
+          <w:rFonts w:hint="default" w:ascii="Cascadia Mono" w:hAnsi="Cascadia Mono" w:eastAsia="Cascadia Mono"/>
+          <w:b/>
+          <w:color w:val="800080"/>
+          <w:sz w:val="19"/>
+          <w:szCs w:val="24"/>
+          <w:highlight w:val="white"/>
+        </w:rPr>
+        <w:t>NavMenu</w:t>
+      </w:r>
+      <w:r>
+        <w:rPr>
+          <w:rFonts w:hint="default" w:ascii="Cascadia Mono" w:hAnsi="Cascadia Mono" w:eastAsia="Cascadia Mono"/>
+          <w:color w:val="0000FF"/>
+          <w:sz w:val="19"/>
+          <w:szCs w:val="24"/>
+          <w:highlight w:val="white"/>
+        </w:rPr>
+        <w:t>&gt;</w:t>
+      </w:r>
+    </w:p>
+    <w:p>
+      <w:pPr>
+        <w:spacing w:beforeLines="0" w:afterLines="0"/>
+        <w:jc w:val="left"/>
+        <w:rPr>
+          <w:rFonts w:hint="default" w:ascii="Cascadia Mono" w:hAnsi="Cascadia Mono" w:eastAsia="Cascadia Mono"/>
+          <w:color w:val="000000"/>
+          <w:sz w:val="19"/>
+          <w:szCs w:val="24"/>
+          <w:highlight w:val="white"/>
+        </w:rPr>
+      </w:pPr>
+      <w:r>
+        <w:rPr>
+          <w:rFonts w:hint="default" w:ascii="Cascadia Mono" w:hAnsi="Cascadia Mono" w:eastAsia="Cascadia Mono"/>
+          <w:color w:val="000000"/>
+          <w:sz w:val="19"/>
+          <w:szCs w:val="24"/>
+          <w:highlight w:val="white"/>
+        </w:rPr>
+        <w:t xml:space="preserve">    </w:t>
+      </w:r>
+      <w:r>
+        <w:rPr>
+          <w:rFonts w:hint="default" w:ascii="Cascadia Mono" w:hAnsi="Cascadia Mono" w:eastAsia="Cascadia Mono"/>
+          <w:color w:val="0000FF"/>
+          <w:sz w:val="19"/>
+          <w:szCs w:val="24"/>
+          <w:highlight w:val="white"/>
+        </w:rPr>
+        <w:t>&lt;/</w:t>
+      </w:r>
+      <w:r>
+        <w:rPr>
+          <w:rFonts w:hint="default" w:ascii="Cascadia Mono" w:hAnsi="Cascadia Mono" w:eastAsia="Cascadia Mono"/>
+          <w:b/>
+          <w:color w:val="800080"/>
+          <w:sz w:val="19"/>
+          <w:szCs w:val="24"/>
+          <w:highlight w:val="white"/>
+        </w:rPr>
+        <w:t>MudDrawer</w:t>
+      </w:r>
+      <w:r>
+        <w:rPr>
+          <w:rFonts w:hint="default" w:ascii="Cascadia Mono" w:hAnsi="Cascadia Mono" w:eastAsia="Cascadia Mono"/>
+          <w:color w:val="0000FF"/>
+          <w:sz w:val="19"/>
+          <w:szCs w:val="24"/>
+          <w:highlight w:val="white"/>
+        </w:rPr>
+        <w:t>&gt;</w:t>
+      </w:r>
+    </w:p>
+    <w:p>
+      <w:pPr>
+        <w:spacing w:beforeLines="0" w:afterLines="0"/>
+        <w:jc w:val="left"/>
+        <w:rPr>
+          <w:rFonts w:hint="default" w:ascii="Cascadia Mono" w:hAnsi="Cascadia Mono" w:eastAsia="Cascadia Mono"/>
+          <w:color w:val="000000"/>
+          <w:sz w:val="19"/>
+          <w:szCs w:val="24"/>
+          <w:highlight w:val="white"/>
+        </w:rPr>
+      </w:pPr>
+      <w:r>
+        <w:rPr>
+          <w:rFonts w:hint="default" w:ascii="Cascadia Mono" w:hAnsi="Cascadia Mono" w:eastAsia="Cascadia Mono"/>
+          <w:color w:val="000000"/>
+          <w:sz w:val="19"/>
+          <w:szCs w:val="24"/>
+          <w:highlight w:val="white"/>
+        </w:rPr>
+        <w:t xml:space="preserve">    </w:t>
+      </w:r>
+      <w:r>
+        <w:rPr>
+          <w:rFonts w:hint="default" w:ascii="Cascadia Mono" w:hAnsi="Cascadia Mono" w:eastAsia="Cascadia Mono"/>
+          <w:color w:val="0000FF"/>
+          <w:sz w:val="19"/>
+          <w:szCs w:val="24"/>
+          <w:highlight w:val="white"/>
+        </w:rPr>
+        <w:t>&lt;</w:t>
+      </w:r>
+      <w:r>
+        <w:rPr>
+          <w:rFonts w:hint="default" w:ascii="Cascadia Mono" w:hAnsi="Cascadia Mono" w:eastAsia="Cascadia Mono"/>
+          <w:b/>
+          <w:color w:val="800080"/>
+          <w:sz w:val="19"/>
+          <w:szCs w:val="24"/>
+          <w:highlight w:val="white"/>
+        </w:rPr>
+        <w:t>MudMainContent</w:t>
+      </w:r>
+      <w:r>
+        <w:rPr>
+          <w:rFonts w:hint="default" w:ascii="Cascadia Mono" w:hAnsi="Cascadia Mono" w:eastAsia="Cascadia Mono"/>
+          <w:color w:val="0000FF"/>
+          <w:sz w:val="19"/>
+          <w:szCs w:val="24"/>
+          <w:highlight w:val="white"/>
+        </w:rPr>
+        <w:t>&gt;</w:t>
+      </w:r>
+    </w:p>
+    <w:p>
+      <w:pPr>
+        <w:spacing w:beforeLines="0" w:afterLines="0"/>
+        <w:jc w:val="left"/>
+        <w:rPr>
+          <w:rFonts w:hint="default" w:ascii="Cascadia Mono" w:hAnsi="Cascadia Mono" w:eastAsia="Cascadia Mono"/>
+          <w:color w:val="000000"/>
+          <w:sz w:val="19"/>
+          <w:szCs w:val="24"/>
+          <w:highlight w:val="white"/>
+        </w:rPr>
+      </w:pPr>
+      <w:r>
+        <w:rPr>
+          <w:rFonts w:hint="default" w:ascii="Cascadia Mono" w:hAnsi="Cascadia Mono" w:eastAsia="Cascadia Mono"/>
+          <w:color w:val="000000"/>
+          <w:sz w:val="19"/>
+          <w:szCs w:val="24"/>
+          <w:highlight w:val="white"/>
+        </w:rPr>
+        <w:t xml:space="preserve">        @Body</w:t>
+      </w:r>
+    </w:p>
+    <w:p>
+      <w:pPr>
+        <w:spacing w:beforeLines="0" w:afterLines="0"/>
+        <w:jc w:val="left"/>
+        <w:rPr>
+          <w:rFonts w:hint="default" w:ascii="Cascadia Mono" w:hAnsi="Cascadia Mono" w:eastAsia="Cascadia Mono"/>
+          <w:color w:val="000000"/>
+          <w:sz w:val="19"/>
+          <w:szCs w:val="24"/>
+          <w:highlight w:val="white"/>
+        </w:rPr>
+      </w:pPr>
+      <w:r>
+        <w:rPr>
+          <w:rFonts w:hint="default" w:ascii="Cascadia Mono" w:hAnsi="Cascadia Mono" w:eastAsia="Cascadia Mono"/>
+          <w:color w:val="000000"/>
+          <w:sz w:val="19"/>
+          <w:szCs w:val="24"/>
+          <w:highlight w:val="white"/>
+        </w:rPr>
+        <w:t xml:space="preserve">    </w:t>
+      </w:r>
+      <w:r>
+        <w:rPr>
+          <w:rFonts w:hint="default" w:ascii="Cascadia Mono" w:hAnsi="Cascadia Mono" w:eastAsia="Cascadia Mono"/>
+          <w:color w:val="0000FF"/>
+          <w:sz w:val="19"/>
+          <w:szCs w:val="24"/>
+          <w:highlight w:val="white"/>
+        </w:rPr>
+        <w:t>&lt;/</w:t>
+      </w:r>
+      <w:r>
+        <w:rPr>
+          <w:rFonts w:hint="default" w:ascii="Cascadia Mono" w:hAnsi="Cascadia Mono" w:eastAsia="Cascadia Mono"/>
+          <w:b/>
+          <w:color w:val="800080"/>
+          <w:sz w:val="19"/>
+          <w:szCs w:val="24"/>
+          <w:highlight w:val="white"/>
+        </w:rPr>
+        <w:t>MudMainContent</w:t>
+      </w:r>
+      <w:r>
+        <w:rPr>
+          <w:rFonts w:hint="default" w:ascii="Cascadia Mono" w:hAnsi="Cascadia Mono" w:eastAsia="Cascadia Mono"/>
+          <w:color w:val="0000FF"/>
+          <w:sz w:val="19"/>
+          <w:szCs w:val="24"/>
+          <w:highlight w:val="white"/>
+        </w:rPr>
+        <w:t>&gt;</w:t>
+      </w:r>
+    </w:p>
+    <w:p>
+      <w:pPr>
+        <w:ind w:left="0" w:leftChars="0" w:firstLine="0" w:firstLineChars="0"/>
+        <w:jc w:val="left"/>
+        <w:rPr>
+          <w:rFonts w:hint="default" w:ascii="Cascadia Mono" w:hAnsi="Cascadia Mono"/>
+          <w:b w:val="0"/>
+          <w:bCs w:val="0"/>
+          <w:sz w:val="24"/>
+          <w:szCs w:val="24"/>
+          <w:lang w:val="pt-BR"/>
+        </w:rPr>
+      </w:pPr>
+      <w:r>
+        <w:rPr>
+          <w:rFonts w:hint="default" w:ascii="Cascadia Mono" w:hAnsi="Cascadia Mono" w:eastAsia="Cascadia Mono"/>
+          <w:color w:val="0000FF"/>
+          <w:sz w:val="19"/>
+          <w:szCs w:val="24"/>
+          <w:highlight w:val="white"/>
+        </w:rPr>
+        <w:t>&lt;/</w:t>
+      </w:r>
+      <w:r>
+        <w:rPr>
+          <w:rFonts w:hint="default" w:ascii="Cascadia Mono" w:hAnsi="Cascadia Mono" w:eastAsia="Cascadia Mono"/>
+          <w:b/>
+          <w:color w:val="800080"/>
+          <w:sz w:val="19"/>
+          <w:szCs w:val="24"/>
+          <w:highlight w:val="white"/>
+        </w:rPr>
+        <w:t>MudLayout</w:t>
+      </w:r>
+      <w:r>
+        <w:rPr>
+          <w:rFonts w:hint="default" w:ascii="Cascadia Mono" w:hAnsi="Cascadia Mono" w:eastAsia="Cascadia Mono"/>
+          <w:color w:val="0000FF"/>
+          <w:sz w:val="19"/>
+          <w:szCs w:val="24"/>
+          <w:highlight w:val="white"/>
+        </w:rPr>
+        <w:t>&gt;</w:t>
+      </w:r>
+    </w:p>
+    <w:p>
+      <w:pPr>
+        <w:ind w:left="0" w:leftChars="0" w:firstLine="0" w:firstLineChars="0"/>
+        <w:jc w:val="left"/>
+        <w:rPr>
+          <w:rFonts w:hint="default" w:ascii="Cascadia Mono" w:hAnsi="Cascadia Mono"/>
+          <w:b w:val="0"/>
+          <w:bCs w:val="0"/>
+          <w:sz w:val="24"/>
+          <w:szCs w:val="24"/>
+          <w:lang w:val="pt-BR"/>
+        </w:rPr>
+      </w:pPr>
+    </w:p>
+    <w:p>
+      <w:pPr>
+        <w:ind w:left="0" w:leftChars="0" w:firstLine="0" w:firstLineChars="0"/>
+        <w:jc w:val="left"/>
+        <w:rPr>
+          <w:rFonts w:hint="default" w:ascii="Cascadia Mono" w:hAnsi="Cascadia Mono"/>
+          <w:b w:val="0"/>
+          <w:bCs w:val="0"/>
+          <w:sz w:val="24"/>
+          <w:szCs w:val="24"/>
+          <w:lang w:val="pt-BR"/>
+        </w:rPr>
+      </w:pPr>
+    </w:p>
+    <w:p>
+      <w:pPr>
+        <w:ind w:left="0" w:leftChars="0" w:firstLine="0" w:firstLineChars="0"/>
+        <w:jc w:val="left"/>
+        <w:rPr>
+          <w:rFonts w:hint="default" w:ascii="Cascadia Mono" w:hAnsi="Cascadia Mono"/>
+          <w:b w:val="0"/>
+          <w:bCs w:val="0"/>
+          <w:sz w:val="24"/>
+          <w:szCs w:val="24"/>
+          <w:lang w:val="pt-BR"/>
+        </w:rPr>
+      </w:pPr>
+      <w:r>
+        <w:rPr>
+          <w:rFonts w:hint="default" w:ascii="Cascadia Mono" w:hAnsi="Cascadia Mono"/>
+          <w:b w:val="0"/>
+          <w:bCs w:val="0"/>
+          <w:sz w:val="24"/>
+          <w:szCs w:val="24"/>
+          <w:lang w:val="pt-BR"/>
+        </w:rPr>
+        <w:t>Em wwwroot, adicionar a pasta images, com as imagens de favicon e da logo (</w:t>
+      </w:r>
+      <w:r>
+        <w:rPr>
+          <w:rFonts w:hint="default" w:ascii="Cascadia Mono" w:hAnsi="Cascadia Mono"/>
+          <w:b w:val="0"/>
+          <w:bCs w:val="0"/>
+          <w:color w:val="000000" w:themeColor="text1"/>
+          <w:sz w:val="24"/>
+          <w:szCs w:val="24"/>
+          <w:lang w:val="pt-BR"/>
+          <w14:textFill>
+            <w14:solidFill>
+              <w14:schemeClr w14:val="tx1"/>
+            </w14:solidFill>
+          </w14:textFill>
+        </w:rPr>
+        <w:t>arquivos no projeto do curso</w:t>
+      </w:r>
+      <w:r>
+        <w:rPr>
+          <w:rFonts w:hint="default" w:ascii="Cascadia Mono" w:hAnsi="Cascadia Mono"/>
+          <w:b w:val="0"/>
+          <w:bCs w:val="0"/>
+          <w:sz w:val="24"/>
+          <w:szCs w:val="24"/>
+          <w:lang w:val="pt-BR"/>
+        </w:rPr>
+        <w:t>)</w:t>
+      </w:r>
+    </w:p>
+    <w:p>
+      <w:pPr>
+        <w:ind w:left="0" w:leftChars="0" w:firstLine="0" w:firstLineChars="0"/>
+        <w:jc w:val="left"/>
+        <w:rPr>
+          <w:rFonts w:hint="default" w:ascii="Cascadia Mono" w:hAnsi="Cascadia Mono"/>
+          <w:b w:val="0"/>
+          <w:bCs w:val="0"/>
+          <w:sz w:val="24"/>
+          <w:szCs w:val="24"/>
+          <w:lang w:val="pt-BR"/>
+        </w:rPr>
+      </w:pPr>
+    </w:p>
+    <w:p>
+      <w:pPr>
+        <w:ind w:left="0" w:leftChars="0" w:firstLine="0" w:firstLineChars="0"/>
+        <w:jc w:val="left"/>
+        <w:rPr>
+          <w:rFonts w:hint="default" w:ascii="Cascadia Mono" w:hAnsi="Cascadia Mono"/>
+          <w:b w:val="0"/>
+          <w:bCs w:val="0"/>
+          <w:sz w:val="24"/>
+          <w:szCs w:val="24"/>
+          <w:lang w:val="pt-BR"/>
+        </w:rPr>
+      </w:pPr>
+      <w:r>
+        <w:rPr>
+          <w:rFonts w:hint="default" w:ascii="Cascadia Mono" w:hAnsi="Cascadia Mono"/>
+          <w:b w:val="0"/>
+          <w:bCs w:val="0"/>
+          <w:sz w:val="24"/>
+          <w:szCs w:val="24"/>
+          <w:lang w:val="pt-BR"/>
+        </w:rPr>
+        <w:t>Em Layout/NavMenu - configurar o menu lateral</w:t>
+      </w:r>
+    </w:p>
+    <w:p>
+      <w:pPr>
+        <w:spacing w:beforeLines="0" w:afterLines="0"/>
+        <w:jc w:val="left"/>
+        <w:rPr>
+          <w:rFonts w:hint="default" w:ascii="Cascadia Mono" w:hAnsi="Cascadia Mono" w:eastAsia="Cascadia Mono"/>
+          <w:color w:val="000000"/>
+          <w:sz w:val="19"/>
+          <w:szCs w:val="24"/>
+          <w:highlight w:val="white"/>
+        </w:rPr>
+      </w:pPr>
+      <w:r>
+        <w:rPr>
+          <w:rFonts w:hint="default" w:ascii="Cascadia Mono" w:hAnsi="Cascadia Mono" w:eastAsia="Cascadia Mono"/>
+          <w:color w:val="000000"/>
+          <w:sz w:val="19"/>
+          <w:szCs w:val="24"/>
+          <w:highlight w:val="white"/>
+        </w:rPr>
+        <w:t>﻿﻿</w:t>
+      </w:r>
+      <w:r>
+        <w:rPr>
+          <w:rFonts w:hint="default" w:ascii="Cascadia Mono" w:hAnsi="Cascadia Mono" w:eastAsia="Cascadia Mono"/>
+          <w:color w:val="0000FF"/>
+          <w:sz w:val="19"/>
+          <w:szCs w:val="24"/>
+          <w:highlight w:val="white"/>
+        </w:rPr>
+        <w:t>&lt;</w:t>
+      </w:r>
+      <w:r>
+        <w:rPr>
+          <w:rFonts w:hint="default" w:ascii="Cascadia Mono" w:hAnsi="Cascadia Mono" w:eastAsia="Cascadia Mono"/>
+          <w:b/>
+          <w:color w:val="800080"/>
+          <w:sz w:val="19"/>
+          <w:szCs w:val="24"/>
+          <w:highlight w:val="white"/>
+        </w:rPr>
+        <w:t>MudNavMenu</w:t>
+      </w:r>
+      <w:r>
+        <w:rPr>
+          <w:rFonts w:hint="default" w:ascii="Cascadia Mono" w:hAnsi="Cascadia Mono" w:eastAsia="Cascadia Mono"/>
+          <w:color w:val="000000"/>
+          <w:sz w:val="19"/>
+          <w:szCs w:val="24"/>
+          <w:highlight w:val="white"/>
+        </w:rPr>
+        <w:t xml:space="preserve"> </w:t>
+      </w:r>
+      <w:r>
+        <w:rPr>
+          <w:rFonts w:hint="default" w:ascii="Cascadia Mono" w:hAnsi="Cascadia Mono" w:eastAsia="Cascadia Mono"/>
+          <w:b/>
+          <w:color w:val="800080"/>
+          <w:sz w:val="19"/>
+          <w:szCs w:val="24"/>
+          <w:highlight w:val="white"/>
+        </w:rPr>
+        <w:t>Class</w:t>
+      </w:r>
+      <w:r>
+        <w:rPr>
+          <w:rFonts w:hint="default" w:ascii="Cascadia Mono" w:hAnsi="Cascadia Mono" w:eastAsia="Cascadia Mono"/>
+          <w:color w:val="0000FF"/>
+          <w:sz w:val="19"/>
+          <w:szCs w:val="24"/>
+          <w:highlight w:val="white"/>
+        </w:rPr>
+        <w:t>="mud-width-full mt-4"&gt;</w:t>
+      </w:r>
+    </w:p>
+    <w:p>
+      <w:pPr>
+        <w:spacing w:beforeLines="0" w:afterLines="0"/>
+        <w:jc w:val="left"/>
+        <w:rPr>
+          <w:rFonts w:hint="default" w:ascii="Cascadia Mono" w:hAnsi="Cascadia Mono" w:eastAsia="Cascadia Mono"/>
+          <w:color w:val="000000"/>
+          <w:sz w:val="19"/>
+          <w:szCs w:val="24"/>
+          <w:highlight w:val="white"/>
+        </w:rPr>
+      </w:pPr>
+    </w:p>
+    <w:p>
+      <w:pPr>
+        <w:spacing w:beforeLines="0" w:afterLines="0"/>
+        <w:jc w:val="left"/>
+        <w:rPr>
+          <w:rFonts w:hint="default" w:ascii="Cascadia Mono" w:hAnsi="Cascadia Mono" w:eastAsia="Cascadia Mono"/>
+          <w:color w:val="000000"/>
+          <w:sz w:val="19"/>
+          <w:szCs w:val="24"/>
+          <w:highlight w:val="white"/>
+        </w:rPr>
+      </w:pPr>
+      <w:r>
+        <w:rPr>
+          <w:rFonts w:hint="default" w:ascii="Cascadia Mono" w:hAnsi="Cascadia Mono" w:eastAsia="Cascadia Mono"/>
+          <w:color w:val="000000"/>
+          <w:sz w:val="19"/>
+          <w:szCs w:val="24"/>
+          <w:highlight w:val="white"/>
+        </w:rPr>
+        <w:t xml:space="preserve">    </w:t>
+      </w:r>
+      <w:r>
+        <w:rPr>
+          <w:rFonts w:hint="default" w:ascii="Cascadia Mono" w:hAnsi="Cascadia Mono" w:eastAsia="Cascadia Mono"/>
+          <w:color w:val="0000FF"/>
+          <w:sz w:val="19"/>
+          <w:szCs w:val="24"/>
+          <w:highlight w:val="white"/>
+        </w:rPr>
+        <w:t>&lt;</w:t>
+      </w:r>
+      <w:r>
+        <w:rPr>
+          <w:rFonts w:hint="default" w:ascii="Cascadia Mono" w:hAnsi="Cascadia Mono" w:eastAsia="Cascadia Mono"/>
+          <w:b/>
+          <w:color w:val="800080"/>
+          <w:sz w:val="19"/>
+          <w:szCs w:val="24"/>
+          <w:highlight w:val="white"/>
+        </w:rPr>
+        <w:t>MudNavLink</w:t>
+      </w:r>
+      <w:r>
+        <w:rPr>
+          <w:rFonts w:hint="default" w:ascii="Cascadia Mono" w:hAnsi="Cascadia Mono" w:eastAsia="Cascadia Mono"/>
+          <w:color w:val="000000"/>
+          <w:sz w:val="19"/>
+          <w:szCs w:val="24"/>
+          <w:highlight w:val="white"/>
+        </w:rPr>
+        <w:t xml:space="preserve"> </w:t>
+      </w:r>
+      <w:r>
+        <w:rPr>
+          <w:rFonts w:hint="default" w:ascii="Cascadia Mono" w:hAnsi="Cascadia Mono" w:eastAsia="Cascadia Mono"/>
+          <w:b/>
+          <w:color w:val="800080"/>
+          <w:sz w:val="19"/>
+          <w:szCs w:val="24"/>
+          <w:highlight w:val="white"/>
+        </w:rPr>
+        <w:t>Href</w:t>
+      </w:r>
+      <w:r>
+        <w:rPr>
+          <w:rFonts w:hint="default" w:ascii="Cascadia Mono" w:hAnsi="Cascadia Mono" w:eastAsia="Cascadia Mono"/>
+          <w:color w:val="0000FF"/>
+          <w:sz w:val="19"/>
+          <w:szCs w:val="24"/>
+          <w:highlight w:val="white"/>
+        </w:rPr>
+        <w:t>="/"</w:t>
+      </w:r>
+      <w:r>
+        <w:rPr>
+          <w:rFonts w:hint="default" w:ascii="Cascadia Mono" w:hAnsi="Cascadia Mono" w:eastAsia="Cascadia Mono"/>
+          <w:color w:val="000000"/>
+          <w:sz w:val="19"/>
+          <w:szCs w:val="24"/>
+          <w:highlight w:val="white"/>
+        </w:rPr>
+        <w:t xml:space="preserve"> </w:t>
+      </w:r>
+      <w:r>
+        <w:rPr>
+          <w:rFonts w:hint="default" w:ascii="Cascadia Mono" w:hAnsi="Cascadia Mono" w:eastAsia="Cascadia Mono"/>
+          <w:b/>
+          <w:color w:val="800080"/>
+          <w:sz w:val="19"/>
+          <w:szCs w:val="24"/>
+          <w:highlight w:val="white"/>
+        </w:rPr>
+        <w:t>Icon</w:t>
+      </w:r>
+      <w:r>
+        <w:rPr>
+          <w:rFonts w:hint="default" w:ascii="Cascadia Mono" w:hAnsi="Cascadia Mono" w:eastAsia="Cascadia Mono"/>
+          <w:color w:val="0000FF"/>
+          <w:sz w:val="19"/>
+          <w:szCs w:val="24"/>
+          <w:highlight w:val="white"/>
+        </w:rPr>
+        <w:t>="</w:t>
+      </w:r>
+      <w:r>
+        <w:rPr>
+          <w:rFonts w:hint="default" w:ascii="Cascadia Mono" w:hAnsi="Cascadia Mono" w:eastAsia="Cascadia Mono"/>
+          <w:color w:val="000000"/>
+          <w:sz w:val="19"/>
+          <w:szCs w:val="24"/>
+          <w:highlight w:val="white"/>
+        </w:rPr>
+        <w:t>@</w:t>
+      </w:r>
+      <w:r>
+        <w:rPr>
+          <w:rFonts w:hint="default" w:ascii="Cascadia Mono" w:hAnsi="Cascadia Mono" w:eastAsia="Cascadia Mono"/>
+          <w:color w:val="2B91AF"/>
+          <w:sz w:val="19"/>
+          <w:szCs w:val="24"/>
+          <w:highlight w:val="white"/>
+        </w:rPr>
+        <w:t>Icons</w:t>
+      </w:r>
+      <w:r>
+        <w:rPr>
+          <w:rFonts w:hint="default" w:ascii="Cascadia Mono" w:hAnsi="Cascadia Mono" w:eastAsia="Cascadia Mono"/>
+          <w:color w:val="000000"/>
+          <w:sz w:val="19"/>
+          <w:szCs w:val="24"/>
+          <w:highlight w:val="white"/>
+        </w:rPr>
+        <w:t>.</w:t>
+      </w:r>
+      <w:r>
+        <w:rPr>
+          <w:rFonts w:hint="default" w:ascii="Cascadia Mono" w:hAnsi="Cascadia Mono" w:eastAsia="Cascadia Mono"/>
+          <w:color w:val="2B91AF"/>
+          <w:sz w:val="19"/>
+          <w:szCs w:val="24"/>
+          <w:highlight w:val="white"/>
+        </w:rPr>
+        <w:t>Material</w:t>
+      </w:r>
+      <w:r>
+        <w:rPr>
+          <w:rFonts w:hint="default" w:ascii="Cascadia Mono" w:hAnsi="Cascadia Mono" w:eastAsia="Cascadia Mono"/>
+          <w:color w:val="000000"/>
+          <w:sz w:val="19"/>
+          <w:szCs w:val="24"/>
+          <w:highlight w:val="white"/>
+        </w:rPr>
+        <w:t>.</w:t>
+      </w:r>
+      <w:r>
+        <w:rPr>
+          <w:rFonts w:hint="default" w:ascii="Cascadia Mono" w:hAnsi="Cascadia Mono" w:eastAsia="Cascadia Mono"/>
+          <w:color w:val="2B91AF"/>
+          <w:sz w:val="19"/>
+          <w:szCs w:val="24"/>
+          <w:highlight w:val="white"/>
+        </w:rPr>
+        <w:t>Filled</w:t>
+      </w:r>
+      <w:r>
+        <w:rPr>
+          <w:rFonts w:hint="default" w:ascii="Cascadia Mono" w:hAnsi="Cascadia Mono" w:eastAsia="Cascadia Mono"/>
+          <w:color w:val="000000"/>
+          <w:sz w:val="19"/>
+          <w:szCs w:val="24"/>
+          <w:highlight w:val="white"/>
+        </w:rPr>
+        <w:t>.Home</w:t>
+      </w:r>
+      <w:r>
+        <w:rPr>
+          <w:rFonts w:hint="default" w:ascii="Cascadia Mono" w:hAnsi="Cascadia Mono" w:eastAsia="Cascadia Mono"/>
+          <w:color w:val="0000FF"/>
+          <w:sz w:val="19"/>
+          <w:szCs w:val="24"/>
+          <w:highlight w:val="white"/>
+        </w:rPr>
+        <w:t>"&gt;</w:t>
+      </w:r>
+      <w:r>
+        <w:rPr>
+          <w:rFonts w:hint="default" w:ascii="Cascadia Mono" w:hAnsi="Cascadia Mono" w:eastAsia="Cascadia Mono"/>
+          <w:color w:val="000000"/>
+          <w:sz w:val="19"/>
+          <w:szCs w:val="24"/>
+          <w:highlight w:val="white"/>
+        </w:rPr>
+        <w:t>Home</w:t>
+      </w:r>
+      <w:r>
+        <w:rPr>
+          <w:rFonts w:hint="default" w:ascii="Cascadia Mono" w:hAnsi="Cascadia Mono" w:eastAsia="Cascadia Mono"/>
+          <w:color w:val="0000FF"/>
+          <w:sz w:val="19"/>
+          <w:szCs w:val="24"/>
+          <w:highlight w:val="white"/>
+        </w:rPr>
+        <w:t>&lt;/</w:t>
+      </w:r>
+      <w:r>
+        <w:rPr>
+          <w:rFonts w:hint="default" w:ascii="Cascadia Mono" w:hAnsi="Cascadia Mono" w:eastAsia="Cascadia Mono"/>
+          <w:b/>
+          <w:color w:val="800080"/>
+          <w:sz w:val="19"/>
+          <w:szCs w:val="24"/>
+          <w:highlight w:val="white"/>
+        </w:rPr>
+        <w:t>MudNavLink</w:t>
+      </w:r>
+      <w:r>
+        <w:rPr>
+          <w:rFonts w:hint="default" w:ascii="Cascadia Mono" w:hAnsi="Cascadia Mono" w:eastAsia="Cascadia Mono"/>
+          <w:color w:val="0000FF"/>
+          <w:sz w:val="19"/>
+          <w:szCs w:val="24"/>
+          <w:highlight w:val="white"/>
+        </w:rPr>
+        <w:t>&gt;</w:t>
+      </w:r>
+    </w:p>
+    <w:p>
+      <w:pPr>
+        <w:spacing w:beforeLines="0" w:afterLines="0"/>
+        <w:jc w:val="left"/>
+        <w:rPr>
+          <w:rFonts w:hint="default" w:ascii="Cascadia Mono" w:hAnsi="Cascadia Mono" w:eastAsia="Cascadia Mono"/>
+          <w:color w:val="000000"/>
+          <w:sz w:val="19"/>
+          <w:szCs w:val="24"/>
+          <w:highlight w:val="white"/>
+        </w:rPr>
+      </w:pPr>
+      <w:r>
+        <w:rPr>
+          <w:rFonts w:hint="default" w:ascii="Cascadia Mono" w:hAnsi="Cascadia Mono" w:eastAsia="Cascadia Mono"/>
+          <w:color w:val="000000"/>
+          <w:sz w:val="19"/>
+          <w:szCs w:val="24"/>
+          <w:highlight w:val="white"/>
+        </w:rPr>
+        <w:t xml:space="preserve">    </w:t>
+      </w:r>
+      <w:r>
+        <w:rPr>
+          <w:rFonts w:hint="default" w:ascii="Cascadia Mono" w:hAnsi="Cascadia Mono" w:eastAsia="Cascadia Mono"/>
+          <w:color w:val="0000FF"/>
+          <w:sz w:val="19"/>
+          <w:szCs w:val="24"/>
+          <w:highlight w:val="white"/>
+        </w:rPr>
+        <w:t>&lt;</w:t>
+      </w:r>
+      <w:r>
+        <w:rPr>
+          <w:rFonts w:hint="default" w:ascii="Cascadia Mono" w:hAnsi="Cascadia Mono" w:eastAsia="Cascadia Mono"/>
+          <w:b/>
+          <w:color w:val="800080"/>
+          <w:sz w:val="19"/>
+          <w:szCs w:val="24"/>
+          <w:highlight w:val="white"/>
+        </w:rPr>
+        <w:t>MudNavGroup</w:t>
+      </w:r>
+      <w:r>
+        <w:rPr>
+          <w:rFonts w:hint="default" w:ascii="Cascadia Mono" w:hAnsi="Cascadia Mono" w:eastAsia="Cascadia Mono"/>
+          <w:color w:val="000000"/>
+          <w:sz w:val="19"/>
+          <w:szCs w:val="24"/>
+          <w:highlight w:val="white"/>
+        </w:rPr>
+        <w:t xml:space="preserve"> </w:t>
+      </w:r>
+      <w:r>
+        <w:rPr>
+          <w:rFonts w:hint="default" w:ascii="Cascadia Mono" w:hAnsi="Cascadia Mono" w:eastAsia="Cascadia Mono"/>
+          <w:b/>
+          <w:color w:val="800080"/>
+          <w:sz w:val="19"/>
+          <w:szCs w:val="24"/>
+          <w:highlight w:val="white"/>
+        </w:rPr>
+        <w:t>Title</w:t>
+      </w:r>
+      <w:r>
+        <w:rPr>
+          <w:rFonts w:hint="default" w:ascii="Cascadia Mono" w:hAnsi="Cascadia Mono" w:eastAsia="Cascadia Mono"/>
+          <w:color w:val="0000FF"/>
+          <w:sz w:val="19"/>
+          <w:szCs w:val="24"/>
+          <w:highlight w:val="white"/>
+        </w:rPr>
+        <w:t>="Artistas"</w:t>
+      </w:r>
+      <w:r>
+        <w:rPr>
+          <w:rFonts w:hint="default" w:ascii="Cascadia Mono" w:hAnsi="Cascadia Mono" w:eastAsia="Cascadia Mono"/>
+          <w:color w:val="000000"/>
+          <w:sz w:val="19"/>
+          <w:szCs w:val="24"/>
+          <w:highlight w:val="white"/>
+        </w:rPr>
+        <w:t xml:space="preserve"> </w:t>
+      </w:r>
+      <w:r>
+        <w:rPr>
+          <w:rFonts w:hint="default" w:ascii="Cascadia Mono" w:hAnsi="Cascadia Mono" w:eastAsia="Cascadia Mono"/>
+          <w:b/>
+          <w:color w:val="800080"/>
+          <w:sz w:val="19"/>
+          <w:szCs w:val="24"/>
+          <w:highlight w:val="white"/>
+        </w:rPr>
+        <w:t>Icon</w:t>
+      </w:r>
+      <w:r>
+        <w:rPr>
+          <w:rFonts w:hint="default" w:ascii="Cascadia Mono" w:hAnsi="Cascadia Mono" w:eastAsia="Cascadia Mono"/>
+          <w:color w:val="0000FF"/>
+          <w:sz w:val="19"/>
+          <w:szCs w:val="24"/>
+          <w:highlight w:val="white"/>
+        </w:rPr>
+        <w:t>="</w:t>
+      </w:r>
+      <w:r>
+        <w:rPr>
+          <w:rFonts w:hint="default" w:ascii="Cascadia Mono" w:hAnsi="Cascadia Mono" w:eastAsia="Cascadia Mono"/>
+          <w:color w:val="000000"/>
+          <w:sz w:val="19"/>
+          <w:szCs w:val="24"/>
+          <w:highlight w:val="white"/>
+        </w:rPr>
+        <w:t>@</w:t>
+      </w:r>
+      <w:r>
+        <w:rPr>
+          <w:rFonts w:hint="default" w:ascii="Cascadia Mono" w:hAnsi="Cascadia Mono" w:eastAsia="Cascadia Mono"/>
+          <w:color w:val="2B91AF"/>
+          <w:sz w:val="19"/>
+          <w:szCs w:val="24"/>
+          <w:highlight w:val="white"/>
+        </w:rPr>
+        <w:t>Icons</w:t>
+      </w:r>
+      <w:r>
+        <w:rPr>
+          <w:rFonts w:hint="default" w:ascii="Cascadia Mono" w:hAnsi="Cascadia Mono" w:eastAsia="Cascadia Mono"/>
+          <w:color w:val="000000"/>
+          <w:sz w:val="19"/>
+          <w:szCs w:val="24"/>
+          <w:highlight w:val="white"/>
+        </w:rPr>
+        <w:t>.</w:t>
+      </w:r>
+      <w:r>
+        <w:rPr>
+          <w:rFonts w:hint="default" w:ascii="Cascadia Mono" w:hAnsi="Cascadia Mono" w:eastAsia="Cascadia Mono"/>
+          <w:color w:val="2B91AF"/>
+          <w:sz w:val="19"/>
+          <w:szCs w:val="24"/>
+          <w:highlight w:val="white"/>
+        </w:rPr>
+        <w:t>Material</w:t>
+      </w:r>
+      <w:r>
+        <w:rPr>
+          <w:rFonts w:hint="default" w:ascii="Cascadia Mono" w:hAnsi="Cascadia Mono" w:eastAsia="Cascadia Mono"/>
+          <w:color w:val="000000"/>
+          <w:sz w:val="19"/>
+          <w:szCs w:val="24"/>
+          <w:highlight w:val="white"/>
+        </w:rPr>
+        <w:t>.</w:t>
+      </w:r>
+      <w:r>
+        <w:rPr>
+          <w:rFonts w:hint="default" w:ascii="Cascadia Mono" w:hAnsi="Cascadia Mono" w:eastAsia="Cascadia Mono"/>
+          <w:color w:val="2B91AF"/>
+          <w:sz w:val="19"/>
+          <w:szCs w:val="24"/>
+          <w:highlight w:val="white"/>
+        </w:rPr>
+        <w:t>Filled</w:t>
+      </w:r>
+      <w:r>
+        <w:rPr>
+          <w:rFonts w:hint="default" w:ascii="Cascadia Mono" w:hAnsi="Cascadia Mono" w:eastAsia="Cascadia Mono"/>
+          <w:color w:val="000000"/>
+          <w:sz w:val="19"/>
+          <w:szCs w:val="24"/>
+          <w:highlight w:val="white"/>
+        </w:rPr>
+        <w:t>.People</w:t>
+      </w:r>
+      <w:r>
+        <w:rPr>
+          <w:rFonts w:hint="default" w:ascii="Cascadia Mono" w:hAnsi="Cascadia Mono" w:eastAsia="Cascadia Mono"/>
+          <w:color w:val="0000FF"/>
+          <w:sz w:val="19"/>
+          <w:szCs w:val="24"/>
+          <w:highlight w:val="white"/>
+        </w:rPr>
+        <w:t>"</w:t>
+      </w:r>
+      <w:r>
+        <w:rPr>
+          <w:rFonts w:hint="default" w:ascii="Cascadia Mono" w:hAnsi="Cascadia Mono" w:eastAsia="Cascadia Mono"/>
+          <w:color w:val="000000"/>
+          <w:sz w:val="19"/>
+          <w:szCs w:val="24"/>
+          <w:highlight w:val="white"/>
+        </w:rPr>
+        <w:t xml:space="preserve"> </w:t>
+      </w:r>
+      <w:r>
+        <w:rPr>
+          <w:rFonts w:hint="default" w:ascii="Cascadia Mono" w:hAnsi="Cascadia Mono" w:eastAsia="Cascadia Mono"/>
+          <w:b/>
+          <w:color w:val="800080"/>
+          <w:sz w:val="19"/>
+          <w:szCs w:val="24"/>
+          <w:highlight w:val="white"/>
+        </w:rPr>
+        <w:t>Expanded</w:t>
+      </w:r>
+      <w:r>
+        <w:rPr>
+          <w:rFonts w:hint="default" w:ascii="Cascadia Mono" w:hAnsi="Cascadia Mono" w:eastAsia="Cascadia Mono"/>
+          <w:color w:val="0000FF"/>
+          <w:sz w:val="19"/>
+          <w:szCs w:val="24"/>
+          <w:highlight w:val="white"/>
+        </w:rPr>
+        <w:t>="true"&gt;</w:t>
+      </w:r>
+    </w:p>
+    <w:p>
+      <w:pPr>
+        <w:spacing w:beforeLines="0" w:afterLines="0"/>
+        <w:jc w:val="left"/>
+        <w:rPr>
+          <w:rFonts w:hint="default" w:ascii="Cascadia Mono" w:hAnsi="Cascadia Mono" w:eastAsia="Cascadia Mono"/>
+          <w:color w:val="000000"/>
+          <w:sz w:val="19"/>
+          <w:szCs w:val="24"/>
+          <w:highlight w:val="white"/>
+        </w:rPr>
+      </w:pPr>
+      <w:r>
+        <w:rPr>
+          <w:rFonts w:hint="default" w:ascii="Cascadia Mono" w:hAnsi="Cascadia Mono" w:eastAsia="Cascadia Mono"/>
+          <w:color w:val="000000"/>
+          <w:sz w:val="19"/>
+          <w:szCs w:val="24"/>
+          <w:highlight w:val="white"/>
+        </w:rPr>
+        <w:t xml:space="preserve">        </w:t>
+      </w:r>
+      <w:r>
+        <w:rPr>
+          <w:rFonts w:hint="default" w:ascii="Cascadia Mono" w:hAnsi="Cascadia Mono" w:eastAsia="Cascadia Mono"/>
+          <w:color w:val="0000FF"/>
+          <w:sz w:val="19"/>
+          <w:szCs w:val="24"/>
+          <w:highlight w:val="white"/>
+        </w:rPr>
+        <w:t>&lt;</w:t>
+      </w:r>
+      <w:r>
+        <w:rPr>
+          <w:rFonts w:hint="default" w:ascii="Cascadia Mono" w:hAnsi="Cascadia Mono" w:eastAsia="Cascadia Mono"/>
+          <w:b/>
+          <w:color w:val="800080"/>
+          <w:sz w:val="19"/>
+          <w:szCs w:val="24"/>
+          <w:highlight w:val="white"/>
+        </w:rPr>
+        <w:t>MudNavLink</w:t>
+      </w:r>
+      <w:r>
+        <w:rPr>
+          <w:rFonts w:hint="default" w:ascii="Cascadia Mono" w:hAnsi="Cascadia Mono" w:eastAsia="Cascadia Mono"/>
+          <w:color w:val="000000"/>
+          <w:sz w:val="19"/>
+          <w:szCs w:val="24"/>
+          <w:highlight w:val="white"/>
+        </w:rPr>
+        <w:t xml:space="preserve"> </w:t>
+      </w:r>
+      <w:r>
+        <w:rPr>
+          <w:rFonts w:hint="default" w:ascii="Cascadia Mono" w:hAnsi="Cascadia Mono" w:eastAsia="Cascadia Mono"/>
+          <w:b/>
+          <w:color w:val="800080"/>
+          <w:sz w:val="19"/>
+          <w:szCs w:val="24"/>
+          <w:highlight w:val="white"/>
+        </w:rPr>
+        <w:t>Href</w:t>
+      </w:r>
+      <w:r>
+        <w:rPr>
+          <w:rFonts w:hint="default" w:ascii="Cascadia Mono" w:hAnsi="Cascadia Mono" w:eastAsia="Cascadia Mono"/>
+          <w:color w:val="0000FF"/>
+          <w:sz w:val="19"/>
+          <w:szCs w:val="24"/>
+          <w:highlight w:val="white"/>
+        </w:rPr>
+        <w:t>="/Artistas"&gt;</w:t>
+      </w:r>
+      <w:r>
+        <w:rPr>
+          <w:rFonts w:hint="default" w:ascii="Cascadia Mono" w:hAnsi="Cascadia Mono" w:eastAsia="Cascadia Mono"/>
+          <w:color w:val="000000"/>
+          <w:sz w:val="19"/>
+          <w:szCs w:val="24"/>
+          <w:highlight w:val="white"/>
+        </w:rPr>
+        <w:t>Exibir</w:t>
+      </w:r>
+      <w:r>
+        <w:rPr>
+          <w:rFonts w:hint="default" w:ascii="Cascadia Mono" w:hAnsi="Cascadia Mono" w:eastAsia="Cascadia Mono"/>
+          <w:color w:val="0000FF"/>
+          <w:sz w:val="19"/>
+          <w:szCs w:val="24"/>
+          <w:highlight w:val="white"/>
+        </w:rPr>
+        <w:t>&lt;/</w:t>
+      </w:r>
+      <w:r>
+        <w:rPr>
+          <w:rFonts w:hint="default" w:ascii="Cascadia Mono" w:hAnsi="Cascadia Mono" w:eastAsia="Cascadia Mono"/>
+          <w:b/>
+          <w:color w:val="800080"/>
+          <w:sz w:val="19"/>
+          <w:szCs w:val="24"/>
+          <w:highlight w:val="white"/>
+        </w:rPr>
+        <w:t>MudNavLink</w:t>
+      </w:r>
+      <w:r>
+        <w:rPr>
+          <w:rFonts w:hint="default" w:ascii="Cascadia Mono" w:hAnsi="Cascadia Mono" w:eastAsia="Cascadia Mono"/>
+          <w:color w:val="0000FF"/>
+          <w:sz w:val="19"/>
+          <w:szCs w:val="24"/>
+          <w:highlight w:val="white"/>
+        </w:rPr>
+        <w:t>&gt;</w:t>
+      </w:r>
+    </w:p>
+    <w:p>
+      <w:pPr>
+        <w:spacing w:beforeLines="0" w:afterLines="0"/>
+        <w:jc w:val="left"/>
+        <w:rPr>
+          <w:rFonts w:hint="default" w:ascii="Cascadia Mono" w:hAnsi="Cascadia Mono" w:eastAsia="Cascadia Mono"/>
+          <w:color w:val="000000"/>
+          <w:sz w:val="19"/>
+          <w:szCs w:val="24"/>
+          <w:highlight w:val="white"/>
+        </w:rPr>
+      </w:pPr>
+      <w:r>
+        <w:rPr>
+          <w:rFonts w:hint="default" w:ascii="Cascadia Mono" w:hAnsi="Cascadia Mono" w:eastAsia="Cascadia Mono"/>
+          <w:color w:val="000000"/>
+          <w:sz w:val="19"/>
+          <w:szCs w:val="24"/>
+          <w:highlight w:val="white"/>
+        </w:rPr>
+        <w:t xml:space="preserve">        </w:t>
+      </w:r>
+      <w:r>
+        <w:rPr>
+          <w:rFonts w:hint="default" w:ascii="Cascadia Mono" w:hAnsi="Cascadia Mono" w:eastAsia="Cascadia Mono"/>
+          <w:color w:val="0000FF"/>
+          <w:sz w:val="19"/>
+          <w:szCs w:val="24"/>
+          <w:highlight w:val="white"/>
+        </w:rPr>
+        <w:t>&lt;</w:t>
+      </w:r>
+      <w:r>
+        <w:rPr>
+          <w:rFonts w:hint="default" w:ascii="Cascadia Mono" w:hAnsi="Cascadia Mono" w:eastAsia="Cascadia Mono"/>
+          <w:b/>
+          <w:color w:val="800080"/>
+          <w:sz w:val="19"/>
+          <w:szCs w:val="24"/>
+          <w:highlight w:val="white"/>
+        </w:rPr>
+        <w:t>MudNavLink</w:t>
+      </w:r>
+      <w:r>
+        <w:rPr>
+          <w:rFonts w:hint="default" w:ascii="Cascadia Mono" w:hAnsi="Cascadia Mono" w:eastAsia="Cascadia Mono"/>
+          <w:color w:val="000000"/>
+          <w:sz w:val="19"/>
+          <w:szCs w:val="24"/>
+          <w:highlight w:val="white"/>
+        </w:rPr>
+        <w:t xml:space="preserve"> </w:t>
+      </w:r>
+      <w:r>
+        <w:rPr>
+          <w:rFonts w:hint="default" w:ascii="Cascadia Mono" w:hAnsi="Cascadia Mono" w:eastAsia="Cascadia Mono"/>
+          <w:b/>
+          <w:color w:val="800080"/>
+          <w:sz w:val="19"/>
+          <w:szCs w:val="24"/>
+          <w:highlight w:val="white"/>
+        </w:rPr>
+        <w:t>Href</w:t>
+      </w:r>
+      <w:r>
+        <w:rPr>
+          <w:rFonts w:hint="default" w:ascii="Cascadia Mono" w:hAnsi="Cascadia Mono" w:eastAsia="Cascadia Mono"/>
+          <w:color w:val="0000FF"/>
+          <w:sz w:val="19"/>
+          <w:szCs w:val="24"/>
+          <w:highlight w:val="white"/>
+        </w:rPr>
+        <w:t>="/CadastrarArtista"&gt;</w:t>
+      </w:r>
+      <w:r>
+        <w:rPr>
+          <w:rFonts w:hint="default" w:ascii="Cascadia Mono" w:hAnsi="Cascadia Mono" w:eastAsia="Cascadia Mono"/>
+          <w:color w:val="000000"/>
+          <w:sz w:val="19"/>
+          <w:szCs w:val="24"/>
+          <w:highlight w:val="white"/>
+        </w:rPr>
+        <w:t>Cadastrar</w:t>
+      </w:r>
+      <w:r>
+        <w:rPr>
+          <w:rFonts w:hint="default" w:ascii="Cascadia Mono" w:hAnsi="Cascadia Mono" w:eastAsia="Cascadia Mono"/>
+          <w:color w:val="0000FF"/>
+          <w:sz w:val="19"/>
+          <w:szCs w:val="24"/>
+          <w:highlight w:val="white"/>
+        </w:rPr>
+        <w:t>&lt;/</w:t>
+      </w:r>
+      <w:r>
+        <w:rPr>
+          <w:rFonts w:hint="default" w:ascii="Cascadia Mono" w:hAnsi="Cascadia Mono" w:eastAsia="Cascadia Mono"/>
+          <w:b/>
+          <w:color w:val="800080"/>
+          <w:sz w:val="19"/>
+          <w:szCs w:val="24"/>
+          <w:highlight w:val="white"/>
+        </w:rPr>
+        <w:t>MudNavLink</w:t>
+      </w:r>
+      <w:r>
+        <w:rPr>
+          <w:rFonts w:hint="default" w:ascii="Cascadia Mono" w:hAnsi="Cascadia Mono" w:eastAsia="Cascadia Mono"/>
+          <w:color w:val="0000FF"/>
+          <w:sz w:val="19"/>
+          <w:szCs w:val="24"/>
+          <w:highlight w:val="white"/>
+        </w:rPr>
+        <w:t>&gt;</w:t>
+      </w:r>
+    </w:p>
+    <w:p>
+      <w:pPr>
+        <w:spacing w:beforeLines="0" w:afterLines="0"/>
+        <w:jc w:val="left"/>
+        <w:rPr>
+          <w:rFonts w:hint="default" w:ascii="Cascadia Mono" w:hAnsi="Cascadia Mono" w:eastAsia="Cascadia Mono"/>
+          <w:color w:val="000000"/>
+          <w:sz w:val="19"/>
+          <w:szCs w:val="24"/>
+          <w:highlight w:val="white"/>
+        </w:rPr>
+      </w:pPr>
+      <w:r>
+        <w:rPr>
+          <w:rFonts w:hint="default" w:ascii="Cascadia Mono" w:hAnsi="Cascadia Mono" w:eastAsia="Cascadia Mono"/>
+          <w:color w:val="000000"/>
+          <w:sz w:val="19"/>
+          <w:szCs w:val="24"/>
+          <w:highlight w:val="white"/>
+        </w:rPr>
+        <w:t xml:space="preserve">    </w:t>
+      </w:r>
+      <w:r>
+        <w:rPr>
+          <w:rFonts w:hint="default" w:ascii="Cascadia Mono" w:hAnsi="Cascadia Mono" w:eastAsia="Cascadia Mono"/>
+          <w:color w:val="0000FF"/>
+          <w:sz w:val="19"/>
+          <w:szCs w:val="24"/>
+          <w:highlight w:val="white"/>
+        </w:rPr>
+        <w:t>&lt;/</w:t>
+      </w:r>
+      <w:r>
+        <w:rPr>
+          <w:rFonts w:hint="default" w:ascii="Cascadia Mono" w:hAnsi="Cascadia Mono" w:eastAsia="Cascadia Mono"/>
+          <w:b/>
+          <w:color w:val="800080"/>
+          <w:sz w:val="19"/>
+          <w:szCs w:val="24"/>
+          <w:highlight w:val="white"/>
+        </w:rPr>
+        <w:t>MudNavGroup</w:t>
+      </w:r>
+      <w:r>
+        <w:rPr>
+          <w:rFonts w:hint="default" w:ascii="Cascadia Mono" w:hAnsi="Cascadia Mono" w:eastAsia="Cascadia Mono"/>
+          <w:color w:val="0000FF"/>
+          <w:sz w:val="19"/>
+          <w:szCs w:val="24"/>
+          <w:highlight w:val="white"/>
+        </w:rPr>
+        <w:t>&gt;</w:t>
+      </w:r>
+    </w:p>
+    <w:p>
+      <w:pPr>
+        <w:spacing w:beforeLines="0" w:afterLines="0"/>
+        <w:jc w:val="left"/>
+        <w:rPr>
+          <w:rFonts w:hint="default" w:ascii="Cascadia Mono" w:hAnsi="Cascadia Mono" w:eastAsia="Cascadia Mono"/>
+          <w:color w:val="000000"/>
+          <w:sz w:val="19"/>
+          <w:szCs w:val="24"/>
+          <w:highlight w:val="white"/>
+        </w:rPr>
+      </w:pPr>
+      <w:r>
+        <w:rPr>
+          <w:rFonts w:hint="default" w:ascii="Cascadia Mono" w:hAnsi="Cascadia Mono" w:eastAsia="Cascadia Mono"/>
+          <w:color w:val="000000"/>
+          <w:sz w:val="19"/>
+          <w:szCs w:val="24"/>
+          <w:highlight w:val="white"/>
+        </w:rPr>
+        <w:t xml:space="preserve">    </w:t>
+      </w:r>
+      <w:r>
+        <w:rPr>
+          <w:rFonts w:hint="default" w:ascii="Cascadia Mono" w:hAnsi="Cascadia Mono" w:eastAsia="Cascadia Mono"/>
+          <w:color w:val="0000FF"/>
+          <w:sz w:val="19"/>
+          <w:szCs w:val="24"/>
+          <w:highlight w:val="white"/>
+        </w:rPr>
+        <w:t>&lt;</w:t>
+      </w:r>
+      <w:r>
+        <w:rPr>
+          <w:rFonts w:hint="default" w:ascii="Cascadia Mono" w:hAnsi="Cascadia Mono" w:eastAsia="Cascadia Mono"/>
+          <w:b/>
+          <w:color w:val="800080"/>
+          <w:sz w:val="19"/>
+          <w:szCs w:val="24"/>
+          <w:highlight w:val="white"/>
+        </w:rPr>
+        <w:t>MudNavGroup</w:t>
+      </w:r>
+      <w:r>
+        <w:rPr>
+          <w:rFonts w:hint="default" w:ascii="Cascadia Mono" w:hAnsi="Cascadia Mono" w:eastAsia="Cascadia Mono"/>
+          <w:color w:val="000000"/>
+          <w:sz w:val="19"/>
+          <w:szCs w:val="24"/>
+          <w:highlight w:val="white"/>
+        </w:rPr>
+        <w:t xml:space="preserve"> </w:t>
+      </w:r>
+      <w:r>
+        <w:rPr>
+          <w:rFonts w:hint="default" w:ascii="Cascadia Mono" w:hAnsi="Cascadia Mono" w:eastAsia="Cascadia Mono"/>
+          <w:b/>
+          <w:color w:val="800080"/>
+          <w:sz w:val="19"/>
+          <w:szCs w:val="24"/>
+          <w:highlight w:val="white"/>
+        </w:rPr>
+        <w:t>Title</w:t>
+      </w:r>
+      <w:r>
+        <w:rPr>
+          <w:rFonts w:hint="default" w:ascii="Cascadia Mono" w:hAnsi="Cascadia Mono" w:eastAsia="Cascadia Mono"/>
+          <w:color w:val="0000FF"/>
+          <w:sz w:val="19"/>
+          <w:szCs w:val="24"/>
+          <w:highlight w:val="white"/>
+        </w:rPr>
+        <w:t>="Músicas"</w:t>
+      </w:r>
+      <w:r>
+        <w:rPr>
+          <w:rFonts w:hint="default" w:ascii="Cascadia Mono" w:hAnsi="Cascadia Mono" w:eastAsia="Cascadia Mono"/>
+          <w:color w:val="000000"/>
+          <w:sz w:val="19"/>
+          <w:szCs w:val="24"/>
+          <w:highlight w:val="white"/>
+        </w:rPr>
+        <w:t xml:space="preserve"> </w:t>
+      </w:r>
+      <w:r>
+        <w:rPr>
+          <w:rFonts w:hint="default" w:ascii="Cascadia Mono" w:hAnsi="Cascadia Mono" w:eastAsia="Cascadia Mono"/>
+          <w:b/>
+          <w:color w:val="800080"/>
+          <w:sz w:val="19"/>
+          <w:szCs w:val="24"/>
+          <w:highlight w:val="white"/>
+        </w:rPr>
+        <w:t>Icon</w:t>
+      </w:r>
+      <w:r>
+        <w:rPr>
+          <w:rFonts w:hint="default" w:ascii="Cascadia Mono" w:hAnsi="Cascadia Mono" w:eastAsia="Cascadia Mono"/>
+          <w:color w:val="0000FF"/>
+          <w:sz w:val="19"/>
+          <w:szCs w:val="24"/>
+          <w:highlight w:val="white"/>
+        </w:rPr>
+        <w:t>="</w:t>
+      </w:r>
+      <w:r>
+        <w:rPr>
+          <w:rFonts w:hint="default" w:ascii="Cascadia Mono" w:hAnsi="Cascadia Mono" w:eastAsia="Cascadia Mono"/>
+          <w:color w:val="000000"/>
+          <w:sz w:val="19"/>
+          <w:szCs w:val="24"/>
+          <w:highlight w:val="white"/>
+        </w:rPr>
+        <w:t>@</w:t>
+      </w:r>
+      <w:r>
+        <w:rPr>
+          <w:rFonts w:hint="default" w:ascii="Cascadia Mono" w:hAnsi="Cascadia Mono" w:eastAsia="Cascadia Mono"/>
+          <w:color w:val="2B91AF"/>
+          <w:sz w:val="19"/>
+          <w:szCs w:val="24"/>
+          <w:highlight w:val="white"/>
+        </w:rPr>
+        <w:t>Icons</w:t>
+      </w:r>
+      <w:r>
+        <w:rPr>
+          <w:rFonts w:hint="default" w:ascii="Cascadia Mono" w:hAnsi="Cascadia Mono" w:eastAsia="Cascadia Mono"/>
+          <w:color w:val="000000"/>
+          <w:sz w:val="19"/>
+          <w:szCs w:val="24"/>
+          <w:highlight w:val="white"/>
+        </w:rPr>
+        <w:t>.</w:t>
+      </w:r>
+      <w:r>
+        <w:rPr>
+          <w:rFonts w:hint="default" w:ascii="Cascadia Mono" w:hAnsi="Cascadia Mono" w:eastAsia="Cascadia Mono"/>
+          <w:color w:val="2B91AF"/>
+          <w:sz w:val="19"/>
+          <w:szCs w:val="24"/>
+          <w:highlight w:val="white"/>
+        </w:rPr>
+        <w:t>Material</w:t>
+      </w:r>
+      <w:r>
+        <w:rPr>
+          <w:rFonts w:hint="default" w:ascii="Cascadia Mono" w:hAnsi="Cascadia Mono" w:eastAsia="Cascadia Mono"/>
+          <w:color w:val="000000"/>
+          <w:sz w:val="19"/>
+          <w:szCs w:val="24"/>
+          <w:highlight w:val="white"/>
+        </w:rPr>
+        <w:t>.</w:t>
+      </w:r>
+      <w:r>
+        <w:rPr>
+          <w:rFonts w:hint="default" w:ascii="Cascadia Mono" w:hAnsi="Cascadia Mono" w:eastAsia="Cascadia Mono"/>
+          <w:color w:val="2B91AF"/>
+          <w:sz w:val="19"/>
+          <w:szCs w:val="24"/>
+          <w:highlight w:val="white"/>
+        </w:rPr>
+        <w:t>Filled</w:t>
+      </w:r>
+      <w:r>
+        <w:rPr>
+          <w:rFonts w:hint="default" w:ascii="Cascadia Mono" w:hAnsi="Cascadia Mono" w:eastAsia="Cascadia Mono"/>
+          <w:color w:val="000000"/>
+          <w:sz w:val="19"/>
+          <w:szCs w:val="24"/>
+          <w:highlight w:val="white"/>
+        </w:rPr>
+        <w:t>.QueueMusic</w:t>
+      </w:r>
+      <w:r>
+        <w:rPr>
+          <w:rFonts w:hint="default" w:ascii="Cascadia Mono" w:hAnsi="Cascadia Mono" w:eastAsia="Cascadia Mono"/>
+          <w:color w:val="0000FF"/>
+          <w:sz w:val="19"/>
+          <w:szCs w:val="24"/>
+          <w:highlight w:val="white"/>
+        </w:rPr>
+        <w:t>"</w:t>
+      </w:r>
+      <w:r>
+        <w:rPr>
+          <w:rFonts w:hint="default" w:ascii="Cascadia Mono" w:hAnsi="Cascadia Mono" w:eastAsia="Cascadia Mono"/>
+          <w:color w:val="000000"/>
+          <w:sz w:val="19"/>
+          <w:szCs w:val="24"/>
+          <w:highlight w:val="white"/>
+        </w:rPr>
+        <w:t xml:space="preserve"> </w:t>
+      </w:r>
+      <w:r>
+        <w:rPr>
+          <w:rFonts w:hint="default" w:ascii="Cascadia Mono" w:hAnsi="Cascadia Mono" w:eastAsia="Cascadia Mono"/>
+          <w:b/>
+          <w:color w:val="800080"/>
+          <w:sz w:val="19"/>
+          <w:szCs w:val="24"/>
+          <w:highlight w:val="white"/>
+        </w:rPr>
+        <w:t>Expanded</w:t>
+      </w:r>
+      <w:r>
+        <w:rPr>
+          <w:rFonts w:hint="default" w:ascii="Cascadia Mono" w:hAnsi="Cascadia Mono" w:eastAsia="Cascadia Mono"/>
+          <w:color w:val="0000FF"/>
+          <w:sz w:val="19"/>
+          <w:szCs w:val="24"/>
+          <w:highlight w:val="white"/>
+        </w:rPr>
+        <w:t>="true"&gt;</w:t>
+      </w:r>
+    </w:p>
+    <w:p>
+      <w:pPr>
+        <w:spacing w:beforeLines="0" w:afterLines="0"/>
+        <w:jc w:val="left"/>
+        <w:rPr>
+          <w:rFonts w:hint="default" w:ascii="Cascadia Mono" w:hAnsi="Cascadia Mono" w:eastAsia="Cascadia Mono"/>
+          <w:color w:val="000000"/>
+          <w:sz w:val="19"/>
+          <w:szCs w:val="24"/>
+          <w:highlight w:val="white"/>
+        </w:rPr>
+      </w:pPr>
+      <w:r>
+        <w:rPr>
+          <w:rFonts w:hint="default" w:ascii="Cascadia Mono" w:hAnsi="Cascadia Mono" w:eastAsia="Cascadia Mono"/>
+          <w:color w:val="000000"/>
+          <w:sz w:val="19"/>
+          <w:szCs w:val="24"/>
+          <w:highlight w:val="white"/>
+        </w:rPr>
+        <w:t xml:space="preserve">        </w:t>
+      </w:r>
+      <w:r>
+        <w:rPr>
+          <w:rFonts w:hint="default" w:ascii="Cascadia Mono" w:hAnsi="Cascadia Mono" w:eastAsia="Cascadia Mono"/>
+          <w:color w:val="0000FF"/>
+          <w:sz w:val="19"/>
+          <w:szCs w:val="24"/>
+          <w:highlight w:val="white"/>
+        </w:rPr>
+        <w:t>&lt;</w:t>
+      </w:r>
+      <w:r>
+        <w:rPr>
+          <w:rFonts w:hint="default" w:ascii="Cascadia Mono" w:hAnsi="Cascadia Mono" w:eastAsia="Cascadia Mono"/>
+          <w:b/>
+          <w:color w:val="800080"/>
+          <w:sz w:val="19"/>
+          <w:szCs w:val="24"/>
+          <w:highlight w:val="white"/>
+        </w:rPr>
+        <w:t>MudNavLink</w:t>
+      </w:r>
+      <w:r>
+        <w:rPr>
+          <w:rFonts w:hint="default" w:ascii="Cascadia Mono" w:hAnsi="Cascadia Mono" w:eastAsia="Cascadia Mono"/>
+          <w:color w:val="000000"/>
+          <w:sz w:val="19"/>
+          <w:szCs w:val="24"/>
+          <w:highlight w:val="white"/>
+        </w:rPr>
+        <w:t xml:space="preserve"> </w:t>
+      </w:r>
+      <w:r>
+        <w:rPr>
+          <w:rFonts w:hint="default" w:ascii="Cascadia Mono" w:hAnsi="Cascadia Mono" w:eastAsia="Cascadia Mono"/>
+          <w:b/>
+          <w:color w:val="800080"/>
+          <w:sz w:val="19"/>
+          <w:szCs w:val="24"/>
+          <w:highlight w:val="white"/>
+        </w:rPr>
+        <w:t>Href</w:t>
+      </w:r>
+      <w:r>
+        <w:rPr>
+          <w:rFonts w:hint="default" w:ascii="Cascadia Mono" w:hAnsi="Cascadia Mono" w:eastAsia="Cascadia Mono"/>
+          <w:color w:val="0000FF"/>
+          <w:sz w:val="19"/>
+          <w:szCs w:val="24"/>
+          <w:highlight w:val="white"/>
+        </w:rPr>
+        <w:t>="/MusicasPorArtista"&gt;</w:t>
+      </w:r>
+      <w:r>
+        <w:rPr>
+          <w:rFonts w:hint="default" w:ascii="Cascadia Mono" w:hAnsi="Cascadia Mono" w:eastAsia="Cascadia Mono"/>
+          <w:color w:val="000000"/>
+          <w:sz w:val="19"/>
+          <w:szCs w:val="24"/>
+          <w:highlight w:val="white"/>
+        </w:rPr>
+        <w:t>Músicas por artista</w:t>
+      </w:r>
+      <w:r>
+        <w:rPr>
+          <w:rFonts w:hint="default" w:ascii="Cascadia Mono" w:hAnsi="Cascadia Mono" w:eastAsia="Cascadia Mono"/>
+          <w:color w:val="0000FF"/>
+          <w:sz w:val="19"/>
+          <w:szCs w:val="24"/>
+          <w:highlight w:val="white"/>
+        </w:rPr>
+        <w:t>&lt;/</w:t>
+      </w:r>
+      <w:r>
+        <w:rPr>
+          <w:rFonts w:hint="default" w:ascii="Cascadia Mono" w:hAnsi="Cascadia Mono" w:eastAsia="Cascadia Mono"/>
+          <w:b/>
+          <w:color w:val="800080"/>
+          <w:sz w:val="19"/>
+          <w:szCs w:val="24"/>
+          <w:highlight w:val="white"/>
+        </w:rPr>
+        <w:t>MudNavLink</w:t>
+      </w:r>
+      <w:r>
+        <w:rPr>
+          <w:rFonts w:hint="default" w:ascii="Cascadia Mono" w:hAnsi="Cascadia Mono" w:eastAsia="Cascadia Mono"/>
+          <w:color w:val="0000FF"/>
+          <w:sz w:val="19"/>
+          <w:szCs w:val="24"/>
+          <w:highlight w:val="white"/>
+        </w:rPr>
+        <w:t>&gt;</w:t>
+      </w:r>
+    </w:p>
+    <w:p>
+      <w:pPr>
+        <w:spacing w:beforeLines="0" w:afterLines="0"/>
+        <w:jc w:val="left"/>
+        <w:rPr>
+          <w:rFonts w:hint="default" w:ascii="Cascadia Mono" w:hAnsi="Cascadia Mono" w:eastAsia="Cascadia Mono"/>
+          <w:color w:val="000000"/>
+          <w:sz w:val="19"/>
+          <w:szCs w:val="24"/>
+          <w:highlight w:val="white"/>
+        </w:rPr>
+      </w:pPr>
+      <w:r>
+        <w:rPr>
+          <w:rFonts w:hint="default" w:ascii="Cascadia Mono" w:hAnsi="Cascadia Mono" w:eastAsia="Cascadia Mono"/>
+          <w:color w:val="000000"/>
+          <w:sz w:val="19"/>
+          <w:szCs w:val="24"/>
+          <w:highlight w:val="white"/>
+        </w:rPr>
+        <w:t xml:space="preserve">        </w:t>
+      </w:r>
+      <w:r>
+        <w:rPr>
+          <w:rFonts w:hint="default" w:ascii="Cascadia Mono" w:hAnsi="Cascadia Mono" w:eastAsia="Cascadia Mono"/>
+          <w:color w:val="0000FF"/>
+          <w:sz w:val="19"/>
+          <w:szCs w:val="24"/>
+          <w:highlight w:val="white"/>
+        </w:rPr>
+        <w:t>&lt;</w:t>
+      </w:r>
+      <w:r>
+        <w:rPr>
+          <w:rFonts w:hint="default" w:ascii="Cascadia Mono" w:hAnsi="Cascadia Mono" w:eastAsia="Cascadia Mono"/>
+          <w:b/>
+          <w:color w:val="800080"/>
+          <w:sz w:val="19"/>
+          <w:szCs w:val="24"/>
+          <w:highlight w:val="white"/>
+        </w:rPr>
+        <w:t>MudNavLink</w:t>
+      </w:r>
+      <w:r>
+        <w:rPr>
+          <w:rFonts w:hint="default" w:ascii="Cascadia Mono" w:hAnsi="Cascadia Mono" w:eastAsia="Cascadia Mono"/>
+          <w:color w:val="000000"/>
+          <w:sz w:val="19"/>
+          <w:szCs w:val="24"/>
+          <w:highlight w:val="white"/>
+        </w:rPr>
+        <w:t xml:space="preserve"> </w:t>
+      </w:r>
+      <w:r>
+        <w:rPr>
+          <w:rFonts w:hint="default" w:ascii="Cascadia Mono" w:hAnsi="Cascadia Mono" w:eastAsia="Cascadia Mono"/>
+          <w:b/>
+          <w:color w:val="800080"/>
+          <w:sz w:val="19"/>
+          <w:szCs w:val="24"/>
+          <w:highlight w:val="white"/>
+        </w:rPr>
+        <w:t>Href</w:t>
+      </w:r>
+      <w:r>
+        <w:rPr>
+          <w:rFonts w:hint="default" w:ascii="Cascadia Mono" w:hAnsi="Cascadia Mono" w:eastAsia="Cascadia Mono"/>
+          <w:color w:val="0000FF"/>
+          <w:sz w:val="19"/>
+          <w:szCs w:val="24"/>
+          <w:highlight w:val="white"/>
+        </w:rPr>
+        <w:t>="/MusicasPorGenero"&gt;</w:t>
+      </w:r>
+      <w:r>
+        <w:rPr>
+          <w:rFonts w:hint="default" w:ascii="Cascadia Mono" w:hAnsi="Cascadia Mono" w:eastAsia="Cascadia Mono"/>
+          <w:color w:val="000000"/>
+          <w:sz w:val="19"/>
+          <w:szCs w:val="24"/>
+          <w:highlight w:val="white"/>
+        </w:rPr>
+        <w:t>Músicas por gênero</w:t>
+      </w:r>
+      <w:r>
+        <w:rPr>
+          <w:rFonts w:hint="default" w:ascii="Cascadia Mono" w:hAnsi="Cascadia Mono" w:eastAsia="Cascadia Mono"/>
+          <w:color w:val="0000FF"/>
+          <w:sz w:val="19"/>
+          <w:szCs w:val="24"/>
+          <w:highlight w:val="white"/>
+        </w:rPr>
+        <w:t>&lt;/</w:t>
+      </w:r>
+      <w:r>
+        <w:rPr>
+          <w:rFonts w:hint="default" w:ascii="Cascadia Mono" w:hAnsi="Cascadia Mono" w:eastAsia="Cascadia Mono"/>
+          <w:b/>
+          <w:color w:val="800080"/>
+          <w:sz w:val="19"/>
+          <w:szCs w:val="24"/>
+          <w:highlight w:val="white"/>
+        </w:rPr>
+        <w:t>MudNavLink</w:t>
+      </w:r>
+      <w:r>
+        <w:rPr>
+          <w:rFonts w:hint="default" w:ascii="Cascadia Mono" w:hAnsi="Cascadia Mono" w:eastAsia="Cascadia Mono"/>
+          <w:color w:val="0000FF"/>
+          <w:sz w:val="19"/>
+          <w:szCs w:val="24"/>
+          <w:highlight w:val="white"/>
+        </w:rPr>
+        <w:t>&gt;</w:t>
+      </w:r>
+    </w:p>
+    <w:p>
+      <w:pPr>
+        <w:spacing w:beforeLines="0" w:afterLines="0"/>
+        <w:jc w:val="left"/>
+        <w:rPr>
+          <w:rFonts w:hint="default" w:ascii="Cascadia Mono" w:hAnsi="Cascadia Mono" w:eastAsia="Cascadia Mono"/>
+          <w:color w:val="000000"/>
+          <w:sz w:val="19"/>
+          <w:szCs w:val="24"/>
+          <w:highlight w:val="white"/>
+        </w:rPr>
+      </w:pPr>
+      <w:r>
+        <w:rPr>
+          <w:rFonts w:hint="default" w:ascii="Cascadia Mono" w:hAnsi="Cascadia Mono" w:eastAsia="Cascadia Mono"/>
+          <w:color w:val="000000"/>
+          <w:sz w:val="19"/>
+          <w:szCs w:val="24"/>
+          <w:highlight w:val="white"/>
+        </w:rPr>
+        <w:t xml:space="preserve">        </w:t>
+      </w:r>
+      <w:r>
+        <w:rPr>
+          <w:rFonts w:hint="default" w:ascii="Cascadia Mono" w:hAnsi="Cascadia Mono" w:eastAsia="Cascadia Mono"/>
+          <w:color w:val="0000FF"/>
+          <w:sz w:val="19"/>
+          <w:szCs w:val="24"/>
+          <w:highlight w:val="white"/>
+        </w:rPr>
+        <w:t>&lt;</w:t>
+      </w:r>
+      <w:r>
+        <w:rPr>
+          <w:rFonts w:hint="default" w:ascii="Cascadia Mono" w:hAnsi="Cascadia Mono" w:eastAsia="Cascadia Mono"/>
+          <w:b/>
+          <w:color w:val="800080"/>
+          <w:sz w:val="19"/>
+          <w:szCs w:val="24"/>
+          <w:highlight w:val="white"/>
+        </w:rPr>
+        <w:t>MudNavLink</w:t>
+      </w:r>
+      <w:r>
+        <w:rPr>
+          <w:rFonts w:hint="default" w:ascii="Cascadia Mono" w:hAnsi="Cascadia Mono" w:eastAsia="Cascadia Mono"/>
+          <w:color w:val="000000"/>
+          <w:sz w:val="19"/>
+          <w:szCs w:val="24"/>
+          <w:highlight w:val="white"/>
+        </w:rPr>
+        <w:t xml:space="preserve"> </w:t>
+      </w:r>
+      <w:r>
+        <w:rPr>
+          <w:rFonts w:hint="default" w:ascii="Cascadia Mono" w:hAnsi="Cascadia Mono" w:eastAsia="Cascadia Mono"/>
+          <w:b/>
+          <w:color w:val="800080"/>
+          <w:sz w:val="19"/>
+          <w:szCs w:val="24"/>
+          <w:highlight w:val="white"/>
+        </w:rPr>
+        <w:t>Href</w:t>
+      </w:r>
+      <w:r>
+        <w:rPr>
+          <w:rFonts w:hint="default" w:ascii="Cascadia Mono" w:hAnsi="Cascadia Mono" w:eastAsia="Cascadia Mono"/>
+          <w:color w:val="0000FF"/>
+          <w:sz w:val="19"/>
+          <w:szCs w:val="24"/>
+          <w:highlight w:val="white"/>
+        </w:rPr>
+        <w:t>="/CadastrarMusica"&gt;</w:t>
+      </w:r>
+      <w:r>
+        <w:rPr>
+          <w:rFonts w:hint="default" w:ascii="Cascadia Mono" w:hAnsi="Cascadia Mono" w:eastAsia="Cascadia Mono"/>
+          <w:color w:val="000000"/>
+          <w:sz w:val="19"/>
+          <w:szCs w:val="24"/>
+          <w:highlight w:val="white"/>
+        </w:rPr>
+        <w:t>Cadastrar</w:t>
+      </w:r>
+      <w:r>
+        <w:rPr>
+          <w:rFonts w:hint="default" w:ascii="Cascadia Mono" w:hAnsi="Cascadia Mono" w:eastAsia="Cascadia Mono"/>
+          <w:color w:val="0000FF"/>
+          <w:sz w:val="19"/>
+          <w:szCs w:val="24"/>
+          <w:highlight w:val="white"/>
+        </w:rPr>
+        <w:t>&lt;/</w:t>
+      </w:r>
+      <w:r>
+        <w:rPr>
+          <w:rFonts w:hint="default" w:ascii="Cascadia Mono" w:hAnsi="Cascadia Mono" w:eastAsia="Cascadia Mono"/>
+          <w:b/>
+          <w:color w:val="800080"/>
+          <w:sz w:val="19"/>
+          <w:szCs w:val="24"/>
+          <w:highlight w:val="white"/>
+        </w:rPr>
+        <w:t>MudNavLink</w:t>
+      </w:r>
+      <w:r>
+        <w:rPr>
+          <w:rFonts w:hint="default" w:ascii="Cascadia Mono" w:hAnsi="Cascadia Mono" w:eastAsia="Cascadia Mono"/>
+          <w:color w:val="0000FF"/>
+          <w:sz w:val="19"/>
+          <w:szCs w:val="24"/>
+          <w:highlight w:val="white"/>
+        </w:rPr>
+        <w:t>&gt;</w:t>
+      </w:r>
+    </w:p>
+    <w:p>
+      <w:pPr>
+        <w:spacing w:beforeLines="0" w:afterLines="0"/>
+        <w:jc w:val="left"/>
+        <w:rPr>
+          <w:rFonts w:hint="default" w:ascii="Cascadia Mono" w:hAnsi="Cascadia Mono" w:eastAsia="Cascadia Mono"/>
+          <w:color w:val="000000"/>
+          <w:sz w:val="19"/>
+          <w:szCs w:val="24"/>
+          <w:highlight w:val="white"/>
+        </w:rPr>
+      </w:pPr>
+      <w:r>
+        <w:rPr>
+          <w:rFonts w:hint="default" w:ascii="Cascadia Mono" w:hAnsi="Cascadia Mono" w:eastAsia="Cascadia Mono"/>
+          <w:color w:val="000000"/>
+          <w:sz w:val="19"/>
+          <w:szCs w:val="24"/>
+          <w:highlight w:val="white"/>
+        </w:rPr>
+        <w:t xml:space="preserve">    </w:t>
+      </w:r>
+      <w:r>
+        <w:rPr>
+          <w:rFonts w:hint="default" w:ascii="Cascadia Mono" w:hAnsi="Cascadia Mono" w:eastAsia="Cascadia Mono"/>
+          <w:color w:val="0000FF"/>
+          <w:sz w:val="19"/>
+          <w:szCs w:val="24"/>
+          <w:highlight w:val="white"/>
+        </w:rPr>
+        <w:t>&lt;/</w:t>
+      </w:r>
+      <w:r>
+        <w:rPr>
+          <w:rFonts w:hint="default" w:ascii="Cascadia Mono" w:hAnsi="Cascadia Mono" w:eastAsia="Cascadia Mono"/>
+          <w:b/>
+          <w:color w:val="800080"/>
+          <w:sz w:val="19"/>
+          <w:szCs w:val="24"/>
+          <w:highlight w:val="white"/>
+        </w:rPr>
+        <w:t>MudNavGroup</w:t>
+      </w:r>
+      <w:r>
+        <w:rPr>
+          <w:rFonts w:hint="default" w:ascii="Cascadia Mono" w:hAnsi="Cascadia Mono" w:eastAsia="Cascadia Mono"/>
+          <w:color w:val="0000FF"/>
+          <w:sz w:val="19"/>
+          <w:szCs w:val="24"/>
+          <w:highlight w:val="white"/>
+        </w:rPr>
+        <w:t>&gt;</w:t>
+      </w:r>
+    </w:p>
+    <w:p>
+      <w:pPr>
+        <w:ind w:left="0" w:leftChars="0" w:firstLine="0" w:firstLineChars="0"/>
+        <w:jc w:val="left"/>
+        <w:rPr>
+          <w:rFonts w:hint="default" w:ascii="Cascadia Mono" w:hAnsi="Cascadia Mono"/>
+          <w:b w:val="0"/>
+          <w:bCs w:val="0"/>
+          <w:sz w:val="24"/>
+          <w:szCs w:val="24"/>
+          <w:lang w:val="pt-BR"/>
+        </w:rPr>
+      </w:pPr>
+      <w:r>
+        <w:rPr>
+          <w:rFonts w:hint="default" w:ascii="Cascadia Mono" w:hAnsi="Cascadia Mono" w:eastAsia="Cascadia Mono"/>
+          <w:color w:val="0000FF"/>
+          <w:sz w:val="19"/>
+          <w:szCs w:val="24"/>
+          <w:highlight w:val="white"/>
+        </w:rPr>
+        <w:t>&lt;/</w:t>
+      </w:r>
+      <w:r>
+        <w:rPr>
+          <w:rFonts w:hint="default" w:ascii="Cascadia Mono" w:hAnsi="Cascadia Mono" w:eastAsia="Cascadia Mono"/>
+          <w:b/>
+          <w:color w:val="800080"/>
+          <w:sz w:val="19"/>
+          <w:szCs w:val="24"/>
+          <w:highlight w:val="white"/>
+        </w:rPr>
+        <w:t>MudNavMenu</w:t>
+      </w:r>
+      <w:r>
+        <w:rPr>
+          <w:rFonts w:hint="default" w:ascii="Cascadia Mono" w:hAnsi="Cascadia Mono" w:eastAsia="Cascadia Mono"/>
+          <w:color w:val="0000FF"/>
+          <w:sz w:val="19"/>
+          <w:szCs w:val="24"/>
+          <w:highlight w:val="white"/>
+        </w:rPr>
+        <w:t>&gt;</w:t>
+      </w:r>
+    </w:p>
+    <w:p>
+      <w:pPr>
+        <w:ind w:left="0" w:leftChars="0" w:firstLine="0" w:firstLineChars="0"/>
+        <w:jc w:val="left"/>
+        <w:rPr>
+          <w:rFonts w:hint="default" w:ascii="Cascadia Mono" w:hAnsi="Cascadia Mono"/>
+          <w:b w:val="0"/>
+          <w:bCs w:val="0"/>
+          <w:sz w:val="24"/>
+          <w:szCs w:val="24"/>
+          <w:lang w:val="pt-BR"/>
+        </w:rPr>
+      </w:pPr>
+    </w:p>
+    <w:p>
+      <w:pPr>
+        <w:ind w:left="0" w:leftChars="0" w:firstLine="0" w:firstLineChars="0"/>
+        <w:jc w:val="left"/>
+        <w:rPr>
+          <w:rFonts w:hint="default" w:ascii="Cascadia Mono" w:hAnsi="Cascadia Mono"/>
+          <w:b w:val="0"/>
+          <w:bCs w:val="0"/>
+          <w:sz w:val="24"/>
+          <w:szCs w:val="24"/>
+          <w:lang w:val="pt-BR"/>
+        </w:rPr>
+      </w:pPr>
+      <w:r>
+        <w:rPr>
+          <w:rFonts w:hint="default" w:ascii="Cascadia Mono" w:hAnsi="Cascadia Mono"/>
+          <w:b w:val="0"/>
+          <w:bCs w:val="0"/>
+          <w:sz w:val="24"/>
+          <w:szCs w:val="24"/>
+          <w:lang w:val="pt-BR"/>
+        </w:rPr>
+        <w:t>Assim, a aplicação tem um layout mais amigável, utilizando componentes prontos do MudBlazor.</w:t>
+      </w:r>
       <w:bookmarkStart w:id="0" w:name="_GoBack"/>
       <w:bookmarkEnd w:id="0"/>
-    </w:p>
-    <w:p>
-      <w:pPr>
-        <w:ind w:left="0" w:leftChars="0" w:firstLine="0" w:firstLineChars="0"/>
-        <w:jc w:val="left"/>
-        <w:rPr>
-          <w:rFonts w:hint="default" w:ascii="Cascadia Mono" w:hAnsi="Cascadia Mono"/>
-          <w:b w:val="0"/>
-          <w:bCs w:val="0"/>
-          <w:sz w:val="24"/>
-          <w:szCs w:val="24"/>
-          <w:lang w:val="pt-BR"/>
-        </w:rPr>
-      </w:pPr>
-    </w:p>
-    <w:p>
-      <w:pPr>
-        <w:ind w:left="0" w:leftChars="0" w:firstLine="0" w:firstLineChars="0"/>
-        <w:jc w:val="left"/>
-        <w:rPr>
-          <w:rFonts w:hint="default" w:ascii="Cascadia Mono" w:hAnsi="Cascadia Mono"/>
-          <w:b w:val="0"/>
-          <w:bCs w:val="0"/>
-          <w:sz w:val="24"/>
-          <w:szCs w:val="24"/>
-          <w:lang w:val="pt-BR"/>
-        </w:rPr>
-      </w:pPr>
-    </w:p>
-    <w:p>
-      <w:pPr>
-        <w:ind w:left="0" w:leftChars="0" w:firstLine="0" w:firstLineChars="0"/>
-        <w:jc w:val="left"/>
-        <w:rPr>
-          <w:rFonts w:hint="default" w:ascii="Cascadia Mono" w:hAnsi="Cascadia Mono"/>
-          <w:b w:val="0"/>
-          <w:bCs w:val="0"/>
-          <w:sz w:val="24"/>
-          <w:szCs w:val="24"/>
-          <w:lang w:val="pt-BR"/>
-        </w:rPr>
-      </w:pPr>
-    </w:p>
-    <w:p>
-      <w:pPr>
-        <w:ind w:left="0" w:leftChars="0" w:firstLine="0" w:firstLineChars="0"/>
-        <w:jc w:val="left"/>
-        <w:rPr>
-          <w:rFonts w:hint="default" w:ascii="Cascadia Mono" w:hAnsi="Cascadia Mono"/>
-          <w:b w:val="0"/>
-          <w:bCs w:val="0"/>
-          <w:sz w:val="24"/>
-          <w:szCs w:val="24"/>
-          <w:lang w:val="pt-BR"/>
-        </w:rPr>
-      </w:pPr>
-    </w:p>
-    <w:p>
-      <w:pPr>
-        <w:ind w:left="0" w:leftChars="0" w:firstLine="0" w:firstLineChars="0"/>
-        <w:jc w:val="left"/>
-        <w:rPr>
-          <w:rFonts w:hint="default" w:ascii="Cascadia Mono" w:hAnsi="Cascadia Mono"/>
-          <w:b w:val="0"/>
-          <w:bCs w:val="0"/>
-          <w:sz w:val="24"/>
-          <w:szCs w:val="24"/>
-          <w:lang w:val="pt-BR"/>
-        </w:rPr>
-      </w:pPr>
-    </w:p>
-    <w:p>
-      <w:pPr>
-        <w:ind w:left="0" w:leftChars="0" w:firstLine="0" w:firstLineChars="0"/>
-        <w:jc w:val="left"/>
-        <w:rPr>
-          <w:rFonts w:hint="default" w:ascii="Cascadia Mono" w:hAnsi="Cascadia Mono"/>
-          <w:b w:val="0"/>
-          <w:bCs w:val="0"/>
-          <w:sz w:val="24"/>
-          <w:szCs w:val="24"/>
-          <w:lang w:val="pt-BR"/>
-        </w:rPr>
-      </w:pPr>
-    </w:p>
-    <w:p>
-      <w:pPr>
-        <w:ind w:left="0" w:leftChars="0" w:firstLine="0" w:firstLineChars="0"/>
-        <w:jc w:val="left"/>
-        <w:rPr>
-          <w:rFonts w:hint="default" w:ascii="Cascadia Mono" w:hAnsi="Cascadia Mono"/>
-          <w:b w:val="0"/>
-          <w:bCs w:val="0"/>
-          <w:sz w:val="24"/>
-          <w:szCs w:val="24"/>
-          <w:lang w:val="pt-BR"/>
-        </w:rPr>
-      </w:pPr>
-    </w:p>
-    <w:p>
-      <w:pPr>
-        <w:ind w:left="0" w:leftChars="0" w:firstLine="0" w:firstLineChars="0"/>
-        <w:jc w:val="left"/>
-        <w:rPr>
-          <w:rFonts w:hint="default" w:ascii="Cascadia Mono" w:hAnsi="Cascadia Mono"/>
-          <w:b w:val="0"/>
-          <w:bCs w:val="0"/>
-          <w:sz w:val="24"/>
-          <w:szCs w:val="24"/>
-          <w:lang w:val="pt-BR"/>
-        </w:rPr>
-      </w:pPr>
-    </w:p>
-    <w:p>
-      <w:pPr>
-        <w:ind w:left="0" w:leftChars="0" w:firstLine="0" w:firstLineChars="0"/>
-        <w:jc w:val="left"/>
-        <w:rPr>
-          <w:rFonts w:hint="default" w:ascii="Cascadia Mono" w:hAnsi="Cascadia Mono"/>
-          <w:b w:val="0"/>
-          <w:bCs w:val="0"/>
-          <w:sz w:val="24"/>
-          <w:szCs w:val="24"/>
-          <w:lang w:val="pt-BR"/>
-        </w:rPr>
-      </w:pPr>
-    </w:p>
-    <w:p>
-      <w:pPr>
-        <w:ind w:left="0" w:leftChars="0" w:firstLine="0" w:firstLineChars="0"/>
-        <w:jc w:val="left"/>
-        <w:rPr>
-          <w:rFonts w:hint="default" w:ascii="Cascadia Mono" w:hAnsi="Cascadia Mono"/>
-          <w:b w:val="0"/>
-          <w:bCs w:val="0"/>
-          <w:sz w:val="24"/>
-          <w:szCs w:val="24"/>
-          <w:lang w:val="pt-BR"/>
-        </w:rPr>
-      </w:pPr>
     </w:p>
     <w:p>
       <w:pPr>
@@ -6276,7 +9481,7 @@
   <w:docDefaults>
     <w:rPrDefault>
       <w:rPr>
-        <w:rFonts w:asciiTheme="minorHAnsi" w:hAnsiTheme="minorHAnsi" w:eastAsiaTheme="minorEastAsia" w:cstheme="minorBidi"/>
+        <w:rFonts w:ascii="Times New Roman" w:hAnsi="Times New Roman" w:eastAsia="SimSun" w:cs="Times New Roman"/>
       </w:rPr>
     </w:rPrDefault>
     <w:pPrDefault/>

</xml_diff>

<commit_message>
Listagem de Artistas - Paginação
Usando MudStack e MudPagination
</commit_message>
<xml_diff>
--- a/Notes.docx
+++ b/Notes.docx
@@ -20648,8 +20648,6 @@
           <w:lang w:val="pt-BR"/>
         </w:rPr>
       </w:pPr>
-      <w:bookmarkStart w:id="0" w:name="_GoBack"/>
-      <w:bookmarkEnd w:id="0"/>
     </w:p>
     <w:p>
       <w:pPr>
@@ -20774,6 +20772,8 @@
           <w:lang w:val="pt-BR"/>
         </w:rPr>
       </w:pPr>
+      <w:bookmarkStart w:id="0" w:name="_GoBack"/>
+      <w:bookmarkEnd w:id="0"/>
     </w:p>
     <w:p>
       <w:pPr>
@@ -20788,6 +20788,3252 @@
           <w:lang w:val="pt-BR"/>
         </w:rPr>
       </w:pPr>
+      <w:r>
+        <w:rPr>
+          <w:rFonts w:hint="default" w:ascii="Cascadia Mono" w:hAnsi="Cascadia Mono" w:eastAsia="Cascadia Mono"/>
+          <w:b/>
+          <w:bCs/>
+          <w:color w:val="000000"/>
+          <w:sz w:val="24"/>
+          <w:szCs w:val="24"/>
+          <w:highlight w:val="none"/>
+          <w:lang w:val="pt-BR"/>
+        </w:rPr>
+        <w:t>PAGINAÇÃO DA LISTAGEM DE ARTISTAS</w:t>
+      </w:r>
+    </w:p>
+    <w:p>
+      <w:pPr>
+        <w:ind w:left="0" w:leftChars="0" w:firstLine="0" w:firstLineChars="0"/>
+        <w:jc w:val="left"/>
+        <w:rPr>
+          <w:rFonts w:hint="default" w:ascii="Cascadia Mono" w:hAnsi="Cascadia Mono" w:eastAsia="Cascadia Mono"/>
+          <w:color w:val="000000"/>
+          <w:sz w:val="24"/>
+          <w:szCs w:val="24"/>
+          <w:highlight w:val="none"/>
+          <w:lang w:val="pt-BR"/>
+        </w:rPr>
+      </w:pPr>
+      <w:r>
+        <w:rPr>
+          <w:rFonts w:hint="default" w:ascii="Cascadia Mono" w:hAnsi="Cascadia Mono" w:eastAsia="Cascadia Mono"/>
+          <w:color w:val="000000"/>
+          <w:sz w:val="24"/>
+          <w:szCs w:val="24"/>
+          <w:highlight w:val="none"/>
+          <w:lang w:val="pt-BR"/>
+        </w:rPr>
+        <w:t>Para fazer a lógica de paginação, será necessário usar componentes MudStack e MudPagination em Pages/Artistas, da seguinte forma:</w:t>
+      </w:r>
+    </w:p>
+    <w:p>
+      <w:pPr>
+        <w:spacing w:beforeLines="0" w:afterLines="0"/>
+        <w:jc w:val="left"/>
+        <w:rPr>
+          <w:rFonts w:hint="default" w:ascii="Cascadia Mono" w:hAnsi="Cascadia Mono" w:eastAsia="Cascadia Mono"/>
+          <w:color w:val="000000"/>
+          <w:sz w:val="19"/>
+          <w:szCs w:val="24"/>
+          <w:highlight w:val="white"/>
+        </w:rPr>
+      </w:pPr>
+      <w:r>
+        <w:rPr>
+          <w:rFonts w:hint="default" w:ascii="Cascadia Mono" w:hAnsi="Cascadia Mono" w:eastAsia="Cascadia Mono"/>
+          <w:color w:val="000000"/>
+          <w:sz w:val="19"/>
+          <w:szCs w:val="24"/>
+          <w:highlight w:val="white"/>
+        </w:rPr>
+        <w:t xml:space="preserve">@page </w:t>
+      </w:r>
+      <w:r>
+        <w:rPr>
+          <w:rFonts w:hint="default" w:ascii="Cascadia Mono" w:hAnsi="Cascadia Mono" w:eastAsia="Cascadia Mono"/>
+          <w:color w:val="A31515"/>
+          <w:sz w:val="19"/>
+          <w:szCs w:val="24"/>
+          <w:highlight w:val="white"/>
+        </w:rPr>
+        <w:t>"/Artistas"</w:t>
+      </w:r>
+    </w:p>
+    <w:p>
+      <w:pPr>
+        <w:spacing w:beforeLines="0" w:afterLines="0"/>
+        <w:jc w:val="left"/>
+        <w:rPr>
+          <w:rFonts w:hint="default" w:ascii="Cascadia Mono" w:hAnsi="Cascadia Mono" w:eastAsia="Cascadia Mono"/>
+          <w:color w:val="000000"/>
+          <w:sz w:val="19"/>
+          <w:szCs w:val="24"/>
+          <w:highlight w:val="white"/>
+        </w:rPr>
+      </w:pPr>
+      <w:r>
+        <w:rPr>
+          <w:rFonts w:hint="default" w:ascii="Cascadia Mono" w:hAnsi="Cascadia Mono" w:eastAsia="Cascadia Mono"/>
+          <w:color w:val="000000"/>
+          <w:sz w:val="19"/>
+          <w:szCs w:val="24"/>
+          <w:highlight w:val="white"/>
+        </w:rPr>
+        <w:t xml:space="preserve">@inject </w:t>
+      </w:r>
+      <w:r>
+        <w:rPr>
+          <w:rFonts w:hint="default" w:ascii="Cascadia Mono" w:hAnsi="Cascadia Mono" w:eastAsia="Cascadia Mono"/>
+          <w:color w:val="2B91AF"/>
+          <w:sz w:val="19"/>
+          <w:szCs w:val="24"/>
+          <w:highlight w:val="white"/>
+        </w:rPr>
+        <w:t>ArtistaAPI</w:t>
+      </w:r>
+      <w:r>
+        <w:rPr>
+          <w:rFonts w:hint="default" w:ascii="Cascadia Mono" w:hAnsi="Cascadia Mono" w:eastAsia="Cascadia Mono"/>
+          <w:color w:val="000000"/>
+          <w:sz w:val="19"/>
+          <w:szCs w:val="24"/>
+          <w:highlight w:val="white"/>
+        </w:rPr>
+        <w:t xml:space="preserve"> artistaAPI</w:t>
+      </w:r>
+    </w:p>
+    <w:p>
+      <w:pPr>
+        <w:spacing w:beforeLines="0" w:afterLines="0"/>
+        <w:jc w:val="left"/>
+        <w:rPr>
+          <w:rFonts w:hint="default" w:ascii="Cascadia Mono" w:hAnsi="Cascadia Mono" w:eastAsia="Cascadia Mono"/>
+          <w:color w:val="000000"/>
+          <w:sz w:val="19"/>
+          <w:szCs w:val="24"/>
+          <w:highlight w:val="white"/>
+        </w:rPr>
+      </w:pPr>
+    </w:p>
+    <w:p>
+      <w:pPr>
+        <w:spacing w:beforeLines="0" w:afterLines="0"/>
+        <w:jc w:val="left"/>
+        <w:rPr>
+          <w:rFonts w:hint="default" w:ascii="Cascadia Mono" w:hAnsi="Cascadia Mono" w:eastAsia="Cascadia Mono"/>
+          <w:color w:val="000000"/>
+          <w:sz w:val="19"/>
+          <w:szCs w:val="24"/>
+          <w:highlight w:val="white"/>
+        </w:rPr>
+      </w:pPr>
+    </w:p>
+    <w:p>
+      <w:pPr>
+        <w:spacing w:beforeLines="0" w:afterLines="0"/>
+        <w:jc w:val="left"/>
+        <w:rPr>
+          <w:rFonts w:hint="default" w:ascii="Cascadia Mono" w:hAnsi="Cascadia Mono" w:eastAsia="Cascadia Mono"/>
+          <w:color w:val="000000"/>
+          <w:sz w:val="19"/>
+          <w:szCs w:val="24"/>
+          <w:highlight w:val="white"/>
+        </w:rPr>
+      </w:pPr>
+      <w:r>
+        <w:rPr>
+          <w:rFonts w:hint="default" w:ascii="Cascadia Mono" w:hAnsi="Cascadia Mono" w:eastAsia="Cascadia Mono"/>
+          <w:color w:val="0000FF"/>
+          <w:sz w:val="19"/>
+          <w:szCs w:val="24"/>
+          <w:highlight w:val="white"/>
+        </w:rPr>
+        <w:t>&lt;</w:t>
+      </w:r>
+      <w:r>
+        <w:rPr>
+          <w:rFonts w:hint="default" w:ascii="Cascadia Mono" w:hAnsi="Cascadia Mono" w:eastAsia="Cascadia Mono"/>
+          <w:b/>
+          <w:color w:val="800080"/>
+          <w:sz w:val="19"/>
+          <w:szCs w:val="24"/>
+          <w:highlight w:val="white"/>
+        </w:rPr>
+        <w:t>MudStack</w:t>
+      </w:r>
+      <w:r>
+        <w:rPr>
+          <w:rFonts w:hint="default" w:ascii="Cascadia Mono" w:hAnsi="Cascadia Mono" w:eastAsia="Cascadia Mono"/>
+          <w:color w:val="000000"/>
+          <w:sz w:val="19"/>
+          <w:szCs w:val="24"/>
+          <w:highlight w:val="white"/>
+        </w:rPr>
+        <w:t xml:space="preserve"> </w:t>
+      </w:r>
+      <w:r>
+        <w:rPr>
+          <w:rFonts w:hint="default" w:ascii="Cascadia Mono" w:hAnsi="Cascadia Mono" w:eastAsia="Cascadia Mono"/>
+          <w:b/>
+          <w:color w:val="800080"/>
+          <w:sz w:val="19"/>
+          <w:szCs w:val="24"/>
+          <w:highlight w:val="white"/>
+        </w:rPr>
+        <w:t>Class</w:t>
+      </w:r>
+      <w:r>
+        <w:rPr>
+          <w:rFonts w:hint="default" w:ascii="Cascadia Mono" w:hAnsi="Cascadia Mono" w:eastAsia="Cascadia Mono"/>
+          <w:color w:val="0000FF"/>
+          <w:sz w:val="19"/>
+          <w:szCs w:val="24"/>
+          <w:highlight w:val="white"/>
+        </w:rPr>
+        <w:t>="mt-4 mb-4"</w:t>
+      </w:r>
+      <w:r>
+        <w:rPr>
+          <w:rFonts w:hint="default" w:ascii="Cascadia Mono" w:hAnsi="Cascadia Mono" w:eastAsia="Cascadia Mono"/>
+          <w:color w:val="000000"/>
+          <w:sz w:val="19"/>
+          <w:szCs w:val="24"/>
+          <w:highlight w:val="white"/>
+        </w:rPr>
+        <w:t xml:space="preserve"> </w:t>
+      </w:r>
+      <w:r>
+        <w:rPr>
+          <w:rFonts w:hint="default" w:ascii="Cascadia Mono" w:hAnsi="Cascadia Mono" w:eastAsia="Cascadia Mono"/>
+          <w:b/>
+          <w:color w:val="800080"/>
+          <w:sz w:val="19"/>
+          <w:szCs w:val="24"/>
+          <w:highlight w:val="white"/>
+        </w:rPr>
+        <w:t>Row</w:t>
+      </w:r>
+      <w:r>
+        <w:rPr>
+          <w:rFonts w:hint="default" w:ascii="Cascadia Mono" w:hAnsi="Cascadia Mono" w:eastAsia="Cascadia Mono"/>
+          <w:color w:val="0000FF"/>
+          <w:sz w:val="19"/>
+          <w:szCs w:val="24"/>
+          <w:highlight w:val="white"/>
+        </w:rPr>
+        <w:t>="true"</w:t>
+      </w:r>
+      <w:r>
+        <w:rPr>
+          <w:rFonts w:hint="default" w:ascii="Cascadia Mono" w:hAnsi="Cascadia Mono" w:eastAsia="Cascadia Mono"/>
+          <w:color w:val="000000"/>
+          <w:sz w:val="19"/>
+          <w:szCs w:val="24"/>
+          <w:highlight w:val="white"/>
+        </w:rPr>
+        <w:t xml:space="preserve"> </w:t>
+      </w:r>
+      <w:r>
+        <w:rPr>
+          <w:rFonts w:hint="default" w:ascii="Cascadia Mono" w:hAnsi="Cascadia Mono" w:eastAsia="Cascadia Mono"/>
+          <w:b/>
+          <w:color w:val="800080"/>
+          <w:sz w:val="19"/>
+          <w:szCs w:val="24"/>
+          <w:highlight w:val="white"/>
+        </w:rPr>
+        <w:t>Justify</w:t>
+      </w:r>
+      <w:r>
+        <w:rPr>
+          <w:rFonts w:hint="default" w:ascii="Cascadia Mono" w:hAnsi="Cascadia Mono" w:eastAsia="Cascadia Mono"/>
+          <w:color w:val="0000FF"/>
+          <w:sz w:val="19"/>
+          <w:szCs w:val="24"/>
+          <w:highlight w:val="white"/>
+        </w:rPr>
+        <w:t>="</w:t>
+      </w:r>
+      <w:r>
+        <w:rPr>
+          <w:rFonts w:hint="default" w:ascii="Cascadia Mono" w:hAnsi="Cascadia Mono" w:eastAsia="Cascadia Mono"/>
+          <w:color w:val="2B91AF"/>
+          <w:sz w:val="19"/>
+          <w:szCs w:val="24"/>
+          <w:highlight w:val="white"/>
+        </w:rPr>
+        <w:t>Justify</w:t>
+      </w:r>
+      <w:r>
+        <w:rPr>
+          <w:rFonts w:hint="default" w:ascii="Cascadia Mono" w:hAnsi="Cascadia Mono" w:eastAsia="Cascadia Mono"/>
+          <w:color w:val="000000"/>
+          <w:sz w:val="19"/>
+          <w:szCs w:val="24"/>
+          <w:highlight w:val="white"/>
+        </w:rPr>
+        <w:t>.SpaceBetween</w:t>
+      </w:r>
+      <w:r>
+        <w:rPr>
+          <w:rFonts w:hint="default" w:ascii="Cascadia Mono" w:hAnsi="Cascadia Mono" w:eastAsia="Cascadia Mono"/>
+          <w:color w:val="0000FF"/>
+          <w:sz w:val="19"/>
+          <w:szCs w:val="24"/>
+          <w:highlight w:val="white"/>
+        </w:rPr>
+        <w:t>"&gt;</w:t>
+      </w:r>
+    </w:p>
+    <w:p>
+      <w:pPr>
+        <w:spacing w:beforeLines="0" w:afterLines="0"/>
+        <w:jc w:val="left"/>
+        <w:rPr>
+          <w:rFonts w:hint="default" w:ascii="Cascadia Mono" w:hAnsi="Cascadia Mono" w:eastAsia="Cascadia Mono"/>
+          <w:color w:val="000000"/>
+          <w:sz w:val="19"/>
+          <w:szCs w:val="24"/>
+          <w:highlight w:val="white"/>
+        </w:rPr>
+      </w:pPr>
+      <w:r>
+        <w:rPr>
+          <w:rFonts w:hint="default" w:ascii="Cascadia Mono" w:hAnsi="Cascadia Mono" w:eastAsia="Cascadia Mono"/>
+          <w:color w:val="000000"/>
+          <w:sz w:val="19"/>
+          <w:szCs w:val="24"/>
+          <w:highlight w:val="white"/>
+        </w:rPr>
+        <w:t xml:space="preserve">    </w:t>
+      </w:r>
+      <w:r>
+        <w:rPr>
+          <w:rFonts w:hint="default" w:ascii="Cascadia Mono" w:hAnsi="Cascadia Mono" w:eastAsia="Cascadia Mono"/>
+          <w:color w:val="0000FF"/>
+          <w:sz w:val="19"/>
+          <w:szCs w:val="24"/>
+          <w:highlight w:val="white"/>
+        </w:rPr>
+        <w:t>&lt;</w:t>
+      </w:r>
+      <w:r>
+        <w:rPr>
+          <w:rFonts w:hint="default" w:ascii="Cascadia Mono" w:hAnsi="Cascadia Mono" w:eastAsia="Cascadia Mono"/>
+          <w:b/>
+          <w:color w:val="800080"/>
+          <w:sz w:val="19"/>
+          <w:szCs w:val="24"/>
+          <w:highlight w:val="white"/>
+        </w:rPr>
+        <w:t>MudText</w:t>
+      </w:r>
+      <w:r>
+        <w:rPr>
+          <w:rFonts w:hint="default" w:ascii="Cascadia Mono" w:hAnsi="Cascadia Mono" w:eastAsia="Cascadia Mono"/>
+          <w:color w:val="000000"/>
+          <w:sz w:val="19"/>
+          <w:szCs w:val="24"/>
+          <w:highlight w:val="white"/>
+        </w:rPr>
+        <w:t xml:space="preserve"> </w:t>
+      </w:r>
+      <w:r>
+        <w:rPr>
+          <w:rFonts w:hint="default" w:ascii="Cascadia Mono" w:hAnsi="Cascadia Mono" w:eastAsia="Cascadia Mono"/>
+          <w:b/>
+          <w:color w:val="800080"/>
+          <w:sz w:val="19"/>
+          <w:szCs w:val="24"/>
+          <w:highlight w:val="white"/>
+        </w:rPr>
+        <w:t>Class</w:t>
+      </w:r>
+      <w:r>
+        <w:rPr>
+          <w:rFonts w:hint="default" w:ascii="Cascadia Mono" w:hAnsi="Cascadia Mono" w:eastAsia="Cascadia Mono"/>
+          <w:color w:val="0000FF"/>
+          <w:sz w:val="19"/>
+          <w:szCs w:val="24"/>
+          <w:highlight w:val="white"/>
+        </w:rPr>
+        <w:t>="mb-4"</w:t>
+      </w:r>
+      <w:r>
+        <w:rPr>
+          <w:rFonts w:hint="default" w:ascii="Cascadia Mono" w:hAnsi="Cascadia Mono" w:eastAsia="Cascadia Mono"/>
+          <w:color w:val="000000"/>
+          <w:sz w:val="19"/>
+          <w:szCs w:val="24"/>
+          <w:highlight w:val="white"/>
+        </w:rPr>
+        <w:t xml:space="preserve"> </w:t>
+      </w:r>
+      <w:r>
+        <w:rPr>
+          <w:rFonts w:hint="default" w:ascii="Cascadia Mono" w:hAnsi="Cascadia Mono" w:eastAsia="Cascadia Mono"/>
+          <w:b/>
+          <w:color w:val="800080"/>
+          <w:sz w:val="19"/>
+          <w:szCs w:val="24"/>
+          <w:highlight w:val="white"/>
+        </w:rPr>
+        <w:t>Typo</w:t>
+      </w:r>
+      <w:r>
+        <w:rPr>
+          <w:rFonts w:hint="default" w:ascii="Cascadia Mono" w:hAnsi="Cascadia Mono" w:eastAsia="Cascadia Mono"/>
+          <w:color w:val="0000FF"/>
+          <w:sz w:val="19"/>
+          <w:szCs w:val="24"/>
+          <w:highlight w:val="white"/>
+        </w:rPr>
+        <w:t>="</w:t>
+      </w:r>
+      <w:r>
+        <w:rPr>
+          <w:rFonts w:hint="default" w:ascii="Cascadia Mono" w:hAnsi="Cascadia Mono" w:eastAsia="Cascadia Mono"/>
+          <w:color w:val="2B91AF"/>
+          <w:sz w:val="19"/>
+          <w:szCs w:val="24"/>
+          <w:highlight w:val="white"/>
+        </w:rPr>
+        <w:t>Typo</w:t>
+      </w:r>
+      <w:r>
+        <w:rPr>
+          <w:rFonts w:hint="default" w:ascii="Cascadia Mono" w:hAnsi="Cascadia Mono" w:eastAsia="Cascadia Mono"/>
+          <w:color w:val="000000"/>
+          <w:sz w:val="19"/>
+          <w:szCs w:val="24"/>
+          <w:highlight w:val="white"/>
+        </w:rPr>
+        <w:t>.h4</w:t>
+      </w:r>
+      <w:r>
+        <w:rPr>
+          <w:rFonts w:hint="default" w:ascii="Cascadia Mono" w:hAnsi="Cascadia Mono" w:eastAsia="Cascadia Mono"/>
+          <w:color w:val="0000FF"/>
+          <w:sz w:val="19"/>
+          <w:szCs w:val="24"/>
+          <w:highlight w:val="white"/>
+        </w:rPr>
+        <w:t>"&gt;</w:t>
+      </w:r>
+    </w:p>
+    <w:p>
+      <w:pPr>
+        <w:spacing w:beforeLines="0" w:afterLines="0"/>
+        <w:jc w:val="left"/>
+        <w:rPr>
+          <w:rFonts w:hint="default" w:ascii="Cascadia Mono" w:hAnsi="Cascadia Mono" w:eastAsia="Cascadia Mono"/>
+          <w:color w:val="000000"/>
+          <w:sz w:val="19"/>
+          <w:szCs w:val="24"/>
+          <w:highlight w:val="white"/>
+        </w:rPr>
+      </w:pPr>
+      <w:r>
+        <w:rPr>
+          <w:rFonts w:hint="default" w:ascii="Cascadia Mono" w:hAnsi="Cascadia Mono" w:eastAsia="Cascadia Mono"/>
+          <w:color w:val="000000"/>
+          <w:sz w:val="19"/>
+          <w:szCs w:val="24"/>
+          <w:highlight w:val="white"/>
+        </w:rPr>
+        <w:t xml:space="preserve">        Artistas cadastrados</w:t>
+      </w:r>
+    </w:p>
+    <w:p>
+      <w:pPr>
+        <w:spacing w:beforeLines="0" w:afterLines="0"/>
+        <w:jc w:val="left"/>
+        <w:rPr>
+          <w:rFonts w:hint="default" w:ascii="Cascadia Mono" w:hAnsi="Cascadia Mono" w:eastAsia="Cascadia Mono"/>
+          <w:color w:val="000000"/>
+          <w:sz w:val="19"/>
+          <w:szCs w:val="24"/>
+          <w:highlight w:val="white"/>
+        </w:rPr>
+      </w:pPr>
+      <w:r>
+        <w:rPr>
+          <w:rFonts w:hint="default" w:ascii="Cascadia Mono" w:hAnsi="Cascadia Mono" w:eastAsia="Cascadia Mono"/>
+          <w:color w:val="000000"/>
+          <w:sz w:val="19"/>
+          <w:szCs w:val="24"/>
+          <w:highlight w:val="white"/>
+        </w:rPr>
+        <w:t xml:space="preserve">    </w:t>
+      </w:r>
+      <w:r>
+        <w:rPr>
+          <w:rFonts w:hint="default" w:ascii="Cascadia Mono" w:hAnsi="Cascadia Mono" w:eastAsia="Cascadia Mono"/>
+          <w:color w:val="0000FF"/>
+          <w:sz w:val="19"/>
+          <w:szCs w:val="24"/>
+          <w:highlight w:val="white"/>
+        </w:rPr>
+        <w:t>&lt;/</w:t>
+      </w:r>
+      <w:r>
+        <w:rPr>
+          <w:rFonts w:hint="default" w:ascii="Cascadia Mono" w:hAnsi="Cascadia Mono" w:eastAsia="Cascadia Mono"/>
+          <w:b/>
+          <w:color w:val="800080"/>
+          <w:sz w:val="19"/>
+          <w:szCs w:val="24"/>
+          <w:highlight w:val="white"/>
+        </w:rPr>
+        <w:t>MudText</w:t>
+      </w:r>
+      <w:r>
+        <w:rPr>
+          <w:rFonts w:hint="default" w:ascii="Cascadia Mono" w:hAnsi="Cascadia Mono" w:eastAsia="Cascadia Mono"/>
+          <w:color w:val="0000FF"/>
+          <w:sz w:val="19"/>
+          <w:szCs w:val="24"/>
+          <w:highlight w:val="white"/>
+        </w:rPr>
+        <w:t>&gt;</w:t>
+      </w:r>
+    </w:p>
+    <w:p>
+      <w:pPr>
+        <w:spacing w:beforeLines="0" w:afterLines="0"/>
+        <w:jc w:val="left"/>
+        <w:rPr>
+          <w:rFonts w:hint="default" w:ascii="Cascadia Mono" w:hAnsi="Cascadia Mono" w:eastAsia="Cascadia Mono"/>
+          <w:color w:val="000000"/>
+          <w:sz w:val="19"/>
+          <w:szCs w:val="24"/>
+          <w:highlight w:val="white"/>
+        </w:rPr>
+      </w:pPr>
+      <w:r>
+        <w:rPr>
+          <w:rFonts w:hint="default" w:ascii="Cascadia Mono" w:hAnsi="Cascadia Mono" w:eastAsia="Cascadia Mono"/>
+          <w:color w:val="000000"/>
+          <w:sz w:val="19"/>
+          <w:szCs w:val="24"/>
+          <w:highlight w:val="white"/>
+        </w:rPr>
+        <w:t xml:space="preserve">    </w:t>
+      </w:r>
+      <w:r>
+        <w:rPr>
+          <w:rFonts w:hint="default" w:ascii="Cascadia Mono" w:hAnsi="Cascadia Mono" w:eastAsia="Cascadia Mono"/>
+          <w:color w:val="0000FF"/>
+          <w:sz w:val="19"/>
+          <w:szCs w:val="24"/>
+          <w:highlight w:val="white"/>
+        </w:rPr>
+        <w:t>&lt;</w:t>
+      </w:r>
+      <w:r>
+        <w:rPr>
+          <w:rFonts w:hint="default" w:ascii="Cascadia Mono" w:hAnsi="Cascadia Mono" w:eastAsia="Cascadia Mono"/>
+          <w:b/>
+          <w:color w:val="800080"/>
+          <w:sz w:val="19"/>
+          <w:szCs w:val="24"/>
+          <w:highlight w:val="white"/>
+        </w:rPr>
+        <w:t>MudPagination</w:t>
+      </w:r>
+      <w:r>
+        <w:rPr>
+          <w:rFonts w:hint="default" w:ascii="Cascadia Mono" w:hAnsi="Cascadia Mono" w:eastAsia="Cascadia Mono"/>
+          <w:color w:val="000000"/>
+          <w:sz w:val="19"/>
+          <w:szCs w:val="24"/>
+          <w:highlight w:val="white"/>
+        </w:rPr>
+        <w:t xml:space="preserve"> </w:t>
+      </w:r>
+      <w:r>
+        <w:rPr>
+          <w:rFonts w:hint="default" w:ascii="Cascadia Mono" w:hAnsi="Cascadia Mono" w:eastAsia="Cascadia Mono"/>
+          <w:b/>
+          <w:color w:val="800080"/>
+          <w:sz w:val="19"/>
+          <w:szCs w:val="24"/>
+          <w:highlight w:val="white"/>
+        </w:rPr>
+        <w:t>Count</w:t>
+      </w:r>
+      <w:r>
+        <w:rPr>
+          <w:rFonts w:hint="default" w:ascii="Cascadia Mono" w:hAnsi="Cascadia Mono" w:eastAsia="Cascadia Mono"/>
+          <w:color w:val="0000FF"/>
+          <w:sz w:val="19"/>
+          <w:szCs w:val="24"/>
+          <w:highlight w:val="white"/>
+        </w:rPr>
+        <w:t>="</w:t>
+      </w:r>
+      <w:r>
+        <w:rPr>
+          <w:rFonts w:hint="default" w:ascii="Cascadia Mono" w:hAnsi="Cascadia Mono" w:eastAsia="Cascadia Mono"/>
+          <w:color w:val="000000"/>
+          <w:sz w:val="19"/>
+          <w:szCs w:val="24"/>
+          <w:highlight w:val="white"/>
+        </w:rPr>
+        <w:t>@totalPaginas</w:t>
+      </w:r>
+      <w:r>
+        <w:rPr>
+          <w:rFonts w:hint="default" w:ascii="Cascadia Mono" w:hAnsi="Cascadia Mono" w:eastAsia="Cascadia Mono"/>
+          <w:color w:val="0000FF"/>
+          <w:sz w:val="19"/>
+          <w:szCs w:val="24"/>
+          <w:highlight w:val="white"/>
+        </w:rPr>
+        <w:t>"</w:t>
+      </w:r>
+      <w:r>
+        <w:rPr>
+          <w:rFonts w:hint="default" w:ascii="Cascadia Mono" w:hAnsi="Cascadia Mono" w:eastAsia="Cascadia Mono"/>
+          <w:color w:val="000000"/>
+          <w:sz w:val="19"/>
+          <w:szCs w:val="24"/>
+          <w:highlight w:val="white"/>
+        </w:rPr>
+        <w:t xml:space="preserve"> </w:t>
+      </w:r>
+      <w:r>
+        <w:rPr>
+          <w:rFonts w:hint="default" w:ascii="Cascadia Mono" w:hAnsi="Cascadia Mono" w:eastAsia="Cascadia Mono"/>
+          <w:b/>
+          <w:color w:val="800080"/>
+          <w:sz w:val="19"/>
+          <w:szCs w:val="24"/>
+          <w:highlight w:val="white"/>
+        </w:rPr>
+        <w:t>SelectedChanged</w:t>
+      </w:r>
+      <w:r>
+        <w:rPr>
+          <w:rFonts w:hint="default" w:ascii="Cascadia Mono" w:hAnsi="Cascadia Mono" w:eastAsia="Cascadia Mono"/>
+          <w:color w:val="0000FF"/>
+          <w:sz w:val="19"/>
+          <w:szCs w:val="24"/>
+          <w:highlight w:val="white"/>
+        </w:rPr>
+        <w:t>="</w:t>
+      </w:r>
+      <w:r>
+        <w:rPr>
+          <w:rFonts w:hint="default" w:ascii="Cascadia Mono" w:hAnsi="Cascadia Mono" w:eastAsia="Cascadia Mono"/>
+          <w:color w:val="000000"/>
+          <w:sz w:val="19"/>
+          <w:szCs w:val="24"/>
+          <w:highlight w:val="white"/>
+        </w:rPr>
+        <w:t>PaginaMudou</w:t>
+      </w:r>
+      <w:r>
+        <w:rPr>
+          <w:rFonts w:hint="default" w:ascii="Cascadia Mono" w:hAnsi="Cascadia Mono" w:eastAsia="Cascadia Mono"/>
+          <w:color w:val="0000FF"/>
+          <w:sz w:val="19"/>
+          <w:szCs w:val="24"/>
+          <w:highlight w:val="white"/>
+        </w:rPr>
+        <w:t>"&gt;</w:t>
+      </w:r>
+    </w:p>
+    <w:p>
+      <w:pPr>
+        <w:spacing w:beforeLines="0" w:afterLines="0"/>
+        <w:jc w:val="left"/>
+        <w:rPr>
+          <w:rFonts w:hint="default" w:ascii="Cascadia Mono" w:hAnsi="Cascadia Mono" w:eastAsia="Cascadia Mono"/>
+          <w:color w:val="000000"/>
+          <w:sz w:val="19"/>
+          <w:szCs w:val="24"/>
+          <w:highlight w:val="white"/>
+        </w:rPr>
+      </w:pPr>
+      <w:r>
+        <w:rPr>
+          <w:rFonts w:hint="default" w:ascii="Cascadia Mono" w:hAnsi="Cascadia Mono" w:eastAsia="Cascadia Mono"/>
+          <w:color w:val="000000"/>
+          <w:sz w:val="19"/>
+          <w:szCs w:val="24"/>
+          <w:highlight w:val="white"/>
+        </w:rPr>
+        <w:t xml:space="preserve">    </w:t>
+      </w:r>
+      <w:r>
+        <w:rPr>
+          <w:rFonts w:hint="default" w:ascii="Cascadia Mono" w:hAnsi="Cascadia Mono" w:eastAsia="Cascadia Mono"/>
+          <w:color w:val="0000FF"/>
+          <w:sz w:val="19"/>
+          <w:szCs w:val="24"/>
+          <w:highlight w:val="white"/>
+        </w:rPr>
+        <w:t>&lt;/</w:t>
+      </w:r>
+      <w:r>
+        <w:rPr>
+          <w:rFonts w:hint="default" w:ascii="Cascadia Mono" w:hAnsi="Cascadia Mono" w:eastAsia="Cascadia Mono"/>
+          <w:b/>
+          <w:color w:val="800080"/>
+          <w:sz w:val="19"/>
+          <w:szCs w:val="24"/>
+          <w:highlight w:val="white"/>
+        </w:rPr>
+        <w:t>MudPagination</w:t>
+      </w:r>
+      <w:r>
+        <w:rPr>
+          <w:rFonts w:hint="default" w:ascii="Cascadia Mono" w:hAnsi="Cascadia Mono" w:eastAsia="Cascadia Mono"/>
+          <w:color w:val="0000FF"/>
+          <w:sz w:val="19"/>
+          <w:szCs w:val="24"/>
+          <w:highlight w:val="white"/>
+        </w:rPr>
+        <w:t>&gt;</w:t>
+      </w:r>
+    </w:p>
+    <w:p>
+      <w:pPr>
+        <w:spacing w:beforeLines="0" w:afterLines="0"/>
+        <w:jc w:val="left"/>
+        <w:rPr>
+          <w:rFonts w:hint="default" w:ascii="Cascadia Mono" w:hAnsi="Cascadia Mono" w:eastAsia="Cascadia Mono"/>
+          <w:color w:val="000000"/>
+          <w:sz w:val="19"/>
+          <w:szCs w:val="24"/>
+          <w:highlight w:val="white"/>
+        </w:rPr>
+      </w:pPr>
+      <w:r>
+        <w:rPr>
+          <w:rFonts w:hint="default" w:ascii="Cascadia Mono" w:hAnsi="Cascadia Mono" w:eastAsia="Cascadia Mono"/>
+          <w:color w:val="0000FF"/>
+          <w:sz w:val="19"/>
+          <w:szCs w:val="24"/>
+          <w:highlight w:val="white"/>
+        </w:rPr>
+        <w:t>&lt;/</w:t>
+      </w:r>
+      <w:r>
+        <w:rPr>
+          <w:rFonts w:hint="default" w:ascii="Cascadia Mono" w:hAnsi="Cascadia Mono" w:eastAsia="Cascadia Mono"/>
+          <w:b/>
+          <w:color w:val="800080"/>
+          <w:sz w:val="19"/>
+          <w:szCs w:val="24"/>
+          <w:highlight w:val="white"/>
+        </w:rPr>
+        <w:t>MudStack</w:t>
+      </w:r>
+      <w:r>
+        <w:rPr>
+          <w:rFonts w:hint="default" w:ascii="Cascadia Mono" w:hAnsi="Cascadia Mono" w:eastAsia="Cascadia Mono"/>
+          <w:color w:val="0000FF"/>
+          <w:sz w:val="19"/>
+          <w:szCs w:val="24"/>
+          <w:highlight w:val="white"/>
+        </w:rPr>
+        <w:t>&gt;</w:t>
+      </w:r>
+    </w:p>
+    <w:p>
+      <w:pPr>
+        <w:spacing w:beforeLines="0" w:afterLines="0"/>
+        <w:jc w:val="left"/>
+        <w:rPr>
+          <w:rFonts w:hint="default" w:ascii="Cascadia Mono" w:hAnsi="Cascadia Mono" w:eastAsia="Cascadia Mono"/>
+          <w:color w:val="000000"/>
+          <w:sz w:val="19"/>
+          <w:szCs w:val="24"/>
+          <w:highlight w:val="white"/>
+        </w:rPr>
+      </w:pPr>
+    </w:p>
+    <w:p>
+      <w:pPr>
+        <w:spacing w:beforeLines="0" w:afterLines="0"/>
+        <w:jc w:val="left"/>
+        <w:rPr>
+          <w:rFonts w:hint="default" w:ascii="Cascadia Mono" w:hAnsi="Cascadia Mono" w:eastAsia="Cascadia Mono"/>
+          <w:color w:val="000000"/>
+          <w:sz w:val="19"/>
+          <w:szCs w:val="24"/>
+          <w:highlight w:val="white"/>
+        </w:rPr>
+      </w:pPr>
+      <w:r>
+        <w:rPr>
+          <w:rFonts w:hint="default" w:ascii="Cascadia Mono" w:hAnsi="Cascadia Mono" w:eastAsia="Cascadia Mono"/>
+          <w:color w:val="000000"/>
+          <w:sz w:val="19"/>
+          <w:szCs w:val="24"/>
+          <w:highlight w:val="white"/>
+        </w:rPr>
+        <w:t>@</w:t>
+      </w:r>
+      <w:r>
+        <w:rPr>
+          <w:rFonts w:hint="default" w:ascii="Cascadia Mono" w:hAnsi="Cascadia Mono" w:eastAsia="Cascadia Mono"/>
+          <w:color w:val="0000FF"/>
+          <w:sz w:val="19"/>
+          <w:szCs w:val="24"/>
+          <w:highlight w:val="white"/>
+        </w:rPr>
+        <w:t>if</w:t>
+      </w:r>
+      <w:r>
+        <w:rPr>
+          <w:rFonts w:hint="default" w:ascii="Cascadia Mono" w:hAnsi="Cascadia Mono" w:eastAsia="Cascadia Mono"/>
+          <w:color w:val="000000"/>
+          <w:sz w:val="19"/>
+          <w:szCs w:val="24"/>
+          <w:highlight w:val="white"/>
+        </w:rPr>
+        <w:t xml:space="preserve"> (artistasPorPagina </w:t>
+      </w:r>
+      <w:r>
+        <w:rPr>
+          <w:rFonts w:hint="default" w:ascii="Cascadia Mono" w:hAnsi="Cascadia Mono" w:eastAsia="Cascadia Mono"/>
+          <w:color w:val="0000FF"/>
+          <w:sz w:val="19"/>
+          <w:szCs w:val="24"/>
+          <w:highlight w:val="white"/>
+        </w:rPr>
+        <w:t>is</w:t>
+      </w:r>
+      <w:r>
+        <w:rPr>
+          <w:rFonts w:hint="default" w:ascii="Cascadia Mono" w:hAnsi="Cascadia Mono" w:eastAsia="Cascadia Mono"/>
+          <w:color w:val="000000"/>
+          <w:sz w:val="19"/>
+          <w:szCs w:val="24"/>
+          <w:highlight w:val="white"/>
+        </w:rPr>
+        <w:t xml:space="preserve"> </w:t>
+      </w:r>
+      <w:r>
+        <w:rPr>
+          <w:rFonts w:hint="default" w:ascii="Cascadia Mono" w:hAnsi="Cascadia Mono" w:eastAsia="Cascadia Mono"/>
+          <w:color w:val="0000FF"/>
+          <w:sz w:val="19"/>
+          <w:szCs w:val="24"/>
+          <w:highlight w:val="white"/>
+        </w:rPr>
+        <w:t>not</w:t>
+      </w:r>
+      <w:r>
+        <w:rPr>
+          <w:rFonts w:hint="default" w:ascii="Cascadia Mono" w:hAnsi="Cascadia Mono" w:eastAsia="Cascadia Mono"/>
+          <w:color w:val="000000"/>
+          <w:sz w:val="19"/>
+          <w:szCs w:val="24"/>
+          <w:highlight w:val="white"/>
+        </w:rPr>
+        <w:t xml:space="preserve"> </w:t>
+      </w:r>
+      <w:r>
+        <w:rPr>
+          <w:rFonts w:hint="default" w:ascii="Cascadia Mono" w:hAnsi="Cascadia Mono" w:eastAsia="Cascadia Mono"/>
+          <w:color w:val="0000FF"/>
+          <w:sz w:val="19"/>
+          <w:szCs w:val="24"/>
+          <w:highlight w:val="white"/>
+        </w:rPr>
+        <w:t>null</w:t>
+      </w:r>
+      <w:r>
+        <w:rPr>
+          <w:rFonts w:hint="default" w:ascii="Cascadia Mono" w:hAnsi="Cascadia Mono" w:eastAsia="Cascadia Mono"/>
+          <w:color w:val="000000"/>
+          <w:sz w:val="19"/>
+          <w:szCs w:val="24"/>
+          <w:highlight w:val="white"/>
+        </w:rPr>
+        <w:t>)</w:t>
+      </w:r>
+    </w:p>
+    <w:p>
+      <w:pPr>
+        <w:spacing w:beforeLines="0" w:afterLines="0"/>
+        <w:jc w:val="left"/>
+        <w:rPr>
+          <w:rFonts w:hint="default" w:ascii="Cascadia Mono" w:hAnsi="Cascadia Mono" w:eastAsia="Cascadia Mono"/>
+          <w:color w:val="000000"/>
+          <w:sz w:val="19"/>
+          <w:szCs w:val="24"/>
+          <w:highlight w:val="white"/>
+        </w:rPr>
+      </w:pPr>
+      <w:r>
+        <w:rPr>
+          <w:rFonts w:hint="default" w:ascii="Cascadia Mono" w:hAnsi="Cascadia Mono" w:eastAsia="Cascadia Mono"/>
+          <w:color w:val="000000"/>
+          <w:sz w:val="19"/>
+          <w:szCs w:val="24"/>
+          <w:highlight w:val="white"/>
+        </w:rPr>
+        <w:t>{</w:t>
+      </w:r>
+    </w:p>
+    <w:p>
+      <w:pPr>
+        <w:spacing w:beforeLines="0" w:afterLines="0"/>
+        <w:jc w:val="left"/>
+        <w:rPr>
+          <w:rFonts w:hint="default" w:ascii="Cascadia Mono" w:hAnsi="Cascadia Mono" w:eastAsia="Cascadia Mono"/>
+          <w:color w:val="000000"/>
+          <w:sz w:val="19"/>
+          <w:szCs w:val="24"/>
+          <w:highlight w:val="white"/>
+        </w:rPr>
+      </w:pPr>
+      <w:r>
+        <w:rPr>
+          <w:rFonts w:hint="default" w:ascii="Cascadia Mono" w:hAnsi="Cascadia Mono" w:eastAsia="Cascadia Mono"/>
+          <w:color w:val="000000"/>
+          <w:sz w:val="19"/>
+          <w:szCs w:val="24"/>
+          <w:highlight w:val="white"/>
+        </w:rPr>
+        <w:t xml:space="preserve">    </w:t>
+      </w:r>
+      <w:r>
+        <w:rPr>
+          <w:rFonts w:hint="default" w:ascii="Cascadia Mono" w:hAnsi="Cascadia Mono" w:eastAsia="Cascadia Mono"/>
+          <w:color w:val="0000FF"/>
+          <w:sz w:val="19"/>
+          <w:szCs w:val="24"/>
+          <w:highlight w:val="white"/>
+        </w:rPr>
+        <w:t>&lt;</w:t>
+      </w:r>
+      <w:r>
+        <w:rPr>
+          <w:rFonts w:hint="default" w:ascii="Cascadia Mono" w:hAnsi="Cascadia Mono" w:eastAsia="Cascadia Mono"/>
+          <w:b/>
+          <w:color w:val="800080"/>
+          <w:sz w:val="19"/>
+          <w:szCs w:val="24"/>
+          <w:highlight w:val="white"/>
+        </w:rPr>
+        <w:t>MudGrid</w:t>
+      </w:r>
+      <w:r>
+        <w:rPr>
+          <w:rFonts w:hint="default" w:ascii="Cascadia Mono" w:hAnsi="Cascadia Mono" w:eastAsia="Cascadia Mono"/>
+          <w:color w:val="0000FF"/>
+          <w:sz w:val="19"/>
+          <w:szCs w:val="24"/>
+          <w:highlight w:val="white"/>
+        </w:rPr>
+        <w:t>&gt;</w:t>
+      </w:r>
+    </w:p>
+    <w:p>
+      <w:pPr>
+        <w:spacing w:beforeLines="0" w:afterLines="0"/>
+        <w:jc w:val="left"/>
+        <w:rPr>
+          <w:rFonts w:hint="default" w:ascii="Cascadia Mono" w:hAnsi="Cascadia Mono" w:eastAsia="Cascadia Mono"/>
+          <w:color w:val="000000"/>
+          <w:sz w:val="19"/>
+          <w:szCs w:val="24"/>
+          <w:highlight w:val="white"/>
+        </w:rPr>
+      </w:pPr>
+      <w:r>
+        <w:rPr>
+          <w:rFonts w:hint="default" w:ascii="Cascadia Mono" w:hAnsi="Cascadia Mono" w:eastAsia="Cascadia Mono"/>
+          <w:color w:val="000000"/>
+          <w:sz w:val="19"/>
+          <w:szCs w:val="24"/>
+          <w:highlight w:val="white"/>
+        </w:rPr>
+        <w:t xml:space="preserve">        @</w:t>
+      </w:r>
+      <w:r>
+        <w:rPr>
+          <w:rFonts w:hint="default" w:ascii="Cascadia Mono" w:hAnsi="Cascadia Mono" w:eastAsia="Cascadia Mono"/>
+          <w:color w:val="0000FF"/>
+          <w:sz w:val="19"/>
+          <w:szCs w:val="24"/>
+          <w:highlight w:val="white"/>
+        </w:rPr>
+        <w:t>foreach</w:t>
+      </w:r>
+      <w:r>
+        <w:rPr>
+          <w:rFonts w:hint="default" w:ascii="Cascadia Mono" w:hAnsi="Cascadia Mono" w:eastAsia="Cascadia Mono"/>
+          <w:color w:val="000000"/>
+          <w:sz w:val="19"/>
+          <w:szCs w:val="24"/>
+          <w:highlight w:val="white"/>
+        </w:rPr>
+        <w:t xml:space="preserve"> (</w:t>
+      </w:r>
+      <w:r>
+        <w:rPr>
+          <w:rFonts w:hint="default" w:ascii="Cascadia Mono" w:hAnsi="Cascadia Mono" w:eastAsia="Cascadia Mono"/>
+          <w:color w:val="0000FF"/>
+          <w:sz w:val="19"/>
+          <w:szCs w:val="24"/>
+          <w:highlight w:val="white"/>
+        </w:rPr>
+        <w:t>var</w:t>
+      </w:r>
+      <w:r>
+        <w:rPr>
+          <w:rFonts w:hint="default" w:ascii="Cascadia Mono" w:hAnsi="Cascadia Mono" w:eastAsia="Cascadia Mono"/>
+          <w:color w:val="000000"/>
+          <w:sz w:val="19"/>
+          <w:szCs w:val="24"/>
+          <w:highlight w:val="white"/>
+        </w:rPr>
+        <w:t xml:space="preserve"> artista </w:t>
+      </w:r>
+      <w:r>
+        <w:rPr>
+          <w:rFonts w:hint="default" w:ascii="Cascadia Mono" w:hAnsi="Cascadia Mono" w:eastAsia="Cascadia Mono"/>
+          <w:color w:val="0000FF"/>
+          <w:sz w:val="19"/>
+          <w:szCs w:val="24"/>
+          <w:highlight w:val="white"/>
+        </w:rPr>
+        <w:t>in</w:t>
+      </w:r>
+      <w:r>
+        <w:rPr>
+          <w:rFonts w:hint="default" w:ascii="Cascadia Mono" w:hAnsi="Cascadia Mono" w:eastAsia="Cascadia Mono"/>
+          <w:color w:val="000000"/>
+          <w:sz w:val="19"/>
+          <w:szCs w:val="24"/>
+          <w:highlight w:val="white"/>
+        </w:rPr>
+        <w:t xml:space="preserve"> artistasPorPagina)</w:t>
+      </w:r>
+    </w:p>
+    <w:p>
+      <w:pPr>
+        <w:spacing w:beforeLines="0" w:afterLines="0"/>
+        <w:jc w:val="left"/>
+        <w:rPr>
+          <w:rFonts w:hint="default" w:ascii="Cascadia Mono" w:hAnsi="Cascadia Mono" w:eastAsia="Cascadia Mono"/>
+          <w:color w:val="000000"/>
+          <w:sz w:val="19"/>
+          <w:szCs w:val="24"/>
+          <w:highlight w:val="white"/>
+        </w:rPr>
+      </w:pPr>
+      <w:r>
+        <w:rPr>
+          <w:rFonts w:hint="default" w:ascii="Cascadia Mono" w:hAnsi="Cascadia Mono" w:eastAsia="Cascadia Mono"/>
+          <w:color w:val="000000"/>
+          <w:sz w:val="19"/>
+          <w:szCs w:val="24"/>
+          <w:highlight w:val="white"/>
+        </w:rPr>
+        <w:t xml:space="preserve">    {</w:t>
+      </w:r>
+    </w:p>
+    <w:p>
+      <w:pPr>
+        <w:spacing w:beforeLines="0" w:afterLines="0"/>
+        <w:jc w:val="left"/>
+        <w:rPr>
+          <w:rFonts w:hint="default" w:ascii="Cascadia Mono" w:hAnsi="Cascadia Mono" w:eastAsia="Cascadia Mono"/>
+          <w:color w:val="000000"/>
+          <w:sz w:val="19"/>
+          <w:szCs w:val="24"/>
+          <w:highlight w:val="white"/>
+        </w:rPr>
+      </w:pPr>
+      <w:r>
+        <w:rPr>
+          <w:rFonts w:hint="default" w:ascii="Cascadia Mono" w:hAnsi="Cascadia Mono" w:eastAsia="Cascadia Mono"/>
+          <w:color w:val="000000"/>
+          <w:sz w:val="19"/>
+          <w:szCs w:val="24"/>
+          <w:highlight w:val="white"/>
+        </w:rPr>
+        <w:t xml:space="preserve">        </w:t>
+      </w:r>
+      <w:r>
+        <w:rPr>
+          <w:rFonts w:hint="default" w:ascii="Cascadia Mono" w:hAnsi="Cascadia Mono" w:eastAsia="Cascadia Mono"/>
+          <w:color w:val="0000FF"/>
+          <w:sz w:val="19"/>
+          <w:szCs w:val="24"/>
+          <w:highlight w:val="white"/>
+        </w:rPr>
+        <w:t>&lt;</w:t>
+      </w:r>
+      <w:r>
+        <w:rPr>
+          <w:rFonts w:hint="default" w:ascii="Cascadia Mono" w:hAnsi="Cascadia Mono" w:eastAsia="Cascadia Mono"/>
+          <w:b/>
+          <w:color w:val="800080"/>
+          <w:sz w:val="19"/>
+          <w:szCs w:val="24"/>
+          <w:highlight w:val="white"/>
+        </w:rPr>
+        <w:t>MudItem</w:t>
+      </w:r>
+      <w:r>
+        <w:rPr>
+          <w:rFonts w:hint="default" w:ascii="Cascadia Mono" w:hAnsi="Cascadia Mono" w:eastAsia="Cascadia Mono"/>
+          <w:color w:val="000000"/>
+          <w:sz w:val="19"/>
+          <w:szCs w:val="24"/>
+          <w:highlight w:val="white"/>
+        </w:rPr>
+        <w:t xml:space="preserve"> </w:t>
+      </w:r>
+      <w:r>
+        <w:rPr>
+          <w:rFonts w:hint="default" w:ascii="Cascadia Mono" w:hAnsi="Cascadia Mono" w:eastAsia="Cascadia Mono"/>
+          <w:b/>
+          <w:color w:val="800080"/>
+          <w:sz w:val="19"/>
+          <w:szCs w:val="24"/>
+          <w:highlight w:val="white"/>
+        </w:rPr>
+        <w:t>xs</w:t>
+      </w:r>
+      <w:r>
+        <w:rPr>
+          <w:rFonts w:hint="default" w:ascii="Cascadia Mono" w:hAnsi="Cascadia Mono" w:eastAsia="Cascadia Mono"/>
+          <w:color w:val="0000FF"/>
+          <w:sz w:val="19"/>
+          <w:szCs w:val="24"/>
+          <w:highlight w:val="white"/>
+        </w:rPr>
+        <w:t>="</w:t>
+      </w:r>
+      <w:r>
+        <w:rPr>
+          <w:rFonts w:hint="default" w:ascii="Cascadia Mono" w:hAnsi="Cascadia Mono" w:eastAsia="Cascadia Mono"/>
+          <w:color w:val="000000"/>
+          <w:sz w:val="19"/>
+          <w:szCs w:val="24"/>
+          <w:highlight w:val="white"/>
+        </w:rPr>
+        <w:t>3</w:t>
+      </w:r>
+      <w:r>
+        <w:rPr>
+          <w:rFonts w:hint="default" w:ascii="Cascadia Mono" w:hAnsi="Cascadia Mono" w:eastAsia="Cascadia Mono"/>
+          <w:color w:val="0000FF"/>
+          <w:sz w:val="19"/>
+          <w:szCs w:val="24"/>
+          <w:highlight w:val="white"/>
+        </w:rPr>
+        <w:t>"&gt;</w:t>
+      </w:r>
+    </w:p>
+    <w:p>
+      <w:pPr>
+        <w:spacing w:beforeLines="0" w:afterLines="0"/>
+        <w:jc w:val="left"/>
+        <w:rPr>
+          <w:rFonts w:hint="default" w:ascii="Cascadia Mono" w:hAnsi="Cascadia Mono" w:eastAsia="Cascadia Mono"/>
+          <w:color w:val="000000"/>
+          <w:sz w:val="19"/>
+          <w:szCs w:val="24"/>
+          <w:highlight w:val="white"/>
+        </w:rPr>
+      </w:pPr>
+      <w:r>
+        <w:rPr>
+          <w:rFonts w:hint="default" w:ascii="Cascadia Mono" w:hAnsi="Cascadia Mono" w:eastAsia="Cascadia Mono"/>
+          <w:color w:val="000000"/>
+          <w:sz w:val="19"/>
+          <w:szCs w:val="24"/>
+          <w:highlight w:val="white"/>
+        </w:rPr>
+        <w:t xml:space="preserve">            </w:t>
+      </w:r>
+      <w:r>
+        <w:rPr>
+          <w:rFonts w:hint="default" w:ascii="Cascadia Mono" w:hAnsi="Cascadia Mono" w:eastAsia="Cascadia Mono"/>
+          <w:color w:val="0000FF"/>
+          <w:sz w:val="19"/>
+          <w:szCs w:val="24"/>
+          <w:highlight w:val="white"/>
+        </w:rPr>
+        <w:t>&lt;</w:t>
+      </w:r>
+      <w:r>
+        <w:rPr>
+          <w:rFonts w:hint="default" w:ascii="Cascadia Mono" w:hAnsi="Cascadia Mono" w:eastAsia="Cascadia Mono"/>
+          <w:b/>
+          <w:color w:val="800080"/>
+          <w:sz w:val="19"/>
+          <w:szCs w:val="24"/>
+          <w:highlight w:val="white"/>
+        </w:rPr>
+        <w:t>CardArtista</w:t>
+      </w:r>
+      <w:r>
+        <w:rPr>
+          <w:rFonts w:hint="default" w:ascii="Cascadia Mono" w:hAnsi="Cascadia Mono" w:eastAsia="Cascadia Mono"/>
+          <w:color w:val="000000"/>
+          <w:sz w:val="19"/>
+          <w:szCs w:val="24"/>
+          <w:highlight w:val="white"/>
+        </w:rPr>
+        <w:t xml:space="preserve"> </w:t>
+      </w:r>
+      <w:r>
+        <w:rPr>
+          <w:rFonts w:hint="default" w:ascii="Cascadia Mono" w:hAnsi="Cascadia Mono" w:eastAsia="Cascadia Mono"/>
+          <w:b/>
+          <w:color w:val="800080"/>
+          <w:sz w:val="19"/>
+          <w:szCs w:val="24"/>
+          <w:highlight w:val="white"/>
+        </w:rPr>
+        <w:t>Artista</w:t>
+      </w:r>
+      <w:r>
+        <w:rPr>
+          <w:rFonts w:hint="default" w:ascii="Cascadia Mono" w:hAnsi="Cascadia Mono" w:eastAsia="Cascadia Mono"/>
+          <w:color w:val="0000FF"/>
+          <w:sz w:val="19"/>
+          <w:szCs w:val="24"/>
+          <w:highlight w:val="white"/>
+        </w:rPr>
+        <w:t>="</w:t>
+      </w:r>
+      <w:r>
+        <w:rPr>
+          <w:rFonts w:hint="default" w:ascii="Cascadia Mono" w:hAnsi="Cascadia Mono" w:eastAsia="Cascadia Mono"/>
+          <w:color w:val="000000"/>
+          <w:sz w:val="19"/>
+          <w:szCs w:val="24"/>
+          <w:highlight w:val="white"/>
+        </w:rPr>
+        <w:t>artista</w:t>
+      </w:r>
+      <w:r>
+        <w:rPr>
+          <w:rFonts w:hint="default" w:ascii="Cascadia Mono" w:hAnsi="Cascadia Mono" w:eastAsia="Cascadia Mono"/>
+          <w:color w:val="0000FF"/>
+          <w:sz w:val="19"/>
+          <w:szCs w:val="24"/>
+          <w:highlight w:val="white"/>
+        </w:rPr>
+        <w:t>"/&gt;</w:t>
+      </w:r>
+    </w:p>
+    <w:p>
+      <w:pPr>
+        <w:spacing w:beforeLines="0" w:afterLines="0"/>
+        <w:jc w:val="left"/>
+        <w:rPr>
+          <w:rFonts w:hint="default" w:ascii="Cascadia Mono" w:hAnsi="Cascadia Mono" w:eastAsia="Cascadia Mono"/>
+          <w:color w:val="000000"/>
+          <w:sz w:val="19"/>
+          <w:szCs w:val="24"/>
+          <w:highlight w:val="white"/>
+        </w:rPr>
+      </w:pPr>
+      <w:r>
+        <w:rPr>
+          <w:rFonts w:hint="default" w:ascii="Cascadia Mono" w:hAnsi="Cascadia Mono" w:eastAsia="Cascadia Mono"/>
+          <w:color w:val="000000"/>
+          <w:sz w:val="19"/>
+          <w:szCs w:val="24"/>
+          <w:highlight w:val="white"/>
+        </w:rPr>
+        <w:t xml:space="preserve">        </w:t>
+      </w:r>
+      <w:r>
+        <w:rPr>
+          <w:rFonts w:hint="default" w:ascii="Cascadia Mono" w:hAnsi="Cascadia Mono" w:eastAsia="Cascadia Mono"/>
+          <w:color w:val="0000FF"/>
+          <w:sz w:val="19"/>
+          <w:szCs w:val="24"/>
+          <w:highlight w:val="white"/>
+        </w:rPr>
+        <w:t>&lt;/</w:t>
+      </w:r>
+      <w:r>
+        <w:rPr>
+          <w:rFonts w:hint="default" w:ascii="Cascadia Mono" w:hAnsi="Cascadia Mono" w:eastAsia="Cascadia Mono"/>
+          <w:b/>
+          <w:color w:val="800080"/>
+          <w:sz w:val="19"/>
+          <w:szCs w:val="24"/>
+          <w:highlight w:val="white"/>
+        </w:rPr>
+        <w:t>MudItem</w:t>
+      </w:r>
+      <w:r>
+        <w:rPr>
+          <w:rFonts w:hint="default" w:ascii="Cascadia Mono" w:hAnsi="Cascadia Mono" w:eastAsia="Cascadia Mono"/>
+          <w:color w:val="0000FF"/>
+          <w:sz w:val="19"/>
+          <w:szCs w:val="24"/>
+          <w:highlight w:val="white"/>
+        </w:rPr>
+        <w:t>&gt;</w:t>
+      </w:r>
+    </w:p>
+    <w:p>
+      <w:pPr>
+        <w:spacing w:beforeLines="0" w:afterLines="0"/>
+        <w:jc w:val="left"/>
+        <w:rPr>
+          <w:rFonts w:hint="default" w:ascii="Cascadia Mono" w:hAnsi="Cascadia Mono" w:eastAsia="Cascadia Mono"/>
+          <w:color w:val="000000"/>
+          <w:sz w:val="19"/>
+          <w:szCs w:val="24"/>
+          <w:highlight w:val="white"/>
+        </w:rPr>
+      </w:pPr>
+      <w:r>
+        <w:rPr>
+          <w:rFonts w:hint="default" w:ascii="Cascadia Mono" w:hAnsi="Cascadia Mono" w:eastAsia="Cascadia Mono"/>
+          <w:color w:val="000000"/>
+          <w:sz w:val="19"/>
+          <w:szCs w:val="24"/>
+          <w:highlight w:val="white"/>
+        </w:rPr>
+        <w:t xml:space="preserve">    }</w:t>
+      </w:r>
+    </w:p>
+    <w:p>
+      <w:pPr>
+        <w:spacing w:beforeLines="0" w:afterLines="0"/>
+        <w:jc w:val="left"/>
+        <w:rPr>
+          <w:rFonts w:hint="default" w:ascii="Cascadia Mono" w:hAnsi="Cascadia Mono" w:eastAsia="Cascadia Mono"/>
+          <w:color w:val="000000"/>
+          <w:sz w:val="19"/>
+          <w:szCs w:val="24"/>
+          <w:highlight w:val="white"/>
+        </w:rPr>
+      </w:pPr>
+      <w:r>
+        <w:rPr>
+          <w:rFonts w:hint="default" w:ascii="Cascadia Mono" w:hAnsi="Cascadia Mono" w:eastAsia="Cascadia Mono"/>
+          <w:color w:val="000000"/>
+          <w:sz w:val="19"/>
+          <w:szCs w:val="24"/>
+          <w:highlight w:val="white"/>
+        </w:rPr>
+        <w:t xml:space="preserve">    </w:t>
+      </w:r>
+      <w:r>
+        <w:rPr>
+          <w:rFonts w:hint="default" w:ascii="Cascadia Mono" w:hAnsi="Cascadia Mono" w:eastAsia="Cascadia Mono"/>
+          <w:color w:val="0000FF"/>
+          <w:sz w:val="19"/>
+          <w:szCs w:val="24"/>
+          <w:highlight w:val="white"/>
+        </w:rPr>
+        <w:t>&lt;/</w:t>
+      </w:r>
+      <w:r>
+        <w:rPr>
+          <w:rFonts w:hint="default" w:ascii="Cascadia Mono" w:hAnsi="Cascadia Mono" w:eastAsia="Cascadia Mono"/>
+          <w:b/>
+          <w:color w:val="800080"/>
+          <w:sz w:val="19"/>
+          <w:szCs w:val="24"/>
+          <w:highlight w:val="white"/>
+        </w:rPr>
+        <w:t>MudGrid</w:t>
+      </w:r>
+      <w:r>
+        <w:rPr>
+          <w:rFonts w:hint="default" w:ascii="Cascadia Mono" w:hAnsi="Cascadia Mono" w:eastAsia="Cascadia Mono"/>
+          <w:color w:val="0000FF"/>
+          <w:sz w:val="19"/>
+          <w:szCs w:val="24"/>
+          <w:highlight w:val="white"/>
+        </w:rPr>
+        <w:t>&gt;</w:t>
+      </w:r>
+    </w:p>
+    <w:p>
+      <w:pPr>
+        <w:spacing w:beforeLines="0" w:afterLines="0"/>
+        <w:jc w:val="left"/>
+        <w:rPr>
+          <w:rFonts w:hint="default" w:ascii="Cascadia Mono" w:hAnsi="Cascadia Mono" w:eastAsia="Cascadia Mono"/>
+          <w:color w:val="000000"/>
+          <w:sz w:val="19"/>
+          <w:szCs w:val="24"/>
+          <w:highlight w:val="white"/>
+        </w:rPr>
+      </w:pPr>
+      <w:r>
+        <w:rPr>
+          <w:rFonts w:hint="default" w:ascii="Cascadia Mono" w:hAnsi="Cascadia Mono" w:eastAsia="Cascadia Mono"/>
+          <w:color w:val="000000"/>
+          <w:sz w:val="19"/>
+          <w:szCs w:val="24"/>
+          <w:highlight w:val="white"/>
+        </w:rPr>
+        <w:t>}</w:t>
+      </w:r>
+    </w:p>
+    <w:p>
+      <w:pPr>
+        <w:spacing w:beforeLines="0" w:afterLines="0"/>
+        <w:jc w:val="left"/>
+        <w:rPr>
+          <w:rFonts w:hint="default" w:ascii="Cascadia Mono" w:hAnsi="Cascadia Mono" w:eastAsia="Cascadia Mono"/>
+          <w:color w:val="000000"/>
+          <w:sz w:val="19"/>
+          <w:szCs w:val="24"/>
+          <w:highlight w:val="white"/>
+        </w:rPr>
+      </w:pPr>
+    </w:p>
+    <w:p>
+      <w:pPr>
+        <w:spacing w:beforeLines="0" w:afterLines="0"/>
+        <w:jc w:val="left"/>
+        <w:rPr>
+          <w:rFonts w:hint="default" w:ascii="Cascadia Mono" w:hAnsi="Cascadia Mono" w:eastAsia="Cascadia Mono"/>
+          <w:color w:val="000000"/>
+          <w:sz w:val="19"/>
+          <w:szCs w:val="24"/>
+          <w:highlight w:val="white"/>
+        </w:rPr>
+      </w:pPr>
+    </w:p>
+    <w:p>
+      <w:pPr>
+        <w:spacing w:beforeLines="0" w:afterLines="0"/>
+        <w:jc w:val="left"/>
+        <w:rPr>
+          <w:rFonts w:hint="default" w:ascii="Cascadia Mono" w:hAnsi="Cascadia Mono" w:eastAsia="Cascadia Mono"/>
+          <w:color w:val="000000"/>
+          <w:sz w:val="19"/>
+          <w:szCs w:val="24"/>
+          <w:highlight w:val="white"/>
+        </w:rPr>
+      </w:pPr>
+      <w:r>
+        <w:rPr>
+          <w:rFonts w:hint="default" w:ascii="Cascadia Mono" w:hAnsi="Cascadia Mono" w:eastAsia="Cascadia Mono"/>
+          <w:color w:val="000000"/>
+          <w:sz w:val="19"/>
+          <w:szCs w:val="24"/>
+          <w:highlight w:val="white"/>
+        </w:rPr>
+        <w:t>@code {</w:t>
+      </w:r>
+    </w:p>
+    <w:p>
+      <w:pPr>
+        <w:spacing w:beforeLines="0" w:afterLines="0"/>
+        <w:jc w:val="left"/>
+        <w:rPr>
+          <w:rFonts w:hint="default" w:ascii="Cascadia Mono" w:hAnsi="Cascadia Mono" w:eastAsia="Cascadia Mono"/>
+          <w:color w:val="000000"/>
+          <w:sz w:val="19"/>
+          <w:szCs w:val="24"/>
+          <w:highlight w:val="white"/>
+        </w:rPr>
+      </w:pPr>
+      <w:r>
+        <w:rPr>
+          <w:rFonts w:hint="default" w:ascii="Cascadia Mono" w:hAnsi="Cascadia Mono" w:eastAsia="Cascadia Mono"/>
+          <w:color w:val="000000"/>
+          <w:sz w:val="19"/>
+          <w:szCs w:val="24"/>
+          <w:highlight w:val="white"/>
+        </w:rPr>
+        <w:t xml:space="preserve">    </w:t>
+      </w:r>
+      <w:r>
+        <w:rPr>
+          <w:rFonts w:hint="default" w:ascii="Cascadia Mono" w:hAnsi="Cascadia Mono" w:eastAsia="Cascadia Mono"/>
+          <w:color w:val="008000"/>
+          <w:sz w:val="19"/>
+          <w:szCs w:val="24"/>
+          <w:highlight w:val="white"/>
+        </w:rPr>
+        <w:t>//ATRIBUTOS - CAMPOS</w:t>
+      </w:r>
+    </w:p>
+    <w:p>
+      <w:pPr>
+        <w:spacing w:beforeLines="0" w:afterLines="0"/>
+        <w:jc w:val="left"/>
+        <w:rPr>
+          <w:rFonts w:hint="default" w:ascii="Cascadia Mono" w:hAnsi="Cascadia Mono" w:eastAsia="Cascadia Mono"/>
+          <w:color w:val="000000"/>
+          <w:sz w:val="19"/>
+          <w:szCs w:val="24"/>
+          <w:highlight w:val="white"/>
+        </w:rPr>
+      </w:pPr>
+      <w:r>
+        <w:rPr>
+          <w:rFonts w:hint="default" w:ascii="Cascadia Mono" w:hAnsi="Cascadia Mono" w:eastAsia="Cascadia Mono"/>
+          <w:color w:val="000000"/>
+          <w:sz w:val="19"/>
+          <w:szCs w:val="24"/>
+          <w:highlight w:val="white"/>
+        </w:rPr>
+        <w:t xml:space="preserve">    </w:t>
+      </w:r>
+      <w:r>
+        <w:rPr>
+          <w:rFonts w:hint="default" w:ascii="Cascadia Mono" w:hAnsi="Cascadia Mono" w:eastAsia="Cascadia Mono"/>
+          <w:color w:val="0000FF"/>
+          <w:sz w:val="19"/>
+          <w:szCs w:val="24"/>
+          <w:highlight w:val="white"/>
+        </w:rPr>
+        <w:t>private</w:t>
+      </w:r>
+      <w:r>
+        <w:rPr>
+          <w:rFonts w:hint="default" w:ascii="Cascadia Mono" w:hAnsi="Cascadia Mono" w:eastAsia="Cascadia Mono"/>
+          <w:color w:val="000000"/>
+          <w:sz w:val="19"/>
+          <w:szCs w:val="24"/>
+          <w:highlight w:val="white"/>
+        </w:rPr>
+        <w:t xml:space="preserve"> </w:t>
+      </w:r>
+      <w:r>
+        <w:rPr>
+          <w:rFonts w:hint="default" w:ascii="Cascadia Mono" w:hAnsi="Cascadia Mono" w:eastAsia="Cascadia Mono"/>
+          <w:color w:val="2B91AF"/>
+          <w:sz w:val="19"/>
+          <w:szCs w:val="24"/>
+          <w:highlight w:val="white"/>
+        </w:rPr>
+        <w:t>ICollection</w:t>
+      </w:r>
+      <w:r>
+        <w:rPr>
+          <w:rFonts w:hint="default" w:ascii="Cascadia Mono" w:hAnsi="Cascadia Mono" w:eastAsia="Cascadia Mono"/>
+          <w:color w:val="000000"/>
+          <w:sz w:val="19"/>
+          <w:szCs w:val="24"/>
+          <w:highlight w:val="white"/>
+        </w:rPr>
+        <w:t>&lt;</w:t>
+      </w:r>
+      <w:r>
+        <w:rPr>
+          <w:rFonts w:hint="default" w:ascii="Cascadia Mono" w:hAnsi="Cascadia Mono" w:eastAsia="Cascadia Mono"/>
+          <w:color w:val="2B91AF"/>
+          <w:sz w:val="19"/>
+          <w:szCs w:val="24"/>
+          <w:highlight w:val="white"/>
+        </w:rPr>
+        <w:t>ArtistaResponse</w:t>
+      </w:r>
+      <w:r>
+        <w:rPr>
+          <w:rFonts w:hint="default" w:ascii="Cascadia Mono" w:hAnsi="Cascadia Mono" w:eastAsia="Cascadia Mono"/>
+          <w:color w:val="000000"/>
+          <w:sz w:val="19"/>
+          <w:szCs w:val="24"/>
+          <w:highlight w:val="white"/>
+        </w:rPr>
+        <w:t>&gt;? artistas;</w:t>
+      </w:r>
+    </w:p>
+    <w:p>
+      <w:pPr>
+        <w:spacing w:beforeLines="0" w:afterLines="0"/>
+        <w:jc w:val="left"/>
+        <w:rPr>
+          <w:rFonts w:hint="default" w:ascii="Cascadia Mono" w:hAnsi="Cascadia Mono" w:eastAsia="Cascadia Mono"/>
+          <w:color w:val="000000"/>
+          <w:sz w:val="19"/>
+          <w:szCs w:val="24"/>
+          <w:highlight w:val="white"/>
+        </w:rPr>
+      </w:pPr>
+    </w:p>
+    <w:p>
+      <w:pPr>
+        <w:spacing w:beforeLines="0" w:afterLines="0"/>
+        <w:jc w:val="left"/>
+        <w:rPr>
+          <w:rFonts w:hint="default" w:ascii="Cascadia Mono" w:hAnsi="Cascadia Mono" w:eastAsia="Cascadia Mono"/>
+          <w:color w:val="000000"/>
+          <w:sz w:val="19"/>
+          <w:szCs w:val="24"/>
+          <w:highlight w:val="white"/>
+        </w:rPr>
+      </w:pPr>
+      <w:r>
+        <w:rPr>
+          <w:rFonts w:hint="default" w:ascii="Cascadia Mono" w:hAnsi="Cascadia Mono" w:eastAsia="Cascadia Mono"/>
+          <w:color w:val="000000"/>
+          <w:sz w:val="19"/>
+          <w:szCs w:val="24"/>
+          <w:highlight w:val="white"/>
+        </w:rPr>
+        <w:t xml:space="preserve">    </w:t>
+      </w:r>
+      <w:r>
+        <w:rPr>
+          <w:rFonts w:hint="default" w:ascii="Cascadia Mono" w:hAnsi="Cascadia Mono" w:eastAsia="Cascadia Mono"/>
+          <w:color w:val="008000"/>
+          <w:sz w:val="19"/>
+          <w:szCs w:val="24"/>
+          <w:highlight w:val="white"/>
+        </w:rPr>
+        <w:t>//PARA PAGINAÇÃO</w:t>
+      </w:r>
+    </w:p>
+    <w:p>
+      <w:pPr>
+        <w:spacing w:beforeLines="0" w:afterLines="0"/>
+        <w:jc w:val="left"/>
+        <w:rPr>
+          <w:rFonts w:hint="default" w:ascii="Cascadia Mono" w:hAnsi="Cascadia Mono" w:eastAsia="Cascadia Mono"/>
+          <w:color w:val="000000"/>
+          <w:sz w:val="19"/>
+          <w:szCs w:val="24"/>
+          <w:highlight w:val="white"/>
+        </w:rPr>
+      </w:pPr>
+      <w:r>
+        <w:rPr>
+          <w:rFonts w:hint="default" w:ascii="Cascadia Mono" w:hAnsi="Cascadia Mono" w:eastAsia="Cascadia Mono"/>
+          <w:color w:val="000000"/>
+          <w:sz w:val="19"/>
+          <w:szCs w:val="24"/>
+          <w:highlight w:val="white"/>
+        </w:rPr>
+        <w:t xml:space="preserve">    </w:t>
+      </w:r>
+      <w:r>
+        <w:rPr>
+          <w:rFonts w:hint="default" w:ascii="Cascadia Mono" w:hAnsi="Cascadia Mono" w:eastAsia="Cascadia Mono"/>
+          <w:color w:val="0000FF"/>
+          <w:sz w:val="19"/>
+          <w:szCs w:val="24"/>
+          <w:highlight w:val="white"/>
+        </w:rPr>
+        <w:t>private</w:t>
+      </w:r>
+      <w:r>
+        <w:rPr>
+          <w:rFonts w:hint="default" w:ascii="Cascadia Mono" w:hAnsi="Cascadia Mono" w:eastAsia="Cascadia Mono"/>
+          <w:color w:val="000000"/>
+          <w:sz w:val="19"/>
+          <w:szCs w:val="24"/>
+          <w:highlight w:val="white"/>
+        </w:rPr>
+        <w:t xml:space="preserve"> </w:t>
+      </w:r>
+      <w:r>
+        <w:rPr>
+          <w:rFonts w:hint="default" w:ascii="Cascadia Mono" w:hAnsi="Cascadia Mono" w:eastAsia="Cascadia Mono"/>
+          <w:color w:val="0000FF"/>
+          <w:sz w:val="19"/>
+          <w:szCs w:val="24"/>
+          <w:highlight w:val="white"/>
+        </w:rPr>
+        <w:t>int</w:t>
+      </w:r>
+      <w:r>
+        <w:rPr>
+          <w:rFonts w:hint="default" w:ascii="Cascadia Mono" w:hAnsi="Cascadia Mono" w:eastAsia="Cascadia Mono"/>
+          <w:color w:val="000000"/>
+          <w:sz w:val="19"/>
+          <w:szCs w:val="24"/>
+          <w:highlight w:val="white"/>
+        </w:rPr>
+        <w:t xml:space="preserve"> tamanho = 8;</w:t>
+      </w:r>
+      <w:r>
+        <w:rPr>
+          <w:rFonts w:hint="default" w:ascii="Cascadia Mono" w:hAnsi="Cascadia Mono" w:eastAsia="Cascadia Mono"/>
+          <w:color w:val="008000"/>
+          <w:sz w:val="19"/>
+          <w:szCs w:val="24"/>
+          <w:highlight w:val="white"/>
+        </w:rPr>
+        <w:t>//ITENS POR PÁGINA</w:t>
+      </w:r>
+    </w:p>
+    <w:p>
+      <w:pPr>
+        <w:spacing w:beforeLines="0" w:afterLines="0"/>
+        <w:jc w:val="left"/>
+        <w:rPr>
+          <w:rFonts w:hint="default" w:ascii="Cascadia Mono" w:hAnsi="Cascadia Mono" w:eastAsia="Cascadia Mono"/>
+          <w:color w:val="000000"/>
+          <w:sz w:val="19"/>
+          <w:szCs w:val="24"/>
+          <w:highlight w:val="white"/>
+        </w:rPr>
+      </w:pPr>
+      <w:r>
+        <w:rPr>
+          <w:rFonts w:hint="default" w:ascii="Cascadia Mono" w:hAnsi="Cascadia Mono" w:eastAsia="Cascadia Mono"/>
+          <w:color w:val="000000"/>
+          <w:sz w:val="19"/>
+          <w:szCs w:val="24"/>
+          <w:highlight w:val="white"/>
+        </w:rPr>
+        <w:t xml:space="preserve">    </w:t>
+      </w:r>
+      <w:r>
+        <w:rPr>
+          <w:rFonts w:hint="default" w:ascii="Cascadia Mono" w:hAnsi="Cascadia Mono" w:eastAsia="Cascadia Mono"/>
+          <w:color w:val="0000FF"/>
+          <w:sz w:val="19"/>
+          <w:szCs w:val="24"/>
+          <w:highlight w:val="white"/>
+        </w:rPr>
+        <w:t>private</w:t>
+      </w:r>
+      <w:r>
+        <w:rPr>
+          <w:rFonts w:hint="default" w:ascii="Cascadia Mono" w:hAnsi="Cascadia Mono" w:eastAsia="Cascadia Mono"/>
+          <w:color w:val="000000"/>
+          <w:sz w:val="19"/>
+          <w:szCs w:val="24"/>
+          <w:highlight w:val="white"/>
+        </w:rPr>
+        <w:t xml:space="preserve"> </w:t>
+      </w:r>
+      <w:r>
+        <w:rPr>
+          <w:rFonts w:hint="default" w:ascii="Cascadia Mono" w:hAnsi="Cascadia Mono" w:eastAsia="Cascadia Mono"/>
+          <w:color w:val="0000FF"/>
+          <w:sz w:val="19"/>
+          <w:szCs w:val="24"/>
+          <w:highlight w:val="white"/>
+        </w:rPr>
+        <w:t>int</w:t>
+      </w:r>
+      <w:r>
+        <w:rPr>
+          <w:rFonts w:hint="default" w:ascii="Cascadia Mono" w:hAnsi="Cascadia Mono" w:eastAsia="Cascadia Mono"/>
+          <w:color w:val="000000"/>
+          <w:sz w:val="19"/>
+          <w:szCs w:val="24"/>
+          <w:highlight w:val="white"/>
+        </w:rPr>
+        <w:t xml:space="preserve"> totalItens;</w:t>
+      </w:r>
+    </w:p>
+    <w:p>
+      <w:pPr>
+        <w:spacing w:beforeLines="0" w:afterLines="0"/>
+        <w:jc w:val="left"/>
+        <w:rPr>
+          <w:rFonts w:hint="default" w:ascii="Cascadia Mono" w:hAnsi="Cascadia Mono" w:eastAsia="Cascadia Mono"/>
+          <w:color w:val="000000"/>
+          <w:sz w:val="19"/>
+          <w:szCs w:val="24"/>
+          <w:highlight w:val="white"/>
+        </w:rPr>
+      </w:pPr>
+      <w:r>
+        <w:rPr>
+          <w:rFonts w:hint="default" w:ascii="Cascadia Mono" w:hAnsi="Cascadia Mono" w:eastAsia="Cascadia Mono"/>
+          <w:color w:val="000000"/>
+          <w:sz w:val="19"/>
+          <w:szCs w:val="24"/>
+          <w:highlight w:val="white"/>
+        </w:rPr>
+        <w:t xml:space="preserve">    </w:t>
+      </w:r>
+      <w:r>
+        <w:rPr>
+          <w:rFonts w:hint="default" w:ascii="Cascadia Mono" w:hAnsi="Cascadia Mono" w:eastAsia="Cascadia Mono"/>
+          <w:color w:val="0000FF"/>
+          <w:sz w:val="19"/>
+          <w:szCs w:val="24"/>
+          <w:highlight w:val="white"/>
+        </w:rPr>
+        <w:t>private</w:t>
+      </w:r>
+      <w:r>
+        <w:rPr>
+          <w:rFonts w:hint="default" w:ascii="Cascadia Mono" w:hAnsi="Cascadia Mono" w:eastAsia="Cascadia Mono"/>
+          <w:color w:val="000000"/>
+          <w:sz w:val="19"/>
+          <w:szCs w:val="24"/>
+          <w:highlight w:val="white"/>
+        </w:rPr>
+        <w:t xml:space="preserve"> </w:t>
+      </w:r>
+      <w:r>
+        <w:rPr>
+          <w:rFonts w:hint="default" w:ascii="Cascadia Mono" w:hAnsi="Cascadia Mono" w:eastAsia="Cascadia Mono"/>
+          <w:color w:val="0000FF"/>
+          <w:sz w:val="19"/>
+          <w:szCs w:val="24"/>
+          <w:highlight w:val="white"/>
+        </w:rPr>
+        <w:t>int</w:t>
+      </w:r>
+      <w:r>
+        <w:rPr>
+          <w:rFonts w:hint="default" w:ascii="Cascadia Mono" w:hAnsi="Cascadia Mono" w:eastAsia="Cascadia Mono"/>
+          <w:color w:val="000000"/>
+          <w:sz w:val="19"/>
+          <w:szCs w:val="24"/>
+          <w:highlight w:val="white"/>
+        </w:rPr>
+        <w:t xml:space="preserve"> totalPaginas;</w:t>
+      </w:r>
+    </w:p>
+    <w:p>
+      <w:pPr>
+        <w:spacing w:beforeLines="0" w:afterLines="0"/>
+        <w:jc w:val="left"/>
+        <w:rPr>
+          <w:rFonts w:hint="default" w:ascii="Cascadia Mono" w:hAnsi="Cascadia Mono" w:eastAsia="Cascadia Mono"/>
+          <w:color w:val="000000"/>
+          <w:sz w:val="19"/>
+          <w:szCs w:val="24"/>
+          <w:highlight w:val="white"/>
+        </w:rPr>
+      </w:pPr>
+      <w:r>
+        <w:rPr>
+          <w:rFonts w:hint="default" w:ascii="Cascadia Mono" w:hAnsi="Cascadia Mono" w:eastAsia="Cascadia Mono"/>
+          <w:color w:val="000000"/>
+          <w:sz w:val="19"/>
+          <w:szCs w:val="24"/>
+          <w:highlight w:val="white"/>
+        </w:rPr>
+        <w:t xml:space="preserve">    </w:t>
+      </w:r>
+      <w:r>
+        <w:rPr>
+          <w:rFonts w:hint="default" w:ascii="Cascadia Mono" w:hAnsi="Cascadia Mono" w:eastAsia="Cascadia Mono"/>
+          <w:color w:val="0000FF"/>
+          <w:sz w:val="19"/>
+          <w:szCs w:val="24"/>
+          <w:highlight w:val="white"/>
+        </w:rPr>
+        <w:t>private</w:t>
+      </w:r>
+      <w:r>
+        <w:rPr>
+          <w:rFonts w:hint="default" w:ascii="Cascadia Mono" w:hAnsi="Cascadia Mono" w:eastAsia="Cascadia Mono"/>
+          <w:color w:val="000000"/>
+          <w:sz w:val="19"/>
+          <w:szCs w:val="24"/>
+          <w:highlight w:val="white"/>
+        </w:rPr>
+        <w:t xml:space="preserve"> </w:t>
+      </w:r>
+      <w:r>
+        <w:rPr>
+          <w:rFonts w:hint="default" w:ascii="Cascadia Mono" w:hAnsi="Cascadia Mono" w:eastAsia="Cascadia Mono"/>
+          <w:color w:val="2B91AF"/>
+          <w:sz w:val="19"/>
+          <w:szCs w:val="24"/>
+          <w:highlight w:val="white"/>
+        </w:rPr>
+        <w:t>ICollection</w:t>
+      </w:r>
+      <w:r>
+        <w:rPr>
+          <w:rFonts w:hint="default" w:ascii="Cascadia Mono" w:hAnsi="Cascadia Mono" w:eastAsia="Cascadia Mono"/>
+          <w:color w:val="000000"/>
+          <w:sz w:val="19"/>
+          <w:szCs w:val="24"/>
+          <w:highlight w:val="white"/>
+        </w:rPr>
+        <w:t>&lt;</w:t>
+      </w:r>
+      <w:r>
+        <w:rPr>
+          <w:rFonts w:hint="default" w:ascii="Cascadia Mono" w:hAnsi="Cascadia Mono" w:eastAsia="Cascadia Mono"/>
+          <w:color w:val="2B91AF"/>
+          <w:sz w:val="19"/>
+          <w:szCs w:val="24"/>
+          <w:highlight w:val="white"/>
+        </w:rPr>
+        <w:t>ArtistaResponse</w:t>
+      </w:r>
+      <w:r>
+        <w:rPr>
+          <w:rFonts w:hint="default" w:ascii="Cascadia Mono" w:hAnsi="Cascadia Mono" w:eastAsia="Cascadia Mono"/>
+          <w:color w:val="000000"/>
+          <w:sz w:val="19"/>
+          <w:szCs w:val="24"/>
+          <w:highlight w:val="white"/>
+        </w:rPr>
+        <w:t>&gt;? artistasPorPagina;</w:t>
+      </w:r>
+    </w:p>
+    <w:p>
+      <w:pPr>
+        <w:spacing w:beforeLines="0" w:afterLines="0"/>
+        <w:jc w:val="left"/>
+        <w:rPr>
+          <w:rFonts w:hint="default" w:ascii="Cascadia Mono" w:hAnsi="Cascadia Mono" w:eastAsia="Cascadia Mono"/>
+          <w:color w:val="000000"/>
+          <w:sz w:val="19"/>
+          <w:szCs w:val="24"/>
+          <w:highlight w:val="white"/>
+        </w:rPr>
+      </w:pPr>
+    </w:p>
+    <w:p>
+      <w:pPr>
+        <w:spacing w:beforeLines="0" w:afterLines="0"/>
+        <w:jc w:val="left"/>
+        <w:rPr>
+          <w:rFonts w:hint="default" w:ascii="Cascadia Mono" w:hAnsi="Cascadia Mono" w:eastAsia="Cascadia Mono"/>
+          <w:color w:val="000000"/>
+          <w:sz w:val="19"/>
+          <w:szCs w:val="24"/>
+          <w:highlight w:val="white"/>
+        </w:rPr>
+      </w:pPr>
+    </w:p>
+    <w:p>
+      <w:pPr>
+        <w:spacing w:beforeLines="0" w:afterLines="0"/>
+        <w:jc w:val="left"/>
+        <w:rPr>
+          <w:rFonts w:hint="default" w:ascii="Cascadia Mono" w:hAnsi="Cascadia Mono" w:eastAsia="Cascadia Mono"/>
+          <w:color w:val="000000"/>
+          <w:sz w:val="19"/>
+          <w:szCs w:val="24"/>
+          <w:highlight w:val="white"/>
+        </w:rPr>
+      </w:pPr>
+      <w:r>
+        <w:rPr>
+          <w:rFonts w:hint="default" w:ascii="Cascadia Mono" w:hAnsi="Cascadia Mono" w:eastAsia="Cascadia Mono"/>
+          <w:color w:val="000000"/>
+          <w:sz w:val="19"/>
+          <w:szCs w:val="24"/>
+          <w:highlight w:val="white"/>
+        </w:rPr>
+        <w:t xml:space="preserve">    </w:t>
+      </w:r>
+      <w:r>
+        <w:rPr>
+          <w:rFonts w:hint="default" w:ascii="Cascadia Mono" w:hAnsi="Cascadia Mono" w:eastAsia="Cascadia Mono"/>
+          <w:color w:val="008000"/>
+          <w:sz w:val="19"/>
+          <w:szCs w:val="24"/>
+          <w:highlight w:val="white"/>
+        </w:rPr>
+        <w:t>//DEMAIS MÉTODOS</w:t>
+      </w:r>
+    </w:p>
+    <w:p>
+      <w:pPr>
+        <w:spacing w:beforeLines="0" w:afterLines="0"/>
+        <w:jc w:val="left"/>
+        <w:rPr>
+          <w:rFonts w:hint="default" w:ascii="Cascadia Mono" w:hAnsi="Cascadia Mono" w:eastAsia="Cascadia Mono"/>
+          <w:color w:val="000000"/>
+          <w:sz w:val="19"/>
+          <w:szCs w:val="24"/>
+          <w:highlight w:val="white"/>
+        </w:rPr>
+      </w:pPr>
+    </w:p>
+    <w:p>
+      <w:pPr>
+        <w:spacing w:beforeLines="0" w:afterLines="0"/>
+        <w:jc w:val="left"/>
+        <w:rPr>
+          <w:rFonts w:hint="default" w:ascii="Cascadia Mono" w:hAnsi="Cascadia Mono" w:eastAsia="Cascadia Mono"/>
+          <w:color w:val="000000"/>
+          <w:sz w:val="19"/>
+          <w:szCs w:val="24"/>
+          <w:highlight w:val="white"/>
+        </w:rPr>
+      </w:pPr>
+      <w:r>
+        <w:rPr>
+          <w:rFonts w:hint="default" w:ascii="Cascadia Mono" w:hAnsi="Cascadia Mono" w:eastAsia="Cascadia Mono"/>
+          <w:color w:val="000000"/>
+          <w:sz w:val="19"/>
+          <w:szCs w:val="24"/>
+          <w:highlight w:val="white"/>
+        </w:rPr>
+        <w:t xml:space="preserve">    </w:t>
+      </w:r>
+      <w:r>
+        <w:rPr>
+          <w:rFonts w:hint="default" w:ascii="Cascadia Mono" w:hAnsi="Cascadia Mono" w:eastAsia="Cascadia Mono"/>
+          <w:color w:val="008000"/>
+          <w:sz w:val="19"/>
+          <w:szCs w:val="24"/>
+          <w:highlight w:val="white"/>
+        </w:rPr>
+        <w:t>//SOBRECARGA DO MÉTODO OnInitializedAsync PARA QUE, SEMPRE QUE A ROTA Artistas</w:t>
+      </w:r>
+    </w:p>
+    <w:p>
+      <w:pPr>
+        <w:spacing w:beforeLines="0" w:afterLines="0"/>
+        <w:jc w:val="left"/>
+        <w:rPr>
+          <w:rFonts w:hint="default" w:ascii="Cascadia Mono" w:hAnsi="Cascadia Mono" w:eastAsia="Cascadia Mono"/>
+          <w:color w:val="000000"/>
+          <w:sz w:val="19"/>
+          <w:szCs w:val="24"/>
+          <w:highlight w:val="white"/>
+        </w:rPr>
+      </w:pPr>
+      <w:r>
+        <w:rPr>
+          <w:rFonts w:hint="default" w:ascii="Cascadia Mono" w:hAnsi="Cascadia Mono" w:eastAsia="Cascadia Mono"/>
+          <w:color w:val="000000"/>
+          <w:sz w:val="19"/>
+          <w:szCs w:val="24"/>
+          <w:highlight w:val="white"/>
+        </w:rPr>
+        <w:t xml:space="preserve">    </w:t>
+      </w:r>
+      <w:r>
+        <w:rPr>
+          <w:rFonts w:hint="default" w:ascii="Cascadia Mono" w:hAnsi="Cascadia Mono" w:eastAsia="Cascadia Mono"/>
+          <w:color w:val="008000"/>
+          <w:sz w:val="19"/>
+          <w:szCs w:val="24"/>
+          <w:highlight w:val="white"/>
+        </w:rPr>
+        <w:t xml:space="preserve">//FOR CONSULTADA, A COLEÇÃO artistas VAI RECEBER O RESULTADO DE </w:t>
+      </w:r>
+    </w:p>
+    <w:p>
+      <w:pPr>
+        <w:spacing w:beforeLines="0" w:afterLines="0"/>
+        <w:jc w:val="left"/>
+        <w:rPr>
+          <w:rFonts w:hint="default" w:ascii="Cascadia Mono" w:hAnsi="Cascadia Mono" w:eastAsia="Cascadia Mono"/>
+          <w:color w:val="000000"/>
+          <w:sz w:val="19"/>
+          <w:szCs w:val="24"/>
+          <w:highlight w:val="white"/>
+        </w:rPr>
+      </w:pPr>
+      <w:r>
+        <w:rPr>
+          <w:rFonts w:hint="default" w:ascii="Cascadia Mono" w:hAnsi="Cascadia Mono" w:eastAsia="Cascadia Mono"/>
+          <w:color w:val="000000"/>
+          <w:sz w:val="19"/>
+          <w:szCs w:val="24"/>
+          <w:highlight w:val="white"/>
+        </w:rPr>
+        <w:t xml:space="preserve">    </w:t>
+      </w:r>
+      <w:r>
+        <w:rPr>
+          <w:rFonts w:hint="default" w:ascii="Cascadia Mono" w:hAnsi="Cascadia Mono" w:eastAsia="Cascadia Mono"/>
+          <w:color w:val="008000"/>
+          <w:sz w:val="19"/>
+          <w:szCs w:val="24"/>
+          <w:highlight w:val="white"/>
+        </w:rPr>
+        <w:t>// artistaAPI.GetArtistasAsync(), QUE FOI DEFINIDA EM ArtistaAPI.cs</w:t>
+      </w:r>
+    </w:p>
+    <w:p>
+      <w:pPr>
+        <w:spacing w:beforeLines="0" w:afterLines="0"/>
+        <w:jc w:val="left"/>
+        <w:rPr>
+          <w:rFonts w:hint="default" w:ascii="Cascadia Mono" w:hAnsi="Cascadia Mono" w:eastAsia="Cascadia Mono"/>
+          <w:color w:val="000000"/>
+          <w:sz w:val="19"/>
+          <w:szCs w:val="24"/>
+          <w:highlight w:val="white"/>
+        </w:rPr>
+      </w:pPr>
+      <w:r>
+        <w:rPr>
+          <w:rFonts w:hint="default" w:ascii="Cascadia Mono" w:hAnsi="Cascadia Mono" w:eastAsia="Cascadia Mono"/>
+          <w:color w:val="000000"/>
+          <w:sz w:val="19"/>
+          <w:szCs w:val="24"/>
+          <w:highlight w:val="white"/>
+        </w:rPr>
+        <w:t xml:space="preserve">    </w:t>
+      </w:r>
+      <w:r>
+        <w:rPr>
+          <w:rFonts w:hint="default" w:ascii="Cascadia Mono" w:hAnsi="Cascadia Mono" w:eastAsia="Cascadia Mono"/>
+          <w:color w:val="008000"/>
+          <w:sz w:val="19"/>
+          <w:szCs w:val="24"/>
+          <w:highlight w:val="white"/>
+        </w:rPr>
+        <w:t>//PAGINADO</w:t>
+      </w:r>
+    </w:p>
+    <w:p>
+      <w:pPr>
+        <w:spacing w:beforeLines="0" w:afterLines="0"/>
+        <w:jc w:val="left"/>
+        <w:rPr>
+          <w:rFonts w:hint="default" w:ascii="Cascadia Mono" w:hAnsi="Cascadia Mono" w:eastAsia="Cascadia Mono"/>
+          <w:color w:val="000000"/>
+          <w:sz w:val="19"/>
+          <w:szCs w:val="24"/>
+          <w:highlight w:val="white"/>
+        </w:rPr>
+      </w:pPr>
+      <w:r>
+        <w:rPr>
+          <w:rFonts w:hint="default" w:ascii="Cascadia Mono" w:hAnsi="Cascadia Mono" w:eastAsia="Cascadia Mono"/>
+          <w:color w:val="000000"/>
+          <w:sz w:val="19"/>
+          <w:szCs w:val="24"/>
+          <w:highlight w:val="white"/>
+        </w:rPr>
+        <w:t xml:space="preserve">    </w:t>
+      </w:r>
+      <w:r>
+        <w:rPr>
+          <w:rFonts w:hint="default" w:ascii="Cascadia Mono" w:hAnsi="Cascadia Mono" w:eastAsia="Cascadia Mono"/>
+          <w:color w:val="0000FF"/>
+          <w:sz w:val="19"/>
+          <w:szCs w:val="24"/>
+          <w:highlight w:val="white"/>
+        </w:rPr>
+        <w:t>protected</w:t>
+      </w:r>
+      <w:r>
+        <w:rPr>
+          <w:rFonts w:hint="default" w:ascii="Cascadia Mono" w:hAnsi="Cascadia Mono" w:eastAsia="Cascadia Mono"/>
+          <w:color w:val="000000"/>
+          <w:sz w:val="19"/>
+          <w:szCs w:val="24"/>
+          <w:highlight w:val="white"/>
+        </w:rPr>
+        <w:t xml:space="preserve"> </w:t>
+      </w:r>
+      <w:r>
+        <w:rPr>
+          <w:rFonts w:hint="default" w:ascii="Cascadia Mono" w:hAnsi="Cascadia Mono" w:eastAsia="Cascadia Mono"/>
+          <w:color w:val="0000FF"/>
+          <w:sz w:val="19"/>
+          <w:szCs w:val="24"/>
+          <w:highlight w:val="white"/>
+        </w:rPr>
+        <w:t>override</w:t>
+      </w:r>
+      <w:r>
+        <w:rPr>
+          <w:rFonts w:hint="default" w:ascii="Cascadia Mono" w:hAnsi="Cascadia Mono" w:eastAsia="Cascadia Mono"/>
+          <w:color w:val="000000"/>
+          <w:sz w:val="19"/>
+          <w:szCs w:val="24"/>
+          <w:highlight w:val="white"/>
+        </w:rPr>
+        <w:t xml:space="preserve"> </w:t>
+      </w:r>
+      <w:r>
+        <w:rPr>
+          <w:rFonts w:hint="default" w:ascii="Cascadia Mono" w:hAnsi="Cascadia Mono" w:eastAsia="Cascadia Mono"/>
+          <w:color w:val="0000FF"/>
+          <w:sz w:val="19"/>
+          <w:szCs w:val="24"/>
+          <w:highlight w:val="white"/>
+        </w:rPr>
+        <w:t>async</w:t>
+      </w:r>
+      <w:r>
+        <w:rPr>
+          <w:rFonts w:hint="default" w:ascii="Cascadia Mono" w:hAnsi="Cascadia Mono" w:eastAsia="Cascadia Mono"/>
+          <w:color w:val="000000"/>
+          <w:sz w:val="19"/>
+          <w:szCs w:val="24"/>
+          <w:highlight w:val="white"/>
+        </w:rPr>
+        <w:t xml:space="preserve"> </w:t>
+      </w:r>
+      <w:r>
+        <w:rPr>
+          <w:rFonts w:hint="default" w:ascii="Cascadia Mono" w:hAnsi="Cascadia Mono" w:eastAsia="Cascadia Mono"/>
+          <w:color w:val="2B91AF"/>
+          <w:sz w:val="19"/>
+          <w:szCs w:val="24"/>
+          <w:highlight w:val="white"/>
+        </w:rPr>
+        <w:t>Task</w:t>
+      </w:r>
+      <w:r>
+        <w:rPr>
+          <w:rFonts w:hint="default" w:ascii="Cascadia Mono" w:hAnsi="Cascadia Mono" w:eastAsia="Cascadia Mono"/>
+          <w:color w:val="000000"/>
+          <w:sz w:val="19"/>
+          <w:szCs w:val="24"/>
+          <w:highlight w:val="white"/>
+        </w:rPr>
+        <w:t xml:space="preserve"> OnInitializedAsync()</w:t>
+      </w:r>
+    </w:p>
+    <w:p>
+      <w:pPr>
+        <w:spacing w:beforeLines="0" w:afterLines="0"/>
+        <w:jc w:val="left"/>
+        <w:rPr>
+          <w:rFonts w:hint="default" w:ascii="Cascadia Mono" w:hAnsi="Cascadia Mono" w:eastAsia="Cascadia Mono"/>
+          <w:color w:val="000000"/>
+          <w:sz w:val="19"/>
+          <w:szCs w:val="24"/>
+          <w:highlight w:val="white"/>
+        </w:rPr>
+      </w:pPr>
+      <w:r>
+        <w:rPr>
+          <w:rFonts w:hint="default" w:ascii="Cascadia Mono" w:hAnsi="Cascadia Mono" w:eastAsia="Cascadia Mono"/>
+          <w:color w:val="000000"/>
+          <w:sz w:val="19"/>
+          <w:szCs w:val="24"/>
+          <w:highlight w:val="white"/>
+        </w:rPr>
+        <w:t xml:space="preserve">    {</w:t>
+      </w:r>
+    </w:p>
+    <w:p>
+      <w:pPr>
+        <w:spacing w:beforeLines="0" w:afterLines="0"/>
+        <w:jc w:val="left"/>
+        <w:rPr>
+          <w:rFonts w:hint="default" w:ascii="Cascadia Mono" w:hAnsi="Cascadia Mono" w:eastAsia="Cascadia Mono"/>
+          <w:color w:val="000000"/>
+          <w:sz w:val="19"/>
+          <w:szCs w:val="24"/>
+          <w:highlight w:val="white"/>
+        </w:rPr>
+      </w:pPr>
+      <w:r>
+        <w:rPr>
+          <w:rFonts w:hint="default" w:ascii="Cascadia Mono" w:hAnsi="Cascadia Mono" w:eastAsia="Cascadia Mono"/>
+          <w:color w:val="000000"/>
+          <w:sz w:val="19"/>
+          <w:szCs w:val="24"/>
+          <w:highlight w:val="white"/>
+        </w:rPr>
+        <w:t xml:space="preserve">        artistas = </w:t>
+      </w:r>
+      <w:r>
+        <w:rPr>
+          <w:rFonts w:hint="default" w:ascii="Cascadia Mono" w:hAnsi="Cascadia Mono" w:eastAsia="Cascadia Mono"/>
+          <w:color w:val="0000FF"/>
+          <w:sz w:val="19"/>
+          <w:szCs w:val="24"/>
+          <w:highlight w:val="white"/>
+        </w:rPr>
+        <w:t>await</w:t>
+      </w:r>
+      <w:r>
+        <w:rPr>
+          <w:rFonts w:hint="default" w:ascii="Cascadia Mono" w:hAnsi="Cascadia Mono" w:eastAsia="Cascadia Mono"/>
+          <w:color w:val="000000"/>
+          <w:sz w:val="19"/>
+          <w:szCs w:val="24"/>
+          <w:highlight w:val="white"/>
+        </w:rPr>
+        <w:t xml:space="preserve"> artistaAPI.GetArtistasAsync();</w:t>
+      </w:r>
+    </w:p>
+    <w:p>
+      <w:pPr>
+        <w:spacing w:beforeLines="0" w:afterLines="0"/>
+        <w:jc w:val="left"/>
+        <w:rPr>
+          <w:rFonts w:hint="default" w:ascii="Cascadia Mono" w:hAnsi="Cascadia Mono" w:eastAsia="Cascadia Mono"/>
+          <w:color w:val="000000"/>
+          <w:sz w:val="19"/>
+          <w:szCs w:val="24"/>
+          <w:highlight w:val="white"/>
+        </w:rPr>
+      </w:pPr>
+    </w:p>
+    <w:p>
+      <w:pPr>
+        <w:spacing w:beforeLines="0" w:afterLines="0"/>
+        <w:jc w:val="left"/>
+        <w:rPr>
+          <w:rFonts w:hint="default" w:ascii="Cascadia Mono" w:hAnsi="Cascadia Mono" w:eastAsia="Cascadia Mono"/>
+          <w:color w:val="000000"/>
+          <w:sz w:val="19"/>
+          <w:szCs w:val="24"/>
+          <w:highlight w:val="white"/>
+        </w:rPr>
+      </w:pPr>
+      <w:r>
+        <w:rPr>
+          <w:rFonts w:hint="default" w:ascii="Cascadia Mono" w:hAnsi="Cascadia Mono" w:eastAsia="Cascadia Mono"/>
+          <w:color w:val="000000"/>
+          <w:sz w:val="19"/>
+          <w:szCs w:val="24"/>
+          <w:highlight w:val="white"/>
+        </w:rPr>
+        <w:t xml:space="preserve">        </w:t>
+      </w:r>
+      <w:r>
+        <w:rPr>
+          <w:rFonts w:hint="default" w:ascii="Cascadia Mono" w:hAnsi="Cascadia Mono" w:eastAsia="Cascadia Mono"/>
+          <w:color w:val="008000"/>
+          <w:sz w:val="19"/>
+          <w:szCs w:val="24"/>
+          <w:highlight w:val="white"/>
+        </w:rPr>
+        <w:t>//PARA PAGINAÇÃO</w:t>
+      </w:r>
+    </w:p>
+    <w:p>
+      <w:pPr>
+        <w:spacing w:beforeLines="0" w:afterLines="0"/>
+        <w:jc w:val="left"/>
+        <w:rPr>
+          <w:rFonts w:hint="default" w:ascii="Cascadia Mono" w:hAnsi="Cascadia Mono" w:eastAsia="Cascadia Mono"/>
+          <w:color w:val="000000"/>
+          <w:sz w:val="19"/>
+          <w:szCs w:val="24"/>
+          <w:highlight w:val="white"/>
+        </w:rPr>
+      </w:pPr>
+      <w:r>
+        <w:rPr>
+          <w:rFonts w:hint="default" w:ascii="Cascadia Mono" w:hAnsi="Cascadia Mono" w:eastAsia="Cascadia Mono"/>
+          <w:color w:val="000000"/>
+          <w:sz w:val="19"/>
+          <w:szCs w:val="24"/>
+          <w:highlight w:val="white"/>
+        </w:rPr>
+        <w:t xml:space="preserve">        </w:t>
+      </w:r>
+      <w:r>
+        <w:rPr>
+          <w:rFonts w:hint="default" w:ascii="Cascadia Mono" w:hAnsi="Cascadia Mono" w:eastAsia="Cascadia Mono"/>
+          <w:color w:val="0000FF"/>
+          <w:sz w:val="19"/>
+          <w:szCs w:val="24"/>
+          <w:highlight w:val="white"/>
+        </w:rPr>
+        <w:t>if</w:t>
+      </w:r>
+      <w:r>
+        <w:rPr>
+          <w:rFonts w:hint="default" w:ascii="Cascadia Mono" w:hAnsi="Cascadia Mono" w:eastAsia="Cascadia Mono"/>
+          <w:color w:val="000000"/>
+          <w:sz w:val="19"/>
+          <w:szCs w:val="24"/>
+          <w:highlight w:val="white"/>
+        </w:rPr>
+        <w:t xml:space="preserve">(artistas </w:t>
+      </w:r>
+      <w:r>
+        <w:rPr>
+          <w:rFonts w:hint="default" w:ascii="Cascadia Mono" w:hAnsi="Cascadia Mono" w:eastAsia="Cascadia Mono"/>
+          <w:color w:val="0000FF"/>
+          <w:sz w:val="19"/>
+          <w:szCs w:val="24"/>
+          <w:highlight w:val="white"/>
+        </w:rPr>
+        <w:t>is</w:t>
+      </w:r>
+      <w:r>
+        <w:rPr>
+          <w:rFonts w:hint="default" w:ascii="Cascadia Mono" w:hAnsi="Cascadia Mono" w:eastAsia="Cascadia Mono"/>
+          <w:color w:val="000000"/>
+          <w:sz w:val="19"/>
+          <w:szCs w:val="24"/>
+          <w:highlight w:val="white"/>
+        </w:rPr>
+        <w:t xml:space="preserve"> </w:t>
+      </w:r>
+      <w:r>
+        <w:rPr>
+          <w:rFonts w:hint="default" w:ascii="Cascadia Mono" w:hAnsi="Cascadia Mono" w:eastAsia="Cascadia Mono"/>
+          <w:color w:val="0000FF"/>
+          <w:sz w:val="19"/>
+          <w:szCs w:val="24"/>
+          <w:highlight w:val="white"/>
+        </w:rPr>
+        <w:t>not</w:t>
+      </w:r>
+      <w:r>
+        <w:rPr>
+          <w:rFonts w:hint="default" w:ascii="Cascadia Mono" w:hAnsi="Cascadia Mono" w:eastAsia="Cascadia Mono"/>
+          <w:color w:val="000000"/>
+          <w:sz w:val="19"/>
+          <w:szCs w:val="24"/>
+          <w:highlight w:val="white"/>
+        </w:rPr>
+        <w:t xml:space="preserve"> </w:t>
+      </w:r>
+      <w:r>
+        <w:rPr>
+          <w:rFonts w:hint="default" w:ascii="Cascadia Mono" w:hAnsi="Cascadia Mono" w:eastAsia="Cascadia Mono"/>
+          <w:color w:val="0000FF"/>
+          <w:sz w:val="19"/>
+          <w:szCs w:val="24"/>
+          <w:highlight w:val="white"/>
+        </w:rPr>
+        <w:t>null</w:t>
+      </w:r>
+      <w:r>
+        <w:rPr>
+          <w:rFonts w:hint="default" w:ascii="Cascadia Mono" w:hAnsi="Cascadia Mono" w:eastAsia="Cascadia Mono"/>
+          <w:color w:val="000000"/>
+          <w:sz w:val="19"/>
+          <w:szCs w:val="24"/>
+          <w:highlight w:val="white"/>
+        </w:rPr>
+        <w:t>)</w:t>
+      </w:r>
+    </w:p>
+    <w:p>
+      <w:pPr>
+        <w:spacing w:beforeLines="0" w:afterLines="0"/>
+        <w:jc w:val="left"/>
+        <w:rPr>
+          <w:rFonts w:hint="default" w:ascii="Cascadia Mono" w:hAnsi="Cascadia Mono" w:eastAsia="Cascadia Mono"/>
+          <w:color w:val="000000"/>
+          <w:sz w:val="19"/>
+          <w:szCs w:val="24"/>
+          <w:highlight w:val="white"/>
+        </w:rPr>
+      </w:pPr>
+      <w:r>
+        <w:rPr>
+          <w:rFonts w:hint="default" w:ascii="Cascadia Mono" w:hAnsi="Cascadia Mono" w:eastAsia="Cascadia Mono"/>
+          <w:color w:val="000000"/>
+          <w:sz w:val="19"/>
+          <w:szCs w:val="24"/>
+          <w:highlight w:val="white"/>
+        </w:rPr>
+        <w:t xml:space="preserve">        {</w:t>
+      </w:r>
+    </w:p>
+    <w:p>
+      <w:pPr>
+        <w:spacing w:beforeLines="0" w:afterLines="0"/>
+        <w:jc w:val="left"/>
+        <w:rPr>
+          <w:rFonts w:hint="default" w:ascii="Cascadia Mono" w:hAnsi="Cascadia Mono" w:eastAsia="Cascadia Mono"/>
+          <w:color w:val="000000"/>
+          <w:sz w:val="19"/>
+          <w:szCs w:val="24"/>
+          <w:highlight w:val="white"/>
+        </w:rPr>
+      </w:pPr>
+      <w:r>
+        <w:rPr>
+          <w:rFonts w:hint="default" w:ascii="Cascadia Mono" w:hAnsi="Cascadia Mono" w:eastAsia="Cascadia Mono"/>
+          <w:color w:val="000000"/>
+          <w:sz w:val="19"/>
+          <w:szCs w:val="24"/>
+          <w:highlight w:val="white"/>
+        </w:rPr>
+        <w:t xml:space="preserve">            </w:t>
+      </w:r>
+      <w:r>
+        <w:rPr>
+          <w:rFonts w:hint="default" w:ascii="Cascadia Mono" w:hAnsi="Cascadia Mono" w:eastAsia="Cascadia Mono"/>
+          <w:color w:val="008000"/>
+          <w:sz w:val="19"/>
+          <w:szCs w:val="24"/>
+          <w:highlight w:val="white"/>
+        </w:rPr>
+        <w:t>//ORDENAÇÃO PELOS MAIS RECENTES</w:t>
+      </w:r>
+    </w:p>
+    <w:p>
+      <w:pPr>
+        <w:spacing w:beforeLines="0" w:afterLines="0"/>
+        <w:jc w:val="left"/>
+        <w:rPr>
+          <w:rFonts w:hint="default" w:ascii="Cascadia Mono" w:hAnsi="Cascadia Mono" w:eastAsia="Cascadia Mono"/>
+          <w:color w:val="000000"/>
+          <w:sz w:val="19"/>
+          <w:szCs w:val="24"/>
+          <w:highlight w:val="white"/>
+        </w:rPr>
+      </w:pPr>
+      <w:r>
+        <w:rPr>
+          <w:rFonts w:hint="default" w:ascii="Cascadia Mono" w:hAnsi="Cascadia Mono" w:eastAsia="Cascadia Mono"/>
+          <w:color w:val="000000"/>
+          <w:sz w:val="19"/>
+          <w:szCs w:val="24"/>
+          <w:highlight w:val="white"/>
+        </w:rPr>
+        <w:t xml:space="preserve">            artistas = artistas.OrderByDescending(a =&gt; a.Id).ToList();</w:t>
+      </w:r>
+    </w:p>
+    <w:p>
+      <w:pPr>
+        <w:spacing w:beforeLines="0" w:afterLines="0"/>
+        <w:jc w:val="left"/>
+        <w:rPr>
+          <w:rFonts w:hint="default" w:ascii="Cascadia Mono" w:hAnsi="Cascadia Mono" w:eastAsia="Cascadia Mono"/>
+          <w:color w:val="000000"/>
+          <w:sz w:val="19"/>
+          <w:szCs w:val="24"/>
+          <w:highlight w:val="white"/>
+        </w:rPr>
+      </w:pPr>
+      <w:r>
+        <w:rPr>
+          <w:rFonts w:hint="default" w:ascii="Cascadia Mono" w:hAnsi="Cascadia Mono" w:eastAsia="Cascadia Mono"/>
+          <w:color w:val="000000"/>
+          <w:sz w:val="19"/>
+          <w:szCs w:val="24"/>
+          <w:highlight w:val="white"/>
+        </w:rPr>
+        <w:t xml:space="preserve">            totalItens = artistas.Count();</w:t>
+      </w:r>
+    </w:p>
+    <w:p>
+      <w:pPr>
+        <w:spacing w:beforeLines="0" w:afterLines="0"/>
+        <w:jc w:val="left"/>
+        <w:rPr>
+          <w:rFonts w:hint="default" w:ascii="Cascadia Mono" w:hAnsi="Cascadia Mono" w:eastAsia="Cascadia Mono"/>
+          <w:color w:val="000000"/>
+          <w:sz w:val="19"/>
+          <w:szCs w:val="24"/>
+          <w:highlight w:val="white"/>
+        </w:rPr>
+      </w:pPr>
+      <w:r>
+        <w:rPr>
+          <w:rFonts w:hint="default" w:ascii="Cascadia Mono" w:hAnsi="Cascadia Mono" w:eastAsia="Cascadia Mono"/>
+          <w:color w:val="000000"/>
+          <w:sz w:val="19"/>
+          <w:szCs w:val="24"/>
+          <w:highlight w:val="white"/>
+        </w:rPr>
+        <w:t xml:space="preserve">            totalPaginas = </w:t>
+      </w:r>
+      <w:r>
+        <w:rPr>
+          <w:rFonts w:hint="default" w:ascii="Cascadia Mono" w:hAnsi="Cascadia Mono" w:eastAsia="Cascadia Mono"/>
+          <w:color w:val="2B91AF"/>
+          <w:sz w:val="19"/>
+          <w:szCs w:val="24"/>
+          <w:highlight w:val="white"/>
+        </w:rPr>
+        <w:t>Convert</w:t>
+      </w:r>
+      <w:r>
+        <w:rPr>
+          <w:rFonts w:hint="default" w:ascii="Cascadia Mono" w:hAnsi="Cascadia Mono" w:eastAsia="Cascadia Mono"/>
+          <w:color w:val="000000"/>
+          <w:sz w:val="19"/>
+          <w:szCs w:val="24"/>
+          <w:highlight w:val="white"/>
+        </w:rPr>
+        <w:t>.ToInt32(</w:t>
+      </w:r>
+      <w:r>
+        <w:rPr>
+          <w:rFonts w:hint="default" w:ascii="Cascadia Mono" w:hAnsi="Cascadia Mono" w:eastAsia="Cascadia Mono"/>
+          <w:color w:val="2B91AF"/>
+          <w:sz w:val="19"/>
+          <w:szCs w:val="24"/>
+          <w:highlight w:val="white"/>
+        </w:rPr>
+        <w:t>Math</w:t>
+      </w:r>
+      <w:r>
+        <w:rPr>
+          <w:rFonts w:hint="default" w:ascii="Cascadia Mono" w:hAnsi="Cascadia Mono" w:eastAsia="Cascadia Mono"/>
+          <w:color w:val="000000"/>
+          <w:sz w:val="19"/>
+          <w:szCs w:val="24"/>
+          <w:highlight w:val="white"/>
+        </w:rPr>
+        <w:t>.Ceiling((totalItens * 1.0)/tamanho));</w:t>
+      </w:r>
+    </w:p>
+    <w:p>
+      <w:pPr>
+        <w:spacing w:beforeLines="0" w:afterLines="0"/>
+        <w:jc w:val="left"/>
+        <w:rPr>
+          <w:rFonts w:hint="default" w:ascii="Cascadia Mono" w:hAnsi="Cascadia Mono" w:eastAsia="Cascadia Mono"/>
+          <w:color w:val="000000"/>
+          <w:sz w:val="19"/>
+          <w:szCs w:val="24"/>
+          <w:highlight w:val="white"/>
+        </w:rPr>
+      </w:pPr>
+      <w:r>
+        <w:rPr>
+          <w:rFonts w:hint="default" w:ascii="Cascadia Mono" w:hAnsi="Cascadia Mono" w:eastAsia="Cascadia Mono"/>
+          <w:color w:val="000000"/>
+          <w:sz w:val="19"/>
+          <w:szCs w:val="24"/>
+          <w:highlight w:val="white"/>
+        </w:rPr>
+        <w:t xml:space="preserve">            </w:t>
+      </w:r>
+      <w:r>
+        <w:rPr>
+          <w:rFonts w:hint="default" w:ascii="Cascadia Mono" w:hAnsi="Cascadia Mono" w:eastAsia="Cascadia Mono"/>
+          <w:color w:val="0000FF"/>
+          <w:sz w:val="19"/>
+          <w:szCs w:val="24"/>
+          <w:highlight w:val="white"/>
+        </w:rPr>
+        <w:t>this</w:t>
+      </w:r>
+      <w:r>
+        <w:rPr>
+          <w:rFonts w:hint="default" w:ascii="Cascadia Mono" w:hAnsi="Cascadia Mono" w:eastAsia="Cascadia Mono"/>
+          <w:color w:val="000000"/>
+          <w:sz w:val="19"/>
+          <w:szCs w:val="24"/>
+          <w:highlight w:val="white"/>
+        </w:rPr>
+        <w:t>.PaginaMudou(1);</w:t>
+      </w:r>
+    </w:p>
+    <w:p>
+      <w:pPr>
+        <w:spacing w:beforeLines="0" w:afterLines="0"/>
+        <w:jc w:val="left"/>
+        <w:rPr>
+          <w:rFonts w:hint="default" w:ascii="Cascadia Mono" w:hAnsi="Cascadia Mono" w:eastAsia="Cascadia Mono"/>
+          <w:color w:val="000000"/>
+          <w:sz w:val="19"/>
+          <w:szCs w:val="24"/>
+          <w:highlight w:val="white"/>
+        </w:rPr>
+      </w:pPr>
+      <w:r>
+        <w:rPr>
+          <w:rFonts w:hint="default" w:ascii="Cascadia Mono" w:hAnsi="Cascadia Mono" w:eastAsia="Cascadia Mono"/>
+          <w:color w:val="000000"/>
+          <w:sz w:val="19"/>
+          <w:szCs w:val="24"/>
+          <w:highlight w:val="white"/>
+        </w:rPr>
+        <w:t xml:space="preserve">        }</w:t>
+      </w:r>
+    </w:p>
+    <w:p>
+      <w:pPr>
+        <w:spacing w:beforeLines="0" w:afterLines="0"/>
+        <w:jc w:val="left"/>
+        <w:rPr>
+          <w:rFonts w:hint="default" w:ascii="Cascadia Mono" w:hAnsi="Cascadia Mono" w:eastAsia="Cascadia Mono"/>
+          <w:color w:val="000000"/>
+          <w:sz w:val="19"/>
+          <w:szCs w:val="24"/>
+          <w:highlight w:val="white"/>
+        </w:rPr>
+      </w:pPr>
+      <w:r>
+        <w:rPr>
+          <w:rFonts w:hint="default" w:ascii="Cascadia Mono" w:hAnsi="Cascadia Mono" w:eastAsia="Cascadia Mono"/>
+          <w:color w:val="000000"/>
+          <w:sz w:val="19"/>
+          <w:szCs w:val="24"/>
+          <w:highlight w:val="white"/>
+        </w:rPr>
+        <w:t xml:space="preserve">    }</w:t>
+      </w:r>
+    </w:p>
+    <w:p>
+      <w:pPr>
+        <w:spacing w:beforeLines="0" w:afterLines="0"/>
+        <w:jc w:val="left"/>
+        <w:rPr>
+          <w:rFonts w:hint="default" w:ascii="Cascadia Mono" w:hAnsi="Cascadia Mono" w:eastAsia="Cascadia Mono"/>
+          <w:color w:val="000000"/>
+          <w:sz w:val="19"/>
+          <w:szCs w:val="24"/>
+          <w:highlight w:val="white"/>
+        </w:rPr>
+      </w:pPr>
+    </w:p>
+    <w:p>
+      <w:pPr>
+        <w:spacing w:beforeLines="0" w:afterLines="0"/>
+        <w:jc w:val="left"/>
+        <w:rPr>
+          <w:rFonts w:hint="default" w:ascii="Cascadia Mono" w:hAnsi="Cascadia Mono" w:eastAsia="Cascadia Mono"/>
+          <w:color w:val="000000"/>
+          <w:sz w:val="19"/>
+          <w:szCs w:val="24"/>
+          <w:highlight w:val="white"/>
+        </w:rPr>
+      </w:pPr>
+      <w:r>
+        <w:rPr>
+          <w:rFonts w:hint="default" w:ascii="Cascadia Mono" w:hAnsi="Cascadia Mono" w:eastAsia="Cascadia Mono"/>
+          <w:color w:val="000000"/>
+          <w:sz w:val="19"/>
+          <w:szCs w:val="24"/>
+          <w:highlight w:val="white"/>
+        </w:rPr>
+        <w:t xml:space="preserve">    </w:t>
+      </w:r>
+      <w:r>
+        <w:rPr>
+          <w:rFonts w:hint="default" w:ascii="Cascadia Mono" w:hAnsi="Cascadia Mono" w:eastAsia="Cascadia Mono"/>
+          <w:color w:val="0000FF"/>
+          <w:sz w:val="19"/>
+          <w:szCs w:val="24"/>
+          <w:highlight w:val="white"/>
+        </w:rPr>
+        <w:t>private</w:t>
+      </w:r>
+      <w:r>
+        <w:rPr>
+          <w:rFonts w:hint="default" w:ascii="Cascadia Mono" w:hAnsi="Cascadia Mono" w:eastAsia="Cascadia Mono"/>
+          <w:color w:val="000000"/>
+          <w:sz w:val="19"/>
+          <w:szCs w:val="24"/>
+          <w:highlight w:val="white"/>
+        </w:rPr>
+        <w:t xml:space="preserve"> </w:t>
+      </w:r>
+      <w:r>
+        <w:rPr>
+          <w:rFonts w:hint="default" w:ascii="Cascadia Mono" w:hAnsi="Cascadia Mono" w:eastAsia="Cascadia Mono"/>
+          <w:color w:val="0000FF"/>
+          <w:sz w:val="19"/>
+          <w:szCs w:val="24"/>
+          <w:highlight w:val="white"/>
+        </w:rPr>
+        <w:t>void</w:t>
+      </w:r>
+      <w:r>
+        <w:rPr>
+          <w:rFonts w:hint="default" w:ascii="Cascadia Mono" w:hAnsi="Cascadia Mono" w:eastAsia="Cascadia Mono"/>
+          <w:color w:val="000000"/>
+          <w:sz w:val="19"/>
+          <w:szCs w:val="24"/>
+          <w:highlight w:val="white"/>
+        </w:rPr>
+        <w:t xml:space="preserve"> PaginaMudou(</w:t>
+      </w:r>
+      <w:r>
+        <w:rPr>
+          <w:rFonts w:hint="default" w:ascii="Cascadia Mono" w:hAnsi="Cascadia Mono" w:eastAsia="Cascadia Mono"/>
+          <w:color w:val="0000FF"/>
+          <w:sz w:val="19"/>
+          <w:szCs w:val="24"/>
+          <w:highlight w:val="white"/>
+        </w:rPr>
+        <w:t>int</w:t>
+      </w:r>
+      <w:r>
+        <w:rPr>
+          <w:rFonts w:hint="default" w:ascii="Cascadia Mono" w:hAnsi="Cascadia Mono" w:eastAsia="Cascadia Mono"/>
+          <w:color w:val="000000"/>
+          <w:sz w:val="19"/>
+          <w:szCs w:val="24"/>
+          <w:highlight w:val="white"/>
+        </w:rPr>
+        <w:t xml:space="preserve"> pageNumber)</w:t>
+      </w:r>
+    </w:p>
+    <w:p>
+      <w:pPr>
+        <w:spacing w:beforeLines="0" w:afterLines="0"/>
+        <w:jc w:val="left"/>
+        <w:rPr>
+          <w:rFonts w:hint="default" w:ascii="Cascadia Mono" w:hAnsi="Cascadia Mono" w:eastAsia="Cascadia Mono"/>
+          <w:color w:val="000000"/>
+          <w:sz w:val="19"/>
+          <w:szCs w:val="24"/>
+          <w:highlight w:val="white"/>
+        </w:rPr>
+      </w:pPr>
+      <w:r>
+        <w:rPr>
+          <w:rFonts w:hint="default" w:ascii="Cascadia Mono" w:hAnsi="Cascadia Mono" w:eastAsia="Cascadia Mono"/>
+          <w:color w:val="000000"/>
+          <w:sz w:val="19"/>
+          <w:szCs w:val="24"/>
+          <w:highlight w:val="white"/>
+        </w:rPr>
+        <w:t xml:space="preserve">    {</w:t>
+      </w:r>
+    </w:p>
+    <w:p>
+      <w:pPr>
+        <w:spacing w:beforeLines="0" w:afterLines="0"/>
+        <w:jc w:val="left"/>
+        <w:rPr>
+          <w:rFonts w:hint="default" w:ascii="Cascadia Mono" w:hAnsi="Cascadia Mono" w:eastAsia="Cascadia Mono"/>
+          <w:color w:val="000000"/>
+          <w:sz w:val="19"/>
+          <w:szCs w:val="24"/>
+          <w:highlight w:val="white"/>
+        </w:rPr>
+      </w:pPr>
+      <w:r>
+        <w:rPr>
+          <w:rFonts w:hint="default" w:ascii="Cascadia Mono" w:hAnsi="Cascadia Mono" w:eastAsia="Cascadia Mono"/>
+          <w:color w:val="000000"/>
+          <w:sz w:val="19"/>
+          <w:szCs w:val="24"/>
+          <w:highlight w:val="white"/>
+        </w:rPr>
+        <w:t xml:space="preserve">        </w:t>
+      </w:r>
+      <w:r>
+        <w:rPr>
+          <w:rFonts w:hint="default" w:ascii="Cascadia Mono" w:hAnsi="Cascadia Mono" w:eastAsia="Cascadia Mono"/>
+          <w:color w:val="0000FF"/>
+          <w:sz w:val="19"/>
+          <w:szCs w:val="24"/>
+          <w:highlight w:val="white"/>
+        </w:rPr>
+        <w:t>var</w:t>
+      </w:r>
+      <w:r>
+        <w:rPr>
+          <w:rFonts w:hint="default" w:ascii="Cascadia Mono" w:hAnsi="Cascadia Mono" w:eastAsia="Cascadia Mono"/>
+          <w:color w:val="000000"/>
+          <w:sz w:val="19"/>
+          <w:szCs w:val="24"/>
+          <w:highlight w:val="white"/>
+        </w:rPr>
+        <w:t xml:space="preserve"> indice = pageNumber - 1;</w:t>
+      </w:r>
+    </w:p>
+    <w:p>
+      <w:pPr>
+        <w:spacing w:beforeLines="0" w:afterLines="0"/>
+        <w:jc w:val="left"/>
+        <w:rPr>
+          <w:rFonts w:hint="default" w:ascii="Cascadia Mono" w:hAnsi="Cascadia Mono" w:eastAsia="Cascadia Mono"/>
+          <w:color w:val="000000"/>
+          <w:sz w:val="19"/>
+          <w:szCs w:val="24"/>
+          <w:highlight w:val="white"/>
+        </w:rPr>
+      </w:pPr>
+      <w:r>
+        <w:rPr>
+          <w:rFonts w:hint="default" w:ascii="Cascadia Mono" w:hAnsi="Cascadia Mono" w:eastAsia="Cascadia Mono"/>
+          <w:color w:val="000000"/>
+          <w:sz w:val="19"/>
+          <w:szCs w:val="24"/>
+          <w:highlight w:val="white"/>
+        </w:rPr>
+        <w:t xml:space="preserve">        artistasPorPagina = artistas!</w:t>
+      </w:r>
+    </w:p>
+    <w:p>
+      <w:pPr>
+        <w:spacing w:beforeLines="0" w:afterLines="0"/>
+        <w:jc w:val="left"/>
+        <w:rPr>
+          <w:rFonts w:hint="default" w:ascii="Cascadia Mono" w:hAnsi="Cascadia Mono" w:eastAsia="Cascadia Mono"/>
+          <w:color w:val="000000"/>
+          <w:sz w:val="19"/>
+          <w:szCs w:val="24"/>
+          <w:highlight w:val="white"/>
+        </w:rPr>
+      </w:pPr>
+      <w:r>
+        <w:rPr>
+          <w:rFonts w:hint="default" w:ascii="Cascadia Mono" w:hAnsi="Cascadia Mono" w:eastAsia="Cascadia Mono"/>
+          <w:color w:val="000000"/>
+          <w:sz w:val="19"/>
+          <w:szCs w:val="24"/>
+          <w:highlight w:val="white"/>
+        </w:rPr>
+        <w:t xml:space="preserve">        .Skip(tamanho * indice)</w:t>
+      </w:r>
+    </w:p>
+    <w:p>
+      <w:pPr>
+        <w:spacing w:beforeLines="0" w:afterLines="0"/>
+        <w:jc w:val="left"/>
+        <w:rPr>
+          <w:rFonts w:hint="default" w:ascii="Cascadia Mono" w:hAnsi="Cascadia Mono" w:eastAsia="Cascadia Mono"/>
+          <w:color w:val="000000"/>
+          <w:sz w:val="19"/>
+          <w:szCs w:val="24"/>
+          <w:highlight w:val="white"/>
+        </w:rPr>
+      </w:pPr>
+      <w:r>
+        <w:rPr>
+          <w:rFonts w:hint="default" w:ascii="Cascadia Mono" w:hAnsi="Cascadia Mono" w:eastAsia="Cascadia Mono"/>
+          <w:color w:val="000000"/>
+          <w:sz w:val="19"/>
+          <w:szCs w:val="24"/>
+          <w:highlight w:val="white"/>
+        </w:rPr>
+        <w:t xml:space="preserve">        .Take(tamanho)</w:t>
+      </w:r>
+    </w:p>
+    <w:p>
+      <w:pPr>
+        <w:spacing w:beforeLines="0" w:afterLines="0"/>
+        <w:jc w:val="left"/>
+        <w:rPr>
+          <w:rFonts w:hint="default" w:ascii="Cascadia Mono" w:hAnsi="Cascadia Mono" w:eastAsia="Cascadia Mono"/>
+          <w:color w:val="000000"/>
+          <w:sz w:val="19"/>
+          <w:szCs w:val="24"/>
+          <w:highlight w:val="white"/>
+        </w:rPr>
+      </w:pPr>
+      <w:r>
+        <w:rPr>
+          <w:rFonts w:hint="default" w:ascii="Cascadia Mono" w:hAnsi="Cascadia Mono" w:eastAsia="Cascadia Mono"/>
+          <w:color w:val="000000"/>
+          <w:sz w:val="19"/>
+          <w:szCs w:val="24"/>
+          <w:highlight w:val="white"/>
+        </w:rPr>
+        <w:t xml:space="preserve">        .ToList();</w:t>
+      </w:r>
+    </w:p>
+    <w:p>
+      <w:pPr>
+        <w:spacing w:beforeLines="0" w:afterLines="0"/>
+        <w:jc w:val="left"/>
+        <w:rPr>
+          <w:rFonts w:hint="default" w:ascii="Cascadia Mono" w:hAnsi="Cascadia Mono" w:eastAsia="Cascadia Mono"/>
+          <w:color w:val="000000"/>
+          <w:sz w:val="19"/>
+          <w:szCs w:val="24"/>
+          <w:highlight w:val="white"/>
+        </w:rPr>
+      </w:pPr>
+      <w:r>
+        <w:rPr>
+          <w:rFonts w:hint="default" w:ascii="Cascadia Mono" w:hAnsi="Cascadia Mono" w:eastAsia="Cascadia Mono"/>
+          <w:color w:val="000000"/>
+          <w:sz w:val="19"/>
+          <w:szCs w:val="24"/>
+          <w:highlight w:val="white"/>
+        </w:rPr>
+        <w:t xml:space="preserve">    }</w:t>
+      </w:r>
+    </w:p>
+    <w:p>
+      <w:pPr>
+        <w:spacing w:beforeLines="0" w:afterLines="0"/>
+        <w:jc w:val="left"/>
+        <w:rPr>
+          <w:rFonts w:hint="default" w:ascii="Cascadia Mono" w:hAnsi="Cascadia Mono" w:eastAsia="Cascadia Mono"/>
+          <w:color w:val="000000"/>
+          <w:sz w:val="19"/>
+          <w:szCs w:val="24"/>
+          <w:highlight w:val="white"/>
+        </w:rPr>
+      </w:pPr>
+    </w:p>
+    <w:p>
+      <w:pPr>
+        <w:spacing w:beforeLines="0" w:afterLines="0"/>
+        <w:jc w:val="left"/>
+        <w:rPr>
+          <w:rFonts w:hint="default" w:ascii="Cascadia Mono" w:hAnsi="Cascadia Mono" w:eastAsia="Cascadia Mono"/>
+          <w:color w:val="008000"/>
+          <w:sz w:val="19"/>
+          <w:szCs w:val="24"/>
+          <w:highlight w:val="white"/>
+        </w:rPr>
+      </w:pPr>
+      <w:r>
+        <w:rPr>
+          <w:rFonts w:hint="default" w:ascii="Cascadia Mono" w:hAnsi="Cascadia Mono" w:eastAsia="Cascadia Mono"/>
+          <w:color w:val="000000"/>
+          <w:sz w:val="19"/>
+          <w:szCs w:val="24"/>
+          <w:highlight w:val="white"/>
+        </w:rPr>
+        <w:t xml:space="preserve">    </w:t>
+      </w:r>
+      <w:r>
+        <w:rPr>
+          <w:rFonts w:hint="default" w:ascii="Cascadia Mono" w:hAnsi="Cascadia Mono" w:eastAsia="Cascadia Mono"/>
+          <w:color w:val="008000"/>
+          <w:sz w:val="19"/>
+          <w:szCs w:val="24"/>
+          <w:highlight w:val="white"/>
+        </w:rPr>
+        <w:t>/*</w:t>
+      </w:r>
+    </w:p>
+    <w:p>
+      <w:pPr>
+        <w:spacing w:beforeLines="0" w:afterLines="0"/>
+        <w:jc w:val="left"/>
+        <w:rPr>
+          <w:rFonts w:hint="default" w:ascii="Cascadia Mono" w:hAnsi="Cascadia Mono" w:eastAsia="Cascadia Mono"/>
+          <w:color w:val="008000"/>
+          <w:sz w:val="19"/>
+          <w:szCs w:val="24"/>
+          <w:highlight w:val="white"/>
+        </w:rPr>
+      </w:pPr>
+      <w:r>
+        <w:rPr>
+          <w:rFonts w:hint="default" w:ascii="Cascadia Mono" w:hAnsi="Cascadia Mono" w:eastAsia="Cascadia Mono"/>
+          <w:color w:val="008000"/>
+          <w:sz w:val="19"/>
+          <w:szCs w:val="24"/>
+          <w:highlight w:val="white"/>
+        </w:rPr>
+        <w:t xml:space="preserve">     OBSERVAÇÕES</w:t>
+      </w:r>
+    </w:p>
+    <w:p>
+      <w:pPr>
+        <w:spacing w:beforeLines="0" w:afterLines="0"/>
+        <w:jc w:val="left"/>
+        <w:rPr>
+          <w:rFonts w:hint="default" w:ascii="Cascadia Mono" w:hAnsi="Cascadia Mono" w:eastAsia="Cascadia Mono"/>
+          <w:color w:val="008000"/>
+          <w:sz w:val="19"/>
+          <w:szCs w:val="24"/>
+          <w:highlight w:val="white"/>
+        </w:rPr>
+      </w:pPr>
+      <w:r>
+        <w:rPr>
+          <w:rFonts w:hint="default" w:ascii="Cascadia Mono" w:hAnsi="Cascadia Mono" w:eastAsia="Cascadia Mono"/>
+          <w:color w:val="008000"/>
+          <w:sz w:val="19"/>
+          <w:szCs w:val="24"/>
+          <w:highlight w:val="white"/>
+        </w:rPr>
+        <w:t xml:space="preserve">     OU SEJA, SEMPRE QUE ACESSADO A ROTA Artistas</w:t>
+      </w:r>
+    </w:p>
+    <w:p>
+      <w:pPr>
+        <w:spacing w:beforeLines="0" w:afterLines="0"/>
+        <w:jc w:val="left"/>
+        <w:rPr>
+          <w:rFonts w:hint="default" w:ascii="Cascadia Mono" w:hAnsi="Cascadia Mono" w:eastAsia="Cascadia Mono"/>
+          <w:color w:val="008000"/>
+          <w:sz w:val="19"/>
+          <w:szCs w:val="24"/>
+          <w:highlight w:val="white"/>
+        </w:rPr>
+      </w:pPr>
+      <w:r>
+        <w:rPr>
+          <w:rFonts w:hint="default" w:ascii="Cascadia Mono" w:hAnsi="Cascadia Mono" w:eastAsia="Cascadia Mono"/>
+          <w:color w:val="008000"/>
+          <w:sz w:val="19"/>
+          <w:szCs w:val="24"/>
+          <w:highlight w:val="white"/>
+        </w:rPr>
+        <w:t xml:space="preserve">     É MOSTRADO NA TELA A LISTAGEM DE ARTISTAS - MÉTODO app.MapGet("Artistas") DA API</w:t>
+      </w:r>
+    </w:p>
+    <w:p>
+      <w:pPr>
+        <w:spacing w:beforeLines="0" w:afterLines="0"/>
+        <w:jc w:val="left"/>
+        <w:rPr>
+          <w:rFonts w:hint="default" w:ascii="Cascadia Mono" w:hAnsi="Cascadia Mono" w:eastAsia="Cascadia Mono"/>
+          <w:color w:val="008000"/>
+          <w:sz w:val="19"/>
+          <w:szCs w:val="24"/>
+          <w:highlight w:val="white"/>
+        </w:rPr>
+      </w:pPr>
+    </w:p>
+    <w:p>
+      <w:pPr>
+        <w:spacing w:beforeLines="0" w:afterLines="0"/>
+        <w:jc w:val="left"/>
+        <w:rPr>
+          <w:rFonts w:hint="default" w:ascii="Cascadia Mono" w:hAnsi="Cascadia Mono" w:eastAsia="Cascadia Mono"/>
+          <w:color w:val="008000"/>
+          <w:sz w:val="19"/>
+          <w:szCs w:val="24"/>
+          <w:highlight w:val="white"/>
+        </w:rPr>
+      </w:pPr>
+      <w:r>
+        <w:rPr>
+          <w:rFonts w:hint="default" w:ascii="Cascadia Mono" w:hAnsi="Cascadia Mono" w:eastAsia="Cascadia Mono"/>
+          <w:color w:val="008000"/>
+          <w:sz w:val="19"/>
+          <w:szCs w:val="24"/>
+          <w:highlight w:val="white"/>
+        </w:rPr>
+        <w:t xml:space="preserve">     &lt;MudItem xs="3"&gt; - DEFINE QUE PAR CADA LINHA, HAVERÁ 3 ESPAÇOS ENTRE, OS ITENS,</w:t>
+      </w:r>
+    </w:p>
+    <w:p>
+      <w:pPr>
+        <w:spacing w:beforeLines="0" w:afterLines="0"/>
+        <w:jc w:val="left"/>
+        <w:rPr>
+          <w:rFonts w:hint="default" w:ascii="Cascadia Mono" w:hAnsi="Cascadia Mono" w:eastAsia="Cascadia Mono"/>
+          <w:color w:val="008000"/>
+          <w:sz w:val="19"/>
+          <w:szCs w:val="24"/>
+          <w:highlight w:val="white"/>
+        </w:rPr>
+      </w:pPr>
+      <w:r>
+        <w:rPr>
+          <w:rFonts w:hint="default" w:ascii="Cascadia Mono" w:hAnsi="Cascadia Mono" w:eastAsia="Cascadia Mono"/>
+          <w:color w:val="008000"/>
+          <w:sz w:val="19"/>
+          <w:szCs w:val="24"/>
+          <w:highlight w:val="white"/>
+        </w:rPr>
+        <w:t xml:space="preserve">     OU SEJA, 4 ITENS</w:t>
+      </w:r>
+    </w:p>
+    <w:p>
+      <w:pPr>
+        <w:spacing w:beforeLines="0" w:afterLines="0"/>
+        <w:jc w:val="left"/>
+        <w:rPr>
+          <w:rFonts w:hint="default" w:ascii="Cascadia Mono" w:hAnsi="Cascadia Mono" w:eastAsia="Cascadia Mono"/>
+          <w:color w:val="008000"/>
+          <w:sz w:val="19"/>
+          <w:szCs w:val="24"/>
+          <w:highlight w:val="white"/>
+        </w:rPr>
+      </w:pPr>
+    </w:p>
+    <w:p>
+      <w:pPr>
+        <w:spacing w:beforeLines="0" w:afterLines="0"/>
+        <w:jc w:val="left"/>
+        <w:rPr>
+          <w:rFonts w:hint="default" w:ascii="Cascadia Mono" w:hAnsi="Cascadia Mono" w:eastAsia="Cascadia Mono"/>
+          <w:color w:val="008000"/>
+          <w:sz w:val="19"/>
+          <w:szCs w:val="24"/>
+          <w:highlight w:val="white"/>
+        </w:rPr>
+      </w:pPr>
+      <w:r>
+        <w:rPr>
+          <w:rFonts w:hint="default" w:ascii="Cascadia Mono" w:hAnsi="Cascadia Mono" w:eastAsia="Cascadia Mono"/>
+          <w:color w:val="008000"/>
+          <w:sz w:val="19"/>
+          <w:szCs w:val="24"/>
+          <w:highlight w:val="white"/>
+        </w:rPr>
+        <w:t xml:space="preserve">     &lt;CardArtista Artista="artista"/&gt; - O ITEM CardArtista RECEBE A VARIÁVEL</w:t>
+      </w:r>
+    </w:p>
+    <w:p>
+      <w:pPr>
+        <w:spacing w:beforeLines="0" w:afterLines="0"/>
+        <w:jc w:val="left"/>
+        <w:rPr>
+          <w:rFonts w:hint="default" w:ascii="Cascadia Mono" w:hAnsi="Cascadia Mono" w:eastAsia="Cascadia Mono"/>
+          <w:color w:val="008000"/>
+          <w:sz w:val="19"/>
+          <w:szCs w:val="24"/>
+          <w:highlight w:val="white"/>
+        </w:rPr>
+      </w:pPr>
+      <w:r>
+        <w:rPr>
+          <w:rFonts w:hint="default" w:ascii="Cascadia Mono" w:hAnsi="Cascadia Mono" w:eastAsia="Cascadia Mono"/>
+          <w:color w:val="008000"/>
+          <w:sz w:val="19"/>
+          <w:szCs w:val="24"/>
+          <w:highlight w:val="white"/>
+        </w:rPr>
+        <w:t xml:space="preserve">     artista, USANDO PARÂMETRO Artista EM CADA REPETIÇÃO</w:t>
+      </w:r>
+    </w:p>
+    <w:p>
+      <w:pPr>
+        <w:spacing w:beforeLines="0" w:afterLines="0"/>
+        <w:jc w:val="left"/>
+        <w:rPr>
+          <w:rFonts w:hint="default" w:ascii="Cascadia Mono" w:hAnsi="Cascadia Mono" w:eastAsia="Cascadia Mono"/>
+          <w:color w:val="000000"/>
+          <w:sz w:val="19"/>
+          <w:szCs w:val="24"/>
+          <w:highlight w:val="white"/>
+        </w:rPr>
+      </w:pPr>
+      <w:r>
+        <w:rPr>
+          <w:rFonts w:hint="default" w:ascii="Cascadia Mono" w:hAnsi="Cascadia Mono" w:eastAsia="Cascadia Mono"/>
+          <w:color w:val="008000"/>
+          <w:sz w:val="19"/>
+          <w:szCs w:val="24"/>
+          <w:highlight w:val="white"/>
+        </w:rPr>
+        <w:t xml:space="preserve">     */</w:t>
+      </w:r>
+    </w:p>
+    <w:p>
+      <w:pPr>
+        <w:spacing w:beforeLines="0" w:afterLines="0"/>
+        <w:jc w:val="left"/>
+        <w:rPr>
+          <w:rFonts w:hint="default" w:ascii="Cascadia Mono" w:hAnsi="Cascadia Mono" w:eastAsia="Cascadia Mono"/>
+          <w:color w:val="000000"/>
+          <w:sz w:val="19"/>
+          <w:szCs w:val="24"/>
+          <w:highlight w:val="white"/>
+        </w:rPr>
+      </w:pPr>
+      <w:r>
+        <w:rPr>
+          <w:rFonts w:hint="default" w:ascii="Cascadia Mono" w:hAnsi="Cascadia Mono" w:eastAsia="Cascadia Mono"/>
+          <w:color w:val="000000"/>
+          <w:sz w:val="19"/>
+          <w:szCs w:val="24"/>
+          <w:highlight w:val="white"/>
+        </w:rPr>
+        <w:t xml:space="preserve">    </w:t>
+      </w:r>
+    </w:p>
+    <w:p>
+      <w:pPr>
+        <w:ind w:left="0" w:leftChars="0" w:firstLine="0" w:firstLineChars="0"/>
+        <w:jc w:val="left"/>
+        <w:rPr>
+          <w:rFonts w:hint="default" w:ascii="Cascadia Mono" w:hAnsi="Cascadia Mono" w:eastAsia="Cascadia Mono"/>
+          <w:color w:val="000000"/>
+          <w:sz w:val="24"/>
+          <w:szCs w:val="24"/>
+          <w:highlight w:val="none"/>
+          <w:lang w:val="pt-BR"/>
+        </w:rPr>
+      </w:pPr>
+      <w:r>
+        <w:rPr>
+          <w:rFonts w:hint="default" w:ascii="Cascadia Mono" w:hAnsi="Cascadia Mono" w:eastAsia="Cascadia Mono"/>
+          <w:color w:val="000000"/>
+          <w:sz w:val="19"/>
+          <w:szCs w:val="24"/>
+          <w:highlight w:val="white"/>
+        </w:rPr>
+        <w:t>}</w:t>
+      </w:r>
     </w:p>
     <w:p>
       <w:pPr>

</xml_diff>

<commit_message>
Preparação do projeto WEB para receber Musicas e Gêneros
</commit_message>
<xml_diff>
--- a/Notes.docx
+++ b/Notes.docx
@@ -100,7 +100,7 @@
       </w:r>
       <w:r>
         <w:rPr>
-          <w:rStyle w:val="5"/>
+          <w:rStyle w:val="6"/>
           <w:rFonts w:hint="default" w:ascii="Cascadia Mono" w:hAnsi="Cascadia Mono"/>
           <w:b w:val="0"/>
           <w:bCs w:val="0"/>
@@ -3025,7 +3025,7 @@
       </w:r>
       <w:r>
         <w:rPr>
-          <w:rStyle w:val="5"/>
+          <w:rStyle w:val="6"/>
           <w:rFonts w:hint="default" w:ascii="Cascadia Mono" w:hAnsi="Cascadia Mono"/>
           <w:b w:val="0"/>
           <w:bCs w:val="0"/>
@@ -4843,7 +4843,7 @@
       </w:r>
       <w:r>
         <w:rPr>
-          <w:rStyle w:val="5"/>
+          <w:rStyle w:val="6"/>
           <w:rFonts w:hint="default" w:ascii="Cascadia Mono" w:hAnsi="Cascadia Mono"/>
           <w:b w:val="0"/>
           <w:bCs w:val="0"/>
@@ -27903,7 +27903,7 @@
           <w:highlight w:val="none"/>
           <w:lang w:val="pt-BR"/>
         </w:rPr>
-        <w:t>Mudar os models do projeto Shared.Modelos</w:t>
+        <w:t>Mudar os models do projeto Shared.Modelos (não foi necessário)</w:t>
       </w:r>
     </w:p>
     <w:p>
@@ -31215,120 +31215,2945 @@
         </w:rPr>
         <w:t>}</w:t>
       </w:r>
+    </w:p>
+    <w:p>
+      <w:pPr>
+        <w:ind w:left="0" w:leftChars="0" w:firstLine="0" w:firstLineChars="0"/>
+        <w:jc w:val="left"/>
+        <w:rPr>
+          <w:rFonts w:hint="default" w:ascii="Cascadia Mono" w:hAnsi="Cascadia Mono" w:eastAsia="Cascadia Mono"/>
+          <w:color w:val="000000"/>
+          <w:sz w:val="24"/>
+          <w:szCs w:val="24"/>
+          <w:highlight w:val="none"/>
+          <w:lang w:val="pt-BR"/>
+        </w:rPr>
+      </w:pPr>
+    </w:p>
+    <w:p>
+      <w:pPr>
+        <w:ind w:left="0" w:leftChars="0" w:firstLine="0" w:firstLineChars="0"/>
+        <w:jc w:val="left"/>
+        <w:rPr>
+          <w:rFonts w:hint="default" w:ascii="Cascadia Mono" w:hAnsi="Cascadia Mono" w:eastAsia="Cascadia Mono"/>
+          <w:color w:val="000000"/>
+          <w:sz w:val="24"/>
+          <w:szCs w:val="24"/>
+          <w:highlight w:val="none"/>
+          <w:lang w:val="pt-BR"/>
+        </w:rPr>
+      </w:pPr>
+      <w:r>
+        <w:rPr>
+          <w:rFonts w:hint="default" w:ascii="Cascadia Mono" w:hAnsi="Cascadia Mono" w:eastAsia="Cascadia Mono"/>
+          <w:color w:val="000000"/>
+          <w:sz w:val="24"/>
+          <w:szCs w:val="24"/>
+          <w:highlight w:val="none"/>
+          <w:lang w:val="pt-BR"/>
+        </w:rPr>
+        <w:t>PREPARAÇÃO DO PROJETO WEB PARA INCLUIR MÚSICAS E GÊNERO</w:t>
+      </w:r>
+    </w:p>
+    <w:p>
+      <w:pPr>
+        <w:ind w:left="0" w:leftChars="0" w:firstLine="0" w:firstLineChars="0"/>
+        <w:jc w:val="left"/>
+        <w:rPr>
+          <w:rFonts w:hint="default" w:ascii="Cascadia Mono" w:hAnsi="Cascadia Mono" w:eastAsia="Cascadia Mono"/>
+          <w:color w:val="000000"/>
+          <w:sz w:val="24"/>
+          <w:szCs w:val="24"/>
+          <w:highlight w:val="none"/>
+          <w:lang w:val="pt-BR"/>
+        </w:rPr>
+      </w:pPr>
+      <w:r>
+        <w:rPr>
+          <w:rFonts w:hint="default" w:ascii="Cascadia Mono" w:hAnsi="Cascadia Mono" w:eastAsia="Cascadia Mono"/>
+          <w:color w:val="000000"/>
+          <w:sz w:val="24"/>
+          <w:szCs w:val="24"/>
+          <w:highlight w:val="none"/>
+          <w:lang w:val="pt-BR"/>
+        </w:rPr>
+        <w:t>Records para Gênero</w:t>
+      </w:r>
+    </w:p>
+    <w:p>
+      <w:pPr>
+        <w:ind w:left="0" w:leftChars="0" w:firstLine="0" w:firstLineChars="0"/>
+        <w:jc w:val="left"/>
+        <w:rPr>
+          <w:rFonts w:hint="default" w:ascii="Cascadia Mono" w:hAnsi="Cascadia Mono" w:eastAsia="Cascadia Mono"/>
+          <w:color w:val="000000"/>
+          <w:sz w:val="24"/>
+          <w:szCs w:val="24"/>
+          <w:highlight w:val="none"/>
+          <w:lang w:val="pt-BR"/>
+        </w:rPr>
+      </w:pPr>
+    </w:p>
+    <w:p>
+      <w:pPr>
+        <w:ind w:left="0" w:leftChars="0" w:firstLine="0" w:firstLineChars="0"/>
+        <w:jc w:val="left"/>
+        <w:rPr>
+          <w:rFonts w:hint="default" w:ascii="Cascadia Mono" w:hAnsi="Cascadia Mono" w:eastAsia="Cascadia Mono"/>
+          <w:color w:val="000000"/>
+          <w:sz w:val="24"/>
+          <w:szCs w:val="24"/>
+          <w:highlight w:val="none"/>
+          <w:lang w:val="pt-BR"/>
+        </w:rPr>
+      </w:pPr>
+      <w:r>
+        <w:rPr>
+          <w:rFonts w:hint="default" w:ascii="Cascadia Mono" w:hAnsi="Cascadia Mono" w:eastAsia="Cascadia Mono"/>
+          <w:color w:val="000000"/>
+          <w:sz w:val="24"/>
+          <w:szCs w:val="24"/>
+          <w:highlight w:val="none"/>
+          <w:lang w:val="pt-BR"/>
+        </w:rPr>
+        <w:t>Request/GeneroRequest</w:t>
+      </w:r>
+    </w:p>
+    <w:p>
+      <w:pPr>
+        <w:ind w:left="0" w:leftChars="0" w:firstLine="0" w:firstLineChars="0"/>
+        <w:jc w:val="left"/>
+        <w:rPr>
+          <w:rFonts w:hint="default" w:ascii="Cascadia Mono" w:hAnsi="Cascadia Mono" w:eastAsia="Cascadia Mono"/>
+          <w:color w:val="000000"/>
+          <w:sz w:val="24"/>
+          <w:szCs w:val="24"/>
+          <w:highlight w:val="none"/>
+          <w:lang w:val="pt-BR"/>
+        </w:rPr>
+      </w:pPr>
+      <w:r>
+        <w:rPr>
+          <w:rFonts w:hint="default" w:ascii="Cascadia Mono" w:hAnsi="Cascadia Mono" w:eastAsia="Cascadia Mono"/>
+          <w:color w:val="0000FF"/>
+          <w:sz w:val="19"/>
+          <w:szCs w:val="24"/>
+          <w:highlight w:val="white"/>
+        </w:rPr>
+        <w:t>public</w:t>
+      </w:r>
+      <w:r>
+        <w:rPr>
+          <w:rFonts w:hint="default" w:ascii="Cascadia Mono" w:hAnsi="Cascadia Mono" w:eastAsia="Cascadia Mono"/>
+          <w:color w:val="000000"/>
+          <w:sz w:val="19"/>
+          <w:szCs w:val="24"/>
+          <w:highlight w:val="white"/>
+        </w:rPr>
+        <w:t xml:space="preserve"> </w:t>
+      </w:r>
+      <w:r>
+        <w:rPr>
+          <w:rFonts w:hint="default" w:ascii="Cascadia Mono" w:hAnsi="Cascadia Mono" w:eastAsia="Cascadia Mono"/>
+          <w:color w:val="0000FF"/>
+          <w:sz w:val="19"/>
+          <w:szCs w:val="24"/>
+          <w:highlight w:val="white"/>
+        </w:rPr>
+        <w:t>record</w:t>
+      </w:r>
+      <w:r>
+        <w:rPr>
+          <w:rFonts w:hint="default" w:ascii="Cascadia Mono" w:hAnsi="Cascadia Mono" w:eastAsia="Cascadia Mono"/>
+          <w:color w:val="000000"/>
+          <w:sz w:val="19"/>
+          <w:szCs w:val="24"/>
+          <w:highlight w:val="white"/>
+        </w:rPr>
+        <w:t xml:space="preserve"> </w:t>
+      </w:r>
+      <w:r>
+        <w:rPr>
+          <w:rFonts w:hint="default" w:ascii="Cascadia Mono" w:hAnsi="Cascadia Mono" w:eastAsia="Cascadia Mono"/>
+          <w:color w:val="2B91AF"/>
+          <w:sz w:val="19"/>
+          <w:szCs w:val="24"/>
+          <w:highlight w:val="white"/>
+        </w:rPr>
+        <w:t>GeneroRequest</w:t>
+      </w:r>
+      <w:r>
+        <w:rPr>
+          <w:rFonts w:hint="default" w:ascii="Cascadia Mono" w:hAnsi="Cascadia Mono" w:eastAsia="Cascadia Mono"/>
+          <w:color w:val="000000"/>
+          <w:sz w:val="19"/>
+          <w:szCs w:val="24"/>
+          <w:highlight w:val="white"/>
+        </w:rPr>
+        <w:t>(</w:t>
+      </w:r>
+      <w:r>
+        <w:rPr>
+          <w:rFonts w:hint="default" w:ascii="Cascadia Mono" w:hAnsi="Cascadia Mono" w:eastAsia="Cascadia Mono"/>
+          <w:color w:val="0000FF"/>
+          <w:sz w:val="19"/>
+          <w:szCs w:val="24"/>
+          <w:highlight w:val="white"/>
+        </w:rPr>
+        <w:t>string</w:t>
+      </w:r>
+      <w:r>
+        <w:rPr>
+          <w:rFonts w:hint="default" w:ascii="Cascadia Mono" w:hAnsi="Cascadia Mono" w:eastAsia="Cascadia Mono"/>
+          <w:color w:val="000000"/>
+          <w:sz w:val="19"/>
+          <w:szCs w:val="24"/>
+          <w:highlight w:val="white"/>
+        </w:rPr>
+        <w:t xml:space="preserve"> Nome, </w:t>
+      </w:r>
+      <w:r>
+        <w:rPr>
+          <w:rFonts w:hint="default" w:ascii="Cascadia Mono" w:hAnsi="Cascadia Mono" w:eastAsia="Cascadia Mono"/>
+          <w:color w:val="0000FF"/>
+          <w:sz w:val="19"/>
+          <w:szCs w:val="24"/>
+          <w:highlight w:val="white"/>
+        </w:rPr>
+        <w:t>string</w:t>
+      </w:r>
+      <w:r>
+        <w:rPr>
+          <w:rFonts w:hint="default" w:ascii="Cascadia Mono" w:hAnsi="Cascadia Mono" w:eastAsia="Cascadia Mono"/>
+          <w:color w:val="000000"/>
+          <w:sz w:val="19"/>
+          <w:szCs w:val="24"/>
+          <w:highlight w:val="white"/>
+        </w:rPr>
+        <w:t xml:space="preserve"> Descricao);</w:t>
+      </w:r>
+    </w:p>
+    <w:p>
+      <w:pPr>
+        <w:ind w:left="0" w:leftChars="0" w:firstLine="0" w:firstLineChars="0"/>
+        <w:jc w:val="left"/>
+        <w:rPr>
+          <w:rFonts w:hint="default" w:ascii="Cascadia Mono" w:hAnsi="Cascadia Mono" w:eastAsia="Cascadia Mono"/>
+          <w:color w:val="000000"/>
+          <w:sz w:val="24"/>
+          <w:szCs w:val="24"/>
+          <w:highlight w:val="none"/>
+          <w:lang w:val="pt-BR"/>
+        </w:rPr>
+      </w:pPr>
+    </w:p>
+    <w:p>
+      <w:pPr>
+        <w:ind w:left="0" w:leftChars="0" w:firstLine="0" w:firstLineChars="0"/>
+        <w:jc w:val="left"/>
+        <w:rPr>
+          <w:rFonts w:hint="default" w:ascii="Cascadia Mono" w:hAnsi="Cascadia Mono" w:eastAsia="Cascadia Mono"/>
+          <w:color w:val="000000"/>
+          <w:sz w:val="24"/>
+          <w:szCs w:val="24"/>
+          <w:highlight w:val="none"/>
+          <w:lang w:val="pt-BR"/>
+        </w:rPr>
+      </w:pPr>
+      <w:r>
+        <w:rPr>
+          <w:rFonts w:hint="default" w:ascii="Cascadia Mono" w:hAnsi="Cascadia Mono" w:eastAsia="Cascadia Mono"/>
+          <w:color w:val="000000"/>
+          <w:sz w:val="24"/>
+          <w:szCs w:val="24"/>
+          <w:highlight w:val="none"/>
+          <w:lang w:val="pt-BR"/>
+        </w:rPr>
+        <w:t>Response/GeneroResponse</w:t>
+      </w:r>
+    </w:p>
+    <w:p>
+      <w:pPr>
+        <w:spacing w:beforeLines="0" w:afterLines="0"/>
+        <w:jc w:val="left"/>
+        <w:rPr>
+          <w:rFonts w:hint="default" w:ascii="Cascadia Mono" w:hAnsi="Cascadia Mono" w:eastAsia="Cascadia Mono"/>
+          <w:color w:val="000000"/>
+          <w:sz w:val="19"/>
+          <w:szCs w:val="24"/>
+          <w:highlight w:val="white"/>
+        </w:rPr>
+      </w:pPr>
+      <w:r>
+        <w:rPr>
+          <w:rFonts w:hint="default" w:ascii="Cascadia Mono" w:hAnsi="Cascadia Mono" w:eastAsia="Cascadia Mono"/>
+          <w:color w:val="0000FF"/>
+          <w:sz w:val="19"/>
+          <w:szCs w:val="24"/>
+          <w:highlight w:val="white"/>
+        </w:rPr>
+        <w:t>public</w:t>
+      </w:r>
+      <w:r>
+        <w:rPr>
+          <w:rFonts w:hint="default" w:ascii="Cascadia Mono" w:hAnsi="Cascadia Mono" w:eastAsia="Cascadia Mono"/>
+          <w:color w:val="000000"/>
+          <w:sz w:val="19"/>
+          <w:szCs w:val="24"/>
+          <w:highlight w:val="white"/>
+        </w:rPr>
+        <w:t xml:space="preserve"> </w:t>
+      </w:r>
+      <w:r>
+        <w:rPr>
+          <w:rFonts w:hint="default" w:ascii="Cascadia Mono" w:hAnsi="Cascadia Mono" w:eastAsia="Cascadia Mono"/>
+          <w:color w:val="0000FF"/>
+          <w:sz w:val="19"/>
+          <w:szCs w:val="24"/>
+          <w:highlight w:val="white"/>
+        </w:rPr>
+        <w:t>record</w:t>
+      </w:r>
+      <w:r>
+        <w:rPr>
+          <w:rFonts w:hint="default" w:ascii="Cascadia Mono" w:hAnsi="Cascadia Mono" w:eastAsia="Cascadia Mono"/>
+          <w:color w:val="000000"/>
+          <w:sz w:val="19"/>
+          <w:szCs w:val="24"/>
+          <w:highlight w:val="white"/>
+        </w:rPr>
+        <w:t xml:space="preserve"> </w:t>
+      </w:r>
+      <w:r>
+        <w:rPr>
+          <w:rFonts w:hint="default" w:ascii="Cascadia Mono" w:hAnsi="Cascadia Mono" w:eastAsia="Cascadia Mono"/>
+          <w:color w:val="2B91AF"/>
+          <w:sz w:val="19"/>
+          <w:szCs w:val="24"/>
+          <w:highlight w:val="white"/>
+        </w:rPr>
+        <w:t>GeneroResponse</w:t>
+      </w:r>
+      <w:r>
+        <w:rPr>
+          <w:rFonts w:hint="default" w:ascii="Cascadia Mono" w:hAnsi="Cascadia Mono" w:eastAsia="Cascadia Mono"/>
+          <w:color w:val="000000"/>
+          <w:sz w:val="19"/>
+          <w:szCs w:val="24"/>
+          <w:highlight w:val="white"/>
+        </w:rPr>
+        <w:t>(</w:t>
+      </w:r>
+      <w:r>
+        <w:rPr>
+          <w:rFonts w:hint="default" w:ascii="Cascadia Mono" w:hAnsi="Cascadia Mono" w:eastAsia="Cascadia Mono"/>
+          <w:color w:val="0000FF"/>
+          <w:sz w:val="19"/>
+          <w:szCs w:val="24"/>
+          <w:highlight w:val="white"/>
+        </w:rPr>
+        <w:t>int</w:t>
+      </w:r>
+      <w:r>
+        <w:rPr>
+          <w:rFonts w:hint="default" w:ascii="Cascadia Mono" w:hAnsi="Cascadia Mono" w:eastAsia="Cascadia Mono"/>
+          <w:color w:val="000000"/>
+          <w:sz w:val="19"/>
+          <w:szCs w:val="24"/>
+          <w:highlight w:val="white"/>
+        </w:rPr>
+        <w:t xml:space="preserve"> Id,</w:t>
+      </w:r>
+      <w:r>
+        <w:rPr>
+          <w:rFonts w:hint="default" w:ascii="Cascadia Mono" w:hAnsi="Cascadia Mono" w:eastAsia="Cascadia Mono"/>
+          <w:color w:val="0000FF"/>
+          <w:sz w:val="19"/>
+          <w:szCs w:val="24"/>
+          <w:highlight w:val="white"/>
+        </w:rPr>
+        <w:t>string</w:t>
+      </w:r>
+      <w:r>
+        <w:rPr>
+          <w:rFonts w:hint="default" w:ascii="Cascadia Mono" w:hAnsi="Cascadia Mono" w:eastAsia="Cascadia Mono"/>
+          <w:color w:val="000000"/>
+          <w:sz w:val="19"/>
+          <w:szCs w:val="24"/>
+          <w:highlight w:val="white"/>
+        </w:rPr>
+        <w:t xml:space="preserve"> Nome, </w:t>
+      </w:r>
+      <w:r>
+        <w:rPr>
+          <w:rFonts w:hint="default" w:ascii="Cascadia Mono" w:hAnsi="Cascadia Mono" w:eastAsia="Cascadia Mono"/>
+          <w:color w:val="0000FF"/>
+          <w:sz w:val="19"/>
+          <w:szCs w:val="24"/>
+          <w:highlight w:val="white"/>
+        </w:rPr>
+        <w:t>string</w:t>
+      </w:r>
+      <w:r>
+        <w:rPr>
+          <w:rFonts w:hint="default" w:ascii="Cascadia Mono" w:hAnsi="Cascadia Mono" w:eastAsia="Cascadia Mono"/>
+          <w:color w:val="000000"/>
+          <w:sz w:val="19"/>
+          <w:szCs w:val="24"/>
+          <w:highlight w:val="white"/>
+        </w:rPr>
+        <w:t xml:space="preserve"> Descricao)</w:t>
+      </w:r>
+    </w:p>
+    <w:p>
+      <w:pPr>
+        <w:spacing w:beforeLines="0" w:afterLines="0"/>
+        <w:jc w:val="left"/>
+        <w:rPr>
+          <w:rFonts w:hint="default" w:ascii="Cascadia Mono" w:hAnsi="Cascadia Mono" w:eastAsia="Cascadia Mono"/>
+          <w:color w:val="000000"/>
+          <w:sz w:val="19"/>
+          <w:szCs w:val="24"/>
+          <w:highlight w:val="white"/>
+        </w:rPr>
+      </w:pPr>
+      <w:r>
+        <w:rPr>
+          <w:rFonts w:hint="default" w:ascii="Cascadia Mono" w:hAnsi="Cascadia Mono" w:eastAsia="Cascadia Mono"/>
+          <w:color w:val="000000"/>
+          <w:sz w:val="19"/>
+          <w:szCs w:val="24"/>
+          <w:highlight w:val="white"/>
+        </w:rPr>
+        <w:t>{</w:t>
+      </w:r>
+    </w:p>
+    <w:p>
+      <w:pPr>
+        <w:spacing w:beforeLines="0" w:afterLines="0"/>
+        <w:jc w:val="left"/>
+        <w:rPr>
+          <w:rFonts w:hint="default" w:ascii="Cascadia Mono" w:hAnsi="Cascadia Mono" w:eastAsia="Cascadia Mono"/>
+          <w:color w:val="000000"/>
+          <w:sz w:val="19"/>
+          <w:szCs w:val="24"/>
+          <w:highlight w:val="white"/>
+        </w:rPr>
+      </w:pPr>
+      <w:r>
+        <w:rPr>
+          <w:rFonts w:hint="default" w:ascii="Cascadia Mono" w:hAnsi="Cascadia Mono" w:eastAsia="Cascadia Mono"/>
+          <w:color w:val="000000"/>
+          <w:sz w:val="19"/>
+          <w:szCs w:val="24"/>
+          <w:highlight w:val="white"/>
+        </w:rPr>
+        <w:t xml:space="preserve">    </w:t>
+      </w:r>
+      <w:r>
+        <w:rPr>
+          <w:rFonts w:hint="default" w:ascii="Cascadia Mono" w:hAnsi="Cascadia Mono" w:eastAsia="Cascadia Mono"/>
+          <w:color w:val="0000FF"/>
+          <w:sz w:val="19"/>
+          <w:szCs w:val="24"/>
+          <w:highlight w:val="white"/>
+        </w:rPr>
+        <w:t>public</w:t>
+      </w:r>
+      <w:r>
+        <w:rPr>
+          <w:rFonts w:hint="default" w:ascii="Cascadia Mono" w:hAnsi="Cascadia Mono" w:eastAsia="Cascadia Mono"/>
+          <w:color w:val="000000"/>
+          <w:sz w:val="19"/>
+          <w:szCs w:val="24"/>
+          <w:highlight w:val="white"/>
+        </w:rPr>
+        <w:t xml:space="preserve"> </w:t>
+      </w:r>
+      <w:r>
+        <w:rPr>
+          <w:rFonts w:hint="default" w:ascii="Cascadia Mono" w:hAnsi="Cascadia Mono" w:eastAsia="Cascadia Mono"/>
+          <w:color w:val="0000FF"/>
+          <w:sz w:val="19"/>
+          <w:szCs w:val="24"/>
+          <w:highlight w:val="white"/>
+        </w:rPr>
+        <w:t>override</w:t>
+      </w:r>
+      <w:r>
+        <w:rPr>
+          <w:rFonts w:hint="default" w:ascii="Cascadia Mono" w:hAnsi="Cascadia Mono" w:eastAsia="Cascadia Mono"/>
+          <w:color w:val="000000"/>
+          <w:sz w:val="19"/>
+          <w:szCs w:val="24"/>
+          <w:highlight w:val="white"/>
+        </w:rPr>
+        <w:t xml:space="preserve"> </w:t>
+      </w:r>
+      <w:r>
+        <w:rPr>
+          <w:rFonts w:hint="default" w:ascii="Cascadia Mono" w:hAnsi="Cascadia Mono" w:eastAsia="Cascadia Mono"/>
+          <w:color w:val="0000FF"/>
+          <w:sz w:val="19"/>
+          <w:szCs w:val="24"/>
+          <w:highlight w:val="white"/>
+        </w:rPr>
+        <w:t>string</w:t>
+      </w:r>
+      <w:r>
+        <w:rPr>
+          <w:rFonts w:hint="default" w:ascii="Cascadia Mono" w:hAnsi="Cascadia Mono" w:eastAsia="Cascadia Mono"/>
+          <w:color w:val="000000"/>
+          <w:sz w:val="19"/>
+          <w:szCs w:val="24"/>
+          <w:highlight w:val="white"/>
+        </w:rPr>
+        <w:t xml:space="preserve"> ToString()</w:t>
+      </w:r>
+    </w:p>
+    <w:p>
+      <w:pPr>
+        <w:spacing w:beforeLines="0" w:afterLines="0"/>
+        <w:jc w:val="left"/>
+        <w:rPr>
+          <w:rFonts w:hint="default" w:ascii="Cascadia Mono" w:hAnsi="Cascadia Mono" w:eastAsia="Cascadia Mono"/>
+          <w:color w:val="000000"/>
+          <w:sz w:val="19"/>
+          <w:szCs w:val="24"/>
+          <w:highlight w:val="white"/>
+        </w:rPr>
+      </w:pPr>
+      <w:r>
+        <w:rPr>
+          <w:rFonts w:hint="default" w:ascii="Cascadia Mono" w:hAnsi="Cascadia Mono" w:eastAsia="Cascadia Mono"/>
+          <w:color w:val="000000"/>
+          <w:sz w:val="19"/>
+          <w:szCs w:val="24"/>
+          <w:highlight w:val="white"/>
+        </w:rPr>
+        <w:t xml:space="preserve">    {</w:t>
+      </w:r>
+    </w:p>
+    <w:p>
+      <w:pPr>
+        <w:spacing w:beforeLines="0" w:afterLines="0"/>
+        <w:jc w:val="left"/>
+        <w:rPr>
+          <w:rFonts w:hint="default" w:ascii="Cascadia Mono" w:hAnsi="Cascadia Mono" w:eastAsia="Cascadia Mono"/>
+          <w:color w:val="000000"/>
+          <w:sz w:val="19"/>
+          <w:szCs w:val="24"/>
+          <w:highlight w:val="white"/>
+        </w:rPr>
+      </w:pPr>
+      <w:r>
+        <w:rPr>
+          <w:rFonts w:hint="default" w:ascii="Cascadia Mono" w:hAnsi="Cascadia Mono" w:eastAsia="Cascadia Mono"/>
+          <w:color w:val="000000"/>
+          <w:sz w:val="19"/>
+          <w:szCs w:val="24"/>
+          <w:highlight w:val="white"/>
+        </w:rPr>
+        <w:t xml:space="preserve">        </w:t>
+      </w:r>
+      <w:r>
+        <w:rPr>
+          <w:rFonts w:hint="default" w:ascii="Cascadia Mono" w:hAnsi="Cascadia Mono" w:eastAsia="Cascadia Mono"/>
+          <w:color w:val="0000FF"/>
+          <w:sz w:val="19"/>
+          <w:szCs w:val="24"/>
+          <w:highlight w:val="white"/>
+        </w:rPr>
+        <w:t>return</w:t>
+      </w:r>
+      <w:r>
+        <w:rPr>
+          <w:rFonts w:hint="default" w:ascii="Cascadia Mono" w:hAnsi="Cascadia Mono" w:eastAsia="Cascadia Mono"/>
+          <w:color w:val="000000"/>
+          <w:sz w:val="19"/>
+          <w:szCs w:val="24"/>
+          <w:highlight w:val="white"/>
+        </w:rPr>
+        <w:t xml:space="preserve"> </w:t>
+      </w:r>
+      <w:r>
+        <w:rPr>
+          <w:rFonts w:hint="default" w:ascii="Cascadia Mono" w:hAnsi="Cascadia Mono" w:eastAsia="Cascadia Mono"/>
+          <w:color w:val="A31515"/>
+          <w:sz w:val="19"/>
+          <w:szCs w:val="24"/>
+          <w:highlight w:val="white"/>
+        </w:rPr>
+        <w:t>$"</w:t>
+      </w:r>
+      <w:r>
+        <w:rPr>
+          <w:rFonts w:hint="default" w:ascii="Cascadia Mono" w:hAnsi="Cascadia Mono" w:eastAsia="Cascadia Mono"/>
+          <w:color w:val="000000"/>
+          <w:sz w:val="19"/>
+          <w:szCs w:val="24"/>
+          <w:highlight w:val="white"/>
+        </w:rPr>
+        <w:t>{</w:t>
+      </w:r>
+      <w:r>
+        <w:rPr>
+          <w:rFonts w:hint="default" w:ascii="Cascadia Mono" w:hAnsi="Cascadia Mono" w:eastAsia="Cascadia Mono"/>
+          <w:color w:val="0000FF"/>
+          <w:sz w:val="19"/>
+          <w:szCs w:val="24"/>
+          <w:highlight w:val="white"/>
+        </w:rPr>
+        <w:t>this</w:t>
+      </w:r>
+      <w:r>
+        <w:rPr>
+          <w:rFonts w:hint="default" w:ascii="Cascadia Mono" w:hAnsi="Cascadia Mono" w:eastAsia="Cascadia Mono"/>
+          <w:color w:val="000000"/>
+          <w:sz w:val="19"/>
+          <w:szCs w:val="24"/>
+          <w:highlight w:val="white"/>
+        </w:rPr>
+        <w:t>.Nome}</w:t>
+      </w:r>
+      <w:r>
+        <w:rPr>
+          <w:rFonts w:hint="default" w:ascii="Cascadia Mono" w:hAnsi="Cascadia Mono" w:eastAsia="Cascadia Mono"/>
+          <w:color w:val="A31515"/>
+          <w:sz w:val="19"/>
+          <w:szCs w:val="24"/>
+          <w:highlight w:val="white"/>
+        </w:rPr>
+        <w:t>"</w:t>
+      </w:r>
+      <w:r>
+        <w:rPr>
+          <w:rFonts w:hint="default" w:ascii="Cascadia Mono" w:hAnsi="Cascadia Mono" w:eastAsia="Cascadia Mono"/>
+          <w:color w:val="000000"/>
+          <w:sz w:val="19"/>
+          <w:szCs w:val="24"/>
+          <w:highlight w:val="white"/>
+        </w:rPr>
+        <w:t>;</w:t>
+      </w:r>
+    </w:p>
+    <w:p>
+      <w:pPr>
+        <w:spacing w:beforeLines="0" w:afterLines="0"/>
+        <w:jc w:val="left"/>
+        <w:rPr>
+          <w:rFonts w:hint="default" w:ascii="Cascadia Mono" w:hAnsi="Cascadia Mono" w:eastAsia="Cascadia Mono"/>
+          <w:color w:val="000000"/>
+          <w:sz w:val="19"/>
+          <w:szCs w:val="24"/>
+          <w:highlight w:val="white"/>
+        </w:rPr>
+      </w:pPr>
+      <w:r>
+        <w:rPr>
+          <w:rFonts w:hint="default" w:ascii="Cascadia Mono" w:hAnsi="Cascadia Mono" w:eastAsia="Cascadia Mono"/>
+          <w:color w:val="000000"/>
+          <w:sz w:val="19"/>
+          <w:szCs w:val="24"/>
+          <w:highlight w:val="white"/>
+        </w:rPr>
+        <w:t xml:space="preserve">    }</w:t>
+      </w:r>
+    </w:p>
+    <w:p>
+      <w:pPr>
+        <w:ind w:left="0" w:leftChars="0" w:firstLine="0" w:firstLineChars="0"/>
+        <w:jc w:val="left"/>
+        <w:rPr>
+          <w:rFonts w:hint="default" w:ascii="Cascadia Mono" w:hAnsi="Cascadia Mono" w:eastAsia="Cascadia Mono"/>
+          <w:color w:val="000000"/>
+          <w:sz w:val="24"/>
+          <w:szCs w:val="24"/>
+          <w:highlight w:val="none"/>
+          <w:lang w:val="pt-BR"/>
+        </w:rPr>
+      </w:pPr>
+      <w:r>
+        <w:rPr>
+          <w:rFonts w:hint="default" w:ascii="Cascadia Mono" w:hAnsi="Cascadia Mono" w:eastAsia="Cascadia Mono"/>
+          <w:color w:val="000000"/>
+          <w:sz w:val="19"/>
+          <w:szCs w:val="24"/>
+          <w:highlight w:val="white"/>
+        </w:rPr>
+        <w:t>};</w:t>
+      </w:r>
+    </w:p>
+    <w:p>
+      <w:pPr>
+        <w:ind w:left="0" w:leftChars="0" w:firstLine="0" w:firstLineChars="0"/>
+        <w:jc w:val="left"/>
+        <w:rPr>
+          <w:rFonts w:hint="default" w:ascii="Cascadia Mono" w:hAnsi="Cascadia Mono" w:eastAsia="Cascadia Mono"/>
+          <w:color w:val="000000"/>
+          <w:sz w:val="24"/>
+          <w:szCs w:val="24"/>
+          <w:highlight w:val="none"/>
+          <w:lang w:val="pt-BR"/>
+        </w:rPr>
+      </w:pPr>
+    </w:p>
+    <w:p>
+      <w:pPr>
+        <w:ind w:left="0" w:leftChars="0" w:firstLine="0" w:firstLineChars="0"/>
+        <w:jc w:val="left"/>
+        <w:rPr>
+          <w:rFonts w:hint="default" w:ascii="Cascadia Mono" w:hAnsi="Cascadia Mono" w:eastAsia="Cascadia Mono"/>
+          <w:color w:val="000000"/>
+          <w:sz w:val="24"/>
+          <w:szCs w:val="24"/>
+          <w:highlight w:val="none"/>
+          <w:lang w:val="pt-BR"/>
+        </w:rPr>
+      </w:pPr>
+      <w:r>
+        <w:rPr>
+          <w:rFonts w:hint="default" w:ascii="Cascadia Mono" w:hAnsi="Cascadia Mono" w:eastAsia="Cascadia Mono"/>
+          <w:color w:val="000000"/>
+          <w:sz w:val="24"/>
+          <w:szCs w:val="24"/>
+          <w:highlight w:val="none"/>
+          <w:lang w:val="pt-BR"/>
+        </w:rPr>
+        <w:t>Componentes/CardMusica</w:t>
+      </w:r>
+    </w:p>
+    <w:p>
+      <w:pPr>
+        <w:spacing w:beforeLines="0" w:afterLines="0"/>
+        <w:jc w:val="left"/>
+        <w:rPr>
+          <w:rFonts w:hint="default" w:ascii="Cascadia Mono" w:hAnsi="Cascadia Mono" w:eastAsia="Cascadia Mono"/>
+          <w:color w:val="000000"/>
+          <w:sz w:val="19"/>
+          <w:szCs w:val="24"/>
+          <w:highlight w:val="white"/>
+        </w:rPr>
+      </w:pPr>
+      <w:r>
+        <w:rPr>
+          <w:rFonts w:hint="default" w:ascii="Cascadia Mono" w:hAnsi="Cascadia Mono" w:eastAsia="Cascadia Mono"/>
+          <w:color w:val="0000FF"/>
+          <w:sz w:val="19"/>
+          <w:szCs w:val="24"/>
+          <w:highlight w:val="white"/>
+        </w:rPr>
+        <w:t>&lt;</w:t>
+      </w:r>
+      <w:r>
+        <w:rPr>
+          <w:rFonts w:hint="default" w:ascii="Cascadia Mono" w:hAnsi="Cascadia Mono" w:eastAsia="Cascadia Mono"/>
+          <w:b/>
+          <w:color w:val="800080"/>
+          <w:sz w:val="19"/>
+          <w:szCs w:val="24"/>
+          <w:highlight w:val="white"/>
+        </w:rPr>
+        <w:t>MudCard</w:t>
+      </w:r>
+      <w:r>
+        <w:rPr>
+          <w:rFonts w:hint="default" w:ascii="Cascadia Mono" w:hAnsi="Cascadia Mono" w:eastAsia="Cascadia Mono"/>
+          <w:color w:val="0000FF"/>
+          <w:sz w:val="19"/>
+          <w:szCs w:val="24"/>
+          <w:highlight w:val="white"/>
+        </w:rPr>
+        <w:t>&gt;</w:t>
+      </w:r>
+    </w:p>
+    <w:p>
+      <w:pPr>
+        <w:spacing w:beforeLines="0" w:afterLines="0"/>
+        <w:jc w:val="left"/>
+        <w:rPr>
+          <w:rFonts w:hint="default" w:ascii="Cascadia Mono" w:hAnsi="Cascadia Mono" w:eastAsia="Cascadia Mono"/>
+          <w:color w:val="000000"/>
+          <w:sz w:val="19"/>
+          <w:szCs w:val="24"/>
+          <w:highlight w:val="white"/>
+        </w:rPr>
+      </w:pPr>
+      <w:r>
+        <w:rPr>
+          <w:rFonts w:hint="default" w:ascii="Cascadia Mono" w:hAnsi="Cascadia Mono" w:eastAsia="Cascadia Mono"/>
+          <w:color w:val="000000"/>
+          <w:sz w:val="19"/>
+          <w:szCs w:val="24"/>
+          <w:highlight w:val="white"/>
+        </w:rPr>
+        <w:t xml:space="preserve">    </w:t>
+      </w:r>
+      <w:r>
+        <w:rPr>
+          <w:rFonts w:hint="default" w:ascii="Cascadia Mono" w:hAnsi="Cascadia Mono" w:eastAsia="Cascadia Mono"/>
+          <w:color w:val="0000FF"/>
+          <w:sz w:val="19"/>
+          <w:szCs w:val="24"/>
+          <w:highlight w:val="white"/>
+        </w:rPr>
+        <w:t>&lt;</w:t>
+      </w:r>
+      <w:r>
+        <w:rPr>
+          <w:rFonts w:hint="default" w:ascii="Cascadia Mono" w:hAnsi="Cascadia Mono" w:eastAsia="Cascadia Mono"/>
+          <w:b/>
+          <w:color w:val="800080"/>
+          <w:sz w:val="19"/>
+          <w:szCs w:val="24"/>
+          <w:highlight w:val="white"/>
+        </w:rPr>
+        <w:t>MudCardMedia</w:t>
+      </w:r>
+      <w:r>
+        <w:rPr>
+          <w:rFonts w:hint="default" w:ascii="Cascadia Mono" w:hAnsi="Cascadia Mono" w:eastAsia="Cascadia Mono"/>
+          <w:color w:val="000000"/>
+          <w:sz w:val="19"/>
+          <w:szCs w:val="24"/>
+          <w:highlight w:val="white"/>
+        </w:rPr>
+        <w:t xml:space="preserve"> </w:t>
+      </w:r>
+      <w:r>
+        <w:rPr>
+          <w:rFonts w:hint="default" w:ascii="Cascadia Mono" w:hAnsi="Cascadia Mono" w:eastAsia="Cascadia Mono"/>
+          <w:b/>
+          <w:color w:val="800080"/>
+          <w:sz w:val="19"/>
+          <w:szCs w:val="24"/>
+          <w:highlight w:val="white"/>
+        </w:rPr>
+        <w:t>Image</w:t>
+      </w:r>
+      <w:r>
+        <w:rPr>
+          <w:rFonts w:hint="default" w:ascii="Cascadia Mono" w:hAnsi="Cascadia Mono" w:eastAsia="Cascadia Mono"/>
+          <w:color w:val="0000FF"/>
+          <w:sz w:val="19"/>
+          <w:szCs w:val="24"/>
+          <w:highlight w:val="white"/>
+        </w:rPr>
+        <w:t>="images/cardArtista.png"&gt;&lt;/</w:t>
+      </w:r>
+      <w:r>
+        <w:rPr>
+          <w:rFonts w:hint="default" w:ascii="Cascadia Mono" w:hAnsi="Cascadia Mono" w:eastAsia="Cascadia Mono"/>
+          <w:b/>
+          <w:color w:val="800080"/>
+          <w:sz w:val="19"/>
+          <w:szCs w:val="24"/>
+          <w:highlight w:val="white"/>
+        </w:rPr>
+        <w:t>MudCardMedia</w:t>
+      </w:r>
+      <w:r>
+        <w:rPr>
+          <w:rFonts w:hint="default" w:ascii="Cascadia Mono" w:hAnsi="Cascadia Mono" w:eastAsia="Cascadia Mono"/>
+          <w:color w:val="0000FF"/>
+          <w:sz w:val="19"/>
+          <w:szCs w:val="24"/>
+          <w:highlight w:val="white"/>
+        </w:rPr>
+        <w:t>&gt;</w:t>
+      </w:r>
+    </w:p>
+    <w:p>
+      <w:pPr>
+        <w:spacing w:beforeLines="0" w:afterLines="0"/>
+        <w:jc w:val="left"/>
+        <w:rPr>
+          <w:rFonts w:hint="default" w:ascii="Cascadia Mono" w:hAnsi="Cascadia Mono" w:eastAsia="Cascadia Mono"/>
+          <w:color w:val="000000"/>
+          <w:sz w:val="19"/>
+          <w:szCs w:val="24"/>
+          <w:highlight w:val="white"/>
+        </w:rPr>
+      </w:pPr>
+      <w:r>
+        <w:rPr>
+          <w:rFonts w:hint="default" w:ascii="Cascadia Mono" w:hAnsi="Cascadia Mono" w:eastAsia="Cascadia Mono"/>
+          <w:color w:val="000000"/>
+          <w:sz w:val="19"/>
+          <w:szCs w:val="24"/>
+          <w:highlight w:val="white"/>
+        </w:rPr>
+        <w:t xml:space="preserve">    </w:t>
+      </w:r>
+    </w:p>
+    <w:p>
+      <w:pPr>
+        <w:spacing w:beforeLines="0" w:afterLines="0"/>
+        <w:jc w:val="left"/>
+        <w:rPr>
+          <w:rFonts w:hint="default" w:ascii="Cascadia Mono" w:hAnsi="Cascadia Mono" w:eastAsia="Cascadia Mono"/>
+          <w:color w:val="000000"/>
+          <w:sz w:val="19"/>
+          <w:szCs w:val="24"/>
+          <w:highlight w:val="white"/>
+        </w:rPr>
+      </w:pPr>
+      <w:r>
+        <w:rPr>
+          <w:rFonts w:hint="default" w:ascii="Cascadia Mono" w:hAnsi="Cascadia Mono" w:eastAsia="Cascadia Mono"/>
+          <w:color w:val="000000"/>
+          <w:sz w:val="19"/>
+          <w:szCs w:val="24"/>
+          <w:highlight w:val="white"/>
+        </w:rPr>
+        <w:t xml:space="preserve">    </w:t>
+      </w:r>
+      <w:r>
+        <w:rPr>
+          <w:rFonts w:hint="default" w:ascii="Cascadia Mono" w:hAnsi="Cascadia Mono" w:eastAsia="Cascadia Mono"/>
+          <w:color w:val="0000FF"/>
+          <w:sz w:val="19"/>
+          <w:szCs w:val="24"/>
+          <w:highlight w:val="white"/>
+        </w:rPr>
+        <w:t>&lt;</w:t>
+      </w:r>
+      <w:r>
+        <w:rPr>
+          <w:rFonts w:hint="default" w:ascii="Cascadia Mono" w:hAnsi="Cascadia Mono" w:eastAsia="Cascadia Mono"/>
+          <w:b/>
+          <w:color w:val="800080"/>
+          <w:sz w:val="19"/>
+          <w:szCs w:val="24"/>
+          <w:highlight w:val="white"/>
+        </w:rPr>
+        <w:t>MudCardHeader</w:t>
+      </w:r>
+      <w:r>
+        <w:rPr>
+          <w:rFonts w:hint="default" w:ascii="Cascadia Mono" w:hAnsi="Cascadia Mono" w:eastAsia="Cascadia Mono"/>
+          <w:color w:val="0000FF"/>
+          <w:sz w:val="19"/>
+          <w:szCs w:val="24"/>
+          <w:highlight w:val="white"/>
+        </w:rPr>
+        <w:t>&gt;</w:t>
+      </w:r>
+    </w:p>
+    <w:p>
+      <w:pPr>
+        <w:spacing w:beforeLines="0" w:afterLines="0"/>
+        <w:jc w:val="left"/>
+        <w:rPr>
+          <w:rFonts w:hint="default" w:ascii="Cascadia Mono" w:hAnsi="Cascadia Mono" w:eastAsia="Cascadia Mono"/>
+          <w:color w:val="000000"/>
+          <w:sz w:val="19"/>
+          <w:szCs w:val="24"/>
+          <w:highlight w:val="white"/>
+        </w:rPr>
+      </w:pPr>
+      <w:r>
+        <w:rPr>
+          <w:rFonts w:hint="default" w:ascii="Cascadia Mono" w:hAnsi="Cascadia Mono" w:eastAsia="Cascadia Mono"/>
+          <w:color w:val="000000"/>
+          <w:sz w:val="19"/>
+          <w:szCs w:val="24"/>
+          <w:highlight w:val="white"/>
+        </w:rPr>
+        <w:t xml:space="preserve">        </w:t>
+      </w:r>
+      <w:r>
+        <w:rPr>
+          <w:rFonts w:hint="default" w:ascii="Cascadia Mono" w:hAnsi="Cascadia Mono" w:eastAsia="Cascadia Mono"/>
+          <w:color w:val="0000FF"/>
+          <w:sz w:val="19"/>
+          <w:szCs w:val="24"/>
+          <w:highlight w:val="white"/>
+        </w:rPr>
+        <w:t>&lt;</w:t>
+      </w:r>
+      <w:r>
+        <w:rPr>
+          <w:rFonts w:hint="default" w:ascii="Cascadia Mono" w:hAnsi="Cascadia Mono" w:eastAsia="Cascadia Mono"/>
+          <w:b/>
+          <w:color w:val="800080"/>
+          <w:sz w:val="19"/>
+          <w:szCs w:val="24"/>
+          <w:highlight w:val="white"/>
+        </w:rPr>
+        <w:t>CardHeaderContent</w:t>
+      </w:r>
+      <w:r>
+        <w:rPr>
+          <w:rFonts w:hint="default" w:ascii="Cascadia Mono" w:hAnsi="Cascadia Mono" w:eastAsia="Cascadia Mono"/>
+          <w:color w:val="0000FF"/>
+          <w:sz w:val="19"/>
+          <w:szCs w:val="24"/>
+          <w:highlight w:val="white"/>
+        </w:rPr>
+        <w:t>&gt;</w:t>
+      </w:r>
+    </w:p>
+    <w:p>
+      <w:pPr>
+        <w:spacing w:beforeLines="0" w:afterLines="0"/>
+        <w:jc w:val="left"/>
+        <w:rPr>
+          <w:rFonts w:hint="default" w:ascii="Cascadia Mono" w:hAnsi="Cascadia Mono" w:eastAsia="Cascadia Mono"/>
+          <w:color w:val="000000"/>
+          <w:sz w:val="19"/>
+          <w:szCs w:val="24"/>
+          <w:highlight w:val="white"/>
+        </w:rPr>
+      </w:pPr>
+      <w:r>
+        <w:rPr>
+          <w:rFonts w:hint="default" w:ascii="Cascadia Mono" w:hAnsi="Cascadia Mono" w:eastAsia="Cascadia Mono"/>
+          <w:color w:val="000000"/>
+          <w:sz w:val="19"/>
+          <w:szCs w:val="24"/>
+          <w:highlight w:val="white"/>
+        </w:rPr>
+        <w:t xml:space="preserve">            </w:t>
+      </w:r>
+      <w:r>
+        <w:rPr>
+          <w:rFonts w:hint="default" w:ascii="Cascadia Mono" w:hAnsi="Cascadia Mono" w:eastAsia="Cascadia Mono"/>
+          <w:color w:val="0000FF"/>
+          <w:sz w:val="19"/>
+          <w:szCs w:val="24"/>
+          <w:highlight w:val="white"/>
+        </w:rPr>
+        <w:t>&lt;</w:t>
+      </w:r>
+      <w:r>
+        <w:rPr>
+          <w:rFonts w:hint="default" w:ascii="Cascadia Mono" w:hAnsi="Cascadia Mono" w:eastAsia="Cascadia Mono"/>
+          <w:b/>
+          <w:color w:val="800080"/>
+          <w:sz w:val="19"/>
+          <w:szCs w:val="24"/>
+          <w:highlight w:val="white"/>
+        </w:rPr>
+        <w:t>MudText</w:t>
+      </w:r>
+      <w:r>
+        <w:rPr>
+          <w:rFonts w:hint="default" w:ascii="Cascadia Mono" w:hAnsi="Cascadia Mono" w:eastAsia="Cascadia Mono"/>
+          <w:color w:val="000000"/>
+          <w:sz w:val="19"/>
+          <w:szCs w:val="24"/>
+          <w:highlight w:val="white"/>
+        </w:rPr>
+        <w:t xml:space="preserve"> </w:t>
+      </w:r>
+      <w:r>
+        <w:rPr>
+          <w:rFonts w:hint="default" w:ascii="Cascadia Mono" w:hAnsi="Cascadia Mono" w:eastAsia="Cascadia Mono"/>
+          <w:b/>
+          <w:color w:val="800080"/>
+          <w:sz w:val="19"/>
+          <w:szCs w:val="24"/>
+          <w:highlight w:val="white"/>
+        </w:rPr>
+        <w:t>Typo</w:t>
+      </w:r>
+      <w:r>
+        <w:rPr>
+          <w:rFonts w:hint="default" w:ascii="Cascadia Mono" w:hAnsi="Cascadia Mono" w:eastAsia="Cascadia Mono"/>
+          <w:color w:val="0000FF"/>
+          <w:sz w:val="19"/>
+          <w:szCs w:val="24"/>
+          <w:highlight w:val="white"/>
+        </w:rPr>
+        <w:t>="</w:t>
+      </w:r>
+      <w:r>
+        <w:rPr>
+          <w:rFonts w:hint="default" w:ascii="Cascadia Mono" w:hAnsi="Cascadia Mono" w:eastAsia="Cascadia Mono"/>
+          <w:color w:val="2B91AF"/>
+          <w:sz w:val="19"/>
+          <w:szCs w:val="24"/>
+          <w:highlight w:val="white"/>
+        </w:rPr>
+        <w:t>Typo</w:t>
+      </w:r>
+      <w:r>
+        <w:rPr>
+          <w:rFonts w:hint="default" w:ascii="Cascadia Mono" w:hAnsi="Cascadia Mono" w:eastAsia="Cascadia Mono"/>
+          <w:color w:val="000000"/>
+          <w:sz w:val="19"/>
+          <w:szCs w:val="24"/>
+          <w:highlight w:val="white"/>
+        </w:rPr>
+        <w:t>.h6</w:t>
+      </w:r>
+      <w:r>
+        <w:rPr>
+          <w:rFonts w:hint="default" w:ascii="Cascadia Mono" w:hAnsi="Cascadia Mono" w:eastAsia="Cascadia Mono"/>
+          <w:color w:val="0000FF"/>
+          <w:sz w:val="19"/>
+          <w:szCs w:val="24"/>
+          <w:highlight w:val="white"/>
+        </w:rPr>
+        <w:t>"&gt;</w:t>
+      </w:r>
+      <w:r>
+        <w:rPr>
+          <w:rFonts w:hint="default" w:ascii="Cascadia Mono" w:hAnsi="Cascadia Mono" w:eastAsia="Cascadia Mono"/>
+          <w:color w:val="000000"/>
+          <w:sz w:val="19"/>
+          <w:szCs w:val="24"/>
+          <w:highlight w:val="white"/>
+        </w:rPr>
+        <w:t xml:space="preserve"> @Musica!.Nome</w:t>
+      </w:r>
+      <w:r>
+        <w:rPr>
+          <w:rFonts w:hint="default" w:ascii="Cascadia Mono" w:hAnsi="Cascadia Mono" w:eastAsia="Cascadia Mono"/>
+          <w:color w:val="0000FF"/>
+          <w:sz w:val="19"/>
+          <w:szCs w:val="24"/>
+          <w:highlight w:val="white"/>
+        </w:rPr>
+        <w:t>&lt;/</w:t>
+      </w:r>
+      <w:r>
+        <w:rPr>
+          <w:rFonts w:hint="default" w:ascii="Cascadia Mono" w:hAnsi="Cascadia Mono" w:eastAsia="Cascadia Mono"/>
+          <w:b/>
+          <w:color w:val="800080"/>
+          <w:sz w:val="19"/>
+          <w:szCs w:val="24"/>
+          <w:highlight w:val="white"/>
+        </w:rPr>
+        <w:t>MudText</w:t>
+      </w:r>
+      <w:r>
+        <w:rPr>
+          <w:rFonts w:hint="default" w:ascii="Cascadia Mono" w:hAnsi="Cascadia Mono" w:eastAsia="Cascadia Mono"/>
+          <w:color w:val="0000FF"/>
+          <w:sz w:val="19"/>
+          <w:szCs w:val="24"/>
+          <w:highlight w:val="white"/>
+        </w:rPr>
+        <w:t>&gt;</w:t>
+      </w:r>
+    </w:p>
+    <w:p>
+      <w:pPr>
+        <w:spacing w:beforeLines="0" w:afterLines="0"/>
+        <w:jc w:val="left"/>
+        <w:rPr>
+          <w:rFonts w:hint="default" w:ascii="Cascadia Mono" w:hAnsi="Cascadia Mono" w:eastAsia="Cascadia Mono"/>
+          <w:color w:val="000000"/>
+          <w:sz w:val="19"/>
+          <w:szCs w:val="24"/>
+          <w:highlight w:val="white"/>
+        </w:rPr>
+      </w:pPr>
+      <w:r>
+        <w:rPr>
+          <w:rFonts w:hint="default" w:ascii="Cascadia Mono" w:hAnsi="Cascadia Mono" w:eastAsia="Cascadia Mono"/>
+          <w:color w:val="000000"/>
+          <w:sz w:val="19"/>
+          <w:szCs w:val="24"/>
+          <w:highlight w:val="white"/>
+        </w:rPr>
+        <w:t xml:space="preserve">        </w:t>
+      </w:r>
+      <w:r>
+        <w:rPr>
+          <w:rFonts w:hint="default" w:ascii="Cascadia Mono" w:hAnsi="Cascadia Mono" w:eastAsia="Cascadia Mono"/>
+          <w:color w:val="0000FF"/>
+          <w:sz w:val="19"/>
+          <w:szCs w:val="24"/>
+          <w:highlight w:val="white"/>
+        </w:rPr>
+        <w:t>&lt;/</w:t>
+      </w:r>
+      <w:r>
+        <w:rPr>
+          <w:rFonts w:hint="default" w:ascii="Cascadia Mono" w:hAnsi="Cascadia Mono" w:eastAsia="Cascadia Mono"/>
+          <w:b/>
+          <w:color w:val="800080"/>
+          <w:sz w:val="19"/>
+          <w:szCs w:val="24"/>
+          <w:highlight w:val="white"/>
+        </w:rPr>
+        <w:t>CardHeaderContent</w:t>
+      </w:r>
+      <w:r>
+        <w:rPr>
+          <w:rFonts w:hint="default" w:ascii="Cascadia Mono" w:hAnsi="Cascadia Mono" w:eastAsia="Cascadia Mono"/>
+          <w:color w:val="0000FF"/>
+          <w:sz w:val="19"/>
+          <w:szCs w:val="24"/>
+          <w:highlight w:val="white"/>
+        </w:rPr>
+        <w:t>&gt;</w:t>
+      </w:r>
+    </w:p>
+    <w:p>
+      <w:pPr>
+        <w:spacing w:beforeLines="0" w:afterLines="0"/>
+        <w:jc w:val="left"/>
+        <w:rPr>
+          <w:rFonts w:hint="default" w:ascii="Cascadia Mono" w:hAnsi="Cascadia Mono" w:eastAsia="Cascadia Mono"/>
+          <w:color w:val="000000"/>
+          <w:sz w:val="19"/>
+          <w:szCs w:val="24"/>
+          <w:highlight w:val="white"/>
+        </w:rPr>
+      </w:pPr>
+      <w:r>
+        <w:rPr>
+          <w:rFonts w:hint="default" w:ascii="Cascadia Mono" w:hAnsi="Cascadia Mono" w:eastAsia="Cascadia Mono"/>
+          <w:color w:val="000000"/>
+          <w:sz w:val="19"/>
+          <w:szCs w:val="24"/>
+          <w:highlight w:val="white"/>
+        </w:rPr>
+        <w:t xml:space="preserve">    </w:t>
+      </w:r>
+      <w:r>
+        <w:rPr>
+          <w:rFonts w:hint="default" w:ascii="Cascadia Mono" w:hAnsi="Cascadia Mono" w:eastAsia="Cascadia Mono"/>
+          <w:color w:val="0000FF"/>
+          <w:sz w:val="19"/>
+          <w:szCs w:val="24"/>
+          <w:highlight w:val="white"/>
+        </w:rPr>
+        <w:t>&lt;/</w:t>
+      </w:r>
+      <w:r>
+        <w:rPr>
+          <w:rFonts w:hint="default" w:ascii="Cascadia Mono" w:hAnsi="Cascadia Mono" w:eastAsia="Cascadia Mono"/>
+          <w:b/>
+          <w:color w:val="800080"/>
+          <w:sz w:val="19"/>
+          <w:szCs w:val="24"/>
+          <w:highlight w:val="white"/>
+        </w:rPr>
+        <w:t>MudCardHeader</w:t>
+      </w:r>
+      <w:r>
+        <w:rPr>
+          <w:rFonts w:hint="default" w:ascii="Cascadia Mono" w:hAnsi="Cascadia Mono" w:eastAsia="Cascadia Mono"/>
+          <w:color w:val="0000FF"/>
+          <w:sz w:val="19"/>
+          <w:szCs w:val="24"/>
+          <w:highlight w:val="white"/>
+        </w:rPr>
+        <w:t>&gt;</w:t>
+      </w:r>
+    </w:p>
+    <w:p>
+      <w:pPr>
+        <w:spacing w:beforeLines="0" w:afterLines="0"/>
+        <w:jc w:val="left"/>
+        <w:rPr>
+          <w:rFonts w:hint="default" w:ascii="Cascadia Mono" w:hAnsi="Cascadia Mono" w:eastAsia="Cascadia Mono"/>
+          <w:color w:val="000000"/>
+          <w:sz w:val="19"/>
+          <w:szCs w:val="24"/>
+          <w:highlight w:val="white"/>
+        </w:rPr>
+      </w:pPr>
+    </w:p>
+    <w:p>
+      <w:pPr>
+        <w:spacing w:beforeLines="0" w:afterLines="0"/>
+        <w:jc w:val="left"/>
+        <w:rPr>
+          <w:rFonts w:hint="default" w:ascii="Cascadia Mono" w:hAnsi="Cascadia Mono" w:eastAsia="Cascadia Mono"/>
+          <w:color w:val="000000"/>
+          <w:sz w:val="19"/>
+          <w:szCs w:val="24"/>
+          <w:highlight w:val="white"/>
+        </w:rPr>
+      </w:pPr>
+      <w:r>
+        <w:rPr>
+          <w:rFonts w:hint="default" w:ascii="Cascadia Mono" w:hAnsi="Cascadia Mono" w:eastAsia="Cascadia Mono"/>
+          <w:color w:val="000000"/>
+          <w:sz w:val="19"/>
+          <w:szCs w:val="24"/>
+          <w:highlight w:val="white"/>
+        </w:rPr>
+        <w:t xml:space="preserve">    </w:t>
+      </w:r>
+      <w:r>
+        <w:rPr>
+          <w:rFonts w:hint="default" w:ascii="Cascadia Mono" w:hAnsi="Cascadia Mono" w:eastAsia="Cascadia Mono"/>
+          <w:color w:val="0000FF"/>
+          <w:sz w:val="19"/>
+          <w:szCs w:val="24"/>
+          <w:highlight w:val="white"/>
+        </w:rPr>
+        <w:t>&lt;</w:t>
+      </w:r>
+      <w:r>
+        <w:rPr>
+          <w:rFonts w:hint="default" w:ascii="Cascadia Mono" w:hAnsi="Cascadia Mono" w:eastAsia="Cascadia Mono"/>
+          <w:b/>
+          <w:color w:val="800080"/>
+          <w:sz w:val="19"/>
+          <w:szCs w:val="24"/>
+          <w:highlight w:val="white"/>
+        </w:rPr>
+        <w:t>MudCardContent</w:t>
+      </w:r>
+      <w:r>
+        <w:rPr>
+          <w:rFonts w:hint="default" w:ascii="Cascadia Mono" w:hAnsi="Cascadia Mono" w:eastAsia="Cascadia Mono"/>
+          <w:color w:val="0000FF"/>
+          <w:sz w:val="19"/>
+          <w:szCs w:val="24"/>
+          <w:highlight w:val="white"/>
+        </w:rPr>
+        <w:t>&gt;</w:t>
+      </w:r>
+    </w:p>
+    <w:p>
+      <w:pPr>
+        <w:spacing w:beforeLines="0" w:afterLines="0"/>
+        <w:jc w:val="left"/>
+        <w:rPr>
+          <w:rFonts w:hint="default" w:ascii="Cascadia Mono" w:hAnsi="Cascadia Mono" w:eastAsia="Cascadia Mono"/>
+          <w:color w:val="000000"/>
+          <w:sz w:val="19"/>
+          <w:szCs w:val="24"/>
+          <w:highlight w:val="white"/>
+        </w:rPr>
+      </w:pPr>
+      <w:r>
+        <w:rPr>
+          <w:rFonts w:hint="default" w:ascii="Cascadia Mono" w:hAnsi="Cascadia Mono" w:eastAsia="Cascadia Mono"/>
+          <w:color w:val="000000"/>
+          <w:sz w:val="19"/>
+          <w:szCs w:val="24"/>
+          <w:highlight w:val="white"/>
+        </w:rPr>
+        <w:t xml:space="preserve">        </w:t>
+      </w:r>
+      <w:r>
+        <w:rPr>
+          <w:rFonts w:hint="default" w:ascii="Cascadia Mono" w:hAnsi="Cascadia Mono" w:eastAsia="Cascadia Mono"/>
+          <w:color w:val="0000FF"/>
+          <w:sz w:val="19"/>
+          <w:szCs w:val="24"/>
+          <w:highlight w:val="white"/>
+        </w:rPr>
+        <w:t>&lt;</w:t>
+      </w:r>
+      <w:r>
+        <w:rPr>
+          <w:rFonts w:hint="default" w:ascii="Cascadia Mono" w:hAnsi="Cascadia Mono" w:eastAsia="Cascadia Mono"/>
+          <w:b/>
+          <w:color w:val="800080"/>
+          <w:sz w:val="19"/>
+          <w:szCs w:val="24"/>
+          <w:highlight w:val="white"/>
+        </w:rPr>
+        <w:t>MudText</w:t>
+      </w:r>
+      <w:r>
+        <w:rPr>
+          <w:rFonts w:hint="default" w:ascii="Cascadia Mono" w:hAnsi="Cascadia Mono" w:eastAsia="Cascadia Mono"/>
+          <w:color w:val="000000"/>
+          <w:sz w:val="19"/>
+          <w:szCs w:val="24"/>
+          <w:highlight w:val="white"/>
+        </w:rPr>
+        <w:t xml:space="preserve"> </w:t>
+      </w:r>
+      <w:r>
+        <w:rPr>
+          <w:rFonts w:hint="default" w:ascii="Cascadia Mono" w:hAnsi="Cascadia Mono" w:eastAsia="Cascadia Mono"/>
+          <w:b/>
+          <w:color w:val="800080"/>
+          <w:sz w:val="19"/>
+          <w:szCs w:val="24"/>
+          <w:highlight w:val="white"/>
+        </w:rPr>
+        <w:t>Typo</w:t>
+      </w:r>
+      <w:r>
+        <w:rPr>
+          <w:rFonts w:hint="default" w:ascii="Cascadia Mono" w:hAnsi="Cascadia Mono" w:eastAsia="Cascadia Mono"/>
+          <w:color w:val="0000FF"/>
+          <w:sz w:val="19"/>
+          <w:szCs w:val="24"/>
+          <w:highlight w:val="white"/>
+        </w:rPr>
+        <w:t>="</w:t>
+      </w:r>
+      <w:r>
+        <w:rPr>
+          <w:rFonts w:hint="default" w:ascii="Cascadia Mono" w:hAnsi="Cascadia Mono" w:eastAsia="Cascadia Mono"/>
+          <w:color w:val="2B91AF"/>
+          <w:sz w:val="19"/>
+          <w:szCs w:val="24"/>
+          <w:highlight w:val="white"/>
+        </w:rPr>
+        <w:t>Typo</w:t>
+      </w:r>
+      <w:r>
+        <w:rPr>
+          <w:rFonts w:hint="default" w:ascii="Cascadia Mono" w:hAnsi="Cascadia Mono" w:eastAsia="Cascadia Mono"/>
+          <w:color w:val="000000"/>
+          <w:sz w:val="19"/>
+          <w:szCs w:val="24"/>
+          <w:highlight w:val="white"/>
+        </w:rPr>
+        <w:t>.body2</w:t>
+      </w:r>
+      <w:r>
+        <w:rPr>
+          <w:rFonts w:hint="default" w:ascii="Cascadia Mono" w:hAnsi="Cascadia Mono" w:eastAsia="Cascadia Mono"/>
+          <w:color w:val="0000FF"/>
+          <w:sz w:val="19"/>
+          <w:szCs w:val="24"/>
+          <w:highlight w:val="white"/>
+        </w:rPr>
+        <w:t>"&gt;</w:t>
+      </w:r>
+    </w:p>
+    <w:p>
+      <w:pPr>
+        <w:spacing w:beforeLines="0" w:afterLines="0"/>
+        <w:jc w:val="left"/>
+        <w:rPr>
+          <w:rFonts w:hint="default" w:ascii="Cascadia Mono" w:hAnsi="Cascadia Mono" w:eastAsia="Cascadia Mono"/>
+          <w:color w:val="000000"/>
+          <w:sz w:val="19"/>
+          <w:szCs w:val="24"/>
+          <w:highlight w:val="white"/>
+        </w:rPr>
+      </w:pPr>
+      <w:r>
+        <w:rPr>
+          <w:rFonts w:hint="default" w:ascii="Cascadia Mono" w:hAnsi="Cascadia Mono" w:eastAsia="Cascadia Mono"/>
+          <w:color w:val="000000"/>
+          <w:sz w:val="19"/>
+          <w:szCs w:val="24"/>
+          <w:highlight w:val="white"/>
+        </w:rPr>
+        <w:t xml:space="preserve">            Artista/Banda: @Musica!.NomeArtista</w:t>
+      </w:r>
+    </w:p>
+    <w:p>
+      <w:pPr>
+        <w:spacing w:beforeLines="0" w:afterLines="0"/>
+        <w:jc w:val="left"/>
+        <w:rPr>
+          <w:rFonts w:hint="default" w:ascii="Cascadia Mono" w:hAnsi="Cascadia Mono" w:eastAsia="Cascadia Mono"/>
+          <w:color w:val="000000"/>
+          <w:sz w:val="19"/>
+          <w:szCs w:val="24"/>
+          <w:highlight w:val="white"/>
+        </w:rPr>
+      </w:pPr>
+      <w:r>
+        <w:rPr>
+          <w:rFonts w:hint="default" w:ascii="Cascadia Mono" w:hAnsi="Cascadia Mono" w:eastAsia="Cascadia Mono"/>
+          <w:color w:val="000000"/>
+          <w:sz w:val="19"/>
+          <w:szCs w:val="24"/>
+          <w:highlight w:val="white"/>
+        </w:rPr>
+        <w:t xml:space="preserve">        </w:t>
+      </w:r>
+      <w:r>
+        <w:rPr>
+          <w:rFonts w:hint="default" w:ascii="Cascadia Mono" w:hAnsi="Cascadia Mono" w:eastAsia="Cascadia Mono"/>
+          <w:color w:val="0000FF"/>
+          <w:sz w:val="19"/>
+          <w:szCs w:val="24"/>
+          <w:highlight w:val="white"/>
+        </w:rPr>
+        <w:t>&lt;/</w:t>
+      </w:r>
+      <w:r>
+        <w:rPr>
+          <w:rFonts w:hint="default" w:ascii="Cascadia Mono" w:hAnsi="Cascadia Mono" w:eastAsia="Cascadia Mono"/>
+          <w:b/>
+          <w:color w:val="800080"/>
+          <w:sz w:val="19"/>
+          <w:szCs w:val="24"/>
+          <w:highlight w:val="white"/>
+        </w:rPr>
+        <w:t>MudText</w:t>
+      </w:r>
+      <w:r>
+        <w:rPr>
+          <w:rFonts w:hint="default" w:ascii="Cascadia Mono" w:hAnsi="Cascadia Mono" w:eastAsia="Cascadia Mono"/>
+          <w:color w:val="0000FF"/>
+          <w:sz w:val="19"/>
+          <w:szCs w:val="24"/>
+          <w:highlight w:val="white"/>
+        </w:rPr>
+        <w:t>&gt;</w:t>
+      </w:r>
+    </w:p>
+    <w:p>
+      <w:pPr>
+        <w:spacing w:beforeLines="0" w:afterLines="0"/>
+        <w:jc w:val="left"/>
+        <w:rPr>
+          <w:rFonts w:hint="default" w:ascii="Cascadia Mono" w:hAnsi="Cascadia Mono" w:eastAsia="Cascadia Mono"/>
+          <w:color w:val="000000"/>
+          <w:sz w:val="19"/>
+          <w:szCs w:val="24"/>
+          <w:highlight w:val="white"/>
+        </w:rPr>
+      </w:pPr>
+      <w:r>
+        <w:rPr>
+          <w:rFonts w:hint="default" w:ascii="Cascadia Mono" w:hAnsi="Cascadia Mono" w:eastAsia="Cascadia Mono"/>
+          <w:color w:val="000000"/>
+          <w:sz w:val="19"/>
+          <w:szCs w:val="24"/>
+          <w:highlight w:val="white"/>
+        </w:rPr>
+        <w:t xml:space="preserve">    </w:t>
+      </w:r>
+      <w:r>
+        <w:rPr>
+          <w:rFonts w:hint="default" w:ascii="Cascadia Mono" w:hAnsi="Cascadia Mono" w:eastAsia="Cascadia Mono"/>
+          <w:color w:val="0000FF"/>
+          <w:sz w:val="19"/>
+          <w:szCs w:val="24"/>
+          <w:highlight w:val="white"/>
+        </w:rPr>
+        <w:t>&lt;/</w:t>
+      </w:r>
+      <w:r>
+        <w:rPr>
+          <w:rFonts w:hint="default" w:ascii="Cascadia Mono" w:hAnsi="Cascadia Mono" w:eastAsia="Cascadia Mono"/>
+          <w:b/>
+          <w:color w:val="800080"/>
+          <w:sz w:val="19"/>
+          <w:szCs w:val="24"/>
+          <w:highlight w:val="white"/>
+        </w:rPr>
+        <w:t>MudCardContent</w:t>
+      </w:r>
+      <w:r>
+        <w:rPr>
+          <w:rFonts w:hint="default" w:ascii="Cascadia Mono" w:hAnsi="Cascadia Mono" w:eastAsia="Cascadia Mono"/>
+          <w:color w:val="0000FF"/>
+          <w:sz w:val="19"/>
+          <w:szCs w:val="24"/>
+          <w:highlight w:val="white"/>
+        </w:rPr>
+        <w:t>&gt;</w:t>
+      </w:r>
+    </w:p>
+    <w:p>
+      <w:pPr>
+        <w:spacing w:beforeLines="0" w:afterLines="0"/>
+        <w:jc w:val="left"/>
+        <w:rPr>
+          <w:rFonts w:hint="default" w:ascii="Cascadia Mono" w:hAnsi="Cascadia Mono" w:eastAsia="Cascadia Mono"/>
+          <w:color w:val="000000"/>
+          <w:sz w:val="19"/>
+          <w:szCs w:val="24"/>
+          <w:highlight w:val="white"/>
+        </w:rPr>
+      </w:pPr>
+      <w:r>
+        <w:rPr>
+          <w:rFonts w:hint="default" w:ascii="Cascadia Mono" w:hAnsi="Cascadia Mono" w:eastAsia="Cascadia Mono"/>
+          <w:color w:val="0000FF"/>
+          <w:sz w:val="19"/>
+          <w:szCs w:val="24"/>
+          <w:highlight w:val="white"/>
+        </w:rPr>
+        <w:t>&lt;/</w:t>
+      </w:r>
+      <w:r>
+        <w:rPr>
+          <w:rFonts w:hint="default" w:ascii="Cascadia Mono" w:hAnsi="Cascadia Mono" w:eastAsia="Cascadia Mono"/>
+          <w:b/>
+          <w:color w:val="800080"/>
+          <w:sz w:val="19"/>
+          <w:szCs w:val="24"/>
+          <w:highlight w:val="white"/>
+        </w:rPr>
+        <w:t>MudCard</w:t>
+      </w:r>
+      <w:r>
+        <w:rPr>
+          <w:rFonts w:hint="default" w:ascii="Cascadia Mono" w:hAnsi="Cascadia Mono" w:eastAsia="Cascadia Mono"/>
+          <w:color w:val="0000FF"/>
+          <w:sz w:val="19"/>
+          <w:szCs w:val="24"/>
+          <w:highlight w:val="white"/>
+        </w:rPr>
+        <w:t>&gt;</w:t>
+      </w:r>
+    </w:p>
+    <w:p>
+      <w:pPr>
+        <w:spacing w:beforeLines="0" w:afterLines="0"/>
+        <w:jc w:val="left"/>
+        <w:rPr>
+          <w:rFonts w:hint="default" w:ascii="Cascadia Mono" w:hAnsi="Cascadia Mono" w:eastAsia="Cascadia Mono"/>
+          <w:color w:val="000000"/>
+          <w:sz w:val="19"/>
+          <w:szCs w:val="24"/>
+          <w:highlight w:val="white"/>
+        </w:rPr>
+      </w:pPr>
+    </w:p>
+    <w:p>
+      <w:pPr>
+        <w:spacing w:beforeLines="0" w:afterLines="0"/>
+        <w:jc w:val="left"/>
+        <w:rPr>
+          <w:rFonts w:hint="default" w:ascii="Cascadia Mono" w:hAnsi="Cascadia Mono" w:eastAsia="Cascadia Mono"/>
+          <w:color w:val="000000"/>
+          <w:sz w:val="19"/>
+          <w:szCs w:val="24"/>
+          <w:highlight w:val="white"/>
+        </w:rPr>
+      </w:pPr>
+      <w:r>
+        <w:rPr>
+          <w:rFonts w:hint="default" w:ascii="Cascadia Mono" w:hAnsi="Cascadia Mono" w:eastAsia="Cascadia Mono"/>
+          <w:color w:val="000000"/>
+          <w:sz w:val="19"/>
+          <w:szCs w:val="24"/>
+          <w:highlight w:val="white"/>
+        </w:rPr>
+        <w:t>@code {</w:t>
+      </w:r>
+    </w:p>
+    <w:p>
+      <w:pPr>
+        <w:spacing w:beforeLines="0" w:afterLines="0"/>
+        <w:jc w:val="left"/>
+        <w:rPr>
+          <w:rFonts w:hint="default" w:ascii="Cascadia Mono" w:hAnsi="Cascadia Mono" w:eastAsia="Cascadia Mono"/>
+          <w:color w:val="000000"/>
+          <w:sz w:val="19"/>
+          <w:szCs w:val="24"/>
+          <w:highlight w:val="white"/>
+        </w:rPr>
+      </w:pPr>
+      <w:r>
+        <w:rPr>
+          <w:rFonts w:hint="default" w:ascii="Cascadia Mono" w:hAnsi="Cascadia Mono" w:eastAsia="Cascadia Mono"/>
+          <w:color w:val="000000"/>
+          <w:sz w:val="19"/>
+          <w:szCs w:val="24"/>
+          <w:highlight w:val="white"/>
+        </w:rPr>
+        <w:t xml:space="preserve">    [</w:t>
+      </w:r>
+      <w:r>
+        <w:rPr>
+          <w:rFonts w:hint="default" w:ascii="Cascadia Mono" w:hAnsi="Cascadia Mono" w:eastAsia="Cascadia Mono"/>
+          <w:color w:val="2B91AF"/>
+          <w:sz w:val="19"/>
+          <w:szCs w:val="24"/>
+          <w:highlight w:val="white"/>
+        </w:rPr>
+        <w:t>Parameter</w:t>
+      </w:r>
+      <w:r>
+        <w:rPr>
+          <w:rFonts w:hint="default" w:ascii="Cascadia Mono" w:hAnsi="Cascadia Mono" w:eastAsia="Cascadia Mono"/>
+          <w:color w:val="000000"/>
+          <w:sz w:val="19"/>
+          <w:szCs w:val="24"/>
+          <w:highlight w:val="white"/>
+        </w:rPr>
+        <w:t>]</w:t>
+      </w:r>
+    </w:p>
+    <w:p>
+      <w:pPr>
+        <w:spacing w:beforeLines="0" w:afterLines="0"/>
+        <w:jc w:val="left"/>
+        <w:rPr>
+          <w:rFonts w:hint="default" w:ascii="Cascadia Mono" w:hAnsi="Cascadia Mono" w:eastAsia="Cascadia Mono"/>
+          <w:color w:val="000000"/>
+          <w:sz w:val="19"/>
+          <w:szCs w:val="24"/>
+          <w:highlight w:val="white"/>
+        </w:rPr>
+      </w:pPr>
+      <w:r>
+        <w:rPr>
+          <w:rFonts w:hint="default" w:ascii="Cascadia Mono" w:hAnsi="Cascadia Mono" w:eastAsia="Cascadia Mono"/>
+          <w:color w:val="000000"/>
+          <w:sz w:val="19"/>
+          <w:szCs w:val="24"/>
+          <w:highlight w:val="white"/>
+        </w:rPr>
+        <w:t xml:space="preserve">    </w:t>
+      </w:r>
+      <w:r>
+        <w:rPr>
+          <w:rFonts w:hint="default" w:ascii="Cascadia Mono" w:hAnsi="Cascadia Mono" w:eastAsia="Cascadia Mono"/>
+          <w:color w:val="0000FF"/>
+          <w:sz w:val="19"/>
+          <w:szCs w:val="24"/>
+          <w:highlight w:val="white"/>
+        </w:rPr>
+        <w:t>public</w:t>
+      </w:r>
+      <w:r>
+        <w:rPr>
+          <w:rFonts w:hint="default" w:ascii="Cascadia Mono" w:hAnsi="Cascadia Mono" w:eastAsia="Cascadia Mono"/>
+          <w:color w:val="000000"/>
+          <w:sz w:val="19"/>
+          <w:szCs w:val="24"/>
+          <w:highlight w:val="white"/>
+        </w:rPr>
+        <w:t xml:space="preserve"> </w:t>
+      </w:r>
+      <w:r>
+        <w:rPr>
+          <w:rFonts w:hint="default" w:ascii="Cascadia Mono" w:hAnsi="Cascadia Mono" w:eastAsia="Cascadia Mono"/>
+          <w:color w:val="2B91AF"/>
+          <w:sz w:val="19"/>
+          <w:szCs w:val="24"/>
+          <w:highlight w:val="white"/>
+        </w:rPr>
+        <w:t>MusicaResponse</w:t>
+      </w:r>
+      <w:r>
+        <w:rPr>
+          <w:rFonts w:hint="default" w:ascii="Cascadia Mono" w:hAnsi="Cascadia Mono" w:eastAsia="Cascadia Mono"/>
+          <w:color w:val="000000"/>
+          <w:sz w:val="19"/>
+          <w:szCs w:val="24"/>
+          <w:highlight w:val="white"/>
+        </w:rPr>
+        <w:t xml:space="preserve">? Musica { </w:t>
+      </w:r>
+      <w:r>
+        <w:rPr>
+          <w:rFonts w:hint="default" w:ascii="Cascadia Mono" w:hAnsi="Cascadia Mono" w:eastAsia="Cascadia Mono"/>
+          <w:color w:val="0000FF"/>
+          <w:sz w:val="19"/>
+          <w:szCs w:val="24"/>
+          <w:highlight w:val="white"/>
+        </w:rPr>
+        <w:t>get</w:t>
+      </w:r>
+      <w:r>
+        <w:rPr>
+          <w:rFonts w:hint="default" w:ascii="Cascadia Mono" w:hAnsi="Cascadia Mono" w:eastAsia="Cascadia Mono"/>
+          <w:color w:val="000000"/>
+          <w:sz w:val="19"/>
+          <w:szCs w:val="24"/>
+          <w:highlight w:val="white"/>
+        </w:rPr>
+        <w:t xml:space="preserve">; </w:t>
+      </w:r>
+      <w:r>
+        <w:rPr>
+          <w:rFonts w:hint="default" w:ascii="Cascadia Mono" w:hAnsi="Cascadia Mono" w:eastAsia="Cascadia Mono"/>
+          <w:color w:val="0000FF"/>
+          <w:sz w:val="19"/>
+          <w:szCs w:val="24"/>
+          <w:highlight w:val="white"/>
+        </w:rPr>
+        <w:t>set</w:t>
+      </w:r>
+      <w:r>
+        <w:rPr>
+          <w:rFonts w:hint="default" w:ascii="Cascadia Mono" w:hAnsi="Cascadia Mono" w:eastAsia="Cascadia Mono"/>
+          <w:color w:val="000000"/>
+          <w:sz w:val="19"/>
+          <w:szCs w:val="24"/>
+          <w:highlight w:val="white"/>
+        </w:rPr>
+        <w:t>; }</w:t>
+      </w:r>
+    </w:p>
+    <w:p>
+      <w:pPr>
+        <w:ind w:left="0" w:leftChars="0" w:firstLine="0" w:firstLineChars="0"/>
+        <w:jc w:val="left"/>
+        <w:rPr>
+          <w:rFonts w:hint="default" w:ascii="Cascadia Mono" w:hAnsi="Cascadia Mono" w:eastAsia="Cascadia Mono"/>
+          <w:color w:val="000000"/>
+          <w:sz w:val="24"/>
+          <w:szCs w:val="24"/>
+          <w:highlight w:val="none"/>
+          <w:lang w:val="pt-BR"/>
+        </w:rPr>
+      </w:pPr>
+      <w:r>
+        <w:rPr>
+          <w:rFonts w:hint="default" w:ascii="Cascadia Mono" w:hAnsi="Cascadia Mono" w:eastAsia="Cascadia Mono"/>
+          <w:color w:val="000000"/>
+          <w:sz w:val="19"/>
+          <w:szCs w:val="24"/>
+          <w:highlight w:val="white"/>
+        </w:rPr>
+        <w:t>}</w:t>
+      </w:r>
+    </w:p>
+    <w:p>
+      <w:pPr>
+        <w:ind w:left="0" w:leftChars="0" w:firstLine="0" w:firstLineChars="0"/>
+        <w:jc w:val="left"/>
+        <w:rPr>
+          <w:rFonts w:hint="default" w:ascii="Cascadia Mono" w:hAnsi="Cascadia Mono" w:eastAsia="Cascadia Mono"/>
+          <w:color w:val="000000"/>
+          <w:sz w:val="24"/>
+          <w:szCs w:val="24"/>
+          <w:highlight w:val="none"/>
+          <w:lang w:val="pt-BR"/>
+        </w:rPr>
+      </w:pPr>
+    </w:p>
+    <w:p>
+      <w:pPr>
+        <w:ind w:left="0" w:leftChars="0" w:firstLine="0" w:firstLineChars="0"/>
+        <w:jc w:val="left"/>
+        <w:rPr>
+          <w:rFonts w:hint="default" w:ascii="Cascadia Mono" w:hAnsi="Cascadia Mono" w:eastAsia="Cascadia Mono"/>
+          <w:color w:val="000000"/>
+          <w:sz w:val="24"/>
+          <w:szCs w:val="24"/>
+          <w:highlight w:val="none"/>
+          <w:lang w:val="pt-BR"/>
+        </w:rPr>
+      </w:pPr>
+      <w:r>
+        <w:rPr>
+          <w:rFonts w:hint="default" w:ascii="Cascadia Mono" w:hAnsi="Cascadia Mono" w:eastAsia="Cascadia Mono"/>
+          <w:color w:val="000000"/>
+          <w:sz w:val="24"/>
+          <w:szCs w:val="24"/>
+          <w:highlight w:val="none"/>
+          <w:lang w:val="pt-BR"/>
+        </w:rPr>
+        <w:t>Servicos/GeneroAPI</w:t>
+      </w:r>
+    </w:p>
+    <w:p>
+      <w:pPr>
+        <w:spacing w:beforeLines="0" w:afterLines="0"/>
+        <w:jc w:val="left"/>
+        <w:rPr>
+          <w:rFonts w:hint="default" w:ascii="Cascadia Mono" w:hAnsi="Cascadia Mono" w:eastAsia="Cascadia Mono"/>
+          <w:color w:val="000000"/>
+          <w:sz w:val="19"/>
+          <w:szCs w:val="24"/>
+          <w:highlight w:val="white"/>
+        </w:rPr>
+      </w:pPr>
+      <w:r>
+        <w:rPr>
+          <w:rFonts w:hint="default" w:ascii="Cascadia Mono" w:hAnsi="Cascadia Mono" w:eastAsia="Cascadia Mono"/>
+          <w:color w:val="0000FF"/>
+          <w:sz w:val="19"/>
+          <w:szCs w:val="24"/>
+          <w:highlight w:val="white"/>
+        </w:rPr>
+        <w:t>public</w:t>
+      </w:r>
+      <w:r>
+        <w:rPr>
+          <w:rFonts w:hint="default" w:ascii="Cascadia Mono" w:hAnsi="Cascadia Mono" w:eastAsia="Cascadia Mono"/>
+          <w:color w:val="000000"/>
+          <w:sz w:val="19"/>
+          <w:szCs w:val="24"/>
+          <w:highlight w:val="white"/>
+        </w:rPr>
+        <w:t xml:space="preserve"> </w:t>
+      </w:r>
+      <w:r>
+        <w:rPr>
+          <w:rFonts w:hint="default" w:ascii="Cascadia Mono" w:hAnsi="Cascadia Mono" w:eastAsia="Cascadia Mono"/>
+          <w:color w:val="0000FF"/>
+          <w:sz w:val="19"/>
+          <w:szCs w:val="24"/>
+          <w:highlight w:val="white"/>
+        </w:rPr>
+        <w:t>class</w:t>
+      </w:r>
+      <w:r>
+        <w:rPr>
+          <w:rFonts w:hint="default" w:ascii="Cascadia Mono" w:hAnsi="Cascadia Mono" w:eastAsia="Cascadia Mono"/>
+          <w:color w:val="000000"/>
+          <w:sz w:val="19"/>
+          <w:szCs w:val="24"/>
+          <w:highlight w:val="white"/>
+        </w:rPr>
+        <w:t xml:space="preserve"> </w:t>
+      </w:r>
+      <w:r>
+        <w:rPr>
+          <w:rFonts w:hint="default" w:ascii="Cascadia Mono" w:hAnsi="Cascadia Mono" w:eastAsia="Cascadia Mono"/>
+          <w:color w:val="2B91AF"/>
+          <w:sz w:val="19"/>
+          <w:szCs w:val="24"/>
+          <w:highlight w:val="white"/>
+        </w:rPr>
+        <w:t>GeneroAPI</w:t>
+      </w:r>
+    </w:p>
+    <w:p>
+      <w:pPr>
+        <w:spacing w:beforeLines="0" w:afterLines="0"/>
+        <w:jc w:val="left"/>
+        <w:rPr>
+          <w:rFonts w:hint="default" w:ascii="Cascadia Mono" w:hAnsi="Cascadia Mono" w:eastAsia="Cascadia Mono"/>
+          <w:color w:val="000000"/>
+          <w:sz w:val="19"/>
+          <w:szCs w:val="24"/>
+          <w:highlight w:val="white"/>
+        </w:rPr>
+      </w:pPr>
+      <w:r>
+        <w:rPr>
+          <w:rFonts w:hint="default" w:ascii="Cascadia Mono" w:hAnsi="Cascadia Mono" w:eastAsia="Cascadia Mono"/>
+          <w:color w:val="000000"/>
+          <w:sz w:val="19"/>
+          <w:szCs w:val="24"/>
+          <w:highlight w:val="white"/>
+        </w:rPr>
+        <w:t>{</w:t>
+      </w:r>
+    </w:p>
+    <w:p>
+      <w:pPr>
+        <w:spacing w:beforeLines="0" w:afterLines="0"/>
+        <w:jc w:val="left"/>
+        <w:rPr>
+          <w:rFonts w:hint="default" w:ascii="Cascadia Mono" w:hAnsi="Cascadia Mono" w:eastAsia="Cascadia Mono"/>
+          <w:color w:val="000000"/>
+          <w:sz w:val="19"/>
+          <w:szCs w:val="24"/>
+          <w:highlight w:val="white"/>
+        </w:rPr>
+      </w:pPr>
+      <w:r>
+        <w:rPr>
+          <w:rFonts w:hint="default" w:ascii="Cascadia Mono" w:hAnsi="Cascadia Mono" w:eastAsia="Cascadia Mono"/>
+          <w:color w:val="000000"/>
+          <w:sz w:val="19"/>
+          <w:szCs w:val="24"/>
+          <w:highlight w:val="white"/>
+        </w:rPr>
+        <w:t xml:space="preserve">    </w:t>
+      </w:r>
+      <w:r>
+        <w:rPr>
+          <w:rFonts w:hint="default" w:ascii="Cascadia Mono" w:hAnsi="Cascadia Mono" w:eastAsia="Cascadia Mono"/>
+          <w:color w:val="008000"/>
+          <w:sz w:val="19"/>
+          <w:szCs w:val="24"/>
+          <w:highlight w:val="white"/>
+        </w:rPr>
+        <w:t>//PROPRIEDADES E CAMPOS</w:t>
+      </w:r>
+    </w:p>
+    <w:p>
+      <w:pPr>
+        <w:spacing w:beforeLines="0" w:afterLines="0"/>
+        <w:jc w:val="left"/>
+        <w:rPr>
+          <w:rFonts w:hint="default" w:ascii="Cascadia Mono" w:hAnsi="Cascadia Mono" w:eastAsia="Cascadia Mono"/>
+          <w:color w:val="000000"/>
+          <w:sz w:val="19"/>
+          <w:szCs w:val="24"/>
+          <w:highlight w:val="white"/>
+        </w:rPr>
+      </w:pPr>
+      <w:r>
+        <w:rPr>
+          <w:rFonts w:hint="default" w:ascii="Cascadia Mono" w:hAnsi="Cascadia Mono" w:eastAsia="Cascadia Mono"/>
+          <w:color w:val="000000"/>
+          <w:sz w:val="19"/>
+          <w:szCs w:val="24"/>
+          <w:highlight w:val="white"/>
+        </w:rPr>
+        <w:t xml:space="preserve">    </w:t>
+      </w:r>
+      <w:r>
+        <w:rPr>
+          <w:rFonts w:hint="default" w:ascii="Cascadia Mono" w:hAnsi="Cascadia Mono" w:eastAsia="Cascadia Mono"/>
+          <w:color w:val="0000FF"/>
+          <w:sz w:val="19"/>
+          <w:szCs w:val="24"/>
+          <w:highlight w:val="white"/>
+        </w:rPr>
+        <w:t>private</w:t>
+      </w:r>
+      <w:r>
+        <w:rPr>
+          <w:rFonts w:hint="default" w:ascii="Cascadia Mono" w:hAnsi="Cascadia Mono" w:eastAsia="Cascadia Mono"/>
+          <w:color w:val="000000"/>
+          <w:sz w:val="19"/>
+          <w:szCs w:val="24"/>
+          <w:highlight w:val="white"/>
+        </w:rPr>
+        <w:t xml:space="preserve"> </w:t>
+      </w:r>
+      <w:r>
+        <w:rPr>
+          <w:rFonts w:hint="default" w:ascii="Cascadia Mono" w:hAnsi="Cascadia Mono" w:eastAsia="Cascadia Mono"/>
+          <w:color w:val="0000FF"/>
+          <w:sz w:val="19"/>
+          <w:szCs w:val="24"/>
+          <w:highlight w:val="white"/>
+        </w:rPr>
+        <w:t>readonly</w:t>
+      </w:r>
+      <w:r>
+        <w:rPr>
+          <w:rFonts w:hint="default" w:ascii="Cascadia Mono" w:hAnsi="Cascadia Mono" w:eastAsia="Cascadia Mono"/>
+          <w:color w:val="000000"/>
+          <w:sz w:val="19"/>
+          <w:szCs w:val="24"/>
+          <w:highlight w:val="white"/>
+        </w:rPr>
+        <w:t xml:space="preserve"> </w:t>
+      </w:r>
+      <w:r>
+        <w:rPr>
+          <w:rFonts w:hint="default" w:ascii="Cascadia Mono" w:hAnsi="Cascadia Mono" w:eastAsia="Cascadia Mono"/>
+          <w:color w:val="2B91AF"/>
+          <w:sz w:val="19"/>
+          <w:szCs w:val="24"/>
+          <w:highlight w:val="white"/>
+        </w:rPr>
+        <w:t>HttpClient</w:t>
+      </w:r>
+      <w:r>
+        <w:rPr>
+          <w:rFonts w:hint="default" w:ascii="Cascadia Mono" w:hAnsi="Cascadia Mono" w:eastAsia="Cascadia Mono"/>
+          <w:color w:val="000000"/>
+          <w:sz w:val="19"/>
+          <w:szCs w:val="24"/>
+          <w:highlight w:val="white"/>
+        </w:rPr>
+        <w:t xml:space="preserve"> _httpClient;</w:t>
+      </w:r>
+    </w:p>
+    <w:p>
+      <w:pPr>
+        <w:spacing w:beforeLines="0" w:afterLines="0"/>
+        <w:jc w:val="left"/>
+        <w:rPr>
+          <w:rFonts w:hint="default" w:ascii="Cascadia Mono" w:hAnsi="Cascadia Mono" w:eastAsia="Cascadia Mono"/>
+          <w:color w:val="000000"/>
+          <w:sz w:val="19"/>
+          <w:szCs w:val="24"/>
+          <w:highlight w:val="white"/>
+        </w:rPr>
+      </w:pPr>
+    </w:p>
+    <w:p>
+      <w:pPr>
+        <w:spacing w:beforeLines="0" w:afterLines="0"/>
+        <w:jc w:val="left"/>
+        <w:rPr>
+          <w:rFonts w:hint="default" w:ascii="Cascadia Mono" w:hAnsi="Cascadia Mono" w:eastAsia="Cascadia Mono"/>
+          <w:color w:val="000000"/>
+          <w:sz w:val="19"/>
+          <w:szCs w:val="24"/>
+          <w:highlight w:val="white"/>
+        </w:rPr>
+      </w:pPr>
+    </w:p>
+    <w:p>
+      <w:pPr>
+        <w:spacing w:beforeLines="0" w:afterLines="0"/>
+        <w:jc w:val="left"/>
+        <w:rPr>
+          <w:rFonts w:hint="default" w:ascii="Cascadia Mono" w:hAnsi="Cascadia Mono" w:eastAsia="Cascadia Mono"/>
+          <w:color w:val="000000"/>
+          <w:sz w:val="19"/>
+          <w:szCs w:val="24"/>
+          <w:highlight w:val="white"/>
+        </w:rPr>
+      </w:pPr>
+      <w:r>
+        <w:rPr>
+          <w:rFonts w:hint="default" w:ascii="Cascadia Mono" w:hAnsi="Cascadia Mono" w:eastAsia="Cascadia Mono"/>
+          <w:color w:val="000000"/>
+          <w:sz w:val="19"/>
+          <w:szCs w:val="24"/>
+          <w:highlight w:val="white"/>
+        </w:rPr>
+        <w:t xml:space="preserve">    </w:t>
+      </w:r>
+      <w:r>
+        <w:rPr>
+          <w:rFonts w:hint="default" w:ascii="Cascadia Mono" w:hAnsi="Cascadia Mono" w:eastAsia="Cascadia Mono"/>
+          <w:color w:val="008000"/>
+          <w:sz w:val="19"/>
+          <w:szCs w:val="24"/>
+          <w:highlight w:val="white"/>
+        </w:rPr>
+        <w:t>//CONSTRUTOR</w:t>
+      </w:r>
+    </w:p>
+    <w:p>
+      <w:pPr>
+        <w:spacing w:beforeLines="0" w:afterLines="0"/>
+        <w:jc w:val="left"/>
+        <w:rPr>
+          <w:rFonts w:hint="default" w:ascii="Cascadia Mono" w:hAnsi="Cascadia Mono" w:eastAsia="Cascadia Mono"/>
+          <w:color w:val="000000"/>
+          <w:sz w:val="19"/>
+          <w:szCs w:val="24"/>
+          <w:highlight w:val="white"/>
+        </w:rPr>
+      </w:pPr>
+      <w:r>
+        <w:rPr>
+          <w:rFonts w:hint="default" w:ascii="Cascadia Mono" w:hAnsi="Cascadia Mono" w:eastAsia="Cascadia Mono"/>
+          <w:color w:val="000000"/>
+          <w:sz w:val="19"/>
+          <w:szCs w:val="24"/>
+          <w:highlight w:val="white"/>
+        </w:rPr>
+        <w:t xml:space="preserve">    </w:t>
+      </w:r>
+      <w:r>
+        <w:rPr>
+          <w:rFonts w:hint="default" w:ascii="Cascadia Mono" w:hAnsi="Cascadia Mono" w:eastAsia="Cascadia Mono"/>
+          <w:color w:val="0000FF"/>
+          <w:sz w:val="19"/>
+          <w:szCs w:val="24"/>
+          <w:highlight w:val="white"/>
+        </w:rPr>
+        <w:t>public</w:t>
+      </w:r>
+      <w:r>
+        <w:rPr>
+          <w:rFonts w:hint="default" w:ascii="Cascadia Mono" w:hAnsi="Cascadia Mono" w:eastAsia="Cascadia Mono"/>
+          <w:color w:val="000000"/>
+          <w:sz w:val="19"/>
+          <w:szCs w:val="24"/>
+          <w:highlight w:val="white"/>
+        </w:rPr>
+        <w:t xml:space="preserve"> </w:t>
+      </w:r>
+      <w:r>
+        <w:rPr>
+          <w:rFonts w:hint="default" w:ascii="Cascadia Mono" w:hAnsi="Cascadia Mono" w:eastAsia="Cascadia Mono"/>
+          <w:color w:val="2B91AF"/>
+          <w:sz w:val="19"/>
+          <w:szCs w:val="24"/>
+          <w:highlight w:val="white"/>
+        </w:rPr>
+        <w:t>GeneroAPI</w:t>
+      </w:r>
+      <w:r>
+        <w:rPr>
+          <w:rFonts w:hint="default" w:ascii="Cascadia Mono" w:hAnsi="Cascadia Mono" w:eastAsia="Cascadia Mono"/>
+          <w:color w:val="000000"/>
+          <w:sz w:val="19"/>
+          <w:szCs w:val="24"/>
+          <w:highlight w:val="white"/>
+        </w:rPr>
+        <w:t>(</w:t>
+      </w:r>
+      <w:r>
+        <w:rPr>
+          <w:rFonts w:hint="default" w:ascii="Cascadia Mono" w:hAnsi="Cascadia Mono" w:eastAsia="Cascadia Mono"/>
+          <w:color w:val="2B91AF"/>
+          <w:sz w:val="19"/>
+          <w:szCs w:val="24"/>
+          <w:highlight w:val="white"/>
+        </w:rPr>
+        <w:t>IHttpClientFactory</w:t>
+      </w:r>
+      <w:r>
+        <w:rPr>
+          <w:rFonts w:hint="default" w:ascii="Cascadia Mono" w:hAnsi="Cascadia Mono" w:eastAsia="Cascadia Mono"/>
+          <w:color w:val="000000"/>
+          <w:sz w:val="19"/>
+          <w:szCs w:val="24"/>
+          <w:highlight w:val="white"/>
+        </w:rPr>
+        <w:t xml:space="preserve"> factory)</w:t>
+      </w:r>
+    </w:p>
+    <w:p>
+      <w:pPr>
+        <w:spacing w:beforeLines="0" w:afterLines="0"/>
+        <w:jc w:val="left"/>
+        <w:rPr>
+          <w:rFonts w:hint="default" w:ascii="Cascadia Mono" w:hAnsi="Cascadia Mono" w:eastAsia="Cascadia Mono"/>
+          <w:color w:val="000000"/>
+          <w:sz w:val="19"/>
+          <w:szCs w:val="24"/>
+          <w:highlight w:val="white"/>
+        </w:rPr>
+      </w:pPr>
+      <w:r>
+        <w:rPr>
+          <w:rFonts w:hint="default" w:ascii="Cascadia Mono" w:hAnsi="Cascadia Mono" w:eastAsia="Cascadia Mono"/>
+          <w:color w:val="000000"/>
+          <w:sz w:val="19"/>
+          <w:szCs w:val="24"/>
+          <w:highlight w:val="white"/>
+        </w:rPr>
+        <w:t xml:space="preserve">    {</w:t>
+      </w:r>
+    </w:p>
+    <w:p>
+      <w:pPr>
+        <w:spacing w:beforeLines="0" w:afterLines="0"/>
+        <w:jc w:val="left"/>
+        <w:rPr>
+          <w:rFonts w:hint="default" w:ascii="Cascadia Mono" w:hAnsi="Cascadia Mono" w:eastAsia="Cascadia Mono"/>
+          <w:color w:val="000000"/>
+          <w:sz w:val="19"/>
+          <w:szCs w:val="24"/>
+          <w:highlight w:val="white"/>
+        </w:rPr>
+      </w:pPr>
+      <w:r>
+        <w:rPr>
+          <w:rFonts w:hint="default" w:ascii="Cascadia Mono" w:hAnsi="Cascadia Mono" w:eastAsia="Cascadia Mono"/>
+          <w:color w:val="000000"/>
+          <w:sz w:val="19"/>
+          <w:szCs w:val="24"/>
+          <w:highlight w:val="white"/>
+        </w:rPr>
+        <w:t xml:space="preserve">        _httpClient = factory.CreateClient(</w:t>
+      </w:r>
+      <w:r>
+        <w:rPr>
+          <w:rFonts w:hint="default" w:ascii="Cascadia Mono" w:hAnsi="Cascadia Mono" w:eastAsia="Cascadia Mono"/>
+          <w:color w:val="A31515"/>
+          <w:sz w:val="19"/>
+          <w:szCs w:val="24"/>
+          <w:highlight w:val="white"/>
+        </w:rPr>
+        <w:t>"API"</w:t>
+      </w:r>
+      <w:r>
+        <w:rPr>
+          <w:rFonts w:hint="default" w:ascii="Cascadia Mono" w:hAnsi="Cascadia Mono" w:eastAsia="Cascadia Mono"/>
+          <w:color w:val="000000"/>
+          <w:sz w:val="19"/>
+          <w:szCs w:val="24"/>
+          <w:highlight w:val="white"/>
+        </w:rPr>
+        <w:t>);</w:t>
+      </w:r>
+    </w:p>
+    <w:p>
+      <w:pPr>
+        <w:spacing w:beforeLines="0" w:afterLines="0"/>
+        <w:jc w:val="left"/>
+        <w:rPr>
+          <w:rFonts w:hint="default" w:ascii="Cascadia Mono" w:hAnsi="Cascadia Mono" w:eastAsia="Cascadia Mono"/>
+          <w:color w:val="000000"/>
+          <w:sz w:val="19"/>
+          <w:szCs w:val="24"/>
+          <w:highlight w:val="white"/>
+        </w:rPr>
+      </w:pPr>
+      <w:r>
+        <w:rPr>
+          <w:rFonts w:hint="default" w:ascii="Cascadia Mono" w:hAnsi="Cascadia Mono" w:eastAsia="Cascadia Mono"/>
+          <w:color w:val="000000"/>
+          <w:sz w:val="19"/>
+          <w:szCs w:val="24"/>
+          <w:highlight w:val="white"/>
+        </w:rPr>
+        <w:t xml:space="preserve">    }</w:t>
+      </w:r>
+    </w:p>
+    <w:p>
+      <w:pPr>
+        <w:spacing w:beforeLines="0" w:afterLines="0"/>
+        <w:jc w:val="left"/>
+        <w:rPr>
+          <w:rFonts w:hint="default" w:ascii="Cascadia Mono" w:hAnsi="Cascadia Mono" w:eastAsia="Cascadia Mono"/>
+          <w:color w:val="000000"/>
+          <w:sz w:val="19"/>
+          <w:szCs w:val="24"/>
+          <w:highlight w:val="white"/>
+        </w:rPr>
+      </w:pPr>
+    </w:p>
+    <w:p>
+      <w:pPr>
+        <w:spacing w:beforeLines="0" w:afterLines="0"/>
+        <w:jc w:val="left"/>
+        <w:rPr>
+          <w:rFonts w:hint="default" w:ascii="Cascadia Mono" w:hAnsi="Cascadia Mono" w:eastAsia="Cascadia Mono"/>
+          <w:color w:val="000000"/>
+          <w:sz w:val="19"/>
+          <w:szCs w:val="24"/>
+          <w:highlight w:val="white"/>
+        </w:rPr>
+      </w:pPr>
+    </w:p>
+    <w:p>
+      <w:pPr>
+        <w:spacing w:beforeLines="0" w:afterLines="0"/>
+        <w:jc w:val="left"/>
+        <w:rPr>
+          <w:rFonts w:hint="default" w:ascii="Cascadia Mono" w:hAnsi="Cascadia Mono" w:eastAsia="Cascadia Mono"/>
+          <w:color w:val="000000"/>
+          <w:sz w:val="19"/>
+          <w:szCs w:val="24"/>
+          <w:highlight w:val="white"/>
+        </w:rPr>
+      </w:pPr>
+      <w:r>
+        <w:rPr>
+          <w:rFonts w:hint="default" w:ascii="Cascadia Mono" w:hAnsi="Cascadia Mono" w:eastAsia="Cascadia Mono"/>
+          <w:color w:val="000000"/>
+          <w:sz w:val="19"/>
+          <w:szCs w:val="24"/>
+          <w:highlight w:val="white"/>
+        </w:rPr>
+        <w:t xml:space="preserve">    </w:t>
+      </w:r>
+      <w:r>
+        <w:rPr>
+          <w:rFonts w:hint="default" w:ascii="Cascadia Mono" w:hAnsi="Cascadia Mono" w:eastAsia="Cascadia Mono"/>
+          <w:color w:val="008000"/>
+          <w:sz w:val="19"/>
+          <w:szCs w:val="24"/>
+          <w:highlight w:val="white"/>
+        </w:rPr>
+        <w:t>//DEMAIS MÉTODOS</w:t>
+      </w:r>
+    </w:p>
+    <w:p>
+      <w:pPr>
+        <w:spacing w:beforeLines="0" w:afterLines="0"/>
+        <w:jc w:val="left"/>
+        <w:rPr>
+          <w:rFonts w:hint="default" w:ascii="Cascadia Mono" w:hAnsi="Cascadia Mono" w:eastAsia="Cascadia Mono"/>
+          <w:color w:val="000000"/>
+          <w:sz w:val="19"/>
+          <w:szCs w:val="24"/>
+          <w:highlight w:val="white"/>
+        </w:rPr>
+      </w:pPr>
+      <w:r>
+        <w:rPr>
+          <w:rFonts w:hint="default" w:ascii="Cascadia Mono" w:hAnsi="Cascadia Mono" w:eastAsia="Cascadia Mono"/>
+          <w:color w:val="000000"/>
+          <w:sz w:val="19"/>
+          <w:szCs w:val="24"/>
+          <w:highlight w:val="white"/>
+        </w:rPr>
+        <w:t xml:space="preserve">    </w:t>
+      </w:r>
+      <w:r>
+        <w:rPr>
+          <w:rFonts w:hint="default" w:ascii="Cascadia Mono" w:hAnsi="Cascadia Mono" w:eastAsia="Cascadia Mono"/>
+          <w:color w:val="0000FF"/>
+          <w:sz w:val="19"/>
+          <w:szCs w:val="24"/>
+          <w:highlight w:val="white"/>
+        </w:rPr>
+        <w:t>public</w:t>
+      </w:r>
+      <w:r>
+        <w:rPr>
+          <w:rFonts w:hint="default" w:ascii="Cascadia Mono" w:hAnsi="Cascadia Mono" w:eastAsia="Cascadia Mono"/>
+          <w:color w:val="000000"/>
+          <w:sz w:val="19"/>
+          <w:szCs w:val="24"/>
+          <w:highlight w:val="white"/>
+        </w:rPr>
+        <w:t xml:space="preserve"> </w:t>
+      </w:r>
+      <w:r>
+        <w:rPr>
+          <w:rFonts w:hint="default" w:ascii="Cascadia Mono" w:hAnsi="Cascadia Mono" w:eastAsia="Cascadia Mono"/>
+          <w:color w:val="0000FF"/>
+          <w:sz w:val="19"/>
+          <w:szCs w:val="24"/>
+          <w:highlight w:val="white"/>
+        </w:rPr>
+        <w:t>async</w:t>
+      </w:r>
+      <w:r>
+        <w:rPr>
+          <w:rFonts w:hint="default" w:ascii="Cascadia Mono" w:hAnsi="Cascadia Mono" w:eastAsia="Cascadia Mono"/>
+          <w:color w:val="000000"/>
+          <w:sz w:val="19"/>
+          <w:szCs w:val="24"/>
+          <w:highlight w:val="white"/>
+        </w:rPr>
+        <w:t xml:space="preserve"> </w:t>
+      </w:r>
+      <w:r>
+        <w:rPr>
+          <w:rFonts w:hint="default" w:ascii="Cascadia Mono" w:hAnsi="Cascadia Mono" w:eastAsia="Cascadia Mono"/>
+          <w:color w:val="2B91AF"/>
+          <w:sz w:val="19"/>
+          <w:szCs w:val="24"/>
+          <w:highlight w:val="white"/>
+        </w:rPr>
+        <w:t>Task</w:t>
+      </w:r>
+      <w:r>
+        <w:rPr>
+          <w:rFonts w:hint="default" w:ascii="Cascadia Mono" w:hAnsi="Cascadia Mono" w:eastAsia="Cascadia Mono"/>
+          <w:color w:val="000000"/>
+          <w:sz w:val="19"/>
+          <w:szCs w:val="24"/>
+          <w:highlight w:val="white"/>
+        </w:rPr>
+        <w:t>&lt;</w:t>
+      </w:r>
+      <w:r>
+        <w:rPr>
+          <w:rFonts w:hint="default" w:ascii="Cascadia Mono" w:hAnsi="Cascadia Mono" w:eastAsia="Cascadia Mono"/>
+          <w:color w:val="2B91AF"/>
+          <w:sz w:val="19"/>
+          <w:szCs w:val="24"/>
+          <w:highlight w:val="white"/>
+        </w:rPr>
+        <w:t>List</w:t>
+      </w:r>
+      <w:r>
+        <w:rPr>
+          <w:rFonts w:hint="default" w:ascii="Cascadia Mono" w:hAnsi="Cascadia Mono" w:eastAsia="Cascadia Mono"/>
+          <w:color w:val="000000"/>
+          <w:sz w:val="19"/>
+          <w:szCs w:val="24"/>
+          <w:highlight w:val="white"/>
+        </w:rPr>
+        <w:t>&lt;</w:t>
+      </w:r>
+      <w:r>
+        <w:rPr>
+          <w:rFonts w:hint="default" w:ascii="Cascadia Mono" w:hAnsi="Cascadia Mono" w:eastAsia="Cascadia Mono"/>
+          <w:color w:val="2B91AF"/>
+          <w:sz w:val="19"/>
+          <w:szCs w:val="24"/>
+          <w:highlight w:val="white"/>
+        </w:rPr>
+        <w:t>GeneroResponse</w:t>
+      </w:r>
+      <w:r>
+        <w:rPr>
+          <w:rFonts w:hint="default" w:ascii="Cascadia Mono" w:hAnsi="Cascadia Mono" w:eastAsia="Cascadia Mono"/>
+          <w:color w:val="000000"/>
+          <w:sz w:val="19"/>
+          <w:szCs w:val="24"/>
+          <w:highlight w:val="white"/>
+        </w:rPr>
+        <w:t>&gt;?&gt; GetGenerosAsync()</w:t>
+      </w:r>
+    </w:p>
+    <w:p>
+      <w:pPr>
+        <w:spacing w:beforeLines="0" w:afterLines="0"/>
+        <w:jc w:val="left"/>
+        <w:rPr>
+          <w:rFonts w:hint="default" w:ascii="Cascadia Mono" w:hAnsi="Cascadia Mono" w:eastAsia="Cascadia Mono"/>
+          <w:color w:val="000000"/>
+          <w:sz w:val="19"/>
+          <w:szCs w:val="24"/>
+          <w:highlight w:val="white"/>
+        </w:rPr>
+      </w:pPr>
+      <w:r>
+        <w:rPr>
+          <w:rFonts w:hint="default" w:ascii="Cascadia Mono" w:hAnsi="Cascadia Mono" w:eastAsia="Cascadia Mono"/>
+          <w:color w:val="000000"/>
+          <w:sz w:val="19"/>
+          <w:szCs w:val="24"/>
+          <w:highlight w:val="white"/>
+        </w:rPr>
+        <w:t xml:space="preserve">    {</w:t>
+      </w:r>
+    </w:p>
+    <w:p>
+      <w:pPr>
+        <w:spacing w:beforeLines="0" w:afterLines="0"/>
+        <w:jc w:val="left"/>
+        <w:rPr>
+          <w:rFonts w:hint="default" w:ascii="Cascadia Mono" w:hAnsi="Cascadia Mono" w:eastAsia="Cascadia Mono"/>
+          <w:color w:val="000000"/>
+          <w:sz w:val="19"/>
+          <w:szCs w:val="24"/>
+          <w:highlight w:val="white"/>
+        </w:rPr>
+      </w:pPr>
+      <w:r>
+        <w:rPr>
+          <w:rFonts w:hint="default" w:ascii="Cascadia Mono" w:hAnsi="Cascadia Mono" w:eastAsia="Cascadia Mono"/>
+          <w:color w:val="000000"/>
+          <w:sz w:val="19"/>
+          <w:szCs w:val="24"/>
+          <w:highlight w:val="white"/>
+        </w:rPr>
+        <w:t xml:space="preserve">        </w:t>
+      </w:r>
+      <w:r>
+        <w:rPr>
+          <w:rFonts w:hint="default" w:ascii="Cascadia Mono" w:hAnsi="Cascadia Mono" w:eastAsia="Cascadia Mono"/>
+          <w:color w:val="0000FF"/>
+          <w:sz w:val="19"/>
+          <w:szCs w:val="24"/>
+          <w:highlight w:val="white"/>
+        </w:rPr>
+        <w:t>return</w:t>
+      </w:r>
+      <w:r>
+        <w:rPr>
+          <w:rFonts w:hint="default" w:ascii="Cascadia Mono" w:hAnsi="Cascadia Mono" w:eastAsia="Cascadia Mono"/>
+          <w:color w:val="000000"/>
+          <w:sz w:val="19"/>
+          <w:szCs w:val="24"/>
+          <w:highlight w:val="white"/>
+        </w:rPr>
+        <w:t xml:space="preserve"> </w:t>
+      </w:r>
+      <w:r>
+        <w:rPr>
+          <w:rFonts w:hint="default" w:ascii="Cascadia Mono" w:hAnsi="Cascadia Mono" w:eastAsia="Cascadia Mono"/>
+          <w:color w:val="0000FF"/>
+          <w:sz w:val="19"/>
+          <w:szCs w:val="24"/>
+          <w:highlight w:val="white"/>
+        </w:rPr>
+        <w:t>await</w:t>
+      </w:r>
+      <w:r>
+        <w:rPr>
+          <w:rFonts w:hint="default" w:ascii="Cascadia Mono" w:hAnsi="Cascadia Mono" w:eastAsia="Cascadia Mono"/>
+          <w:color w:val="000000"/>
+          <w:sz w:val="19"/>
+          <w:szCs w:val="24"/>
+          <w:highlight w:val="white"/>
+        </w:rPr>
+        <w:t xml:space="preserve"> _httpClient.GetFromJsonAsync&lt;</w:t>
+      </w:r>
+      <w:r>
+        <w:rPr>
+          <w:rFonts w:hint="default" w:ascii="Cascadia Mono" w:hAnsi="Cascadia Mono" w:eastAsia="Cascadia Mono"/>
+          <w:color w:val="2B91AF"/>
+          <w:sz w:val="19"/>
+          <w:szCs w:val="24"/>
+          <w:highlight w:val="white"/>
+        </w:rPr>
+        <w:t>List</w:t>
+      </w:r>
+      <w:r>
+        <w:rPr>
+          <w:rFonts w:hint="default" w:ascii="Cascadia Mono" w:hAnsi="Cascadia Mono" w:eastAsia="Cascadia Mono"/>
+          <w:color w:val="000000"/>
+          <w:sz w:val="19"/>
+          <w:szCs w:val="24"/>
+          <w:highlight w:val="white"/>
+        </w:rPr>
+        <w:t>&lt;</w:t>
+      </w:r>
+      <w:r>
+        <w:rPr>
+          <w:rFonts w:hint="default" w:ascii="Cascadia Mono" w:hAnsi="Cascadia Mono" w:eastAsia="Cascadia Mono"/>
+          <w:color w:val="2B91AF"/>
+          <w:sz w:val="19"/>
+          <w:szCs w:val="24"/>
+          <w:highlight w:val="white"/>
+        </w:rPr>
+        <w:t>GeneroResponse</w:t>
+      </w:r>
+      <w:r>
+        <w:rPr>
+          <w:rFonts w:hint="default" w:ascii="Cascadia Mono" w:hAnsi="Cascadia Mono" w:eastAsia="Cascadia Mono"/>
+          <w:color w:val="000000"/>
+          <w:sz w:val="19"/>
+          <w:szCs w:val="24"/>
+          <w:highlight w:val="white"/>
+        </w:rPr>
+        <w:t>&gt;&gt;(</w:t>
+      </w:r>
+      <w:r>
+        <w:rPr>
+          <w:rFonts w:hint="default" w:ascii="Cascadia Mono" w:hAnsi="Cascadia Mono" w:eastAsia="Cascadia Mono"/>
+          <w:color w:val="A31515"/>
+          <w:sz w:val="19"/>
+          <w:szCs w:val="24"/>
+          <w:highlight w:val="white"/>
+        </w:rPr>
+        <w:t>"generos"</w:t>
+      </w:r>
+      <w:r>
+        <w:rPr>
+          <w:rFonts w:hint="default" w:ascii="Cascadia Mono" w:hAnsi="Cascadia Mono" w:eastAsia="Cascadia Mono"/>
+          <w:color w:val="000000"/>
+          <w:sz w:val="19"/>
+          <w:szCs w:val="24"/>
+          <w:highlight w:val="white"/>
+        </w:rPr>
+        <w:t>);</w:t>
+      </w:r>
+    </w:p>
+    <w:p>
+      <w:pPr>
+        <w:spacing w:beforeLines="0" w:afterLines="0"/>
+        <w:jc w:val="left"/>
+        <w:rPr>
+          <w:rFonts w:hint="default" w:ascii="Cascadia Mono" w:hAnsi="Cascadia Mono" w:eastAsia="Cascadia Mono"/>
+          <w:color w:val="000000"/>
+          <w:sz w:val="19"/>
+          <w:szCs w:val="24"/>
+          <w:highlight w:val="white"/>
+        </w:rPr>
+      </w:pPr>
+      <w:r>
+        <w:rPr>
+          <w:rFonts w:hint="default" w:ascii="Cascadia Mono" w:hAnsi="Cascadia Mono" w:eastAsia="Cascadia Mono"/>
+          <w:color w:val="000000"/>
+          <w:sz w:val="19"/>
+          <w:szCs w:val="24"/>
+          <w:highlight w:val="white"/>
+        </w:rPr>
+        <w:t xml:space="preserve">    }</w:t>
+      </w:r>
+    </w:p>
+    <w:p>
+      <w:pPr>
+        <w:spacing w:beforeLines="0" w:afterLines="0"/>
+        <w:jc w:val="left"/>
+        <w:rPr>
+          <w:rFonts w:hint="default" w:ascii="Cascadia Mono" w:hAnsi="Cascadia Mono" w:eastAsia="Cascadia Mono"/>
+          <w:color w:val="000000"/>
+          <w:sz w:val="19"/>
+          <w:szCs w:val="24"/>
+          <w:highlight w:val="white"/>
+        </w:rPr>
+      </w:pPr>
+    </w:p>
+    <w:p>
+      <w:pPr>
+        <w:spacing w:beforeLines="0" w:afterLines="0"/>
+        <w:jc w:val="left"/>
+        <w:rPr>
+          <w:rFonts w:hint="default" w:ascii="Cascadia Mono" w:hAnsi="Cascadia Mono" w:eastAsia="Cascadia Mono"/>
+          <w:color w:val="000000"/>
+          <w:sz w:val="19"/>
+          <w:szCs w:val="24"/>
+          <w:highlight w:val="white"/>
+        </w:rPr>
+      </w:pPr>
+      <w:r>
+        <w:rPr>
+          <w:rFonts w:hint="default" w:ascii="Cascadia Mono" w:hAnsi="Cascadia Mono" w:eastAsia="Cascadia Mono"/>
+          <w:color w:val="000000"/>
+          <w:sz w:val="19"/>
+          <w:szCs w:val="24"/>
+          <w:highlight w:val="white"/>
+        </w:rPr>
+        <w:t xml:space="preserve">    </w:t>
+      </w:r>
+      <w:r>
+        <w:rPr>
+          <w:rFonts w:hint="default" w:ascii="Cascadia Mono" w:hAnsi="Cascadia Mono" w:eastAsia="Cascadia Mono"/>
+          <w:color w:val="0000FF"/>
+          <w:sz w:val="19"/>
+          <w:szCs w:val="24"/>
+          <w:highlight w:val="white"/>
+        </w:rPr>
+        <w:t>public</w:t>
+      </w:r>
+      <w:r>
+        <w:rPr>
+          <w:rFonts w:hint="default" w:ascii="Cascadia Mono" w:hAnsi="Cascadia Mono" w:eastAsia="Cascadia Mono"/>
+          <w:color w:val="000000"/>
+          <w:sz w:val="19"/>
+          <w:szCs w:val="24"/>
+          <w:highlight w:val="white"/>
+        </w:rPr>
+        <w:t xml:space="preserve"> </w:t>
+      </w:r>
+      <w:r>
+        <w:rPr>
+          <w:rFonts w:hint="default" w:ascii="Cascadia Mono" w:hAnsi="Cascadia Mono" w:eastAsia="Cascadia Mono"/>
+          <w:color w:val="0000FF"/>
+          <w:sz w:val="19"/>
+          <w:szCs w:val="24"/>
+          <w:highlight w:val="white"/>
+        </w:rPr>
+        <w:t>async</w:t>
+      </w:r>
+      <w:r>
+        <w:rPr>
+          <w:rFonts w:hint="default" w:ascii="Cascadia Mono" w:hAnsi="Cascadia Mono" w:eastAsia="Cascadia Mono"/>
+          <w:color w:val="000000"/>
+          <w:sz w:val="19"/>
+          <w:szCs w:val="24"/>
+          <w:highlight w:val="white"/>
+        </w:rPr>
+        <w:t xml:space="preserve"> </w:t>
+      </w:r>
+      <w:r>
+        <w:rPr>
+          <w:rFonts w:hint="default" w:ascii="Cascadia Mono" w:hAnsi="Cascadia Mono" w:eastAsia="Cascadia Mono"/>
+          <w:color w:val="2B91AF"/>
+          <w:sz w:val="19"/>
+          <w:szCs w:val="24"/>
+          <w:highlight w:val="white"/>
+        </w:rPr>
+        <w:t>Task</w:t>
+      </w:r>
+      <w:r>
+        <w:rPr>
+          <w:rFonts w:hint="default" w:ascii="Cascadia Mono" w:hAnsi="Cascadia Mono" w:eastAsia="Cascadia Mono"/>
+          <w:color w:val="000000"/>
+          <w:sz w:val="19"/>
+          <w:szCs w:val="24"/>
+          <w:highlight w:val="white"/>
+        </w:rPr>
+        <w:t>&lt;</w:t>
+      </w:r>
+      <w:r>
+        <w:rPr>
+          <w:rFonts w:hint="default" w:ascii="Cascadia Mono" w:hAnsi="Cascadia Mono" w:eastAsia="Cascadia Mono"/>
+          <w:color w:val="2B91AF"/>
+          <w:sz w:val="19"/>
+          <w:szCs w:val="24"/>
+          <w:highlight w:val="white"/>
+        </w:rPr>
+        <w:t>GeneroResponse</w:t>
+      </w:r>
+      <w:r>
+        <w:rPr>
+          <w:rFonts w:hint="default" w:ascii="Cascadia Mono" w:hAnsi="Cascadia Mono" w:eastAsia="Cascadia Mono"/>
+          <w:color w:val="000000"/>
+          <w:sz w:val="19"/>
+          <w:szCs w:val="24"/>
+          <w:highlight w:val="white"/>
+        </w:rPr>
+        <w:t>?&gt; GetGeneroPorNomeAsync(</w:t>
+      </w:r>
+      <w:r>
+        <w:rPr>
+          <w:rFonts w:hint="default" w:ascii="Cascadia Mono" w:hAnsi="Cascadia Mono" w:eastAsia="Cascadia Mono"/>
+          <w:color w:val="0000FF"/>
+          <w:sz w:val="19"/>
+          <w:szCs w:val="24"/>
+          <w:highlight w:val="white"/>
+        </w:rPr>
+        <w:t>string</w:t>
+      </w:r>
+      <w:r>
+        <w:rPr>
+          <w:rFonts w:hint="default" w:ascii="Cascadia Mono" w:hAnsi="Cascadia Mono" w:eastAsia="Cascadia Mono"/>
+          <w:color w:val="000000"/>
+          <w:sz w:val="19"/>
+          <w:szCs w:val="24"/>
+          <w:highlight w:val="white"/>
+        </w:rPr>
+        <w:t xml:space="preserve"> nome)</w:t>
+      </w:r>
+    </w:p>
+    <w:p>
+      <w:pPr>
+        <w:spacing w:beforeLines="0" w:afterLines="0"/>
+        <w:jc w:val="left"/>
+        <w:rPr>
+          <w:rFonts w:hint="default" w:ascii="Cascadia Mono" w:hAnsi="Cascadia Mono" w:eastAsia="Cascadia Mono"/>
+          <w:color w:val="000000"/>
+          <w:sz w:val="19"/>
+          <w:szCs w:val="24"/>
+          <w:highlight w:val="white"/>
+        </w:rPr>
+      </w:pPr>
+      <w:r>
+        <w:rPr>
+          <w:rFonts w:hint="default" w:ascii="Cascadia Mono" w:hAnsi="Cascadia Mono" w:eastAsia="Cascadia Mono"/>
+          <w:color w:val="000000"/>
+          <w:sz w:val="19"/>
+          <w:szCs w:val="24"/>
+          <w:highlight w:val="white"/>
+        </w:rPr>
+        <w:t xml:space="preserve">    {</w:t>
+      </w:r>
+    </w:p>
+    <w:p>
+      <w:pPr>
+        <w:spacing w:beforeLines="0" w:afterLines="0"/>
+        <w:jc w:val="left"/>
+        <w:rPr>
+          <w:rFonts w:hint="default" w:ascii="Cascadia Mono" w:hAnsi="Cascadia Mono" w:eastAsia="Cascadia Mono"/>
+          <w:color w:val="000000"/>
+          <w:sz w:val="19"/>
+          <w:szCs w:val="24"/>
+          <w:highlight w:val="white"/>
+        </w:rPr>
+      </w:pPr>
+      <w:r>
+        <w:rPr>
+          <w:rFonts w:hint="default" w:ascii="Cascadia Mono" w:hAnsi="Cascadia Mono" w:eastAsia="Cascadia Mono"/>
+          <w:color w:val="000000"/>
+          <w:sz w:val="19"/>
+          <w:szCs w:val="24"/>
+          <w:highlight w:val="white"/>
+        </w:rPr>
+        <w:t xml:space="preserve">        </w:t>
+      </w:r>
+      <w:r>
+        <w:rPr>
+          <w:rFonts w:hint="default" w:ascii="Cascadia Mono" w:hAnsi="Cascadia Mono" w:eastAsia="Cascadia Mono"/>
+          <w:color w:val="0000FF"/>
+          <w:sz w:val="19"/>
+          <w:szCs w:val="24"/>
+          <w:highlight w:val="white"/>
+        </w:rPr>
+        <w:t>return</w:t>
+      </w:r>
+      <w:r>
+        <w:rPr>
+          <w:rFonts w:hint="default" w:ascii="Cascadia Mono" w:hAnsi="Cascadia Mono" w:eastAsia="Cascadia Mono"/>
+          <w:color w:val="000000"/>
+          <w:sz w:val="19"/>
+          <w:szCs w:val="24"/>
+          <w:highlight w:val="white"/>
+        </w:rPr>
+        <w:t xml:space="preserve"> </w:t>
+      </w:r>
+      <w:r>
+        <w:rPr>
+          <w:rFonts w:hint="default" w:ascii="Cascadia Mono" w:hAnsi="Cascadia Mono" w:eastAsia="Cascadia Mono"/>
+          <w:color w:val="0000FF"/>
+          <w:sz w:val="19"/>
+          <w:szCs w:val="24"/>
+          <w:highlight w:val="white"/>
+        </w:rPr>
+        <w:t>await</w:t>
+      </w:r>
+      <w:r>
+        <w:rPr>
+          <w:rFonts w:hint="default" w:ascii="Cascadia Mono" w:hAnsi="Cascadia Mono" w:eastAsia="Cascadia Mono"/>
+          <w:color w:val="000000"/>
+          <w:sz w:val="19"/>
+          <w:szCs w:val="24"/>
+          <w:highlight w:val="white"/>
+        </w:rPr>
+        <w:t xml:space="preserve"> _httpClient.GetFromJsonAsync&lt;</w:t>
+      </w:r>
+      <w:r>
+        <w:rPr>
+          <w:rFonts w:hint="default" w:ascii="Cascadia Mono" w:hAnsi="Cascadia Mono" w:eastAsia="Cascadia Mono"/>
+          <w:color w:val="2B91AF"/>
+          <w:sz w:val="19"/>
+          <w:szCs w:val="24"/>
+          <w:highlight w:val="white"/>
+        </w:rPr>
+        <w:t>GeneroResponse</w:t>
+      </w:r>
+      <w:r>
+        <w:rPr>
+          <w:rFonts w:hint="default" w:ascii="Cascadia Mono" w:hAnsi="Cascadia Mono" w:eastAsia="Cascadia Mono"/>
+          <w:color w:val="000000"/>
+          <w:sz w:val="19"/>
+          <w:szCs w:val="24"/>
+          <w:highlight w:val="white"/>
+        </w:rPr>
+        <w:t>&gt;(</w:t>
+      </w:r>
+      <w:r>
+        <w:rPr>
+          <w:rFonts w:hint="default" w:ascii="Cascadia Mono" w:hAnsi="Cascadia Mono" w:eastAsia="Cascadia Mono"/>
+          <w:color w:val="A31515"/>
+          <w:sz w:val="19"/>
+          <w:szCs w:val="24"/>
+          <w:highlight w:val="white"/>
+        </w:rPr>
+        <w:t>$"generos/</w:t>
+      </w:r>
+      <w:r>
+        <w:rPr>
+          <w:rFonts w:hint="default" w:ascii="Cascadia Mono" w:hAnsi="Cascadia Mono" w:eastAsia="Cascadia Mono"/>
+          <w:color w:val="000000"/>
+          <w:sz w:val="19"/>
+          <w:szCs w:val="24"/>
+          <w:highlight w:val="white"/>
+        </w:rPr>
+        <w:t>{nome}</w:t>
+      </w:r>
+      <w:r>
+        <w:rPr>
+          <w:rFonts w:hint="default" w:ascii="Cascadia Mono" w:hAnsi="Cascadia Mono" w:eastAsia="Cascadia Mono"/>
+          <w:color w:val="A31515"/>
+          <w:sz w:val="19"/>
+          <w:szCs w:val="24"/>
+          <w:highlight w:val="white"/>
+        </w:rPr>
+        <w:t>"</w:t>
+      </w:r>
+      <w:r>
+        <w:rPr>
+          <w:rFonts w:hint="default" w:ascii="Cascadia Mono" w:hAnsi="Cascadia Mono" w:eastAsia="Cascadia Mono"/>
+          <w:color w:val="000000"/>
+          <w:sz w:val="19"/>
+          <w:szCs w:val="24"/>
+          <w:highlight w:val="white"/>
+        </w:rPr>
+        <w:t>);</w:t>
+      </w:r>
+    </w:p>
+    <w:p>
+      <w:pPr>
+        <w:spacing w:beforeLines="0" w:afterLines="0"/>
+        <w:jc w:val="left"/>
+        <w:rPr>
+          <w:rFonts w:hint="default" w:ascii="Cascadia Mono" w:hAnsi="Cascadia Mono" w:eastAsia="Cascadia Mono"/>
+          <w:color w:val="000000"/>
+          <w:sz w:val="19"/>
+          <w:szCs w:val="24"/>
+          <w:highlight w:val="white"/>
+        </w:rPr>
+      </w:pPr>
+      <w:r>
+        <w:rPr>
+          <w:rFonts w:hint="default" w:ascii="Cascadia Mono" w:hAnsi="Cascadia Mono" w:eastAsia="Cascadia Mono"/>
+          <w:color w:val="000000"/>
+          <w:sz w:val="19"/>
+          <w:szCs w:val="24"/>
+          <w:highlight w:val="white"/>
+        </w:rPr>
+        <w:t xml:space="preserve">    }</w:t>
+      </w:r>
+    </w:p>
+    <w:p>
+      <w:pPr>
+        <w:ind w:left="0" w:leftChars="0" w:firstLine="0" w:firstLineChars="0"/>
+        <w:jc w:val="left"/>
+        <w:rPr>
+          <w:rFonts w:hint="default" w:ascii="Cascadia Mono" w:hAnsi="Cascadia Mono" w:eastAsia="Cascadia Mono"/>
+          <w:color w:val="000000"/>
+          <w:sz w:val="24"/>
+          <w:szCs w:val="24"/>
+          <w:highlight w:val="none"/>
+          <w:lang w:val="pt-BR"/>
+        </w:rPr>
+      </w:pPr>
+      <w:r>
+        <w:rPr>
+          <w:rFonts w:hint="default" w:ascii="Cascadia Mono" w:hAnsi="Cascadia Mono" w:eastAsia="Cascadia Mono"/>
+          <w:color w:val="000000"/>
+          <w:sz w:val="19"/>
+          <w:szCs w:val="24"/>
+          <w:highlight w:val="white"/>
+        </w:rPr>
+        <w:t>}</w:t>
+      </w:r>
       <w:bookmarkStart w:id="0" w:name="_GoBack"/>
       <w:bookmarkEnd w:id="0"/>
-    </w:p>
-    <w:p>
-      <w:pPr>
-        <w:ind w:left="0" w:leftChars="0" w:firstLine="0" w:firstLineChars="0"/>
-        <w:jc w:val="left"/>
-        <w:rPr>
-          <w:rFonts w:hint="default" w:ascii="Cascadia Mono" w:hAnsi="Cascadia Mono" w:eastAsia="Cascadia Mono"/>
-          <w:color w:val="000000"/>
-          <w:sz w:val="24"/>
-          <w:szCs w:val="24"/>
-          <w:highlight w:val="none"/>
-          <w:lang w:val="pt-BR"/>
-        </w:rPr>
-      </w:pPr>
-    </w:p>
-    <w:p>
-      <w:pPr>
-        <w:ind w:left="0" w:leftChars="0" w:firstLine="0" w:firstLineChars="0"/>
-        <w:jc w:val="left"/>
-        <w:rPr>
-          <w:rFonts w:hint="default" w:ascii="Cascadia Mono" w:hAnsi="Cascadia Mono" w:eastAsia="Cascadia Mono"/>
-          <w:color w:val="000000"/>
-          <w:sz w:val="24"/>
-          <w:szCs w:val="24"/>
-          <w:highlight w:val="none"/>
-          <w:lang w:val="pt-BR"/>
-        </w:rPr>
-      </w:pPr>
-    </w:p>
-    <w:p>
-      <w:pPr>
-        <w:ind w:left="0" w:leftChars="0" w:firstLine="0" w:firstLineChars="0"/>
-        <w:jc w:val="left"/>
-        <w:rPr>
-          <w:rFonts w:hint="default" w:ascii="Cascadia Mono" w:hAnsi="Cascadia Mono" w:eastAsia="Cascadia Mono"/>
-          <w:color w:val="000000"/>
-          <w:sz w:val="24"/>
-          <w:szCs w:val="24"/>
-          <w:highlight w:val="none"/>
-          <w:lang w:val="pt-BR"/>
-        </w:rPr>
-      </w:pPr>
-    </w:p>
-    <w:p>
-      <w:pPr>
-        <w:ind w:left="0" w:leftChars="0" w:firstLine="0" w:firstLineChars="0"/>
-        <w:jc w:val="left"/>
-        <w:rPr>
-          <w:rFonts w:hint="default" w:ascii="Cascadia Mono" w:hAnsi="Cascadia Mono" w:eastAsia="Cascadia Mono"/>
-          <w:color w:val="000000"/>
-          <w:sz w:val="24"/>
-          <w:szCs w:val="24"/>
-          <w:highlight w:val="none"/>
-          <w:lang w:val="pt-BR"/>
-        </w:rPr>
-      </w:pPr>
-    </w:p>
-    <w:p>
-      <w:pPr>
-        <w:ind w:left="0" w:leftChars="0" w:firstLine="0" w:firstLineChars="0"/>
-        <w:jc w:val="left"/>
-        <w:rPr>
-          <w:rFonts w:hint="default" w:ascii="Cascadia Mono" w:hAnsi="Cascadia Mono" w:eastAsia="Cascadia Mono"/>
-          <w:color w:val="000000"/>
-          <w:sz w:val="24"/>
-          <w:szCs w:val="24"/>
-          <w:highlight w:val="none"/>
-          <w:lang w:val="pt-BR"/>
-        </w:rPr>
-      </w:pPr>
-    </w:p>
-    <w:p>
-      <w:pPr>
-        <w:ind w:left="0" w:leftChars="0" w:firstLine="0" w:firstLineChars="0"/>
-        <w:jc w:val="left"/>
-        <w:rPr>
-          <w:rFonts w:hint="default" w:ascii="Cascadia Mono" w:hAnsi="Cascadia Mono" w:eastAsia="Cascadia Mono"/>
-          <w:color w:val="000000"/>
-          <w:sz w:val="24"/>
-          <w:szCs w:val="24"/>
-          <w:highlight w:val="none"/>
-          <w:lang w:val="pt-BR"/>
-        </w:rPr>
-      </w:pPr>
-    </w:p>
-    <w:p>
-      <w:pPr>
-        <w:ind w:left="0" w:leftChars="0" w:firstLine="0" w:firstLineChars="0"/>
-        <w:jc w:val="left"/>
-        <w:rPr>
-          <w:rFonts w:hint="default" w:ascii="Cascadia Mono" w:hAnsi="Cascadia Mono" w:eastAsia="Cascadia Mono"/>
-          <w:color w:val="000000"/>
-          <w:sz w:val="24"/>
-          <w:szCs w:val="24"/>
-          <w:highlight w:val="none"/>
-          <w:lang w:val="pt-BR"/>
-        </w:rPr>
-      </w:pPr>
-    </w:p>
-    <w:p>
-      <w:pPr>
-        <w:ind w:left="0" w:leftChars="0" w:firstLine="0" w:firstLineChars="0"/>
-        <w:jc w:val="left"/>
-        <w:rPr>
-          <w:rFonts w:hint="default" w:ascii="Cascadia Mono" w:hAnsi="Cascadia Mono" w:eastAsia="Cascadia Mono"/>
-          <w:color w:val="000000"/>
-          <w:sz w:val="24"/>
-          <w:szCs w:val="24"/>
-          <w:highlight w:val="none"/>
-          <w:lang w:val="pt-BR"/>
-        </w:rPr>
-      </w:pPr>
     </w:p>
     <w:p>
       <w:pPr>
@@ -32217,14 +35042,14 @@
     <w:lsdException w:unhideWhenUsed="0" w:uiPriority="0" w:semiHidden="0" w:name="HTML Acronym"/>
     <w:lsdException w:unhideWhenUsed="0" w:uiPriority="0" w:semiHidden="0" w:name="HTML Address"/>
     <w:lsdException w:unhideWhenUsed="0" w:uiPriority="0" w:semiHidden="0" w:name="HTML Cite"/>
-    <w:lsdException w:unhideWhenUsed="0" w:uiPriority="0" w:semiHidden="0" w:name="HTML Code"/>
+    <w:lsdException w:qFormat="1" w:unhideWhenUsed="0" w:uiPriority="0" w:semiHidden="0" w:name="HTML Code"/>
     <w:lsdException w:unhideWhenUsed="0" w:uiPriority="0" w:semiHidden="0" w:name="HTML Definition"/>
     <w:lsdException w:unhideWhenUsed="0" w:uiPriority="0" w:semiHidden="0" w:name="HTML Keyboard"/>
     <w:lsdException w:qFormat="1" w:unhideWhenUsed="0" w:uiPriority="0" w:semiHidden="0" w:name="HTML Preformatted"/>
     <w:lsdException w:unhideWhenUsed="0" w:uiPriority="0" w:semiHidden="0" w:name="HTML Sample"/>
     <w:lsdException w:unhideWhenUsed="0" w:uiPriority="0" w:semiHidden="0" w:name="HTML Typewriter"/>
     <w:lsdException w:unhideWhenUsed="0" w:uiPriority="0" w:semiHidden="0" w:name="HTML Variable"/>
-    <w:lsdException w:unhideWhenUsed="0" w:uiPriority="0" w:name="Normal Table"/>
+    <w:lsdException w:qFormat="1" w:unhideWhenUsed="0" w:uiPriority="0" w:name="Normal Table"/>
     <w:lsdException w:unhideWhenUsed="0" w:uiPriority="0" w:semiHidden="0" w:name="annotation subject"/>
     <w:lsdException w:unhideWhenUsed="0" w:uiPriority="0" w:semiHidden="0" w:name="Table Simple 1"/>
     <w:lsdException w:unhideWhenUsed="0" w:uiPriority="0" w:semiHidden="0" w:name="Table Simple 2"/>
@@ -32271,6 +35096,104 @@
     <w:lsdException w:unhideWhenUsed="0" w:uiPriority="0" w:semiHidden="0" w:name="Balloon Text"/>
     <w:lsdException w:unhideWhenUsed="0" w:uiPriority="0" w:semiHidden="0" w:name="Table Grid"/>
     <w:lsdException w:unhideWhenUsed="0" w:uiPriority="0" w:semiHidden="0" w:name="Table Theme"/>
+    <w:lsdException w:unhideWhenUsed="0" w:uiPriority="60" w:semiHidden="0" w:name="Light Shading"/>
+    <w:lsdException w:unhideWhenUsed="0" w:uiPriority="61" w:semiHidden="0" w:name="Light List"/>
+    <w:lsdException w:unhideWhenUsed="0" w:uiPriority="62" w:semiHidden="0" w:name="Light Grid"/>
+    <w:lsdException w:unhideWhenUsed="0" w:uiPriority="63" w:semiHidden="0" w:name="Medium Shading 1"/>
+    <w:lsdException w:unhideWhenUsed="0" w:uiPriority="64" w:semiHidden="0" w:name="Medium Shading 2"/>
+    <w:lsdException w:unhideWhenUsed="0" w:uiPriority="65" w:semiHidden="0" w:name="Medium List 1"/>
+    <w:lsdException w:unhideWhenUsed="0" w:uiPriority="66" w:semiHidden="0" w:name="Medium List 2"/>
+    <w:lsdException w:unhideWhenUsed="0" w:uiPriority="67" w:semiHidden="0" w:name="Medium Grid 1"/>
+    <w:lsdException w:unhideWhenUsed="0" w:uiPriority="68" w:semiHidden="0" w:name="Medium Grid 2"/>
+    <w:lsdException w:unhideWhenUsed="0" w:uiPriority="69" w:semiHidden="0" w:name="Medium Grid 3"/>
+    <w:lsdException w:unhideWhenUsed="0" w:uiPriority="70" w:semiHidden="0" w:name="Dark List"/>
+    <w:lsdException w:unhideWhenUsed="0" w:uiPriority="71" w:semiHidden="0" w:name="Colorful Shading"/>
+    <w:lsdException w:unhideWhenUsed="0" w:uiPriority="72" w:semiHidden="0" w:name="Colorful List"/>
+    <w:lsdException w:unhideWhenUsed="0" w:uiPriority="73" w:semiHidden="0" w:name="Colorful Grid"/>
+    <w:lsdException w:unhideWhenUsed="0" w:uiPriority="60" w:semiHidden="0" w:name="Light Shading Accent 1"/>
+    <w:lsdException w:unhideWhenUsed="0" w:uiPriority="61" w:semiHidden="0" w:name="Light List Accent 1"/>
+    <w:lsdException w:unhideWhenUsed="0" w:uiPriority="62" w:semiHidden="0" w:name="Light Grid Accent 1"/>
+    <w:lsdException w:unhideWhenUsed="0" w:uiPriority="63" w:semiHidden="0" w:name="Medium Shading 1 Accent 1"/>
+    <w:lsdException w:unhideWhenUsed="0" w:uiPriority="64" w:semiHidden="0" w:name="Medium Shading 2 Accent 1"/>
+    <w:lsdException w:unhideWhenUsed="0" w:uiPriority="65" w:semiHidden="0" w:name="Medium List 1 Accent 1"/>
+    <w:lsdException w:unhideWhenUsed="0" w:uiPriority="66" w:semiHidden="0" w:name="Medium List 2 Accent 1"/>
+    <w:lsdException w:unhideWhenUsed="0" w:uiPriority="67" w:semiHidden="0" w:name="Medium Grid 1 Accent 1"/>
+    <w:lsdException w:unhideWhenUsed="0" w:uiPriority="68" w:semiHidden="0" w:name="Medium Grid 2 Accent 1"/>
+    <w:lsdException w:unhideWhenUsed="0" w:uiPriority="69" w:semiHidden="0" w:name="Medium Grid 3 Accent 1"/>
+    <w:lsdException w:unhideWhenUsed="0" w:uiPriority="70" w:semiHidden="0" w:name="Dark List Accent 1"/>
+    <w:lsdException w:unhideWhenUsed="0" w:uiPriority="71" w:semiHidden="0" w:name="Colorful Shading Accent 1"/>
+    <w:lsdException w:unhideWhenUsed="0" w:uiPriority="72" w:semiHidden="0" w:name="Colorful List Accent 1"/>
+    <w:lsdException w:unhideWhenUsed="0" w:uiPriority="73" w:semiHidden="0" w:name="Colorful Grid Accent 1"/>
+    <w:lsdException w:unhideWhenUsed="0" w:uiPriority="60" w:semiHidden="0" w:name="Light Shading Accent 2"/>
+    <w:lsdException w:unhideWhenUsed="0" w:uiPriority="61" w:semiHidden="0" w:name="Light List Accent 2"/>
+    <w:lsdException w:unhideWhenUsed="0" w:uiPriority="62" w:semiHidden="0" w:name="Light Grid Accent 2"/>
+    <w:lsdException w:unhideWhenUsed="0" w:uiPriority="63" w:semiHidden="0" w:name="Medium Shading 1 Accent 2"/>
+    <w:lsdException w:unhideWhenUsed="0" w:uiPriority="64" w:semiHidden="0" w:name="Medium Shading 2 Accent 2"/>
+    <w:lsdException w:unhideWhenUsed="0" w:uiPriority="65" w:semiHidden="0" w:name="Medium List 1 Accent 2"/>
+    <w:lsdException w:unhideWhenUsed="0" w:uiPriority="66" w:semiHidden="0" w:name="Medium List 2 Accent 2"/>
+    <w:lsdException w:unhideWhenUsed="0" w:uiPriority="67" w:semiHidden="0" w:name="Medium Grid 1 Accent 2"/>
+    <w:lsdException w:unhideWhenUsed="0" w:uiPriority="68" w:semiHidden="0" w:name="Medium Grid 2 Accent 2"/>
+    <w:lsdException w:unhideWhenUsed="0" w:uiPriority="69" w:semiHidden="0" w:name="Medium Grid 3 Accent 2"/>
+    <w:lsdException w:unhideWhenUsed="0" w:uiPriority="70" w:semiHidden="0" w:name="Dark List Accent 2"/>
+    <w:lsdException w:unhideWhenUsed="0" w:uiPriority="71" w:semiHidden="0" w:name="Colorful Shading Accent 2"/>
+    <w:lsdException w:unhideWhenUsed="0" w:uiPriority="72" w:semiHidden="0" w:name="Colorful List Accent 2"/>
+    <w:lsdException w:unhideWhenUsed="0" w:uiPriority="73" w:semiHidden="0" w:name="Colorful Grid Accent 2"/>
+    <w:lsdException w:unhideWhenUsed="0" w:uiPriority="60" w:semiHidden="0" w:name="Light Shading Accent 3"/>
+    <w:lsdException w:unhideWhenUsed="0" w:uiPriority="61" w:semiHidden="0" w:name="Light List Accent 3"/>
+    <w:lsdException w:unhideWhenUsed="0" w:uiPriority="62" w:semiHidden="0" w:name="Light Grid Accent 3"/>
+    <w:lsdException w:unhideWhenUsed="0" w:uiPriority="63" w:semiHidden="0" w:name="Medium Shading 1 Accent 3"/>
+    <w:lsdException w:unhideWhenUsed="0" w:uiPriority="64" w:semiHidden="0" w:name="Medium Shading 2 Accent 3"/>
+    <w:lsdException w:unhideWhenUsed="0" w:uiPriority="65" w:semiHidden="0" w:name="Medium List 1 Accent 3"/>
+    <w:lsdException w:unhideWhenUsed="0" w:uiPriority="66" w:semiHidden="0" w:name="Medium List 2 Accent 3"/>
+    <w:lsdException w:unhideWhenUsed="0" w:uiPriority="67" w:semiHidden="0" w:name="Medium Grid 1 Accent 3"/>
+    <w:lsdException w:unhideWhenUsed="0" w:uiPriority="68" w:semiHidden="0" w:name="Medium Grid 2 Accent 3"/>
+    <w:lsdException w:unhideWhenUsed="0" w:uiPriority="69" w:semiHidden="0" w:name="Medium Grid 3 Accent 3"/>
+    <w:lsdException w:unhideWhenUsed="0" w:uiPriority="70" w:semiHidden="0" w:name="Dark List Accent 3"/>
+    <w:lsdException w:unhideWhenUsed="0" w:uiPriority="71" w:semiHidden="0" w:name="Colorful Shading Accent 3"/>
+    <w:lsdException w:unhideWhenUsed="0" w:uiPriority="72" w:semiHidden="0" w:name="Colorful List Accent 3"/>
+    <w:lsdException w:unhideWhenUsed="0" w:uiPriority="73" w:semiHidden="0" w:name="Colorful Grid Accent 3"/>
+    <w:lsdException w:unhideWhenUsed="0" w:uiPriority="60" w:semiHidden="0" w:name="Light Shading Accent 4"/>
+    <w:lsdException w:unhideWhenUsed="0" w:uiPriority="61" w:semiHidden="0" w:name="Light List Accent 4"/>
+    <w:lsdException w:unhideWhenUsed="0" w:uiPriority="62" w:semiHidden="0" w:name="Light Grid Accent 4"/>
+    <w:lsdException w:unhideWhenUsed="0" w:uiPriority="63" w:semiHidden="0" w:name="Medium Shading 1 Accent 4"/>
+    <w:lsdException w:unhideWhenUsed="0" w:uiPriority="64" w:semiHidden="0" w:name="Medium Shading 2 Accent 4"/>
+    <w:lsdException w:unhideWhenUsed="0" w:uiPriority="65" w:semiHidden="0" w:name="Medium List 1 Accent 4"/>
+    <w:lsdException w:unhideWhenUsed="0" w:uiPriority="66" w:semiHidden="0" w:name="Medium List 2 Accent 4"/>
+    <w:lsdException w:unhideWhenUsed="0" w:uiPriority="67" w:semiHidden="0" w:name="Medium Grid 1 Accent 4"/>
+    <w:lsdException w:unhideWhenUsed="0" w:uiPriority="68" w:semiHidden="0" w:name="Medium Grid 2 Accent 4"/>
+    <w:lsdException w:unhideWhenUsed="0" w:uiPriority="69" w:semiHidden="0" w:name="Medium Grid 3 Accent 4"/>
+    <w:lsdException w:unhideWhenUsed="0" w:uiPriority="70" w:semiHidden="0" w:name="Dark List Accent 4"/>
+    <w:lsdException w:unhideWhenUsed="0" w:uiPriority="71" w:semiHidden="0" w:name="Colorful Shading Accent 4"/>
+    <w:lsdException w:unhideWhenUsed="0" w:uiPriority="72" w:semiHidden="0" w:name="Colorful List Accent 4"/>
+    <w:lsdException w:unhideWhenUsed="0" w:uiPriority="73" w:semiHidden="0" w:name="Colorful Grid Accent 4"/>
+    <w:lsdException w:unhideWhenUsed="0" w:uiPriority="60" w:semiHidden="0" w:name="Light Shading Accent 5"/>
+    <w:lsdException w:unhideWhenUsed="0" w:uiPriority="61" w:semiHidden="0" w:name="Light List Accent 5"/>
+    <w:lsdException w:unhideWhenUsed="0" w:uiPriority="62" w:semiHidden="0" w:name="Light Grid Accent 5"/>
+    <w:lsdException w:unhideWhenUsed="0" w:uiPriority="63" w:semiHidden="0" w:name="Medium Shading 1 Accent 5"/>
+    <w:lsdException w:unhideWhenUsed="0" w:uiPriority="64" w:semiHidden="0" w:name="Medium Shading 2 Accent 5"/>
+    <w:lsdException w:unhideWhenUsed="0" w:uiPriority="65" w:semiHidden="0" w:name="Medium List 1 Accent 5"/>
+    <w:lsdException w:unhideWhenUsed="0" w:uiPriority="66" w:semiHidden="0" w:name="Medium List 2 Accent 5"/>
+    <w:lsdException w:unhideWhenUsed="0" w:uiPriority="67" w:semiHidden="0" w:name="Medium Grid 1 Accent 5"/>
+    <w:lsdException w:unhideWhenUsed="0" w:uiPriority="68" w:semiHidden="0" w:name="Medium Grid 2 Accent 5"/>
+    <w:lsdException w:unhideWhenUsed="0" w:uiPriority="69" w:semiHidden="0" w:name="Medium Grid 3 Accent 5"/>
+    <w:lsdException w:unhideWhenUsed="0" w:uiPriority="70" w:semiHidden="0" w:name="Dark List Accent 5"/>
+    <w:lsdException w:unhideWhenUsed="0" w:uiPriority="71" w:semiHidden="0" w:name="Colorful Shading Accent 5"/>
+    <w:lsdException w:unhideWhenUsed="0" w:uiPriority="72" w:semiHidden="0" w:name="Colorful List Accent 5"/>
+    <w:lsdException w:unhideWhenUsed="0" w:uiPriority="73" w:semiHidden="0" w:name="Colorful Grid Accent 5"/>
+    <w:lsdException w:unhideWhenUsed="0" w:uiPriority="60" w:semiHidden="0" w:name="Light Shading Accent 6"/>
+    <w:lsdException w:unhideWhenUsed="0" w:uiPriority="61" w:semiHidden="0" w:name="Light List Accent 6"/>
+    <w:lsdException w:unhideWhenUsed="0" w:uiPriority="62" w:semiHidden="0" w:name="Light Grid Accent 6"/>
+    <w:lsdException w:unhideWhenUsed="0" w:uiPriority="63" w:semiHidden="0" w:name="Medium Shading 1 Accent 6"/>
+    <w:lsdException w:unhideWhenUsed="0" w:uiPriority="64" w:semiHidden="0" w:name="Medium Shading 2 Accent 6"/>
+    <w:lsdException w:unhideWhenUsed="0" w:uiPriority="65" w:semiHidden="0" w:name="Medium List 1 Accent 6"/>
+    <w:lsdException w:unhideWhenUsed="0" w:uiPriority="66" w:semiHidden="0" w:name="Medium List 2 Accent 6"/>
+    <w:lsdException w:unhideWhenUsed="0" w:uiPriority="67" w:semiHidden="0" w:name="Medium Grid 1 Accent 6"/>
+    <w:lsdException w:unhideWhenUsed="0" w:uiPriority="68" w:semiHidden="0" w:name="Medium Grid 2 Accent 6"/>
+    <w:lsdException w:unhideWhenUsed="0" w:uiPriority="69" w:semiHidden="0" w:name="Medium Grid 3 Accent 6"/>
+    <w:lsdException w:unhideWhenUsed="0" w:uiPriority="70" w:semiHidden="0" w:name="Dark List Accent 6"/>
+    <w:lsdException w:unhideWhenUsed="0" w:uiPriority="71" w:semiHidden="0" w:name="Colorful Shading Accent 6"/>
+    <w:lsdException w:unhideWhenUsed="0" w:uiPriority="72" w:semiHidden="0" w:name="Colorful List Accent 6"/>
+    <w:lsdException w:unhideWhenUsed="0" w:uiPriority="73" w:semiHidden="0" w:name="Colorful Grid Accent 6"/>
   </w:latentStyles>
   <w:style w:type="paragraph" w:default="1" w:styleId="1">
     <w:name w:val="Normal"/>
@@ -32289,6 +35212,7 @@
   <w:style w:type="table" w:default="1" w:styleId="3">
     <w:name w:val="Normal Table"/>
     <w:semiHidden/>
+    <w:qFormat/>
     <w:uiPriority w:val="0"/>
     <w:tblPr>
       <w:tblCellMar>
@@ -32302,6 +35226,7 @@
   <w:style w:type="character" w:styleId="4">
     <w:name w:val="HTML Code"/>
     <w:basedOn w:val="2"/>
+    <w:qFormat/>
     <w:uiPriority w:val="0"/>
     <w:rPr>
       <w:rFonts w:ascii="Courier New" w:hAnsi="Courier New" w:cs="Courier New"/>
@@ -32309,34 +35234,7 @@
       <w:szCs w:val="20"/>
     </w:rPr>
   </w:style>
-  <w:style w:type="character" w:styleId="5">
-    <w:name w:val="Hyperlink"/>
-    <w:basedOn w:val="2"/>
-    <w:qFormat/>
-    <w:uiPriority w:val="0"/>
-    <w:rPr>
-      <w:color w:val="0000FF"/>
-      <w:u w:val="single"/>
-    </w:rPr>
-  </w:style>
-  <w:style w:type="paragraph" w:styleId="6">
-    <w:name w:val="Normal (Web)"/>
-    <w:qFormat/>
-    <w:uiPriority w:val="0"/>
-    <w:pPr>
-      <w:spacing w:before="0" w:beforeAutospacing="1" w:after="0" w:afterAutospacing="1"/>
-      <w:ind w:left="0" w:right="0"/>
-      <w:jc w:val="left"/>
-    </w:pPr>
-    <w:rPr>
-      <w:rFonts w:ascii="Times New Roman" w:hAnsi="Times New Roman" w:eastAsia="SimSun" w:cs="Times New Roman"/>
-      <w:kern w:val="0"/>
-      <w:sz w:val="24"/>
-      <w:szCs w:val="24"/>
-      <w:lang w:val="en-US" w:eastAsia="zh-CN" w:bidi="ar"/>
-    </w:rPr>
-  </w:style>
-  <w:style w:type="paragraph" w:styleId="7">
+  <w:style w:type="paragraph" w:styleId="5">
     <w:name w:val="HTML Preformatted"/>
     <w:qFormat/>
     <w:uiPriority w:val="0"/>
@@ -32363,6 +35261,33 @@
     </w:pPr>
     <w:rPr>
       <w:rFonts w:hint="eastAsia" w:ascii="SimSun" w:hAnsi="SimSun" w:eastAsia="SimSun" w:cs="SimSun"/>
+      <w:kern w:val="0"/>
+      <w:sz w:val="24"/>
+      <w:szCs w:val="24"/>
+      <w:lang w:val="en-US" w:eastAsia="zh-CN" w:bidi="ar"/>
+    </w:rPr>
+  </w:style>
+  <w:style w:type="character" w:styleId="6">
+    <w:name w:val="Hyperlink"/>
+    <w:basedOn w:val="2"/>
+    <w:qFormat/>
+    <w:uiPriority w:val="0"/>
+    <w:rPr>
+      <w:color w:val="0000FF"/>
+      <w:u w:val="single"/>
+    </w:rPr>
+  </w:style>
+  <w:style w:type="paragraph" w:styleId="7">
+    <w:name w:val="Normal (Web)"/>
+    <w:qFormat/>
+    <w:uiPriority w:val="0"/>
+    <w:pPr>
+      <w:spacing w:before="0" w:beforeAutospacing="1" w:after="0" w:afterAutospacing="1"/>
+      <w:ind w:left="0" w:right="0"/>
+      <w:jc w:val="left"/>
+    </w:pPr>
+    <w:rPr>
+      <w:rFonts w:ascii="Times New Roman" w:hAnsi="Times New Roman" w:eastAsia="SimSun" w:cs="Times New Roman"/>
       <w:kern w:val="0"/>
       <w:sz w:val="24"/>
       <w:szCs w:val="24"/>

</xml_diff>

<commit_message>
Cadastro de música - início
Não funciona - CadastrarMusica.razor - OnInitializedAsync
</commit_message>
<xml_diff>
--- a/Notes.docx
+++ b/Notes.docx
@@ -31246,6 +31246,8 @@
       <w:r>
         <w:rPr>
           <w:rFonts w:hint="default" w:ascii="Cascadia Mono" w:hAnsi="Cascadia Mono" w:eastAsia="Cascadia Mono"/>
+          <w:b/>
+          <w:bCs/>
           <w:color w:val="000000"/>
           <w:sz w:val="24"/>
           <w:szCs w:val="24"/>
@@ -34152,36 +34154,63 @@
         </w:rPr>
         <w:t>}</w:t>
       </w:r>
+    </w:p>
+    <w:p>
+      <w:pPr>
+        <w:ind w:left="0" w:leftChars="0" w:firstLine="0" w:firstLineChars="0"/>
+        <w:jc w:val="left"/>
+        <w:rPr>
+          <w:rFonts w:hint="default" w:ascii="Cascadia Mono" w:hAnsi="Cascadia Mono" w:eastAsia="Cascadia Mono"/>
+          <w:color w:val="000000"/>
+          <w:sz w:val="24"/>
+          <w:szCs w:val="24"/>
+          <w:highlight w:val="none"/>
+          <w:lang w:val="pt-BR"/>
+        </w:rPr>
+      </w:pPr>
+    </w:p>
+    <w:p>
+      <w:pPr>
+        <w:ind w:left="0" w:leftChars="0" w:firstLine="0" w:firstLineChars="0"/>
+        <w:jc w:val="left"/>
+        <w:rPr>
+          <w:rFonts w:hint="default" w:ascii="Cascadia Mono" w:hAnsi="Cascadia Mono" w:eastAsia="Cascadia Mono"/>
+          <w:color w:val="000000"/>
+          <w:sz w:val="24"/>
+          <w:szCs w:val="24"/>
+          <w:highlight w:val="none"/>
+          <w:lang w:val="pt-BR"/>
+        </w:rPr>
+      </w:pPr>
+      <w:r>
+        <w:rPr>
+          <w:rFonts w:hint="default" w:ascii="Cascadia Mono" w:hAnsi="Cascadia Mono" w:eastAsia="Cascadia Mono"/>
+          <w:b/>
+          <w:bCs/>
+          <w:color w:val="000000"/>
+          <w:sz w:val="24"/>
+          <w:szCs w:val="24"/>
+          <w:highlight w:val="none"/>
+          <w:lang w:val="pt-BR"/>
+        </w:rPr>
+        <w:t>PÁGINA DE CADASTRO DE MÚSICAS</w:t>
+      </w:r>
+    </w:p>
+    <w:p>
+      <w:pPr>
+        <w:ind w:left="0" w:leftChars="0" w:firstLine="0" w:firstLineChars="0"/>
+        <w:jc w:val="left"/>
+        <w:rPr>
+          <w:rFonts w:hint="default" w:ascii="Cascadia Mono" w:hAnsi="Cascadia Mono" w:eastAsia="Cascadia Mono"/>
+          <w:color w:val="000000"/>
+          <w:sz w:val="24"/>
+          <w:szCs w:val="24"/>
+          <w:highlight w:val="none"/>
+          <w:lang w:val="pt-BR"/>
+        </w:rPr>
+      </w:pPr>
       <w:bookmarkStart w:id="0" w:name="_GoBack"/>
       <w:bookmarkEnd w:id="0"/>
-    </w:p>
-    <w:p>
-      <w:pPr>
-        <w:ind w:left="0" w:leftChars="0" w:firstLine="0" w:firstLineChars="0"/>
-        <w:jc w:val="left"/>
-        <w:rPr>
-          <w:rFonts w:hint="default" w:ascii="Cascadia Mono" w:hAnsi="Cascadia Mono" w:eastAsia="Cascadia Mono"/>
-          <w:color w:val="000000"/>
-          <w:sz w:val="24"/>
-          <w:szCs w:val="24"/>
-          <w:highlight w:val="none"/>
-          <w:lang w:val="pt-BR"/>
-        </w:rPr>
-      </w:pPr>
-    </w:p>
-    <w:p>
-      <w:pPr>
-        <w:ind w:left="0" w:leftChars="0" w:firstLine="0" w:firstLineChars="0"/>
-        <w:jc w:val="left"/>
-        <w:rPr>
-          <w:rFonts w:hint="default" w:ascii="Cascadia Mono" w:hAnsi="Cascadia Mono" w:eastAsia="Cascadia Mono"/>
-          <w:color w:val="000000"/>
-          <w:sz w:val="24"/>
-          <w:szCs w:val="24"/>
-          <w:highlight w:val="none"/>
-          <w:lang w:val="pt-BR"/>
-        </w:rPr>
-      </w:pPr>
     </w:p>
     <w:p>
       <w:pPr>

</xml_diff>

<commit_message>
Cadastro de música - não funcional
</commit_message>
<xml_diff>
--- a/Notes.docx
+++ b/Notes.docx
@@ -34327,6 +34327,105 @@
           <w:highlight w:val="white"/>
         </w:rPr>
       </w:pPr>
+      <w:r>
+        <w:rPr>
+          <w:rFonts w:hint="default" w:ascii="Cascadia Mono" w:hAnsi="Cascadia Mono" w:eastAsia="Cascadia Mono"/>
+          <w:color w:val="000000"/>
+          <w:sz w:val="19"/>
+          <w:szCs w:val="24"/>
+          <w:highlight w:val="white"/>
+        </w:rPr>
+        <w:t xml:space="preserve">@inject </w:t>
+      </w:r>
+      <w:r>
+        <w:rPr>
+          <w:rFonts w:hint="default" w:ascii="Cascadia Mono" w:hAnsi="Cascadia Mono" w:eastAsia="Cascadia Mono"/>
+          <w:color w:val="2B91AF"/>
+          <w:sz w:val="19"/>
+          <w:szCs w:val="24"/>
+          <w:highlight w:val="white"/>
+        </w:rPr>
+        <w:t>MusicaAPI</w:t>
+      </w:r>
+      <w:r>
+        <w:rPr>
+          <w:rFonts w:hint="default" w:ascii="Cascadia Mono" w:hAnsi="Cascadia Mono" w:eastAsia="Cascadia Mono"/>
+          <w:color w:val="000000"/>
+          <w:sz w:val="19"/>
+          <w:szCs w:val="24"/>
+          <w:highlight w:val="white"/>
+        </w:rPr>
+        <w:t xml:space="preserve"> musicaAPI</w:t>
+      </w:r>
+    </w:p>
+    <w:p>
+      <w:pPr>
+        <w:spacing w:beforeLines="0" w:afterLines="0"/>
+        <w:jc w:val="left"/>
+        <w:rPr>
+          <w:rFonts w:hint="default" w:ascii="Cascadia Mono" w:hAnsi="Cascadia Mono" w:eastAsia="Cascadia Mono"/>
+          <w:color w:val="000000"/>
+          <w:sz w:val="19"/>
+          <w:szCs w:val="24"/>
+          <w:highlight w:val="white"/>
+        </w:rPr>
+      </w:pPr>
+      <w:r>
+        <w:rPr>
+          <w:rFonts w:hint="default" w:ascii="Cascadia Mono" w:hAnsi="Cascadia Mono" w:eastAsia="Cascadia Mono"/>
+          <w:color w:val="000000"/>
+          <w:sz w:val="19"/>
+          <w:szCs w:val="24"/>
+          <w:highlight w:val="white"/>
+        </w:rPr>
+        <w:t xml:space="preserve">@inject </w:t>
+      </w:r>
+      <w:r>
+        <w:rPr>
+          <w:rFonts w:hint="default" w:ascii="Cascadia Mono" w:hAnsi="Cascadia Mono" w:eastAsia="Cascadia Mono"/>
+          <w:color w:val="2B91AF"/>
+          <w:sz w:val="19"/>
+          <w:szCs w:val="24"/>
+          <w:highlight w:val="white"/>
+        </w:rPr>
+        <w:t>NavigationManager</w:t>
+      </w:r>
+      <w:r>
+        <w:rPr>
+          <w:rFonts w:hint="default" w:ascii="Cascadia Mono" w:hAnsi="Cascadia Mono" w:eastAsia="Cascadia Mono"/>
+          <w:color w:val="000000"/>
+          <w:sz w:val="19"/>
+          <w:szCs w:val="24"/>
+          <w:highlight w:val="white"/>
+        </w:rPr>
+        <w:t xml:space="preserve"> navigationManager</w:t>
+      </w:r>
+    </w:p>
+    <w:p>
+      <w:pPr>
+        <w:spacing w:beforeLines="0" w:afterLines="0"/>
+        <w:jc w:val="left"/>
+        <w:rPr>
+          <w:rFonts w:hint="default" w:ascii="Cascadia Mono" w:hAnsi="Cascadia Mono" w:eastAsia="Cascadia Mono"/>
+          <w:color w:val="000000"/>
+          <w:sz w:val="19"/>
+          <w:szCs w:val="24"/>
+          <w:highlight w:val="white"/>
+        </w:rPr>
+      </w:pPr>
+    </w:p>
+    <w:p>
+      <w:pPr>
+        <w:spacing w:beforeLines="0" w:afterLines="0"/>
+        <w:jc w:val="left"/>
+        <w:rPr>
+          <w:rFonts w:hint="default" w:ascii="Cascadia Mono" w:hAnsi="Cascadia Mono" w:eastAsia="Cascadia Mono"/>
+          <w:color w:val="000000"/>
+          <w:sz w:val="19"/>
+          <w:szCs w:val="24"/>
+          <w:highlight w:val="white"/>
+        </w:rPr>
+      </w:pPr>
     </w:p>
     <w:p>
       <w:pPr>
@@ -37760,6 +37859,49 @@
       <w:r>
         <w:rPr>
           <w:rFonts w:hint="default" w:ascii="Cascadia Mono" w:hAnsi="Cascadia Mono" w:eastAsia="Cascadia Mono"/>
+          <w:color w:val="FF0000"/>
+          <w:sz w:val="19"/>
+          <w:szCs w:val="24"/>
+          <w:highlight w:val="white"/>
+        </w:rPr>
+        <w:t>@OnClick</w:t>
+      </w:r>
+      <w:r>
+        <w:rPr>
+          <w:rFonts w:hint="default" w:ascii="Cascadia Mono" w:hAnsi="Cascadia Mono" w:eastAsia="Cascadia Mono"/>
+          <w:color w:val="0000FF"/>
+          <w:sz w:val="19"/>
+          <w:szCs w:val="24"/>
+          <w:highlight w:val="white"/>
+        </w:rPr>
+        <w:t>="Cadastrar"</w:t>
+      </w:r>
+    </w:p>
+    <w:p>
+      <w:pPr>
+        <w:spacing w:beforeLines="0" w:afterLines="0"/>
+        <w:jc w:val="left"/>
+        <w:rPr>
+          <w:rFonts w:hint="default" w:ascii="Cascadia Mono" w:hAnsi="Cascadia Mono" w:eastAsia="Cascadia Mono"/>
+          <w:color w:val="000000"/>
+          <w:sz w:val="19"/>
+          <w:szCs w:val="24"/>
+          <w:highlight w:val="white"/>
+        </w:rPr>
+      </w:pPr>
+      <w:r>
+        <w:rPr>
+          <w:rFonts w:hint="default" w:ascii="Cascadia Mono" w:hAnsi="Cascadia Mono" w:eastAsia="Cascadia Mono"/>
+          <w:color w:val="000000"/>
+          <w:sz w:val="19"/>
+          <w:szCs w:val="24"/>
+          <w:highlight w:val="white"/>
+        </w:rPr>
+        <w:t xml:space="preserve">                       </w:t>
+      </w:r>
+      <w:r>
+        <w:rPr>
+          <w:rFonts w:hint="default" w:ascii="Cascadia Mono" w:hAnsi="Cascadia Mono" w:eastAsia="Cascadia Mono"/>
           <w:b/>
           <w:color w:val="800080"/>
           <w:sz w:val="19"/>
@@ -39966,11 +40108,44 @@
         <w:jc w:val="left"/>
         <w:rPr>
           <w:rFonts w:hint="default" w:ascii="Cascadia Mono" w:hAnsi="Cascadia Mono" w:eastAsia="Cascadia Mono"/>
+          <w:color w:val="000000"/>
+          <w:sz w:val="19"/>
+          <w:szCs w:val="24"/>
+          <w:highlight w:val="white"/>
+        </w:rPr>
+      </w:pPr>
+      <w:r>
+        <w:rPr>
+          <w:rFonts w:hint="default" w:ascii="Cascadia Mono" w:hAnsi="Cascadia Mono" w:eastAsia="Cascadia Mono"/>
+          <w:color w:val="000000"/>
+          <w:sz w:val="19"/>
+          <w:szCs w:val="24"/>
+          <w:highlight w:val="white"/>
+        </w:rPr>
+        <w:t xml:space="preserve">    </w:t>
+      </w:r>
+      <w:r>
+        <w:rPr>
+          <w:rFonts w:hint="default" w:ascii="Cascadia Mono" w:hAnsi="Cascadia Mono" w:eastAsia="Cascadia Mono"/>
           <w:color w:val="008000"/>
           <w:sz w:val="19"/>
           <w:szCs w:val="24"/>
           <w:highlight w:val="white"/>
         </w:rPr>
+        <w:t>//MÉTODO QUE CADASTRA A MÚSICA NA BASE DE DADOS</w:t>
+      </w:r>
+    </w:p>
+    <w:p>
+      <w:pPr>
+        <w:spacing w:beforeLines="0" w:afterLines="0"/>
+        <w:jc w:val="left"/>
+        <w:rPr>
+          <w:rFonts w:hint="default" w:ascii="Cascadia Mono" w:hAnsi="Cascadia Mono" w:eastAsia="Cascadia Mono"/>
+          <w:color w:val="000000"/>
+          <w:sz w:val="19"/>
+          <w:szCs w:val="24"/>
+          <w:highlight w:val="white"/>
+        </w:rPr>
       </w:pPr>
       <w:r>
         <w:rPr>
@@ -39985,11 +40160,855 @@
       <w:r>
         <w:rPr>
           <w:rFonts w:hint="default" w:ascii="Cascadia Mono" w:hAnsi="Cascadia Mono" w:eastAsia="Cascadia Mono"/>
+          <w:color w:val="0000FF"/>
+          <w:sz w:val="19"/>
+          <w:szCs w:val="24"/>
+          <w:highlight w:val="white"/>
+        </w:rPr>
+        <w:t>private</w:t>
+      </w:r>
+      <w:r>
+        <w:rPr>
+          <w:rFonts w:hint="default" w:ascii="Cascadia Mono" w:hAnsi="Cascadia Mono" w:eastAsia="Cascadia Mono"/>
+          <w:color w:val="000000"/>
+          <w:sz w:val="19"/>
+          <w:szCs w:val="24"/>
+          <w:highlight w:val="white"/>
+        </w:rPr>
+        <w:t xml:space="preserve"> </w:t>
+      </w:r>
+      <w:r>
+        <w:rPr>
+          <w:rFonts w:hint="default" w:ascii="Cascadia Mono" w:hAnsi="Cascadia Mono" w:eastAsia="Cascadia Mono"/>
+          <w:color w:val="2B91AF"/>
+          <w:sz w:val="19"/>
+          <w:szCs w:val="24"/>
+          <w:highlight w:val="white"/>
+        </w:rPr>
+        <w:t>List</w:t>
+      </w:r>
+      <w:r>
+        <w:rPr>
+          <w:rFonts w:hint="default" w:ascii="Cascadia Mono" w:hAnsi="Cascadia Mono" w:eastAsia="Cascadia Mono"/>
+          <w:color w:val="000000"/>
+          <w:sz w:val="19"/>
+          <w:szCs w:val="24"/>
+          <w:highlight w:val="white"/>
+        </w:rPr>
+        <w:t>&lt;</w:t>
+      </w:r>
+      <w:r>
+        <w:rPr>
+          <w:rFonts w:hint="default" w:ascii="Cascadia Mono" w:hAnsi="Cascadia Mono" w:eastAsia="Cascadia Mono"/>
+          <w:color w:val="2B91AF"/>
+          <w:sz w:val="19"/>
+          <w:szCs w:val="24"/>
+          <w:highlight w:val="white"/>
+        </w:rPr>
+        <w:t>GeneroRequest</w:t>
+      </w:r>
+      <w:r>
+        <w:rPr>
+          <w:rFonts w:hint="default" w:ascii="Cascadia Mono" w:hAnsi="Cascadia Mono" w:eastAsia="Cascadia Mono"/>
+          <w:color w:val="000000"/>
+          <w:sz w:val="19"/>
+          <w:szCs w:val="24"/>
+          <w:highlight w:val="white"/>
+        </w:rPr>
+        <w:t xml:space="preserve">&gt; GenerosRequest { </w:t>
+      </w:r>
+      <w:r>
+        <w:rPr>
+          <w:rFonts w:hint="default" w:ascii="Cascadia Mono" w:hAnsi="Cascadia Mono" w:eastAsia="Cascadia Mono"/>
+          <w:color w:val="0000FF"/>
+          <w:sz w:val="19"/>
+          <w:szCs w:val="24"/>
+          <w:highlight w:val="white"/>
+        </w:rPr>
+        <w:t>get</w:t>
+      </w:r>
+      <w:r>
+        <w:rPr>
+          <w:rFonts w:hint="default" w:ascii="Cascadia Mono" w:hAnsi="Cascadia Mono" w:eastAsia="Cascadia Mono"/>
+          <w:color w:val="000000"/>
+          <w:sz w:val="19"/>
+          <w:szCs w:val="24"/>
+          <w:highlight w:val="white"/>
+        </w:rPr>
+        <w:t xml:space="preserve">; </w:t>
+      </w:r>
+      <w:r>
+        <w:rPr>
+          <w:rFonts w:hint="default" w:ascii="Cascadia Mono" w:hAnsi="Cascadia Mono" w:eastAsia="Cascadia Mono"/>
+          <w:color w:val="0000FF"/>
+          <w:sz w:val="19"/>
+          <w:szCs w:val="24"/>
+          <w:highlight w:val="white"/>
+        </w:rPr>
+        <w:t>set</w:t>
+      </w:r>
+      <w:r>
+        <w:rPr>
+          <w:rFonts w:hint="default" w:ascii="Cascadia Mono" w:hAnsi="Cascadia Mono" w:eastAsia="Cascadia Mono"/>
+          <w:color w:val="000000"/>
+          <w:sz w:val="19"/>
+          <w:szCs w:val="24"/>
+          <w:highlight w:val="white"/>
+        </w:rPr>
+        <w:t xml:space="preserve">; } = </w:t>
+      </w:r>
+      <w:r>
+        <w:rPr>
+          <w:rFonts w:hint="default" w:ascii="Cascadia Mono" w:hAnsi="Cascadia Mono" w:eastAsia="Cascadia Mono"/>
+          <w:color w:val="0000FF"/>
+          <w:sz w:val="19"/>
+          <w:szCs w:val="24"/>
+          <w:highlight w:val="white"/>
+        </w:rPr>
+        <w:t>new</w:t>
+      </w:r>
+      <w:r>
+        <w:rPr>
+          <w:rFonts w:hint="default" w:ascii="Cascadia Mono" w:hAnsi="Cascadia Mono" w:eastAsia="Cascadia Mono"/>
+          <w:color w:val="000000"/>
+          <w:sz w:val="19"/>
+          <w:szCs w:val="24"/>
+          <w:highlight w:val="white"/>
+        </w:rPr>
+        <w:t>();</w:t>
+      </w:r>
+    </w:p>
+    <w:p>
+      <w:pPr>
+        <w:spacing w:beforeLines="0" w:afterLines="0"/>
+        <w:jc w:val="left"/>
+        <w:rPr>
+          <w:rFonts w:hint="default" w:ascii="Cascadia Mono" w:hAnsi="Cascadia Mono" w:eastAsia="Cascadia Mono"/>
+          <w:color w:val="000000"/>
+          <w:sz w:val="19"/>
+          <w:szCs w:val="24"/>
+          <w:highlight w:val="white"/>
+        </w:rPr>
+      </w:pPr>
+      <w:r>
+        <w:rPr>
+          <w:rFonts w:hint="default" w:ascii="Cascadia Mono" w:hAnsi="Cascadia Mono" w:eastAsia="Cascadia Mono"/>
+          <w:color w:val="000000"/>
+          <w:sz w:val="19"/>
+          <w:szCs w:val="24"/>
+          <w:highlight w:val="white"/>
+        </w:rPr>
+        <w:t xml:space="preserve">    </w:t>
+      </w:r>
+      <w:r>
+        <w:rPr>
+          <w:rFonts w:hint="default" w:ascii="Cascadia Mono" w:hAnsi="Cascadia Mono" w:eastAsia="Cascadia Mono"/>
+          <w:color w:val="0000FF"/>
+          <w:sz w:val="19"/>
+          <w:szCs w:val="24"/>
+          <w:highlight w:val="white"/>
+        </w:rPr>
+        <w:t>public</w:t>
+      </w:r>
+      <w:r>
+        <w:rPr>
+          <w:rFonts w:hint="default" w:ascii="Cascadia Mono" w:hAnsi="Cascadia Mono" w:eastAsia="Cascadia Mono"/>
+          <w:color w:val="000000"/>
+          <w:sz w:val="19"/>
+          <w:szCs w:val="24"/>
+          <w:highlight w:val="white"/>
+        </w:rPr>
+        <w:t xml:space="preserve"> </w:t>
+      </w:r>
+      <w:r>
+        <w:rPr>
+          <w:rFonts w:hint="default" w:ascii="Cascadia Mono" w:hAnsi="Cascadia Mono" w:eastAsia="Cascadia Mono"/>
+          <w:color w:val="0000FF"/>
+          <w:sz w:val="19"/>
+          <w:szCs w:val="24"/>
+          <w:highlight w:val="white"/>
+        </w:rPr>
+        <w:t>async</w:t>
+      </w:r>
+      <w:r>
+        <w:rPr>
+          <w:rFonts w:hint="default" w:ascii="Cascadia Mono" w:hAnsi="Cascadia Mono" w:eastAsia="Cascadia Mono"/>
+          <w:color w:val="000000"/>
+          <w:sz w:val="19"/>
+          <w:szCs w:val="24"/>
+          <w:highlight w:val="white"/>
+        </w:rPr>
+        <w:t xml:space="preserve"> </w:t>
+      </w:r>
+      <w:r>
+        <w:rPr>
+          <w:rFonts w:hint="default" w:ascii="Cascadia Mono" w:hAnsi="Cascadia Mono" w:eastAsia="Cascadia Mono"/>
+          <w:color w:val="2B91AF"/>
+          <w:sz w:val="19"/>
+          <w:szCs w:val="24"/>
+          <w:highlight w:val="white"/>
+        </w:rPr>
+        <w:t>Task</w:t>
+      </w:r>
+      <w:r>
+        <w:rPr>
+          <w:rFonts w:hint="default" w:ascii="Cascadia Mono" w:hAnsi="Cascadia Mono" w:eastAsia="Cascadia Mono"/>
+          <w:color w:val="000000"/>
+          <w:sz w:val="19"/>
+          <w:szCs w:val="24"/>
+          <w:highlight w:val="white"/>
+        </w:rPr>
+        <w:t xml:space="preserve"> Cadastrar()</w:t>
+      </w:r>
+    </w:p>
+    <w:p>
+      <w:pPr>
+        <w:spacing w:beforeLines="0" w:afterLines="0"/>
+        <w:jc w:val="left"/>
+        <w:rPr>
+          <w:rFonts w:hint="default" w:ascii="Cascadia Mono" w:hAnsi="Cascadia Mono" w:eastAsia="Cascadia Mono"/>
+          <w:color w:val="000000"/>
+          <w:sz w:val="19"/>
+          <w:szCs w:val="24"/>
+          <w:highlight w:val="white"/>
+        </w:rPr>
+      </w:pPr>
+      <w:r>
+        <w:rPr>
+          <w:rFonts w:hint="default" w:ascii="Cascadia Mono" w:hAnsi="Cascadia Mono" w:eastAsia="Cascadia Mono"/>
+          <w:color w:val="000000"/>
+          <w:sz w:val="19"/>
+          <w:szCs w:val="24"/>
+          <w:highlight w:val="white"/>
+        </w:rPr>
+        <w:t xml:space="preserve">    {</w:t>
+      </w:r>
+    </w:p>
+    <w:p>
+      <w:pPr>
+        <w:spacing w:beforeLines="0" w:afterLines="0"/>
+        <w:jc w:val="left"/>
+        <w:rPr>
+          <w:rFonts w:hint="default" w:ascii="Cascadia Mono" w:hAnsi="Cascadia Mono" w:eastAsia="Cascadia Mono"/>
+          <w:color w:val="000000"/>
+          <w:sz w:val="19"/>
+          <w:szCs w:val="24"/>
+          <w:highlight w:val="white"/>
+        </w:rPr>
+      </w:pPr>
+      <w:r>
+        <w:rPr>
+          <w:rFonts w:hint="default" w:ascii="Cascadia Mono" w:hAnsi="Cascadia Mono" w:eastAsia="Cascadia Mono"/>
+          <w:color w:val="000000"/>
+          <w:sz w:val="19"/>
+          <w:szCs w:val="24"/>
+          <w:highlight w:val="white"/>
+        </w:rPr>
+        <w:t xml:space="preserve">        </w:t>
+      </w:r>
+      <w:r>
+        <w:rPr>
+          <w:rFonts w:hint="default" w:ascii="Cascadia Mono" w:hAnsi="Cascadia Mono" w:eastAsia="Cascadia Mono"/>
+          <w:color w:val="0000FF"/>
+          <w:sz w:val="19"/>
+          <w:szCs w:val="24"/>
+          <w:highlight w:val="white"/>
+        </w:rPr>
+        <w:t>if</w:t>
+      </w:r>
+      <w:r>
+        <w:rPr>
+          <w:rFonts w:hint="default" w:ascii="Cascadia Mono" w:hAnsi="Cascadia Mono" w:eastAsia="Cascadia Mono"/>
+          <w:color w:val="000000"/>
+          <w:sz w:val="19"/>
+          <w:szCs w:val="24"/>
+          <w:highlight w:val="white"/>
+        </w:rPr>
+        <w:t xml:space="preserve">(GenerosSelecionados </w:t>
+      </w:r>
+      <w:r>
+        <w:rPr>
+          <w:rFonts w:hint="default" w:ascii="Cascadia Mono" w:hAnsi="Cascadia Mono" w:eastAsia="Cascadia Mono"/>
+          <w:color w:val="0000FF"/>
+          <w:sz w:val="19"/>
+          <w:szCs w:val="24"/>
+          <w:highlight w:val="white"/>
+        </w:rPr>
+        <w:t>is</w:t>
+      </w:r>
+      <w:r>
+        <w:rPr>
+          <w:rFonts w:hint="default" w:ascii="Cascadia Mono" w:hAnsi="Cascadia Mono" w:eastAsia="Cascadia Mono"/>
+          <w:color w:val="000000"/>
+          <w:sz w:val="19"/>
+          <w:szCs w:val="24"/>
+          <w:highlight w:val="white"/>
+        </w:rPr>
+        <w:t xml:space="preserve"> </w:t>
+      </w:r>
+      <w:r>
+        <w:rPr>
+          <w:rFonts w:hint="default" w:ascii="Cascadia Mono" w:hAnsi="Cascadia Mono" w:eastAsia="Cascadia Mono"/>
+          <w:color w:val="0000FF"/>
+          <w:sz w:val="19"/>
+          <w:szCs w:val="24"/>
+          <w:highlight w:val="white"/>
+        </w:rPr>
+        <w:t>not</w:t>
+      </w:r>
+      <w:r>
+        <w:rPr>
+          <w:rFonts w:hint="default" w:ascii="Cascadia Mono" w:hAnsi="Cascadia Mono" w:eastAsia="Cascadia Mono"/>
+          <w:color w:val="000000"/>
+          <w:sz w:val="19"/>
+          <w:szCs w:val="24"/>
+          <w:highlight w:val="white"/>
+        </w:rPr>
+        <w:t xml:space="preserve"> </w:t>
+      </w:r>
+      <w:r>
+        <w:rPr>
+          <w:rFonts w:hint="default" w:ascii="Cascadia Mono" w:hAnsi="Cascadia Mono" w:eastAsia="Cascadia Mono"/>
+          <w:color w:val="0000FF"/>
+          <w:sz w:val="19"/>
+          <w:szCs w:val="24"/>
+          <w:highlight w:val="white"/>
+        </w:rPr>
+        <w:t>null</w:t>
+      </w:r>
+      <w:r>
+        <w:rPr>
+          <w:rFonts w:hint="default" w:ascii="Cascadia Mono" w:hAnsi="Cascadia Mono" w:eastAsia="Cascadia Mono"/>
+          <w:color w:val="000000"/>
+          <w:sz w:val="19"/>
+          <w:szCs w:val="24"/>
+          <w:highlight w:val="white"/>
+        </w:rPr>
+        <w:t>)</w:t>
+      </w:r>
+    </w:p>
+    <w:p>
+      <w:pPr>
+        <w:spacing w:beforeLines="0" w:afterLines="0"/>
+        <w:jc w:val="left"/>
+        <w:rPr>
+          <w:rFonts w:hint="default" w:ascii="Cascadia Mono" w:hAnsi="Cascadia Mono" w:eastAsia="Cascadia Mono"/>
+          <w:color w:val="000000"/>
+          <w:sz w:val="19"/>
+          <w:szCs w:val="24"/>
+          <w:highlight w:val="white"/>
+        </w:rPr>
+      </w:pPr>
+      <w:r>
+        <w:rPr>
+          <w:rFonts w:hint="default" w:ascii="Cascadia Mono" w:hAnsi="Cascadia Mono" w:eastAsia="Cascadia Mono"/>
+          <w:color w:val="000000"/>
+          <w:sz w:val="19"/>
+          <w:szCs w:val="24"/>
+          <w:highlight w:val="white"/>
+        </w:rPr>
+        <w:t xml:space="preserve">        {</w:t>
+      </w:r>
+    </w:p>
+    <w:p>
+      <w:pPr>
+        <w:spacing w:beforeLines="0" w:afterLines="0"/>
+        <w:jc w:val="left"/>
+        <w:rPr>
+          <w:rFonts w:hint="default" w:ascii="Cascadia Mono" w:hAnsi="Cascadia Mono" w:eastAsia="Cascadia Mono"/>
+          <w:color w:val="000000"/>
+          <w:sz w:val="19"/>
+          <w:szCs w:val="24"/>
+          <w:highlight w:val="white"/>
+        </w:rPr>
+      </w:pPr>
+      <w:r>
+        <w:rPr>
+          <w:rFonts w:hint="default" w:ascii="Cascadia Mono" w:hAnsi="Cascadia Mono" w:eastAsia="Cascadia Mono"/>
+          <w:color w:val="000000"/>
+          <w:sz w:val="19"/>
+          <w:szCs w:val="24"/>
+          <w:highlight w:val="white"/>
+        </w:rPr>
+        <w:t xml:space="preserve">            </w:t>
+      </w:r>
+      <w:r>
+        <w:rPr>
+          <w:rFonts w:hint="default" w:ascii="Cascadia Mono" w:hAnsi="Cascadia Mono" w:eastAsia="Cascadia Mono"/>
+          <w:color w:val="0000FF"/>
+          <w:sz w:val="19"/>
+          <w:szCs w:val="24"/>
+          <w:highlight w:val="white"/>
+        </w:rPr>
+        <w:t>foreach</w:t>
+      </w:r>
+      <w:r>
+        <w:rPr>
+          <w:rFonts w:hint="default" w:ascii="Cascadia Mono" w:hAnsi="Cascadia Mono" w:eastAsia="Cascadia Mono"/>
+          <w:color w:val="000000"/>
+          <w:sz w:val="19"/>
+          <w:szCs w:val="24"/>
+          <w:highlight w:val="white"/>
+        </w:rPr>
+        <w:t xml:space="preserve"> (</w:t>
+      </w:r>
+      <w:r>
+        <w:rPr>
+          <w:rFonts w:hint="default" w:ascii="Cascadia Mono" w:hAnsi="Cascadia Mono" w:eastAsia="Cascadia Mono"/>
+          <w:color w:val="0000FF"/>
+          <w:sz w:val="19"/>
+          <w:szCs w:val="24"/>
+          <w:highlight w:val="white"/>
+        </w:rPr>
+        <w:t>var</w:t>
+      </w:r>
+      <w:r>
+        <w:rPr>
+          <w:rFonts w:hint="default" w:ascii="Cascadia Mono" w:hAnsi="Cascadia Mono" w:eastAsia="Cascadia Mono"/>
+          <w:color w:val="000000"/>
+          <w:sz w:val="19"/>
+          <w:szCs w:val="24"/>
+          <w:highlight w:val="white"/>
+        </w:rPr>
+        <w:t xml:space="preserve"> genero </w:t>
+      </w:r>
+      <w:r>
+        <w:rPr>
+          <w:rFonts w:hint="default" w:ascii="Cascadia Mono" w:hAnsi="Cascadia Mono" w:eastAsia="Cascadia Mono"/>
+          <w:color w:val="0000FF"/>
+          <w:sz w:val="19"/>
+          <w:szCs w:val="24"/>
+          <w:highlight w:val="white"/>
+        </w:rPr>
+        <w:t>in</w:t>
+      </w:r>
+      <w:r>
+        <w:rPr>
+          <w:rFonts w:hint="default" w:ascii="Cascadia Mono" w:hAnsi="Cascadia Mono" w:eastAsia="Cascadia Mono"/>
+          <w:color w:val="000000"/>
+          <w:sz w:val="19"/>
+          <w:szCs w:val="24"/>
+          <w:highlight w:val="white"/>
+        </w:rPr>
+        <w:t xml:space="preserve"> GenerosSelecionados)</w:t>
+      </w:r>
+    </w:p>
+    <w:p>
+      <w:pPr>
+        <w:spacing w:beforeLines="0" w:afterLines="0"/>
+        <w:jc w:val="left"/>
+        <w:rPr>
+          <w:rFonts w:hint="default" w:ascii="Cascadia Mono" w:hAnsi="Cascadia Mono" w:eastAsia="Cascadia Mono"/>
+          <w:color w:val="000000"/>
+          <w:sz w:val="19"/>
+          <w:szCs w:val="24"/>
+          <w:highlight w:val="white"/>
+        </w:rPr>
+      </w:pPr>
+      <w:r>
+        <w:rPr>
+          <w:rFonts w:hint="default" w:ascii="Cascadia Mono" w:hAnsi="Cascadia Mono" w:eastAsia="Cascadia Mono"/>
+          <w:color w:val="000000"/>
+          <w:sz w:val="19"/>
+          <w:szCs w:val="24"/>
+          <w:highlight w:val="white"/>
+        </w:rPr>
+        <w:t xml:space="preserve">            {</w:t>
+      </w:r>
+    </w:p>
+    <w:p>
+      <w:pPr>
+        <w:spacing w:beforeLines="0" w:afterLines="0"/>
+        <w:jc w:val="left"/>
+        <w:rPr>
+          <w:rFonts w:hint="default" w:ascii="Cascadia Mono" w:hAnsi="Cascadia Mono" w:eastAsia="Cascadia Mono"/>
+          <w:color w:val="000000"/>
+          <w:sz w:val="19"/>
+          <w:szCs w:val="24"/>
+          <w:highlight w:val="white"/>
+        </w:rPr>
+      </w:pPr>
+      <w:r>
+        <w:rPr>
+          <w:rFonts w:hint="default" w:ascii="Cascadia Mono" w:hAnsi="Cascadia Mono" w:eastAsia="Cascadia Mono"/>
+          <w:color w:val="000000"/>
+          <w:sz w:val="19"/>
+          <w:szCs w:val="24"/>
+          <w:highlight w:val="white"/>
+        </w:rPr>
+        <w:t xml:space="preserve">                GenerosRequest.Add(</w:t>
+      </w:r>
+      <w:r>
+        <w:rPr>
+          <w:rFonts w:hint="default" w:ascii="Cascadia Mono" w:hAnsi="Cascadia Mono" w:eastAsia="Cascadia Mono"/>
+          <w:color w:val="0000FF"/>
+          <w:sz w:val="19"/>
+          <w:szCs w:val="24"/>
+          <w:highlight w:val="white"/>
+        </w:rPr>
+        <w:t>new</w:t>
+      </w:r>
+      <w:r>
+        <w:rPr>
+          <w:rFonts w:hint="default" w:ascii="Cascadia Mono" w:hAnsi="Cascadia Mono" w:eastAsia="Cascadia Mono"/>
+          <w:color w:val="000000"/>
+          <w:sz w:val="19"/>
+          <w:szCs w:val="24"/>
+          <w:highlight w:val="white"/>
+        </w:rPr>
+        <w:t xml:space="preserve"> </w:t>
+      </w:r>
+      <w:r>
+        <w:rPr>
+          <w:rFonts w:hint="default" w:ascii="Cascadia Mono" w:hAnsi="Cascadia Mono" w:eastAsia="Cascadia Mono"/>
+          <w:color w:val="2B91AF"/>
+          <w:sz w:val="19"/>
+          <w:szCs w:val="24"/>
+          <w:highlight w:val="white"/>
+        </w:rPr>
+        <w:t>GeneroRequest</w:t>
+      </w:r>
+      <w:r>
+        <w:rPr>
+          <w:rFonts w:hint="default" w:ascii="Cascadia Mono" w:hAnsi="Cascadia Mono" w:eastAsia="Cascadia Mono"/>
+          <w:color w:val="000000"/>
+          <w:sz w:val="19"/>
+          <w:szCs w:val="24"/>
+          <w:highlight w:val="white"/>
+        </w:rPr>
+        <w:t>(genero.Nome, genero.Descricao));</w:t>
+      </w:r>
+    </w:p>
+    <w:p>
+      <w:pPr>
+        <w:spacing w:beforeLines="0" w:afterLines="0"/>
+        <w:jc w:val="left"/>
+        <w:rPr>
+          <w:rFonts w:hint="default" w:ascii="Cascadia Mono" w:hAnsi="Cascadia Mono" w:eastAsia="Cascadia Mono"/>
+          <w:color w:val="000000"/>
+          <w:sz w:val="19"/>
+          <w:szCs w:val="24"/>
+          <w:highlight w:val="white"/>
+        </w:rPr>
+      </w:pPr>
+      <w:r>
+        <w:rPr>
+          <w:rFonts w:hint="default" w:ascii="Cascadia Mono" w:hAnsi="Cascadia Mono" w:eastAsia="Cascadia Mono"/>
+          <w:color w:val="000000"/>
+          <w:sz w:val="19"/>
+          <w:szCs w:val="24"/>
+          <w:highlight w:val="white"/>
+        </w:rPr>
+        <w:t xml:space="preserve">            }</w:t>
+      </w:r>
+    </w:p>
+    <w:p>
+      <w:pPr>
+        <w:spacing w:beforeLines="0" w:afterLines="0"/>
+        <w:jc w:val="left"/>
+        <w:rPr>
+          <w:rFonts w:hint="default" w:ascii="Cascadia Mono" w:hAnsi="Cascadia Mono" w:eastAsia="Cascadia Mono"/>
+          <w:color w:val="000000"/>
+          <w:sz w:val="19"/>
+          <w:szCs w:val="24"/>
+          <w:highlight w:val="white"/>
+        </w:rPr>
+      </w:pPr>
+      <w:r>
+        <w:rPr>
+          <w:rFonts w:hint="default" w:ascii="Cascadia Mono" w:hAnsi="Cascadia Mono" w:eastAsia="Cascadia Mono"/>
+          <w:color w:val="000000"/>
+          <w:sz w:val="19"/>
+          <w:szCs w:val="24"/>
+          <w:highlight w:val="white"/>
+        </w:rPr>
+        <w:t xml:space="preserve">        }</w:t>
+      </w:r>
+    </w:p>
+    <w:p>
+      <w:pPr>
+        <w:spacing w:beforeLines="0" w:afterLines="0"/>
+        <w:jc w:val="left"/>
+        <w:rPr>
+          <w:rFonts w:hint="default" w:ascii="Cascadia Mono" w:hAnsi="Cascadia Mono" w:eastAsia="Cascadia Mono"/>
+          <w:color w:val="000000"/>
+          <w:sz w:val="19"/>
+          <w:szCs w:val="24"/>
+          <w:highlight w:val="white"/>
+        </w:rPr>
+      </w:pPr>
+    </w:p>
+    <w:p>
+      <w:pPr>
+        <w:spacing w:beforeLines="0" w:afterLines="0"/>
+        <w:jc w:val="left"/>
+        <w:rPr>
+          <w:rFonts w:hint="default" w:ascii="Cascadia Mono" w:hAnsi="Cascadia Mono" w:eastAsia="Cascadia Mono"/>
+          <w:color w:val="000000"/>
+          <w:sz w:val="19"/>
+          <w:szCs w:val="24"/>
+          <w:highlight w:val="white"/>
+        </w:rPr>
+      </w:pPr>
+      <w:r>
+        <w:rPr>
+          <w:rFonts w:hint="default" w:ascii="Cascadia Mono" w:hAnsi="Cascadia Mono" w:eastAsia="Cascadia Mono"/>
+          <w:color w:val="000000"/>
+          <w:sz w:val="19"/>
+          <w:szCs w:val="24"/>
+          <w:highlight w:val="white"/>
+        </w:rPr>
+        <w:t xml:space="preserve">        </w:t>
+      </w:r>
+      <w:r>
+        <w:rPr>
+          <w:rFonts w:hint="default" w:ascii="Cascadia Mono" w:hAnsi="Cascadia Mono" w:eastAsia="Cascadia Mono"/>
+          <w:color w:val="0000FF"/>
+          <w:sz w:val="19"/>
+          <w:szCs w:val="24"/>
+          <w:highlight w:val="white"/>
+        </w:rPr>
+        <w:t>var</w:t>
+      </w:r>
+      <w:r>
+        <w:rPr>
+          <w:rFonts w:hint="default" w:ascii="Cascadia Mono" w:hAnsi="Cascadia Mono" w:eastAsia="Cascadia Mono"/>
+          <w:color w:val="000000"/>
+          <w:sz w:val="19"/>
+          <w:szCs w:val="24"/>
+          <w:highlight w:val="white"/>
+        </w:rPr>
+        <w:t xml:space="preserve"> musicaRequest = </w:t>
+      </w:r>
+      <w:r>
+        <w:rPr>
+          <w:rFonts w:hint="default" w:ascii="Cascadia Mono" w:hAnsi="Cascadia Mono" w:eastAsia="Cascadia Mono"/>
+          <w:color w:val="0000FF"/>
+          <w:sz w:val="19"/>
+          <w:szCs w:val="24"/>
+          <w:highlight w:val="white"/>
+        </w:rPr>
+        <w:t>new</w:t>
+      </w:r>
+      <w:r>
+        <w:rPr>
+          <w:rFonts w:hint="default" w:ascii="Cascadia Mono" w:hAnsi="Cascadia Mono" w:eastAsia="Cascadia Mono"/>
+          <w:color w:val="000000"/>
+          <w:sz w:val="19"/>
+          <w:szCs w:val="24"/>
+          <w:highlight w:val="white"/>
+        </w:rPr>
+        <w:t xml:space="preserve"> </w:t>
+      </w:r>
+      <w:r>
+        <w:rPr>
+          <w:rFonts w:hint="default" w:ascii="Cascadia Mono" w:hAnsi="Cascadia Mono" w:eastAsia="Cascadia Mono"/>
+          <w:color w:val="2B91AF"/>
+          <w:sz w:val="19"/>
+          <w:szCs w:val="24"/>
+          <w:highlight w:val="white"/>
+        </w:rPr>
+        <w:t>MusicaRequest</w:t>
+      </w:r>
+      <w:r>
+        <w:rPr>
+          <w:rFonts w:hint="default" w:ascii="Cascadia Mono" w:hAnsi="Cascadia Mono" w:eastAsia="Cascadia Mono"/>
+          <w:color w:val="000000"/>
+          <w:sz w:val="19"/>
+          <w:szCs w:val="24"/>
+          <w:highlight w:val="white"/>
+        </w:rPr>
+        <w:t>(nome!, ArtistaDaMusica!.Id,</w:t>
+      </w:r>
+    </w:p>
+    <w:p>
+      <w:pPr>
+        <w:spacing w:beforeLines="0" w:afterLines="0"/>
+        <w:jc w:val="left"/>
+        <w:rPr>
+          <w:rFonts w:hint="default" w:ascii="Cascadia Mono" w:hAnsi="Cascadia Mono" w:eastAsia="Cascadia Mono"/>
+          <w:color w:val="000000"/>
+          <w:sz w:val="19"/>
+          <w:szCs w:val="24"/>
+          <w:highlight w:val="white"/>
+        </w:rPr>
+      </w:pPr>
+      <w:r>
+        <w:rPr>
+          <w:rFonts w:hint="default" w:ascii="Cascadia Mono" w:hAnsi="Cascadia Mono" w:eastAsia="Cascadia Mono"/>
+          <w:color w:val="000000"/>
+          <w:sz w:val="19"/>
+          <w:szCs w:val="24"/>
+          <w:highlight w:val="white"/>
+        </w:rPr>
+        <w:t xml:space="preserve">                                              anoLancamento, GenerosRequest);</w:t>
+      </w:r>
+    </w:p>
+    <w:p>
+      <w:pPr>
+        <w:spacing w:beforeLines="0" w:afterLines="0"/>
+        <w:jc w:val="left"/>
+        <w:rPr>
+          <w:rFonts w:hint="default" w:ascii="Cascadia Mono" w:hAnsi="Cascadia Mono" w:eastAsia="Cascadia Mono"/>
+          <w:color w:val="000000"/>
+          <w:sz w:val="19"/>
+          <w:szCs w:val="24"/>
+          <w:highlight w:val="white"/>
+        </w:rPr>
+      </w:pPr>
+      <w:r>
+        <w:rPr>
+          <w:rFonts w:hint="default" w:ascii="Cascadia Mono" w:hAnsi="Cascadia Mono" w:eastAsia="Cascadia Mono"/>
+          <w:color w:val="000000"/>
+          <w:sz w:val="19"/>
+          <w:szCs w:val="24"/>
+          <w:highlight w:val="white"/>
+        </w:rPr>
+        <w:t xml:space="preserve">        </w:t>
+      </w:r>
+      <w:r>
+        <w:rPr>
+          <w:rFonts w:hint="default" w:ascii="Cascadia Mono" w:hAnsi="Cascadia Mono" w:eastAsia="Cascadia Mono"/>
+          <w:color w:val="0000FF"/>
+          <w:sz w:val="19"/>
+          <w:szCs w:val="24"/>
+          <w:highlight w:val="white"/>
+        </w:rPr>
+        <w:t>await</w:t>
+      </w:r>
+      <w:r>
+        <w:rPr>
+          <w:rFonts w:hint="default" w:ascii="Cascadia Mono" w:hAnsi="Cascadia Mono" w:eastAsia="Cascadia Mono"/>
+          <w:color w:val="000000"/>
+          <w:sz w:val="19"/>
+          <w:szCs w:val="24"/>
+          <w:highlight w:val="white"/>
+        </w:rPr>
+        <w:t xml:space="preserve"> musicaAPI.AddMusicaAsync(musicaRequest);</w:t>
+      </w:r>
+    </w:p>
+    <w:p>
+      <w:pPr>
+        <w:spacing w:beforeLines="0" w:afterLines="0"/>
+        <w:jc w:val="left"/>
+        <w:rPr>
+          <w:rFonts w:hint="default" w:ascii="Cascadia Mono" w:hAnsi="Cascadia Mono" w:eastAsia="Cascadia Mono"/>
+          <w:color w:val="000000"/>
+          <w:sz w:val="19"/>
+          <w:szCs w:val="24"/>
+          <w:highlight w:val="white"/>
+        </w:rPr>
+      </w:pPr>
+      <w:r>
+        <w:rPr>
+          <w:rFonts w:hint="default" w:ascii="Cascadia Mono" w:hAnsi="Cascadia Mono" w:eastAsia="Cascadia Mono"/>
+          <w:color w:val="000000"/>
+          <w:sz w:val="19"/>
+          <w:szCs w:val="24"/>
+          <w:highlight w:val="white"/>
+        </w:rPr>
+        <w:t xml:space="preserve">        navigationManager.NavigateTo(</w:t>
+      </w:r>
+      <w:r>
+        <w:rPr>
+          <w:rFonts w:hint="default" w:ascii="Cascadia Mono" w:hAnsi="Cascadia Mono" w:eastAsia="Cascadia Mono"/>
+          <w:color w:val="A31515"/>
+          <w:sz w:val="19"/>
+          <w:szCs w:val="24"/>
+          <w:highlight w:val="white"/>
+        </w:rPr>
+        <w:t>"/Artistas"</w:t>
+      </w:r>
+      <w:r>
+        <w:rPr>
+          <w:rFonts w:hint="default" w:ascii="Cascadia Mono" w:hAnsi="Cascadia Mono" w:eastAsia="Cascadia Mono"/>
+          <w:color w:val="000000"/>
+          <w:sz w:val="19"/>
+          <w:szCs w:val="24"/>
+          <w:highlight w:val="white"/>
+        </w:rPr>
+        <w:t>);</w:t>
+      </w:r>
+    </w:p>
+    <w:p>
+      <w:pPr>
+        <w:spacing w:beforeLines="0" w:afterLines="0"/>
+        <w:jc w:val="left"/>
+        <w:rPr>
+          <w:rFonts w:hint="default" w:ascii="Cascadia Mono" w:hAnsi="Cascadia Mono" w:eastAsia="Cascadia Mono"/>
+          <w:color w:val="000000"/>
+          <w:sz w:val="19"/>
+          <w:szCs w:val="24"/>
+          <w:highlight w:val="white"/>
+        </w:rPr>
+      </w:pPr>
+    </w:p>
+    <w:p>
+      <w:pPr>
+        <w:spacing w:beforeLines="0" w:afterLines="0"/>
+        <w:jc w:val="left"/>
+        <w:rPr>
+          <w:rFonts w:hint="default" w:ascii="Cascadia Mono" w:hAnsi="Cascadia Mono" w:eastAsia="Cascadia Mono"/>
+          <w:color w:val="000000"/>
+          <w:sz w:val="19"/>
+          <w:szCs w:val="24"/>
+          <w:highlight w:val="white"/>
+        </w:rPr>
+      </w:pPr>
+      <w:r>
+        <w:rPr>
+          <w:rFonts w:hint="default" w:ascii="Cascadia Mono" w:hAnsi="Cascadia Mono" w:eastAsia="Cascadia Mono"/>
+          <w:color w:val="000000"/>
+          <w:sz w:val="19"/>
+          <w:szCs w:val="24"/>
+          <w:highlight w:val="white"/>
+        </w:rPr>
+        <w:t xml:space="preserve">    }</w:t>
+      </w:r>
+    </w:p>
+    <w:p>
+      <w:pPr>
+        <w:spacing w:beforeLines="0" w:afterLines="0"/>
+        <w:jc w:val="left"/>
+        <w:rPr>
+          <w:rFonts w:hint="default" w:ascii="Cascadia Mono" w:hAnsi="Cascadia Mono" w:eastAsia="Cascadia Mono"/>
+          <w:color w:val="000000"/>
+          <w:sz w:val="19"/>
+          <w:szCs w:val="24"/>
+          <w:highlight w:val="white"/>
+        </w:rPr>
+      </w:pPr>
+    </w:p>
+    <w:p>
+      <w:pPr>
+        <w:spacing w:beforeLines="0" w:afterLines="0"/>
+        <w:jc w:val="left"/>
+        <w:rPr>
+          <w:rFonts w:hint="default" w:ascii="Cascadia Mono" w:hAnsi="Cascadia Mono" w:eastAsia="Cascadia Mono"/>
           <w:color w:val="008000"/>
           <w:sz w:val="19"/>
           <w:szCs w:val="24"/>
           <w:highlight w:val="white"/>
         </w:rPr>
+      </w:pPr>
+      <w:r>
+        <w:rPr>
+          <w:rFonts w:hint="default" w:ascii="Cascadia Mono" w:hAnsi="Cascadia Mono" w:eastAsia="Cascadia Mono"/>
+          <w:color w:val="000000"/>
+          <w:sz w:val="19"/>
+          <w:szCs w:val="24"/>
+          <w:highlight w:val="white"/>
+        </w:rPr>
+        <w:t xml:space="preserve">    </w:t>
+      </w:r>
+      <w:r>
+        <w:rPr>
+          <w:rFonts w:hint="default" w:ascii="Cascadia Mono" w:hAnsi="Cascadia Mono" w:eastAsia="Cascadia Mono"/>
+          <w:color w:val="008000"/>
+          <w:sz w:val="19"/>
+          <w:szCs w:val="24"/>
+          <w:highlight w:val="white"/>
+        </w:rPr>
         <w:t>/*</w:t>
       </w:r>
     </w:p>
@@ -40304,6 +41323,29 @@
           <w:highlight w:val="white"/>
         </w:rPr>
       </w:pPr>
+    </w:p>
+    <w:p>
+      <w:pPr>
+        <w:spacing w:beforeLines="0" w:afterLines="0"/>
+        <w:jc w:val="left"/>
+        <w:rPr>
+          <w:rFonts w:hint="default" w:ascii="Cascadia Mono" w:hAnsi="Cascadia Mono" w:eastAsia="Cascadia Mono"/>
+          <w:color w:val="000000"/>
+          <w:sz w:val="19"/>
+          <w:szCs w:val="24"/>
+          <w:highlight w:val="white"/>
+        </w:rPr>
+      </w:pPr>
+      <w:r>
+        <w:rPr>
+          <w:rFonts w:hint="default" w:ascii="Cascadia Mono" w:hAnsi="Cascadia Mono" w:eastAsia="Cascadia Mono"/>
+          <w:color w:val="000000"/>
+          <w:sz w:val="19"/>
+          <w:szCs w:val="24"/>
+          <w:highlight w:val="white"/>
+        </w:rPr>
+        <w:t>}</w:t>
+      </w:r>
     </w:p>
     <w:p>
       <w:pPr>
@@ -40318,46 +41360,8 @@
           <w:lang w:val="pt-BR"/>
         </w:rPr>
       </w:pPr>
-      <w:r>
-        <w:rPr>
-          <w:rFonts w:hint="default" w:ascii="Cascadia Mono" w:hAnsi="Cascadia Mono" w:eastAsia="Cascadia Mono"/>
-          <w:color w:val="000000"/>
-          <w:sz w:val="19"/>
-          <w:szCs w:val="24"/>
-          <w:highlight w:val="white"/>
-        </w:rPr>
-        <w:t>}</w:t>
-      </w:r>
       <w:bookmarkStart w:id="0" w:name="_GoBack"/>
       <w:bookmarkEnd w:id="0"/>
-    </w:p>
-    <w:p>
-      <w:pPr>
-        <w:ind w:left="0" w:leftChars="0" w:firstLine="0" w:firstLineChars="0"/>
-        <w:jc w:val="left"/>
-        <w:rPr>
-          <w:rFonts w:hint="default" w:ascii="Cascadia Mono" w:hAnsi="Cascadia Mono" w:eastAsia="Cascadia Mono"/>
-          <w:color w:val="000000"/>
-          <w:sz w:val="24"/>
-          <w:szCs w:val="24"/>
-          <w:highlight w:val="none"/>
-          <w:lang w:val="pt-BR"/>
-        </w:rPr>
-      </w:pPr>
-    </w:p>
-    <w:p>
-      <w:pPr>
-        <w:ind w:left="0" w:leftChars="0" w:firstLine="0" w:firstLineChars="0"/>
-        <w:jc w:val="left"/>
-        <w:rPr>
-          <w:rFonts w:hint="default" w:ascii="Cascadia Mono" w:hAnsi="Cascadia Mono" w:eastAsia="Cascadia Mono"/>
-          <w:color w:val="000000"/>
-          <w:sz w:val="24"/>
-          <w:szCs w:val="24"/>
-          <w:highlight w:val="none"/>
-          <w:lang w:val="pt-BR"/>
-        </w:rPr>
-      </w:pPr>
     </w:p>
     <w:p>
       <w:pPr>

</xml_diff>